<commit_message>
Adding update report template and output file
</commit_message>
<xml_diff>
--- a/report/OMGSubmissionTemplate.docx
+++ b/report/OMGSubmissionTemplate.docx
@@ -278,11 +278,21 @@
                     </w:rPr>
                     <w:t>$</w:t>
                   </w:r>
+                  <w:proofErr w:type="spellStart"/>
+                  <w:proofErr w:type="gramStart"/>
                   <w:r>
                     <w:rPr>
                       <w:rFonts w:ascii="Arial" w:hAnsi="Arial" w:cs="Arial"/>
                     </w:rPr>
-                    <w:t>date.get(‘</w:t>
+                    <w:t>date.get</w:t>
+                  </w:r>
+                  <w:proofErr w:type="spellEnd"/>
+                  <w:proofErr w:type="gramEnd"/>
+                  <w:r>
+                    <w:rPr>
+                      <w:rFonts w:ascii="Arial" w:hAnsi="Arial" w:cs="Arial"/>
+                    </w:rPr>
+                    <w:t>(‘</w:t>
                   </w:r>
                   <w:r>
                     <w:rPr>
@@ -381,12 +391,21 @@
               </w:rPr>
               <w:t>#</w:t>
             </w:r>
+            <w:proofErr w:type="gramStart"/>
             <w:r>
               <w:rPr>
                 <w:rFonts w:ascii="Arial" w:hAnsi="Arial" w:cs="Arial"/>
                 <w:color w:val="000000"/>
               </w:rPr>
-              <w:t>set ($version = “0.5”)</w:t>
+              <w:t>set</w:t>
+            </w:r>
+            <w:proofErr w:type="gramEnd"/>
+            <w:r>
+              <w:rPr>
+                <w:rFonts w:ascii="Arial" w:hAnsi="Arial" w:cs="Arial"/>
+                <w:color w:val="000000"/>
+              </w:rPr>
+              <w:t xml:space="preserve"> ($version = “0.5”)</w:t>
             </w:r>
           </w:p>
           <w:p>
@@ -464,7 +483,44 @@
                 <w:sz w:val="24"/>
                 <w:szCs w:val="24"/>
               </w:rPr>
-              <w:t>OMG Document Number:  formal/$date.get(‘</w:t>
+              <w:t>OMG Document Number:  formal/$</w:t>
+            </w:r>
+            <w:proofErr w:type="spellStart"/>
+            <w:proofErr w:type="gramStart"/>
+            <w:r>
+              <w:rPr>
+                <w:rFonts w:ascii="Arial" w:hAnsi="Arial" w:cs="Arial"/>
+                <w:b/>
+                <w:bCs/>
+                <w:color w:val="000000"/>
+                <w:sz w:val="24"/>
+                <w:szCs w:val="24"/>
+              </w:rPr>
+              <w:t>date.get</w:t>
+            </w:r>
+            <w:proofErr w:type="spellEnd"/>
+            <w:r>
+              <w:rPr>
+                <w:rFonts w:ascii="Arial" w:hAnsi="Arial" w:cs="Arial"/>
+                <w:b/>
+                <w:bCs/>
+                <w:color w:val="000000"/>
+                <w:sz w:val="24"/>
+                <w:szCs w:val="24"/>
+              </w:rPr>
+              <w:t>(</w:t>
+            </w:r>
+            <w:proofErr w:type="gramEnd"/>
+            <w:r>
+              <w:rPr>
+                <w:rFonts w:ascii="Arial" w:hAnsi="Arial" w:cs="Arial"/>
+                <w:b/>
+                <w:bCs/>
+                <w:color w:val="000000"/>
+                <w:sz w:val="24"/>
+                <w:szCs w:val="24"/>
+              </w:rPr>
+              <w:t>‘</w:t>
             </w:r>
             <w:r>
               <w:rPr>
@@ -674,7 +730,35 @@
           <w:sz w:val="24"/>
           <w:szCs w:val="24"/>
         </w:rPr>
-        <w:t>The material in this document details an Object Management Group specification in accordance with the terms, conditions and notices set forth below. This document does not represent a commitment to implement any portion of this specification in any company&amp;apos;s products. The information contained in this document is subject to change without notice.</w:t>
+        <w:t xml:space="preserve">The material in this document details an Object Management Group specification in accordance with the terms, conditions and notices set forth below. This document does not represent a commitment to implement any portion of this specification in any </w:t>
+      </w:r>
+      <w:proofErr w:type="spellStart"/>
+      <w:r>
+        <w:rPr>
+          <w:color w:val="000000"/>
+          <w:sz w:val="24"/>
+          <w:szCs w:val="24"/>
+        </w:rPr>
+        <w:t>company&amp;apos</w:t>
+      </w:r>
+      <w:proofErr w:type="gramStart"/>
+      <w:r>
+        <w:rPr>
+          <w:color w:val="000000"/>
+          <w:sz w:val="24"/>
+          <w:szCs w:val="24"/>
+        </w:rPr>
+        <w:t>;s</w:t>
+      </w:r>
+      <w:proofErr w:type="spellEnd"/>
+      <w:proofErr w:type="gramEnd"/>
+      <w:r>
+        <w:rPr>
+          <w:color w:val="000000"/>
+          <w:sz w:val="24"/>
+          <w:szCs w:val="24"/>
+        </w:rPr>
+        <w:t xml:space="preserve"> products. The information contained in this document is subject to change without notice.</w:t>
       </w:r>
       <w:r>
         <w:rPr>
@@ -859,7 +943,25 @@
           <w:sz w:val="24"/>
           <w:szCs w:val="24"/>
         </w:rPr>
-        <w:t>Any unauthorized use of this specification may violate copyright laws, trademark laws, and communications regulations and statutes. This document contains information which is protected by copyright. All Rights Reserved. No part of this work covered by copyright herein may be reproduced or used in any form or by any means--graphic, electronic, or mechanical, including photocopying, recording, taping, or information storage and retrieval systems--without permission of the copyright owner.</w:t>
+        <w:t xml:space="preserve">Any unauthorized use of this specification may violate copyright laws, trademark laws, and communications regulations and statutes. This document contains </w:t>
+      </w:r>
+      <w:proofErr w:type="gramStart"/>
+      <w:r>
+        <w:rPr>
+          <w:color w:val="000000"/>
+          <w:sz w:val="24"/>
+          <w:szCs w:val="24"/>
+        </w:rPr>
+        <w:t>information which</w:t>
+      </w:r>
+      <w:proofErr w:type="gramEnd"/>
+      <w:r>
+        <w:rPr>
+          <w:color w:val="000000"/>
+          <w:sz w:val="24"/>
+          <w:szCs w:val="24"/>
+        </w:rPr>
+        <w:t xml:space="preserve"> is protected by copyright. All Rights Reserved. No part of this work covered by copyright herein may be reproduced or used in any form or by any means--graphic, electronic, or mechanical, including photocopying, recording, taping, or information storage and retrieval systems--without permission of the copyright owner.</w:t>
       </w:r>
     </w:p>
     <w:p>
@@ -1001,7 +1103,25 @@
           <w:sz w:val="24"/>
           <w:szCs w:val="24"/>
         </w:rPr>
-        <w:t>Use, duplication or disclosure by the U.S. Government is subject to the restrictions set forth in subparagraph (c) (1) (ii) of The Rights in Technical Data and Computer Software Clause at DFARS 252.227-7013 or in subparagraph (c)(1) and (2) of the Commercial Computer Software - Restricted Rights clauses at 48 C.F.R. 52.227-19 or as specified in 48 C.F.R. 227-7202-2 of the DoD F.A.R. Supplement and its successors, or as specified in 48 C.F.R. 12.212 of the Federal Acquisition Regulations and its successors, as applicable. The specification copyright owners are as indicated above and may be contacted through the Object Management Group, 140 Kendrick Street, Needham, MA 02494, U.S.A.</w:t>
+        <w:t xml:space="preserve">Use, duplication or disclosure by the U.S. Government is subject to the restrictions set forth in subparagraph (c) (1) (ii) of The Rights in Technical Data and Computer Software Clause at DFARS 252.227-7013 or in subparagraph (c)(1) and (2) of the Commercial Computer Software - Restricted Rights clauses at 48 C.F.R. 52.227-19 or as specified in 48 C.F.R. 227-7202-2 of the </w:t>
+      </w:r>
+      <w:proofErr w:type="spellStart"/>
+      <w:r>
+        <w:rPr>
+          <w:color w:val="000000"/>
+          <w:sz w:val="24"/>
+          <w:szCs w:val="24"/>
+        </w:rPr>
+        <w:t>DoD</w:t>
+      </w:r>
+      <w:proofErr w:type="spellEnd"/>
+      <w:r>
+        <w:rPr>
+          <w:color w:val="000000"/>
+          <w:sz w:val="24"/>
+          <w:szCs w:val="24"/>
+        </w:rPr>
+        <w:t xml:space="preserve"> F.A.R. Supplement and its successors, or as specified in 48 C.F.R. 12.212 of the Federal Acquisition Regulations and its successors, as applicable. The specification copyright owners are as indicated above and may be contacted through the Object Management Group, 140 Kendrick Street, Needham, MA 02494, U.S.A.</w:t>
       </w:r>
       <w:r>
         <w:rPr>
@@ -1054,7 +1174,43 @@
           <w:sz w:val="24"/>
           <w:szCs w:val="24"/>
         </w:rPr>
-        <w:t>MDA®, Model Driven Architecture®, UML®, UML Cube logo®, OMG Logo®, CORBA® and XMI® are registered trademarks of the Object Management Group, Inc., and Object Management Group©, OMG© , Unified Modeling Language©, Model Driven Architecture Logo©, Model Driven Architecture Diagram©, CORBA logo©, XMI Logo©, CWM©, CWM Logo©, IIOP© , MOF© , OMG Interface Definition Language (IDL)© , and OMG SysML© are trademarks of the Object Management Group. All other products or company names mentioned are used for identification purposes only, and may be trademarks of their respective owners.</w:t>
+        <w:t>MDA®, Model Driven Architecture®, UML®, UML Cube logo®, OMG Logo®, CORBA® and XMI® are registered trademarks of the Object Management Group, Inc., and Object Management Group©, OMG</w:t>
+      </w:r>
+      <w:proofErr w:type="gramStart"/>
+      <w:r>
+        <w:rPr>
+          <w:color w:val="000000"/>
+          <w:sz w:val="24"/>
+          <w:szCs w:val="24"/>
+        </w:rPr>
+        <w:t>© ,</w:t>
+      </w:r>
+      <w:proofErr w:type="gramEnd"/>
+      <w:r>
+        <w:rPr>
+          <w:color w:val="000000"/>
+          <w:sz w:val="24"/>
+          <w:szCs w:val="24"/>
+        </w:rPr>
+        <w:t xml:space="preserve"> Unified Modeling Language©, Model Driven Architecture Logo©, Model Driven Architecture Diagram©, CORBA logo©, XMI Logo©, CWM©, CWM Logo©, IIOP© , MOF© , OMG Interface Definition Language (IDL)© , and OMG </w:t>
+      </w:r>
+      <w:proofErr w:type="spellStart"/>
+      <w:r>
+        <w:rPr>
+          <w:color w:val="000000"/>
+          <w:sz w:val="24"/>
+          <w:szCs w:val="24"/>
+        </w:rPr>
+        <w:t>SysML</w:t>
+      </w:r>
+      <w:proofErr w:type="spellEnd"/>
+      <w:r>
+        <w:rPr>
+          <w:color w:val="000000"/>
+          <w:sz w:val="24"/>
+          <w:szCs w:val="24"/>
+        </w:rPr>
+        <w:t>© are trademarks of the Object Management Group. All other products or company names mentioned are used for identification purposes only, and may be trademarks of their respective owners.</w:t>
       </w:r>
       <w:r>
         <w:rPr>
@@ -1237,7 +1393,79 @@
           <w:sz w:val="28"/>
           <w:szCs w:val="28"/>
         </w:rPr>
-        <w:t>#set ($AMLAuthors = ["Robert Lario", "Angelique J. Cortez", “Harold Solbrig”, “Dave Carlson”, “Deepak K. Sharma”])</w:t>
+        <w:t>#</w:t>
+      </w:r>
+      <w:proofErr w:type="gramStart"/>
+      <w:r>
+        <w:rPr>
+          <w:rFonts w:ascii="Arial" w:hAnsi="Arial" w:cs="Arial"/>
+          <w:sz w:val="28"/>
+          <w:szCs w:val="28"/>
+        </w:rPr>
+        <w:t>set</w:t>
+      </w:r>
+      <w:proofErr w:type="gramEnd"/>
+      <w:r>
+        <w:rPr>
+          <w:rFonts w:ascii="Arial" w:hAnsi="Arial" w:cs="Arial"/>
+          <w:sz w:val="28"/>
+          <w:szCs w:val="28"/>
+        </w:rPr>
+        <w:t xml:space="preserve"> ($</w:t>
+      </w:r>
+      <w:proofErr w:type="spellStart"/>
+      <w:r>
+        <w:rPr>
+          <w:rFonts w:ascii="Arial" w:hAnsi="Arial" w:cs="Arial"/>
+          <w:sz w:val="28"/>
+          <w:szCs w:val="28"/>
+        </w:rPr>
+        <w:t>AMLAuthors</w:t>
+      </w:r>
+      <w:proofErr w:type="spellEnd"/>
+      <w:r>
+        <w:rPr>
+          <w:rFonts w:ascii="Arial" w:hAnsi="Arial" w:cs="Arial"/>
+          <w:sz w:val="28"/>
+          <w:szCs w:val="28"/>
+        </w:rPr>
+        <w:t xml:space="preserve"> = ["Robert </w:t>
+      </w:r>
+      <w:proofErr w:type="spellStart"/>
+      <w:r>
+        <w:rPr>
+          <w:rFonts w:ascii="Arial" w:hAnsi="Arial" w:cs="Arial"/>
+          <w:sz w:val="28"/>
+          <w:szCs w:val="28"/>
+        </w:rPr>
+        <w:t>Lario</w:t>
+      </w:r>
+      <w:proofErr w:type="spellEnd"/>
+      <w:r>
+        <w:rPr>
+          <w:rFonts w:ascii="Arial" w:hAnsi="Arial" w:cs="Arial"/>
+          <w:sz w:val="28"/>
+          <w:szCs w:val="28"/>
+        </w:rPr>
+        <w:t xml:space="preserve">", "Angelique J. Cortez", “Harold </w:t>
+      </w:r>
+      <w:proofErr w:type="spellStart"/>
+      <w:r>
+        <w:rPr>
+          <w:rFonts w:ascii="Arial" w:hAnsi="Arial" w:cs="Arial"/>
+          <w:sz w:val="28"/>
+          <w:szCs w:val="28"/>
+        </w:rPr>
+        <w:t>Solbrig</w:t>
+      </w:r>
+      <w:proofErr w:type="spellEnd"/>
+      <w:r>
+        <w:rPr>
+          <w:rFonts w:ascii="Arial" w:hAnsi="Arial" w:cs="Arial"/>
+          <w:sz w:val="28"/>
+          <w:szCs w:val="28"/>
+        </w:rPr>
+        <w:t>”, “Dave Carlson”, “Deepak K. Sharma”])</w:t>
       </w:r>
     </w:p>
     <w:p>
@@ -1338,7 +1566,49 @@
           <w:sz w:val="24"/>
           <w:szCs w:val="24"/>
         </w:rPr>
-        <w:t>#foreach ($au in $AMLAuthors)</w:t>
+        <w:t>#</w:t>
+      </w:r>
+      <w:proofErr w:type="spellStart"/>
+      <w:proofErr w:type="gramStart"/>
+      <w:r>
+        <w:rPr>
+          <w:rFonts w:ascii="Arial" w:hAnsi="Arial" w:cs="Arial"/>
+          <w:color w:val="000000"/>
+          <w:sz w:val="24"/>
+          <w:szCs w:val="24"/>
+        </w:rPr>
+        <w:t>foreach</w:t>
+      </w:r>
+      <w:proofErr w:type="spellEnd"/>
+      <w:proofErr w:type="gramEnd"/>
+      <w:r>
+        <w:rPr>
+          <w:rFonts w:ascii="Arial" w:hAnsi="Arial" w:cs="Arial"/>
+          <w:color w:val="000000"/>
+          <w:sz w:val="24"/>
+          <w:szCs w:val="24"/>
+        </w:rPr>
+        <w:t xml:space="preserve"> ($au in $</w:t>
+      </w:r>
+      <w:proofErr w:type="spellStart"/>
+      <w:r>
+        <w:rPr>
+          <w:rFonts w:ascii="Arial" w:hAnsi="Arial" w:cs="Arial"/>
+          <w:color w:val="000000"/>
+          <w:sz w:val="24"/>
+          <w:szCs w:val="24"/>
+        </w:rPr>
+        <w:t>AMLAuthors</w:t>
+      </w:r>
+      <w:proofErr w:type="spellEnd"/>
+      <w:r>
+        <w:rPr>
+          <w:rFonts w:ascii="Arial" w:hAnsi="Arial" w:cs="Arial"/>
+          <w:color w:val="000000"/>
+          <w:sz w:val="24"/>
+          <w:szCs w:val="24"/>
+        </w:rPr>
+        <w:t>)</w:t>
       </w:r>
     </w:p>
     <w:p>
@@ -1363,6 +1633,7 @@
         </w:rPr>
         <w:t>$</w:t>
       </w:r>
+      <w:proofErr w:type="gramStart"/>
       <w:r>
         <w:rPr>
           <w:rFonts w:ascii="Arial" w:hAnsi="Arial" w:cs="Arial"/>
@@ -1371,24 +1642,35 @@
         </w:rPr>
         <w:t>au</w:t>
       </w:r>
-    </w:p>
-    <w:p>
-      <w:pPr>
-        <w:ind w:left="720" w:right="-288"/>
-        <w:rPr>
-          <w:rFonts w:ascii="Arial" w:hAnsi="Arial" w:cs="Arial"/>
-          <w:sz w:val="24"/>
-          <w:szCs w:val="24"/>
-        </w:rPr>
-      </w:pPr>
-      <w:r>
-        <w:rPr>
-          <w:rFonts w:ascii="Arial" w:hAnsi="Arial" w:cs="Arial"/>
-          <w:sz w:val="24"/>
-          <w:szCs w:val="24"/>
-        </w:rPr>
-        <w:t>#end</w:t>
-      </w:r>
+      <w:proofErr w:type="gramEnd"/>
+    </w:p>
+    <w:p>
+      <w:pPr>
+        <w:ind w:left="720" w:right="-288"/>
+        <w:rPr>
+          <w:rFonts w:ascii="Arial" w:hAnsi="Arial" w:cs="Arial"/>
+          <w:sz w:val="24"/>
+          <w:szCs w:val="24"/>
+        </w:rPr>
+      </w:pPr>
+      <w:r>
+        <w:rPr>
+          <w:rFonts w:ascii="Arial" w:hAnsi="Arial" w:cs="Arial"/>
+          <w:sz w:val="24"/>
+          <w:szCs w:val="24"/>
+        </w:rPr>
+        <w:t>#</w:t>
+      </w:r>
+      <w:proofErr w:type="gramStart"/>
+      <w:r>
+        <w:rPr>
+          <w:rFonts w:ascii="Arial" w:hAnsi="Arial" w:cs="Arial"/>
+          <w:sz w:val="24"/>
+          <w:szCs w:val="24"/>
+        </w:rPr>
+        <w:t>end</w:t>
+      </w:r>
+      <w:proofErr w:type="gramEnd"/>
     </w:p>
     <w:p>
       <w:pPr>
@@ -1419,7 +1701,43 @@
           <w:sz w:val="24"/>
           <w:szCs w:val="24"/>
         </w:rPr>
-        <w:t>#set ($AMLOrgs = ["Mayo Clinic", "Second Organization name", “Third Organization name”])</w:t>
+        <w:t>#</w:t>
+      </w:r>
+      <w:proofErr w:type="gramStart"/>
+      <w:r>
+        <w:rPr>
+          <w:rFonts w:ascii="Arial" w:hAnsi="Arial" w:cs="Arial"/>
+          <w:sz w:val="24"/>
+          <w:szCs w:val="24"/>
+        </w:rPr>
+        <w:t>set</w:t>
+      </w:r>
+      <w:proofErr w:type="gramEnd"/>
+      <w:r>
+        <w:rPr>
+          <w:rFonts w:ascii="Arial" w:hAnsi="Arial" w:cs="Arial"/>
+          <w:sz w:val="24"/>
+          <w:szCs w:val="24"/>
+        </w:rPr>
+        <w:t xml:space="preserve"> ($</w:t>
+      </w:r>
+      <w:proofErr w:type="spellStart"/>
+      <w:r>
+        <w:rPr>
+          <w:rFonts w:ascii="Arial" w:hAnsi="Arial" w:cs="Arial"/>
+          <w:sz w:val="24"/>
+          <w:szCs w:val="24"/>
+        </w:rPr>
+        <w:t>AMLOrgs</w:t>
+      </w:r>
+      <w:proofErr w:type="spellEnd"/>
+      <w:r>
+        <w:rPr>
+          <w:rFonts w:ascii="Arial" w:hAnsi="Arial" w:cs="Arial"/>
+          <w:sz w:val="24"/>
+          <w:szCs w:val="24"/>
+        </w:rPr>
+        <w:t xml:space="preserve"> = ["Mayo Clinic", "Second Organization name", “Third Organization name”])</w:t>
       </w:r>
     </w:p>
     <w:p>
@@ -1491,7 +1809,45 @@
           <w:sz w:val="24"/>
           <w:szCs w:val="24"/>
         </w:rPr>
-        <w:t>#foreach ($orgs in $AMLOrgs)</w:t>
+        <w:t>#</w:t>
+      </w:r>
+      <w:proofErr w:type="spellStart"/>
+      <w:proofErr w:type="gramStart"/>
+      <w:r>
+        <w:rPr>
+          <w:rFonts w:ascii="Arial" w:hAnsi="Arial" w:cs="Arial"/>
+          <w:sz w:val="24"/>
+          <w:szCs w:val="24"/>
+        </w:rPr>
+        <w:t>foreach</w:t>
+      </w:r>
+      <w:proofErr w:type="spellEnd"/>
+      <w:proofErr w:type="gramEnd"/>
+      <w:r>
+        <w:rPr>
+          <w:rFonts w:ascii="Arial" w:hAnsi="Arial" w:cs="Arial"/>
+          <w:sz w:val="24"/>
+          <w:szCs w:val="24"/>
+        </w:rPr>
+        <w:t xml:space="preserve"> ($orgs in $</w:t>
+      </w:r>
+      <w:proofErr w:type="spellStart"/>
+      <w:r>
+        <w:rPr>
+          <w:rFonts w:ascii="Arial" w:hAnsi="Arial" w:cs="Arial"/>
+          <w:sz w:val="24"/>
+          <w:szCs w:val="24"/>
+        </w:rPr>
+        <w:t>AMLOrgs</w:t>
+      </w:r>
+      <w:proofErr w:type="spellEnd"/>
+      <w:r>
+        <w:rPr>
+          <w:rFonts w:ascii="Arial" w:hAnsi="Arial" w:cs="Arial"/>
+          <w:sz w:val="24"/>
+          <w:szCs w:val="24"/>
+        </w:rPr>
+        <w:t>)</w:t>
       </w:r>
     </w:p>
     <w:p>
@@ -1514,61 +1870,153 @@
           <w:sz w:val="24"/>
           <w:szCs w:val="24"/>
         </w:rPr>
-        <w:t>$orgs</w:t>
-      </w:r>
-    </w:p>
-    <w:p>
-      <w:pPr>
-        <w:ind w:left="720" w:right="-288"/>
-        <w:rPr>
-          <w:rFonts w:ascii="Arial" w:hAnsi="Arial" w:cs="Arial"/>
-          <w:sz w:val="24"/>
-          <w:szCs w:val="24"/>
-        </w:rPr>
-      </w:pPr>
-      <w:r>
-        <w:rPr>
-          <w:rFonts w:ascii="Arial" w:hAnsi="Arial" w:cs="Arial"/>
-          <w:sz w:val="24"/>
-          <w:szCs w:val="24"/>
-        </w:rPr>
-        <w:t>#end</w:t>
-      </w:r>
-    </w:p>
-    <w:p>
-      <w:pPr>
-        <w:ind w:left="720" w:right="-288"/>
-        <w:rPr>
-          <w:rFonts w:ascii="Arial" w:hAnsi="Arial" w:cs="Arial"/>
-          <w:sz w:val="24"/>
-          <w:szCs w:val="24"/>
-        </w:rPr>
-      </w:pPr>
-    </w:p>
-    <w:p>
-      <w:pPr>
-        <w:ind w:left="720" w:right="-288"/>
-        <w:rPr>
-          <w:rFonts w:ascii="Arial" w:hAnsi="Arial" w:cs="Arial"/>
-          <w:sz w:val="24"/>
-          <w:szCs w:val="24"/>
-        </w:rPr>
-      </w:pPr>
-      <w:r>
-        <w:rPr>
-          <w:rFonts w:ascii="Arial" w:hAnsi="Arial" w:cs="Arial"/>
-          <w:sz w:val="24"/>
-          <w:szCs w:val="24"/>
-        </w:rPr>
-        <w:t xml:space="preserve">#set ($amlContribs = </w:t>
-      </w:r>
-      <w:r>
-        <w:rPr>
-          <w:rFonts w:ascii="Arial" w:hAnsi="Arial" w:cs="Arial"/>
-          <w:sz w:val="24"/>
-          <w:szCs w:val="24"/>
-        </w:rPr>
-        <w:t>{“Robert Lario” : “Robert’s Org”, “Angelique J. Cortez” : “Angelique’s Org”, “Harold Solbrig” : “Mayo Clinic”,  “Dave Carlson” : “XML Modeling”, “Deepak K. Sharma” : “Mayo Clinic”})</w:t>
+        <w:t>$</w:t>
+      </w:r>
+      <w:proofErr w:type="gramStart"/>
+      <w:r>
+        <w:rPr>
+          <w:rFonts w:ascii="Arial" w:hAnsi="Arial" w:cs="Arial"/>
+          <w:sz w:val="24"/>
+          <w:szCs w:val="24"/>
+        </w:rPr>
+        <w:t>orgs</w:t>
+      </w:r>
+      <w:proofErr w:type="gramEnd"/>
+    </w:p>
+    <w:p>
+      <w:pPr>
+        <w:ind w:left="720" w:right="-288"/>
+        <w:rPr>
+          <w:rFonts w:ascii="Arial" w:hAnsi="Arial" w:cs="Arial"/>
+          <w:sz w:val="24"/>
+          <w:szCs w:val="24"/>
+        </w:rPr>
+      </w:pPr>
+      <w:r>
+        <w:rPr>
+          <w:rFonts w:ascii="Arial" w:hAnsi="Arial" w:cs="Arial"/>
+          <w:sz w:val="24"/>
+          <w:szCs w:val="24"/>
+        </w:rPr>
+        <w:t>#</w:t>
+      </w:r>
+      <w:proofErr w:type="gramStart"/>
+      <w:r>
+        <w:rPr>
+          <w:rFonts w:ascii="Arial" w:hAnsi="Arial" w:cs="Arial"/>
+          <w:sz w:val="24"/>
+          <w:szCs w:val="24"/>
+        </w:rPr>
+        <w:t>end</w:t>
+      </w:r>
+      <w:proofErr w:type="gramEnd"/>
+    </w:p>
+    <w:p>
+      <w:pPr>
+        <w:ind w:left="720" w:right="-288"/>
+        <w:rPr>
+          <w:rFonts w:ascii="Arial" w:hAnsi="Arial" w:cs="Arial"/>
+          <w:sz w:val="24"/>
+          <w:szCs w:val="24"/>
+        </w:rPr>
+      </w:pPr>
+    </w:p>
+    <w:p>
+      <w:pPr>
+        <w:ind w:left="720" w:right="-288"/>
+        <w:rPr>
+          <w:rFonts w:ascii="Arial" w:hAnsi="Arial" w:cs="Arial"/>
+          <w:sz w:val="24"/>
+          <w:szCs w:val="24"/>
+        </w:rPr>
+      </w:pPr>
+      <w:r>
+        <w:rPr>
+          <w:rFonts w:ascii="Arial" w:hAnsi="Arial" w:cs="Arial"/>
+          <w:sz w:val="24"/>
+          <w:szCs w:val="24"/>
+        </w:rPr>
+        <w:t>#</w:t>
+      </w:r>
+      <w:proofErr w:type="gramStart"/>
+      <w:r>
+        <w:rPr>
+          <w:rFonts w:ascii="Arial" w:hAnsi="Arial" w:cs="Arial"/>
+          <w:sz w:val="24"/>
+          <w:szCs w:val="24"/>
+        </w:rPr>
+        <w:t>set</w:t>
+      </w:r>
+      <w:proofErr w:type="gramEnd"/>
+      <w:r>
+        <w:rPr>
+          <w:rFonts w:ascii="Arial" w:hAnsi="Arial" w:cs="Arial"/>
+          <w:sz w:val="24"/>
+          <w:szCs w:val="24"/>
+        </w:rPr>
+        <w:t xml:space="preserve"> ($</w:t>
+      </w:r>
+      <w:proofErr w:type="spellStart"/>
+      <w:r>
+        <w:rPr>
+          <w:rFonts w:ascii="Arial" w:hAnsi="Arial" w:cs="Arial"/>
+          <w:sz w:val="24"/>
+          <w:szCs w:val="24"/>
+        </w:rPr>
+        <w:t>amlContribs</w:t>
+      </w:r>
+      <w:proofErr w:type="spellEnd"/>
+      <w:r>
+        <w:rPr>
+          <w:rFonts w:ascii="Arial" w:hAnsi="Arial" w:cs="Arial"/>
+          <w:sz w:val="24"/>
+          <w:szCs w:val="24"/>
+        </w:rPr>
+        <w:t xml:space="preserve"> = </w:t>
+      </w:r>
+      <w:r>
+        <w:rPr>
+          <w:rFonts w:ascii="Arial" w:hAnsi="Arial" w:cs="Arial"/>
+          <w:sz w:val="24"/>
+          <w:szCs w:val="24"/>
+        </w:rPr>
+        <w:t xml:space="preserve">{“Robert </w:t>
+      </w:r>
+      <w:proofErr w:type="spellStart"/>
+      <w:r>
+        <w:rPr>
+          <w:rFonts w:ascii="Arial" w:hAnsi="Arial" w:cs="Arial"/>
+          <w:sz w:val="24"/>
+          <w:szCs w:val="24"/>
+        </w:rPr>
+        <w:t>Lario</w:t>
+      </w:r>
+      <w:proofErr w:type="spellEnd"/>
+      <w:r>
+        <w:rPr>
+          <w:rFonts w:ascii="Arial" w:hAnsi="Arial" w:cs="Arial"/>
+          <w:sz w:val="24"/>
+          <w:szCs w:val="24"/>
+        </w:rPr>
+        <w:t xml:space="preserve">” : “Robert’s Org”, “Angelique J. Cortez” : “Angelique’s Org”, “Harold </w:t>
+      </w:r>
+      <w:proofErr w:type="spellStart"/>
+      <w:r>
+        <w:rPr>
+          <w:rFonts w:ascii="Arial" w:hAnsi="Arial" w:cs="Arial"/>
+          <w:sz w:val="24"/>
+          <w:szCs w:val="24"/>
+        </w:rPr>
+        <w:t>Solbrig</w:t>
+      </w:r>
+      <w:proofErr w:type="spellEnd"/>
+      <w:r>
+        <w:rPr>
+          <w:rFonts w:ascii="Arial" w:hAnsi="Arial" w:cs="Arial"/>
+          <w:sz w:val="24"/>
+          <w:szCs w:val="24"/>
+        </w:rPr>
+        <w:t>” : “Mayo Clinic”,  “Dave Carlson” : “XML Modeling”, “Deepak K. Sharma” : “Mayo Clinic”})</w:t>
       </w:r>
     </w:p>
     <w:p>
@@ -1676,7 +2124,27 @@
                 <w:sz w:val="24"/>
                 <w:szCs w:val="24"/>
               </w:rPr>
-              <w:t>#forrow($key</w:t>
+              <w:t>#</w:t>
+            </w:r>
+            <w:proofErr w:type="spellStart"/>
+            <w:proofErr w:type="gramStart"/>
+            <w:r>
+              <w:rPr>
+                <w:rFonts w:ascii="Arial" w:hAnsi="Arial" w:cs="Arial"/>
+                <w:sz w:val="24"/>
+                <w:szCs w:val="24"/>
+              </w:rPr>
+              <w:t>forrow</w:t>
+            </w:r>
+            <w:proofErr w:type="spellEnd"/>
+            <w:proofErr w:type="gramEnd"/>
+            <w:r>
+              <w:rPr>
+                <w:rFonts w:ascii="Arial" w:hAnsi="Arial" w:cs="Arial"/>
+                <w:sz w:val="24"/>
+                <w:szCs w:val="24"/>
+              </w:rPr>
+              <w:t>($key</w:t>
             </w:r>
             <w:r>
               <w:rPr>
@@ -1684,7 +2152,16 @@
                 <w:sz w:val="24"/>
                 <w:szCs w:val="24"/>
               </w:rPr>
-              <w:t xml:space="preserve"> in $amlContribs</w:t>
+              <w:t xml:space="preserve"> in $</w:t>
+            </w:r>
+            <w:proofErr w:type="spellStart"/>
+            <w:r>
+              <w:rPr>
+                <w:rFonts w:ascii="Arial" w:hAnsi="Arial" w:cs="Arial"/>
+                <w:sz w:val="24"/>
+                <w:szCs w:val="24"/>
+              </w:rPr>
+              <w:t>amlContribs</w:t>
             </w:r>
             <w:r>
               <w:rPr>
@@ -1692,7 +2169,16 @@
                 <w:sz w:val="24"/>
                 <w:szCs w:val="24"/>
               </w:rPr>
-              <w:t>.keySet()</w:t>
+              <w:t>.keySet</w:t>
+            </w:r>
+            <w:proofErr w:type="spellEnd"/>
+            <w:r>
+              <w:rPr>
+                <w:rFonts w:ascii="Arial" w:hAnsi="Arial" w:cs="Arial"/>
+                <w:sz w:val="24"/>
+                <w:szCs w:val="24"/>
+              </w:rPr>
+              <w:t>()</w:t>
             </w:r>
             <w:r>
               <w:rPr>
@@ -1731,8 +2217,38 @@
                 <w:sz w:val="24"/>
                 <w:szCs w:val="24"/>
               </w:rPr>
-              <w:t>$amlContribs.get($key) #endrow</w:t>
+              <w:t>$</w:t>
             </w:r>
+            <w:proofErr w:type="spellStart"/>
+            <w:proofErr w:type="gramStart"/>
+            <w:r>
+              <w:rPr>
+                <w:rFonts w:ascii="Arial" w:hAnsi="Arial" w:cs="Arial"/>
+                <w:sz w:val="24"/>
+                <w:szCs w:val="24"/>
+              </w:rPr>
+              <w:t>amlContribs.get</w:t>
+            </w:r>
+            <w:proofErr w:type="spellEnd"/>
+            <w:proofErr w:type="gramEnd"/>
+            <w:r>
+              <w:rPr>
+                <w:rFonts w:ascii="Arial" w:hAnsi="Arial" w:cs="Arial"/>
+                <w:sz w:val="24"/>
+                <w:szCs w:val="24"/>
+              </w:rPr>
+              <w:t>($key) #</w:t>
+            </w:r>
+            <w:proofErr w:type="spellStart"/>
+            <w:r>
+              <w:rPr>
+                <w:rFonts w:ascii="Arial" w:hAnsi="Arial" w:cs="Arial"/>
+                <w:sz w:val="24"/>
+                <w:szCs w:val="24"/>
+              </w:rPr>
+              <w:t>endrow</w:t>
+            </w:r>
+            <w:proofErr w:type="spellEnd"/>
           </w:p>
         </w:tc>
       </w:tr>
@@ -1761,10 +2277,7 @@
         <w:t>Table of Contents</w:t>
       </w:r>
     </w:p>
-    <w:p>
-      <w:bookmarkStart w:id="8" w:name="_GoBack"/>
-      <w:bookmarkEnd w:id="8"/>
-    </w:p>
+    <w:p/>
     <w:p>
       <w:pPr>
         <w:pStyle w:val="TOC1"/>
@@ -1881,13 +2394,13 @@
       <w:pPr>
         <w:pStyle w:val="Heading1"/>
       </w:pPr>
-      <w:bookmarkStart w:id="9" w:name="_Toc264287960"/>
-      <w:bookmarkStart w:id="10" w:name="_Toc264288139"/>
+      <w:bookmarkStart w:id="8" w:name="_Toc264287960"/>
+      <w:bookmarkStart w:id="9" w:name="_Toc264288139"/>
       <w:r>
         <w:t>Preface</w:t>
       </w:r>
+      <w:bookmarkEnd w:id="8"/>
       <w:bookmarkEnd w:id="9"/>
-      <w:bookmarkEnd w:id="10"/>
     </w:p>
     <w:p>
       <w:pPr>
@@ -1977,7 +2490,27 @@
           <w:szCs w:val="24"/>
         </w:rPr>
         <w:br/>
-        <w:t>OMG member companies write, adopt, and maintain its specifications following a mature, open process. OMG™s specifications implement the Model Driven Architecture (MDA®), maximizing ROI through a full-lifecycle approach to enterprise integration that covers multiple operating systems, programming languages, middleware and networking infrastructures, and software development environments. OMG™s specifications include: UML® (Unified Modeling Language); CORBA® (Common Object Request Broker Architecture); CWM (Common Warehouse Metamodel); and industry-specific standards for dozens of vertical markets.</w:t>
+        <w:t xml:space="preserve">OMG member companies write, adopt, and maintain its specifications following a mature, open process. OMG™s specifications implement the Model Driven Architecture (MDA®), maximizing ROI through a full-lifecycle approach to enterprise integration that covers multiple operating systems, programming languages, middleware and networking infrastructures, and software development environments. OMG™s specifications include: UML® (Unified Modeling Language); CORBA® (Common Object Request Broker Architecture); CWM (Common Warehouse </w:t>
+      </w:r>
+      <w:proofErr w:type="spellStart"/>
+      <w:r>
+        <w:rPr>
+          <w:rFonts w:ascii="Arial" w:hAnsi="Arial" w:cs="Arial"/>
+          <w:color w:val="000000"/>
+          <w:sz w:val="24"/>
+          <w:szCs w:val="24"/>
+        </w:rPr>
+        <w:t>Metamodel</w:t>
+      </w:r>
+      <w:proofErr w:type="spellEnd"/>
+      <w:r>
+        <w:rPr>
+          <w:rFonts w:ascii="Arial" w:hAnsi="Arial" w:cs="Arial"/>
+          <w:color w:val="000000"/>
+          <w:sz w:val="24"/>
+          <w:szCs w:val="24"/>
+        </w:rPr>
+        <w:t>); and industry-specific standards for dozens of vertical markets.</w:t>
       </w:r>
       <w:r>
         <w:rPr>
@@ -2049,7 +2582,27 @@
           <w:sz w:val="24"/>
           <w:szCs w:val="24"/>
         </w:rPr>
-        <w:t>As noted,  OMG specifications address middleware, modeling and vertical domain frameworks. A Specifications Catalog is available from the OMG website at:</w:t>
+        <w:t>As noted</w:t>
+      </w:r>
+      <w:proofErr w:type="gramStart"/>
+      <w:r>
+        <w:rPr>
+          <w:rFonts w:ascii="Arial" w:hAnsi="Arial" w:cs="Arial"/>
+          <w:color w:val="000000"/>
+          <w:sz w:val="24"/>
+          <w:szCs w:val="24"/>
+        </w:rPr>
+        <w:t>,  OMG</w:t>
+      </w:r>
+      <w:proofErr w:type="gramEnd"/>
+      <w:r>
+        <w:rPr>
+          <w:rFonts w:ascii="Arial" w:hAnsi="Arial" w:cs="Arial"/>
+          <w:color w:val="000000"/>
+          <w:sz w:val="24"/>
+          <w:szCs w:val="24"/>
+        </w:rPr>
+        <w:t xml:space="preserve"> specifications address middleware, modeling and vertical domain frameworks. A Specifications Catalog is available from the OMG website at:</w:t>
       </w:r>
     </w:p>
     <w:p>
@@ -2442,8 +2995,18 @@
           <w:szCs w:val="24"/>
         </w:rPr>
         <w:tab/>
+      </w:r>
+      <w:proofErr w:type="spellStart"/>
+      <w:r>
+        <w:rPr>
+          <w:rFonts w:ascii="Arial" w:hAnsi="Arial" w:cs="Arial"/>
+          <w:color w:val="000000"/>
+          <w:sz w:val="24"/>
+          <w:szCs w:val="24"/>
+        </w:rPr>
         <w:t>CORBAservices</w:t>
       </w:r>
+      <w:proofErr w:type="spellEnd"/>
       <w:r>
         <w:rPr>
           <w:rFonts w:ascii="Arial" w:hAnsi="Arial" w:cs="Arial"/>
@@ -2462,8 +3025,18 @@
           <w:szCs w:val="24"/>
         </w:rPr>
         <w:tab/>
+      </w:r>
+      <w:proofErr w:type="spellStart"/>
+      <w:r>
+        <w:rPr>
+          <w:rFonts w:ascii="Arial" w:hAnsi="Arial" w:cs="Arial"/>
+          <w:color w:val="000000"/>
+          <w:sz w:val="24"/>
+          <w:szCs w:val="24"/>
+        </w:rPr>
         <w:t>CORBAfacilities</w:t>
       </w:r>
+      <w:proofErr w:type="spellEnd"/>
       <w:r>
         <w:rPr>
           <w:rFonts w:ascii="Arial" w:hAnsi="Arial" w:cs="Arial"/>
@@ -2859,13 +3432,38 @@
           <w:rFonts w:ascii="Arial" w:eastAsia="Arial" w:hAnsi="Arial" w:cs="Arial"/>
           <w:color w:val="000000"/>
         </w:rPr>
-        <w:t>/Arial - 10 pt : Exceptions</w:t>
-      </w:r>
+        <w:t xml:space="preserve">/Arial - 10 </w:t>
+      </w:r>
+      <w:proofErr w:type="spellStart"/>
+      <w:proofErr w:type="gramStart"/>
       <w:r>
         <w:rPr>
           <w:rFonts w:ascii="Arial" w:eastAsia="Arial" w:hAnsi="Arial" w:cs="Arial"/>
           <w:color w:val="000000"/>
         </w:rPr>
+        <w:t>pt</w:t>
+      </w:r>
+      <w:proofErr w:type="spellEnd"/>
+      <w:r>
+        <w:rPr>
+          <w:rFonts w:ascii="Arial" w:eastAsia="Arial" w:hAnsi="Arial" w:cs="Arial"/>
+          <w:color w:val="000000"/>
+        </w:rPr>
+        <w:t xml:space="preserve"> :</w:t>
+      </w:r>
+      <w:proofErr w:type="gramEnd"/>
+      <w:r>
+        <w:rPr>
+          <w:rFonts w:ascii="Arial" w:eastAsia="Arial" w:hAnsi="Arial" w:cs="Arial"/>
+          <w:color w:val="000000"/>
+        </w:rPr>
+        <w:t xml:space="preserve"> Exceptions</w:t>
+      </w:r>
+      <w:r>
+        <w:rPr>
+          <w:rFonts w:ascii="Arial" w:eastAsia="Arial" w:hAnsi="Arial" w:cs="Arial"/>
+          <w:color w:val="000000"/>
+        </w:rPr>
         <w:br/>
       </w:r>
     </w:p>
@@ -2896,6 +3494,2454 @@
           <w:rFonts w:ascii="Arial" w:hAnsi="Arial" w:cs="Arial"/>
         </w:rPr>
       </w:pPr>
+    </w:p>
+    <w:p>
+      <w:pPr>
+        <w:ind w:left="720" w:right="-288"/>
+        <w:rPr>
+          <w:rFonts w:ascii="Courier" w:hAnsi="Courier"/>
+          <w:bCs/>
+          <w:sz w:val="24"/>
+          <w:szCs w:val="24"/>
+        </w:rPr>
+      </w:pPr>
+    </w:p>
+    <w:p>
+      <w:pPr>
+        <w:ind w:left="720" w:right="-288"/>
+        <w:rPr>
+          <w:rFonts w:ascii="Courier" w:hAnsi="Courier"/>
+          <w:bCs/>
+          <w:sz w:val="24"/>
+          <w:szCs w:val="24"/>
+        </w:rPr>
+      </w:pPr>
+    </w:p>
+    <w:p>
+      <w:pPr>
+        <w:ind w:left="720" w:right="-288"/>
+        <w:rPr>
+          <w:rFonts w:ascii="Courier" w:hAnsi="Courier"/>
+          <w:bCs/>
+          <w:sz w:val="24"/>
+          <w:szCs w:val="24"/>
+        </w:rPr>
+      </w:pPr>
+    </w:p>
+    <w:p>
+      <w:pPr>
+        <w:ind w:left="720" w:right="-288"/>
+        <w:rPr>
+          <w:rFonts w:ascii="Courier" w:hAnsi="Courier"/>
+          <w:bCs/>
+          <w:sz w:val="24"/>
+          <w:szCs w:val="24"/>
+        </w:rPr>
+      </w:pPr>
+    </w:p>
+    <w:p>
+      <w:pPr>
+        <w:ind w:left="720" w:right="-288"/>
+        <w:rPr>
+          <w:rFonts w:ascii="Courier" w:hAnsi="Courier"/>
+          <w:bCs/>
+          <w:sz w:val="24"/>
+          <w:szCs w:val="24"/>
+        </w:rPr>
+      </w:pPr>
+    </w:p>
+    <w:p>
+      <w:pPr>
+        <w:ind w:left="720" w:right="-288"/>
+        <w:rPr>
+          <w:rFonts w:ascii="Courier" w:hAnsi="Courier"/>
+          <w:bCs/>
+          <w:sz w:val="24"/>
+          <w:szCs w:val="24"/>
+        </w:rPr>
+      </w:pPr>
+    </w:p>
+    <w:p>
+      <w:pPr>
+        <w:ind w:left="720" w:right="-288"/>
+        <w:rPr>
+          <w:rFonts w:ascii="Courier" w:hAnsi="Courier"/>
+          <w:bCs/>
+          <w:sz w:val="24"/>
+          <w:szCs w:val="24"/>
+        </w:rPr>
+      </w:pPr>
+    </w:p>
+    <w:p>
+      <w:pPr>
+        <w:ind w:left="720" w:right="-288"/>
+        <w:rPr>
+          <w:rFonts w:ascii="Courier" w:hAnsi="Courier"/>
+          <w:bCs/>
+          <w:sz w:val="24"/>
+          <w:szCs w:val="24"/>
+        </w:rPr>
+      </w:pPr>
+    </w:p>
+    <w:p>
+      <w:pPr>
+        <w:ind w:left="720" w:right="-288"/>
+        <w:rPr>
+          <w:rFonts w:ascii="Courier" w:hAnsi="Courier"/>
+          <w:bCs/>
+          <w:sz w:val="24"/>
+          <w:szCs w:val="24"/>
+        </w:rPr>
+      </w:pPr>
+    </w:p>
+    <w:p>
+      <w:pPr>
+        <w:ind w:left="720" w:right="-288"/>
+        <w:rPr>
+          <w:rFonts w:ascii="Courier" w:hAnsi="Courier"/>
+          <w:bCs/>
+          <w:sz w:val="24"/>
+          <w:szCs w:val="24"/>
+        </w:rPr>
+      </w:pPr>
+    </w:p>
+    <w:p>
+      <w:pPr>
+        <w:ind w:left="720" w:right="-288"/>
+        <w:rPr>
+          <w:rFonts w:ascii="Courier" w:hAnsi="Courier" w:cs="Arial"/>
+          <w:sz w:val="24"/>
+          <w:szCs w:val="24"/>
+        </w:rPr>
+      </w:pPr>
+      <w:r>
+        <w:rPr>
+          <w:rFonts w:ascii="Courier" w:hAnsi="Courier" w:cs="Arial"/>
+          <w:sz w:val="24"/>
+          <w:szCs w:val="24"/>
+        </w:rPr>
+        <w:t>###############################################</w:t>
+      </w:r>
+    </w:p>
+    <w:p>
+      <w:pPr>
+        <w:ind w:left="720" w:right="-288"/>
+        <w:rPr>
+          <w:rFonts w:ascii="Courier" w:hAnsi="Courier"/>
+          <w:bCs/>
+          <w:sz w:val="24"/>
+          <w:szCs w:val="24"/>
+        </w:rPr>
+      </w:pPr>
+      <w:r>
+        <w:rPr>
+          <w:rFonts w:ascii="Courier" w:hAnsi="Courier"/>
+          <w:bCs/>
+          <w:sz w:val="24"/>
+          <w:szCs w:val="24"/>
+        </w:rPr>
+        <w:t>## Imports</w:t>
+      </w:r>
+    </w:p>
+    <w:p>
+      <w:pPr>
+        <w:ind w:left="720" w:right="-288"/>
+        <w:rPr>
+          <w:rFonts w:ascii="Courier" w:hAnsi="Courier" w:cs="Arial"/>
+          <w:sz w:val="24"/>
+          <w:szCs w:val="24"/>
+        </w:rPr>
+      </w:pPr>
+      <w:r>
+        <w:rPr>
+          <w:rFonts w:ascii="Courier" w:hAnsi="Courier" w:cs="Arial"/>
+          <w:sz w:val="24"/>
+          <w:szCs w:val="24"/>
+        </w:rPr>
+        <w:t>###############################################</w:t>
+      </w:r>
+    </w:p>
+    <w:p>
+      <w:pPr>
+        <w:ind w:left="720" w:right="-288"/>
+        <w:rPr>
+          <w:rFonts w:ascii="Courier" w:hAnsi="Courier"/>
+          <w:bCs/>
+          <w:sz w:val="24"/>
+          <w:szCs w:val="24"/>
+        </w:rPr>
+      </w:pPr>
+    </w:p>
+    <w:p>
+      <w:pPr>
+        <w:ind w:left="720" w:right="-288"/>
+        <w:rPr>
+          <w:rFonts w:ascii="Courier" w:hAnsi="Courier"/>
+          <w:bCs/>
+          <w:sz w:val="24"/>
+          <w:szCs w:val="24"/>
+        </w:rPr>
+      </w:pPr>
+      <w:r>
+        <w:rPr>
+          <w:rFonts w:ascii="Courier" w:hAnsi="Courier"/>
+          <w:bCs/>
+          <w:sz w:val="24"/>
+          <w:szCs w:val="24"/>
+        </w:rPr>
+        <w:t>#</w:t>
+      </w:r>
+      <w:proofErr w:type="gramStart"/>
+      <w:r>
+        <w:rPr>
+          <w:rFonts w:ascii="Courier" w:hAnsi="Courier"/>
+          <w:bCs/>
+          <w:sz w:val="24"/>
+          <w:szCs w:val="24"/>
+        </w:rPr>
+        <w:t>import</w:t>
+      </w:r>
+      <w:proofErr w:type="gramEnd"/>
+      <w:r>
+        <w:rPr>
+          <w:rFonts w:ascii="Courier" w:hAnsi="Courier"/>
+          <w:bCs/>
+          <w:sz w:val="24"/>
+          <w:szCs w:val="24"/>
+        </w:rPr>
+        <w:t>('</w:t>
+      </w:r>
+      <w:proofErr w:type="spellStart"/>
+      <w:r>
+        <w:rPr>
+          <w:rFonts w:ascii="Courier" w:hAnsi="Courier"/>
+          <w:bCs/>
+          <w:sz w:val="24"/>
+          <w:szCs w:val="24"/>
+        </w:rPr>
+        <w:t>js</w:t>
+      </w:r>
+      <w:proofErr w:type="spellEnd"/>
+      <w:r>
+        <w:rPr>
+          <w:rFonts w:ascii="Courier" w:hAnsi="Courier"/>
+          <w:bCs/>
+          <w:sz w:val="24"/>
+          <w:szCs w:val="24"/>
+        </w:rPr>
+        <w:t>', '</w:t>
+      </w:r>
+      <w:proofErr w:type="spellStart"/>
+      <w:r>
+        <w:rPr>
+          <w:rFonts w:ascii="Courier" w:hAnsi="Courier"/>
+          <w:bCs/>
+          <w:sz w:val="24"/>
+          <w:szCs w:val="24"/>
+        </w:rPr>
+        <w:t>com.nomagic.reportwizard.tools.script.JavaScriptTool</w:t>
+      </w:r>
+      <w:proofErr w:type="spellEnd"/>
+      <w:r>
+        <w:rPr>
+          <w:rFonts w:ascii="Courier" w:hAnsi="Courier"/>
+          <w:bCs/>
+          <w:sz w:val="24"/>
+          <w:szCs w:val="24"/>
+        </w:rPr>
+        <w:t>')</w:t>
+      </w:r>
+    </w:p>
+    <w:p>
+      <w:pPr>
+        <w:ind w:left="720" w:right="-288"/>
+        <w:rPr>
+          <w:rFonts w:ascii="Courier" w:hAnsi="Courier"/>
+          <w:bCs/>
+          <w:sz w:val="24"/>
+          <w:szCs w:val="24"/>
+        </w:rPr>
+      </w:pPr>
+      <w:r>
+        <w:rPr>
+          <w:rFonts w:ascii="Courier" w:hAnsi="Courier"/>
+          <w:bCs/>
+          <w:sz w:val="24"/>
+          <w:szCs w:val="24"/>
+        </w:rPr>
+        <w:t>#</w:t>
+      </w:r>
+      <w:proofErr w:type="gramStart"/>
+      <w:r>
+        <w:rPr>
+          <w:rFonts w:ascii="Courier" w:hAnsi="Courier"/>
+          <w:bCs/>
+          <w:sz w:val="24"/>
+          <w:szCs w:val="24"/>
+        </w:rPr>
+        <w:t>import</w:t>
+      </w:r>
+      <w:proofErr w:type="gramEnd"/>
+      <w:r>
+        <w:rPr>
+          <w:rFonts w:ascii="Courier" w:hAnsi="Courier"/>
+          <w:bCs/>
+          <w:sz w:val="24"/>
+          <w:szCs w:val="24"/>
+        </w:rPr>
+        <w:t>("query", "</w:t>
+      </w:r>
+      <w:proofErr w:type="spellStart"/>
+      <w:r>
+        <w:rPr>
+          <w:rFonts w:ascii="Courier" w:hAnsi="Courier"/>
+          <w:bCs/>
+          <w:sz w:val="24"/>
+          <w:szCs w:val="24"/>
+        </w:rPr>
+        <w:t>com.nomagic.reportwizard.tools.QueryTool</w:t>
+      </w:r>
+      <w:proofErr w:type="spellEnd"/>
+      <w:r>
+        <w:rPr>
+          <w:rFonts w:ascii="Courier" w:hAnsi="Courier"/>
+          <w:bCs/>
+          <w:sz w:val="24"/>
+          <w:szCs w:val="24"/>
+        </w:rPr>
+        <w:t>")</w:t>
+      </w:r>
+    </w:p>
+    <w:p>
+      <w:pPr>
+        <w:ind w:left="720" w:right="-288"/>
+        <w:rPr>
+          <w:rFonts w:ascii="Courier" w:hAnsi="Courier" w:cs="Arial"/>
+          <w:sz w:val="24"/>
+          <w:szCs w:val="24"/>
+        </w:rPr>
+      </w:pPr>
+    </w:p>
+    <w:p>
+      <w:pPr>
+        <w:ind w:left="720" w:right="-288"/>
+        <w:rPr>
+          <w:rFonts w:ascii="Courier" w:hAnsi="Courier" w:cs="Arial"/>
+          <w:sz w:val="24"/>
+          <w:szCs w:val="24"/>
+        </w:rPr>
+      </w:pPr>
+      <w:r>
+        <w:rPr>
+          <w:rFonts w:ascii="Courier" w:hAnsi="Courier" w:cs="Arial"/>
+          <w:sz w:val="24"/>
+          <w:szCs w:val="24"/>
+        </w:rPr>
+        <w:t>###############################################</w:t>
+      </w:r>
+    </w:p>
+    <w:p>
+      <w:pPr>
+        <w:ind w:left="720" w:right="-288"/>
+        <w:rPr>
+          <w:rFonts w:ascii="Courier" w:hAnsi="Courier" w:cs="Arial"/>
+          <w:sz w:val="24"/>
+          <w:szCs w:val="24"/>
+        </w:rPr>
+      </w:pPr>
+      <w:r>
+        <w:rPr>
+          <w:rFonts w:ascii="Courier" w:hAnsi="Courier" w:cs="Arial"/>
+          <w:sz w:val="24"/>
+          <w:szCs w:val="24"/>
+        </w:rPr>
+        <w:t>#*</w:t>
+      </w:r>
+      <w:r>
+        <w:rPr>
+          <w:rFonts w:ascii="Courier" w:hAnsi="Courier" w:cs="Arial"/>
+          <w:sz w:val="24"/>
+          <w:szCs w:val="24"/>
+        </w:rPr>
+        <w:t xml:space="preserve"> MACRO </w:t>
+      </w:r>
+      <w:proofErr w:type="spellStart"/>
+      <w:r>
+        <w:rPr>
+          <w:rFonts w:ascii="Courier" w:hAnsi="Courier" w:cs="Arial"/>
+          <w:sz w:val="24"/>
+          <w:szCs w:val="24"/>
+        </w:rPr>
+        <w:t>writeHeading</w:t>
+      </w:r>
+      <w:proofErr w:type="spellEnd"/>
+    </w:p>
+    <w:p>
+      <w:pPr>
+        <w:ind w:left="720" w:right="-288" w:firstLine="720"/>
+        <w:rPr>
+          <w:rFonts w:ascii="Courier" w:hAnsi="Courier" w:cs="Arial"/>
+          <w:sz w:val="24"/>
+          <w:szCs w:val="24"/>
+        </w:rPr>
+      </w:pPr>
+      <w:r>
+        <w:rPr>
+          <w:rFonts w:ascii="Courier" w:hAnsi="Courier" w:cs="Arial"/>
+          <w:sz w:val="24"/>
+          <w:szCs w:val="24"/>
+        </w:rPr>
+        <w:t>Writes heading titles for a given indentation.</w:t>
+      </w:r>
+    </w:p>
+    <w:p>
+      <w:pPr>
+        <w:ind w:left="720" w:right="-288"/>
+        <w:rPr>
+          <w:rFonts w:ascii="Courier" w:hAnsi="Courier" w:cs="Arial"/>
+          <w:sz w:val="24"/>
+          <w:szCs w:val="24"/>
+        </w:rPr>
+      </w:pPr>
+      <w:r>
+        <w:rPr>
+          <w:rFonts w:ascii="Courier" w:hAnsi="Courier" w:cs="Arial"/>
+          <w:sz w:val="24"/>
+          <w:szCs w:val="24"/>
+        </w:rPr>
+        <w:t>*#</w:t>
+      </w:r>
+    </w:p>
+    <w:p>
+      <w:pPr>
+        <w:ind w:left="720" w:right="-288"/>
+        <w:rPr>
+          <w:rFonts w:ascii="Courier" w:hAnsi="Courier" w:cs="Arial"/>
+          <w:sz w:val="24"/>
+          <w:szCs w:val="24"/>
+        </w:rPr>
+      </w:pPr>
+      <w:r>
+        <w:rPr>
+          <w:rFonts w:ascii="Courier" w:hAnsi="Courier" w:cs="Arial"/>
+          <w:sz w:val="24"/>
+          <w:szCs w:val="24"/>
+        </w:rPr>
+        <w:t>###############################################</w:t>
+      </w:r>
+    </w:p>
+    <w:p>
+      <w:pPr>
+        <w:ind w:left="720" w:right="-288"/>
+        <w:rPr>
+          <w:rFonts w:ascii="Courier" w:hAnsi="Courier" w:cs="Arial"/>
+          <w:sz w:val="24"/>
+          <w:szCs w:val="24"/>
+        </w:rPr>
+      </w:pPr>
+      <w:r>
+        <w:rPr>
+          <w:rFonts w:ascii="Courier" w:hAnsi="Courier" w:cs="Arial"/>
+          <w:sz w:val="24"/>
+          <w:szCs w:val="24"/>
+        </w:rPr>
+        <w:t>#</w:t>
+      </w:r>
+      <w:proofErr w:type="gramStart"/>
+      <w:r>
+        <w:rPr>
+          <w:rFonts w:ascii="Courier" w:hAnsi="Courier" w:cs="Arial"/>
+          <w:sz w:val="24"/>
+          <w:szCs w:val="24"/>
+        </w:rPr>
+        <w:t>macro</w:t>
+      </w:r>
+      <w:proofErr w:type="gramEnd"/>
+      <w:r>
+        <w:rPr>
+          <w:rFonts w:ascii="Courier" w:hAnsi="Courier" w:cs="Arial"/>
+          <w:sz w:val="24"/>
+          <w:szCs w:val="24"/>
+        </w:rPr>
+        <w:t xml:space="preserve"> (</w:t>
+      </w:r>
+      <w:proofErr w:type="spellStart"/>
+      <w:r>
+        <w:rPr>
+          <w:rFonts w:ascii="Courier" w:hAnsi="Courier" w:cs="Arial"/>
+          <w:sz w:val="24"/>
+          <w:szCs w:val="24"/>
+        </w:rPr>
+        <w:t>writeHeading</w:t>
+      </w:r>
+      <w:proofErr w:type="spellEnd"/>
+      <w:r>
+        <w:rPr>
+          <w:rFonts w:ascii="Courier" w:hAnsi="Courier" w:cs="Arial"/>
+          <w:sz w:val="24"/>
+          <w:szCs w:val="24"/>
+        </w:rPr>
+        <w:t xml:space="preserve"> $</w:t>
+      </w:r>
+      <w:proofErr w:type="spellStart"/>
+      <w:r>
+        <w:rPr>
+          <w:rFonts w:ascii="Courier" w:hAnsi="Courier" w:cs="Arial"/>
+          <w:sz w:val="24"/>
+          <w:szCs w:val="24"/>
+        </w:rPr>
+        <w:t>headingLevel</w:t>
+      </w:r>
+      <w:proofErr w:type="spellEnd"/>
+      <w:r>
+        <w:rPr>
+          <w:rFonts w:ascii="Courier" w:hAnsi="Courier" w:cs="Arial"/>
+          <w:sz w:val="24"/>
+          <w:szCs w:val="24"/>
+        </w:rPr>
+        <w:t xml:space="preserve"> $text)</w:t>
+      </w:r>
+    </w:p>
+    <w:p>
+      <w:pPr>
+        <w:ind w:right="-288"/>
+        <w:rPr>
+          <w:rFonts w:ascii="Courier" w:hAnsi="Courier" w:cs="Arial"/>
+          <w:sz w:val="24"/>
+          <w:szCs w:val="24"/>
+        </w:rPr>
+      </w:pPr>
+      <w:r>
+        <w:rPr>
+          <w:rFonts w:ascii="Courier" w:hAnsi="Courier" w:cs="Arial"/>
+          <w:sz w:val="24"/>
+          <w:szCs w:val="24"/>
+        </w:rPr>
+        <w:tab/>
+      </w:r>
+      <w:r>
+        <w:rPr>
+          <w:rFonts w:ascii="Courier" w:hAnsi="Courier" w:cs="Arial"/>
+          <w:sz w:val="24"/>
+          <w:szCs w:val="24"/>
+        </w:rPr>
+        <w:tab/>
+      </w:r>
+      <w:r>
+        <w:rPr>
+          <w:rFonts w:ascii="Courier" w:hAnsi="Courier" w:cs="Arial"/>
+          <w:sz w:val="24"/>
+          <w:szCs w:val="24"/>
+        </w:rPr>
+        <w:t>#</w:t>
+      </w:r>
+      <w:proofErr w:type="gramStart"/>
+      <w:r>
+        <w:rPr>
+          <w:rFonts w:ascii="Courier" w:hAnsi="Courier" w:cs="Arial"/>
+          <w:sz w:val="24"/>
+          <w:szCs w:val="24"/>
+        </w:rPr>
+        <w:t>if</w:t>
+      </w:r>
+      <w:proofErr w:type="gramEnd"/>
+      <w:r>
+        <w:rPr>
+          <w:rFonts w:ascii="Courier" w:hAnsi="Courier" w:cs="Arial"/>
+          <w:sz w:val="24"/>
+          <w:szCs w:val="24"/>
+        </w:rPr>
+        <w:t>($</w:t>
+      </w:r>
+      <w:proofErr w:type="spellStart"/>
+      <w:r>
+        <w:rPr>
+          <w:rFonts w:ascii="Courier" w:hAnsi="Courier" w:cs="Arial"/>
+          <w:sz w:val="24"/>
+          <w:szCs w:val="24"/>
+        </w:rPr>
+        <w:t>headingLevel</w:t>
+      </w:r>
+      <w:proofErr w:type="spellEnd"/>
+      <w:r>
+        <w:rPr>
+          <w:rFonts w:ascii="Courier" w:hAnsi="Courier" w:cs="Arial"/>
+          <w:sz w:val="24"/>
+          <w:szCs w:val="24"/>
+        </w:rPr>
+        <w:t xml:space="preserve"> </w:t>
+      </w:r>
+      <w:r>
+        <w:rPr>
+          <w:rFonts w:ascii="Courier" w:hAnsi="Courier" w:cs="Arial"/>
+          <w:sz w:val="24"/>
+          <w:szCs w:val="24"/>
+        </w:rPr>
+        <w:t>== 1)</w:t>
+      </w:r>
+    </w:p>
+    <w:p>
+      <w:pPr>
+        <w:pStyle w:val="Heading1"/>
+      </w:pPr>
+      <w:r>
+        <w:t>$</w:t>
+      </w:r>
+      <w:proofErr w:type="gramStart"/>
+      <w:r>
+        <w:t>text</w:t>
+      </w:r>
+      <w:proofErr w:type="gramEnd"/>
+    </w:p>
+    <w:p>
+      <w:pPr>
+        <w:ind w:left="720" w:right="-288"/>
+        <w:rPr>
+          <w:rFonts w:ascii="Courier" w:hAnsi="Courier" w:cs="Arial"/>
+          <w:sz w:val="24"/>
+          <w:szCs w:val="24"/>
+        </w:rPr>
+      </w:pPr>
+      <w:r>
+        <w:rPr>
+          <w:rFonts w:ascii="Courier" w:hAnsi="Courier" w:cs="Arial"/>
+          <w:sz w:val="24"/>
+          <w:szCs w:val="24"/>
+        </w:rPr>
+        <w:tab/>
+        <w:t>#</w:t>
+      </w:r>
+      <w:proofErr w:type="spellStart"/>
+      <w:proofErr w:type="gramStart"/>
+      <w:r>
+        <w:rPr>
+          <w:rFonts w:ascii="Courier" w:hAnsi="Courier" w:cs="Arial"/>
+          <w:sz w:val="24"/>
+          <w:szCs w:val="24"/>
+        </w:rPr>
+        <w:t>elseif</w:t>
+      </w:r>
+      <w:proofErr w:type="spellEnd"/>
+      <w:proofErr w:type="gramEnd"/>
+      <w:r>
+        <w:rPr>
+          <w:rFonts w:ascii="Courier" w:hAnsi="Courier" w:cs="Arial"/>
+          <w:sz w:val="24"/>
+          <w:szCs w:val="24"/>
+        </w:rPr>
+        <w:t>($</w:t>
+      </w:r>
+      <w:proofErr w:type="spellStart"/>
+      <w:r>
+        <w:rPr>
+          <w:rFonts w:ascii="Courier" w:hAnsi="Courier" w:cs="Arial"/>
+          <w:sz w:val="24"/>
+          <w:szCs w:val="24"/>
+        </w:rPr>
+        <w:t>headingLevel</w:t>
+      </w:r>
+      <w:proofErr w:type="spellEnd"/>
+      <w:r>
+        <w:rPr>
+          <w:rFonts w:ascii="Courier" w:hAnsi="Courier" w:cs="Arial"/>
+          <w:sz w:val="24"/>
+          <w:szCs w:val="24"/>
+        </w:rPr>
+        <w:t xml:space="preserve"> </w:t>
+      </w:r>
+      <w:r>
+        <w:rPr>
+          <w:rFonts w:ascii="Courier" w:hAnsi="Courier" w:cs="Arial"/>
+          <w:sz w:val="24"/>
+          <w:szCs w:val="24"/>
+        </w:rPr>
+        <w:t>== 2)</w:t>
+      </w:r>
+    </w:p>
+    <w:p>
+      <w:pPr>
+        <w:pStyle w:val="Heading2"/>
+        <w:tabs>
+          <w:tab w:val="left" w:pos="1440"/>
+        </w:tabs>
+        <w:ind w:firstLine="288"/>
+        <w:rPr>
+          <w:rFonts w:ascii="Arial" w:hAnsi="Arial" w:cs="Arial"/>
+          <w:color w:val="auto"/>
+          <w:sz w:val="28"/>
+          <w:szCs w:val="28"/>
+        </w:rPr>
+      </w:pPr>
+      <w:r>
+        <w:rPr>
+          <w:rFonts w:ascii="Arial" w:hAnsi="Arial" w:cs="Arial"/>
+          <w:color w:val="auto"/>
+          <w:sz w:val="28"/>
+          <w:szCs w:val="28"/>
+        </w:rPr>
+        <w:t>$</w:t>
+      </w:r>
+      <w:proofErr w:type="gramStart"/>
+      <w:r>
+        <w:rPr>
+          <w:rFonts w:ascii="Arial" w:hAnsi="Arial" w:cs="Arial"/>
+          <w:color w:val="auto"/>
+          <w:sz w:val="28"/>
+          <w:szCs w:val="28"/>
+        </w:rPr>
+        <w:t>text</w:t>
+      </w:r>
+      <w:proofErr w:type="gramEnd"/>
+    </w:p>
+    <w:p>
+      <w:pPr>
+        <w:ind w:left="720" w:right="-288" w:firstLine="720"/>
+        <w:rPr>
+          <w:rFonts w:ascii="Courier" w:hAnsi="Courier" w:cs="Arial"/>
+          <w:sz w:val="24"/>
+          <w:szCs w:val="24"/>
+        </w:rPr>
+      </w:pPr>
+      <w:r>
+        <w:rPr>
+          <w:rFonts w:ascii="Courier" w:hAnsi="Courier" w:cs="Arial"/>
+          <w:sz w:val="24"/>
+          <w:szCs w:val="24"/>
+        </w:rPr>
+        <w:t>#</w:t>
+      </w:r>
+      <w:proofErr w:type="spellStart"/>
+      <w:proofErr w:type="gramStart"/>
+      <w:r>
+        <w:rPr>
+          <w:rFonts w:ascii="Courier" w:hAnsi="Courier" w:cs="Arial"/>
+          <w:sz w:val="24"/>
+          <w:szCs w:val="24"/>
+        </w:rPr>
+        <w:t>elseif</w:t>
+      </w:r>
+      <w:proofErr w:type="spellEnd"/>
+      <w:proofErr w:type="gramEnd"/>
+      <w:r>
+        <w:rPr>
+          <w:rFonts w:ascii="Courier" w:hAnsi="Courier" w:cs="Arial"/>
+          <w:sz w:val="24"/>
+          <w:szCs w:val="24"/>
+        </w:rPr>
+        <w:t>($</w:t>
+      </w:r>
+      <w:proofErr w:type="spellStart"/>
+      <w:r>
+        <w:rPr>
+          <w:rFonts w:ascii="Courier" w:hAnsi="Courier" w:cs="Arial"/>
+          <w:sz w:val="24"/>
+          <w:szCs w:val="24"/>
+        </w:rPr>
+        <w:t>headingLevel</w:t>
+      </w:r>
+      <w:proofErr w:type="spellEnd"/>
+      <w:r>
+        <w:rPr>
+          <w:rFonts w:ascii="Courier" w:hAnsi="Courier" w:cs="Arial"/>
+          <w:sz w:val="24"/>
+          <w:szCs w:val="24"/>
+        </w:rPr>
+        <w:t xml:space="preserve"> </w:t>
+      </w:r>
+      <w:r>
+        <w:rPr>
+          <w:rFonts w:ascii="Courier" w:hAnsi="Courier" w:cs="Arial"/>
+          <w:sz w:val="24"/>
+          <w:szCs w:val="24"/>
+        </w:rPr>
+        <w:t>== 3</w:t>
+      </w:r>
+      <w:r>
+        <w:rPr>
+          <w:rFonts w:ascii="Courier" w:hAnsi="Courier" w:cs="Arial"/>
+          <w:sz w:val="24"/>
+          <w:szCs w:val="24"/>
+        </w:rPr>
+        <w:t>)</w:t>
+      </w:r>
+    </w:p>
+    <w:p>
+      <w:pPr>
+        <w:pStyle w:val="Heading3"/>
+        <w:ind w:left="1620" w:hanging="360"/>
+        <w:rPr>
+          <w:rFonts w:ascii="Arial" w:hAnsi="Arial" w:cs="Arial"/>
+          <w:color w:val="auto"/>
+          <w:sz w:val="24"/>
+          <w:szCs w:val="24"/>
+        </w:rPr>
+      </w:pPr>
+      <w:r>
+        <w:rPr>
+          <w:rFonts w:ascii="Arial" w:hAnsi="Arial" w:cs="Arial"/>
+          <w:color w:val="auto"/>
+          <w:sz w:val="24"/>
+          <w:szCs w:val="24"/>
+        </w:rPr>
+        <w:t>$</w:t>
+      </w:r>
+      <w:proofErr w:type="gramStart"/>
+      <w:r>
+        <w:rPr>
+          <w:rFonts w:ascii="Arial" w:hAnsi="Arial" w:cs="Arial"/>
+          <w:color w:val="auto"/>
+          <w:sz w:val="24"/>
+          <w:szCs w:val="24"/>
+        </w:rPr>
+        <w:t>text</w:t>
+      </w:r>
+      <w:proofErr w:type="gramEnd"/>
+    </w:p>
+    <w:p>
+      <w:pPr>
+        <w:ind w:left="1440"/>
+        <w:rPr>
+          <w:rFonts w:ascii="Courier" w:hAnsi="Courier"/>
+          <w:sz w:val="24"/>
+          <w:szCs w:val="24"/>
+        </w:rPr>
+      </w:pPr>
+      <w:r>
+        <w:rPr>
+          <w:rFonts w:ascii="Courier" w:hAnsi="Courier"/>
+          <w:sz w:val="24"/>
+          <w:szCs w:val="24"/>
+        </w:rPr>
+        <w:t>#</w:t>
+      </w:r>
+      <w:proofErr w:type="spellStart"/>
+      <w:proofErr w:type="gramStart"/>
+      <w:r>
+        <w:rPr>
+          <w:rFonts w:ascii="Courier" w:hAnsi="Courier"/>
+          <w:sz w:val="24"/>
+          <w:szCs w:val="24"/>
+        </w:rPr>
+        <w:t>elseif</w:t>
+      </w:r>
+      <w:proofErr w:type="spellEnd"/>
+      <w:proofErr w:type="gramEnd"/>
+      <w:r>
+        <w:rPr>
+          <w:rFonts w:ascii="Courier" w:hAnsi="Courier"/>
+          <w:sz w:val="24"/>
+          <w:szCs w:val="24"/>
+        </w:rPr>
+        <w:t xml:space="preserve"> ($</w:t>
+      </w:r>
+      <w:proofErr w:type="spellStart"/>
+      <w:r>
+        <w:rPr>
+          <w:rFonts w:ascii="Courier" w:hAnsi="Courier"/>
+          <w:sz w:val="24"/>
+          <w:szCs w:val="24"/>
+        </w:rPr>
+        <w:t>headingLevel</w:t>
+      </w:r>
+      <w:proofErr w:type="spellEnd"/>
+      <w:r>
+        <w:rPr>
+          <w:rFonts w:ascii="Courier" w:hAnsi="Courier"/>
+          <w:sz w:val="24"/>
+          <w:szCs w:val="24"/>
+        </w:rPr>
+        <w:t xml:space="preserve"> == 4)</w:t>
+      </w:r>
+    </w:p>
+    <w:p>
+      <w:pPr>
+        <w:pStyle w:val="Heading4"/>
+        <w:tabs>
+          <w:tab w:val="left" w:pos="2250"/>
+          <w:tab w:val="left" w:pos="2520"/>
+        </w:tabs>
+        <w:ind w:left="2160" w:hanging="450"/>
+        <w:rPr>
+          <w:rFonts w:ascii="Arial" w:hAnsi="Arial" w:cs="Arial"/>
+          <w:color w:val="auto"/>
+          <w:sz w:val="24"/>
+          <w:szCs w:val="24"/>
+        </w:rPr>
+      </w:pPr>
+      <w:r>
+        <w:rPr>
+          <w:rFonts w:ascii="Arial" w:hAnsi="Arial" w:cs="Arial"/>
+          <w:color w:val="auto"/>
+          <w:sz w:val="24"/>
+          <w:szCs w:val="24"/>
+        </w:rPr>
+        <w:t>$</w:t>
+      </w:r>
+      <w:proofErr w:type="gramStart"/>
+      <w:r>
+        <w:rPr>
+          <w:rFonts w:ascii="Arial" w:hAnsi="Arial" w:cs="Arial"/>
+          <w:color w:val="auto"/>
+          <w:sz w:val="24"/>
+          <w:szCs w:val="24"/>
+        </w:rPr>
+        <w:t>text</w:t>
+      </w:r>
+      <w:proofErr w:type="gramEnd"/>
+    </w:p>
+    <w:p>
+      <w:pPr>
+        <w:ind w:left="1440"/>
+      </w:pPr>
+    </w:p>
+    <w:p>
+      <w:pPr>
+        <w:ind w:left="720" w:right="-288" w:firstLine="720"/>
+        <w:rPr>
+          <w:rFonts w:ascii="Courier" w:hAnsi="Courier" w:cs="Arial"/>
+          <w:sz w:val="24"/>
+          <w:szCs w:val="24"/>
+        </w:rPr>
+      </w:pPr>
+      <w:r>
+        <w:rPr>
+          <w:rFonts w:ascii="Courier" w:hAnsi="Courier" w:cs="Arial"/>
+          <w:sz w:val="24"/>
+          <w:szCs w:val="24"/>
+        </w:rPr>
+        <w:t>#</w:t>
+      </w:r>
+      <w:proofErr w:type="gramStart"/>
+      <w:r>
+        <w:rPr>
+          <w:rFonts w:ascii="Courier" w:hAnsi="Courier" w:cs="Arial"/>
+          <w:sz w:val="24"/>
+          <w:szCs w:val="24"/>
+        </w:rPr>
+        <w:t>else</w:t>
+      </w:r>
+      <w:proofErr w:type="gramEnd"/>
+    </w:p>
+    <w:p>
+      <w:pPr>
+        <w:pStyle w:val="Heading4"/>
+        <w:numPr>
+          <w:ilvl w:val="0"/>
+          <w:numId w:val="0"/>
+        </w:numPr>
+        <w:tabs>
+          <w:tab w:val="left" w:pos="2250"/>
+          <w:tab w:val="left" w:pos="2520"/>
+        </w:tabs>
+        <w:ind w:left="1710"/>
+        <w:rPr>
+          <w:rFonts w:ascii="Arial" w:hAnsi="Arial" w:cs="Arial"/>
+          <w:i w:val="0"/>
+          <w:color w:val="auto"/>
+          <w:sz w:val="28"/>
+          <w:szCs w:val="28"/>
+        </w:rPr>
+      </w:pPr>
+      <w:r>
+        <w:rPr>
+          <w:rFonts w:ascii="Arial" w:hAnsi="Arial" w:cs="Arial"/>
+          <w:i w:val="0"/>
+          <w:color w:val="auto"/>
+          <w:sz w:val="28"/>
+          <w:szCs w:val="28"/>
+        </w:rPr>
+        <w:t>$</w:t>
+      </w:r>
+      <w:proofErr w:type="gramStart"/>
+      <w:r>
+        <w:rPr>
+          <w:rFonts w:ascii="Arial" w:hAnsi="Arial" w:cs="Arial"/>
+          <w:i w:val="0"/>
+          <w:color w:val="auto"/>
+          <w:sz w:val="28"/>
+          <w:szCs w:val="28"/>
+        </w:rPr>
+        <w:t>text</w:t>
+      </w:r>
+      <w:proofErr w:type="gramEnd"/>
+    </w:p>
+    <w:p>
+      <w:pPr>
+        <w:ind w:left="720" w:right="-288"/>
+        <w:rPr>
+          <w:rFonts w:ascii="Courier" w:hAnsi="Courier" w:cs="Arial"/>
+          <w:sz w:val="24"/>
+          <w:szCs w:val="24"/>
+        </w:rPr>
+      </w:pPr>
+      <w:r>
+        <w:rPr>
+          <w:rFonts w:ascii="Courier" w:hAnsi="Courier" w:cs="Arial"/>
+          <w:sz w:val="24"/>
+          <w:szCs w:val="24"/>
+        </w:rPr>
+        <w:tab/>
+        <w:t>#</w:t>
+      </w:r>
+      <w:proofErr w:type="gramStart"/>
+      <w:r>
+        <w:rPr>
+          <w:rFonts w:ascii="Courier" w:hAnsi="Courier" w:cs="Arial"/>
+          <w:sz w:val="24"/>
+          <w:szCs w:val="24"/>
+        </w:rPr>
+        <w:t>end</w:t>
+      </w:r>
+      <w:proofErr w:type="gramEnd"/>
+    </w:p>
+    <w:p>
+      <w:pPr>
+        <w:ind w:left="720" w:right="-288"/>
+        <w:rPr>
+          <w:rFonts w:ascii="Courier" w:hAnsi="Courier" w:cs="Arial"/>
+          <w:sz w:val="24"/>
+          <w:szCs w:val="24"/>
+        </w:rPr>
+      </w:pPr>
+      <w:r>
+        <w:rPr>
+          <w:rFonts w:ascii="Courier" w:hAnsi="Courier" w:cs="Arial"/>
+          <w:sz w:val="24"/>
+          <w:szCs w:val="24"/>
+        </w:rPr>
+        <w:t>#</w:t>
+      </w:r>
+      <w:proofErr w:type="gramStart"/>
+      <w:r>
+        <w:rPr>
+          <w:rFonts w:ascii="Courier" w:hAnsi="Courier" w:cs="Arial"/>
+          <w:sz w:val="24"/>
+          <w:szCs w:val="24"/>
+        </w:rPr>
+        <w:t>end</w:t>
+      </w:r>
+      <w:proofErr w:type="gramEnd"/>
+    </w:p>
+    <w:p>
+      <w:pPr>
+        <w:ind w:left="720" w:right="-288"/>
+        <w:rPr>
+          <w:rFonts w:ascii="Courier" w:hAnsi="Courier" w:cs="Arial"/>
+          <w:sz w:val="24"/>
+          <w:szCs w:val="24"/>
+        </w:rPr>
+      </w:pPr>
+    </w:p>
+    <w:p>
+      <w:pPr>
+        <w:ind w:left="720" w:right="-288"/>
+        <w:rPr>
+          <w:rFonts w:ascii="Courier" w:hAnsi="Courier" w:cs="Arial"/>
+          <w:sz w:val="24"/>
+          <w:szCs w:val="24"/>
+        </w:rPr>
+      </w:pPr>
+      <w:r>
+        <w:rPr>
+          <w:rFonts w:ascii="Courier" w:hAnsi="Courier" w:cs="Arial"/>
+          <w:sz w:val="24"/>
+          <w:szCs w:val="24"/>
+        </w:rPr>
+        <w:t>###############################################</w:t>
+      </w:r>
+    </w:p>
+    <w:p>
+      <w:pPr>
+        <w:ind w:left="720" w:right="-288"/>
+        <w:rPr>
+          <w:rFonts w:ascii="Courier" w:hAnsi="Courier" w:cs="Arial"/>
+          <w:sz w:val="24"/>
+          <w:szCs w:val="24"/>
+        </w:rPr>
+      </w:pPr>
+      <w:r>
+        <w:rPr>
+          <w:rFonts w:ascii="Courier" w:hAnsi="Courier" w:cs="Arial"/>
+          <w:sz w:val="24"/>
+          <w:szCs w:val="24"/>
+        </w:rPr>
+        <w:t xml:space="preserve">#* MACRO </w:t>
+      </w:r>
+      <w:proofErr w:type="spellStart"/>
+      <w:r>
+        <w:rPr>
+          <w:rFonts w:ascii="Courier" w:hAnsi="Courier" w:cs="Arial"/>
+          <w:sz w:val="24"/>
+          <w:szCs w:val="24"/>
+        </w:rPr>
+        <w:t>packageList</w:t>
+      </w:r>
+      <w:proofErr w:type="spellEnd"/>
+    </w:p>
+    <w:p>
+      <w:pPr>
+        <w:ind w:left="720" w:right="-288"/>
+        <w:rPr>
+          <w:rFonts w:ascii="Courier" w:hAnsi="Courier" w:cs="Arial"/>
+          <w:sz w:val="24"/>
+          <w:szCs w:val="24"/>
+        </w:rPr>
+      </w:pPr>
+      <w:r>
+        <w:rPr>
+          <w:rFonts w:ascii="Courier" w:hAnsi="Courier" w:cs="Arial"/>
+          <w:sz w:val="24"/>
+          <w:szCs w:val="24"/>
+        </w:rPr>
+        <w:t>This macro goes through the package list (staring with what is supplied in scope by the report wizard.</w:t>
+      </w:r>
+    </w:p>
+    <w:p>
+      <w:pPr>
+        <w:ind w:left="720" w:right="-288"/>
+        <w:rPr>
+          <w:rFonts w:ascii="Courier" w:hAnsi="Courier" w:cs="Arial"/>
+          <w:sz w:val="24"/>
+          <w:szCs w:val="24"/>
+        </w:rPr>
+      </w:pPr>
+      <w:r>
+        <w:rPr>
+          <w:rFonts w:ascii="Courier" w:hAnsi="Courier" w:cs="Arial"/>
+          <w:sz w:val="24"/>
+          <w:szCs w:val="24"/>
+        </w:rPr>
+        <w:t>*#</w:t>
+      </w:r>
+    </w:p>
+    <w:p>
+      <w:pPr>
+        <w:ind w:left="720" w:right="-288"/>
+        <w:rPr>
+          <w:rFonts w:ascii="Courier" w:hAnsi="Courier" w:cs="Arial"/>
+          <w:sz w:val="24"/>
+          <w:szCs w:val="24"/>
+        </w:rPr>
+      </w:pPr>
+      <w:r>
+        <w:rPr>
+          <w:rFonts w:ascii="Courier" w:hAnsi="Courier" w:cs="Arial"/>
+          <w:sz w:val="24"/>
+          <w:szCs w:val="24"/>
+        </w:rPr>
+        <w:t>###############################################</w:t>
+      </w:r>
+    </w:p>
+    <w:p>
+      <w:pPr>
+        <w:ind w:left="720" w:right="-288"/>
+        <w:rPr>
+          <w:rFonts w:ascii="Courier" w:hAnsi="Courier" w:cs="Arial"/>
+          <w:sz w:val="24"/>
+          <w:szCs w:val="24"/>
+        </w:rPr>
+      </w:pPr>
+      <w:r>
+        <w:rPr>
+          <w:rFonts w:ascii="Courier" w:hAnsi="Courier" w:cs="Arial"/>
+          <w:sz w:val="24"/>
+          <w:szCs w:val="24"/>
+        </w:rPr>
+        <w:t>#</w:t>
+      </w:r>
+      <w:proofErr w:type="gramStart"/>
+      <w:r>
+        <w:rPr>
+          <w:rFonts w:ascii="Courier" w:hAnsi="Courier" w:cs="Arial"/>
+          <w:sz w:val="24"/>
+          <w:szCs w:val="24"/>
+        </w:rPr>
+        <w:t>set</w:t>
+      </w:r>
+      <w:proofErr w:type="gramEnd"/>
+      <w:r>
+        <w:rPr>
+          <w:rFonts w:ascii="Courier" w:hAnsi="Courier" w:cs="Arial"/>
+          <w:sz w:val="24"/>
+          <w:szCs w:val="24"/>
+        </w:rPr>
+        <w:t>($l</w:t>
+      </w:r>
+      <w:r>
+        <w:rPr>
+          <w:rFonts w:ascii="Courier" w:hAnsi="Courier" w:cs="Arial"/>
+          <w:sz w:val="24"/>
+          <w:szCs w:val="24"/>
+        </w:rPr>
+        <w:t>evel = 0</w:t>
+      </w:r>
+      <w:r>
+        <w:rPr>
+          <w:rFonts w:ascii="Courier" w:hAnsi="Courier" w:cs="Arial"/>
+          <w:sz w:val="24"/>
+          <w:szCs w:val="24"/>
+        </w:rPr>
+        <w:t>)</w:t>
+      </w:r>
+    </w:p>
+    <w:p>
+      <w:pPr>
+        <w:ind w:left="720" w:right="-288"/>
+        <w:rPr>
+          <w:rFonts w:ascii="Courier" w:hAnsi="Courier" w:cs="Arial"/>
+          <w:sz w:val="24"/>
+          <w:szCs w:val="24"/>
+        </w:rPr>
+      </w:pPr>
+      <w:r>
+        <w:rPr>
+          <w:rFonts w:ascii="Courier" w:hAnsi="Courier" w:cs="Arial"/>
+          <w:sz w:val="24"/>
+          <w:szCs w:val="24"/>
+        </w:rPr>
+        <w:t>#</w:t>
+      </w:r>
+      <w:proofErr w:type="gramStart"/>
+      <w:r>
+        <w:rPr>
+          <w:rFonts w:ascii="Courier" w:hAnsi="Courier" w:cs="Arial"/>
+          <w:sz w:val="24"/>
+          <w:szCs w:val="24"/>
+        </w:rPr>
+        <w:t>macro</w:t>
+      </w:r>
+      <w:proofErr w:type="gramEnd"/>
+      <w:r>
+        <w:rPr>
+          <w:rFonts w:ascii="Courier" w:hAnsi="Courier" w:cs="Arial"/>
+          <w:sz w:val="24"/>
+          <w:szCs w:val="24"/>
+        </w:rPr>
+        <w:t xml:space="preserve"> (</w:t>
+      </w:r>
+      <w:proofErr w:type="spellStart"/>
+      <w:r>
+        <w:rPr>
+          <w:rFonts w:ascii="Courier" w:hAnsi="Courier" w:cs="Arial"/>
+          <w:sz w:val="24"/>
+          <w:szCs w:val="24"/>
+        </w:rPr>
+        <w:t>packageList</w:t>
+      </w:r>
+      <w:proofErr w:type="spellEnd"/>
+      <w:r>
+        <w:rPr>
+          <w:rFonts w:ascii="Courier" w:hAnsi="Courier" w:cs="Arial"/>
+          <w:sz w:val="24"/>
+          <w:szCs w:val="24"/>
+        </w:rPr>
+        <w:t>, $</w:t>
+      </w:r>
+      <w:proofErr w:type="spellStart"/>
+      <w:r>
+        <w:rPr>
+          <w:rFonts w:ascii="Courier" w:hAnsi="Courier" w:cs="Arial"/>
+          <w:sz w:val="24"/>
+          <w:szCs w:val="24"/>
+        </w:rPr>
+        <w:t>parentPackage</w:t>
+      </w:r>
+      <w:proofErr w:type="spellEnd"/>
+      <w:r>
+        <w:rPr>
+          <w:rFonts w:ascii="Courier" w:hAnsi="Courier" w:cs="Arial"/>
+          <w:sz w:val="24"/>
+          <w:szCs w:val="24"/>
+        </w:rPr>
+        <w:t>, $</w:t>
+      </w:r>
+      <w:proofErr w:type="spellStart"/>
+      <w:r>
+        <w:rPr>
+          <w:rFonts w:ascii="Courier" w:hAnsi="Courier" w:cs="Arial"/>
+          <w:sz w:val="24"/>
+          <w:szCs w:val="24"/>
+        </w:rPr>
+        <w:t>p</w:t>
+      </w:r>
+      <w:r>
+        <w:rPr>
+          <w:rFonts w:ascii="Courier" w:hAnsi="Courier" w:cs="Arial"/>
+          <w:sz w:val="24"/>
+          <w:szCs w:val="24"/>
+        </w:rPr>
+        <w:t>l</w:t>
+      </w:r>
+      <w:r>
+        <w:rPr>
+          <w:rFonts w:ascii="Courier" w:hAnsi="Courier" w:cs="Arial"/>
+          <w:sz w:val="24"/>
+          <w:szCs w:val="24"/>
+        </w:rPr>
+        <w:t>evel</w:t>
+      </w:r>
+      <w:proofErr w:type="spellEnd"/>
+      <w:r>
+        <w:rPr>
+          <w:rFonts w:ascii="Courier" w:hAnsi="Courier" w:cs="Arial"/>
+          <w:sz w:val="24"/>
+          <w:szCs w:val="24"/>
+        </w:rPr>
+        <w:t>)</w:t>
+      </w:r>
+    </w:p>
+    <w:p>
+      <w:pPr>
+        <w:ind w:left="720" w:right="-288" w:firstLine="720"/>
+        <w:rPr>
+          <w:rFonts w:ascii="Courier" w:hAnsi="Courier" w:cs="Arial"/>
+          <w:sz w:val="24"/>
+          <w:szCs w:val="24"/>
+        </w:rPr>
+      </w:pPr>
+      <w:r>
+        <w:rPr>
+          <w:rFonts w:ascii="Courier" w:hAnsi="Courier" w:cs="Arial"/>
+          <w:sz w:val="24"/>
+          <w:szCs w:val="24"/>
+        </w:rPr>
+        <w:t>#</w:t>
+      </w:r>
+      <w:proofErr w:type="gramStart"/>
+      <w:r>
+        <w:rPr>
+          <w:rFonts w:ascii="Courier" w:hAnsi="Courier" w:cs="Arial"/>
+          <w:sz w:val="24"/>
+          <w:szCs w:val="24"/>
+        </w:rPr>
+        <w:t>set</w:t>
+      </w:r>
+      <w:proofErr w:type="gramEnd"/>
+      <w:r>
+        <w:rPr>
+          <w:rFonts w:ascii="Courier" w:hAnsi="Courier" w:cs="Arial"/>
+          <w:sz w:val="24"/>
+          <w:szCs w:val="24"/>
+        </w:rPr>
+        <w:t xml:space="preserve"> ($</w:t>
+      </w:r>
+      <w:proofErr w:type="spellStart"/>
+      <w:r>
+        <w:rPr>
+          <w:rFonts w:ascii="Courier" w:hAnsi="Courier" w:cs="Arial"/>
+          <w:sz w:val="24"/>
+          <w:szCs w:val="24"/>
+        </w:rPr>
+        <w:t>subPackages</w:t>
+      </w:r>
+      <w:proofErr w:type="spellEnd"/>
+      <w:r>
+        <w:rPr>
+          <w:rFonts w:ascii="Courier" w:hAnsi="Courier" w:cs="Arial"/>
+          <w:sz w:val="24"/>
+          <w:szCs w:val="24"/>
+        </w:rPr>
+        <w:t xml:space="preserve"> = $</w:t>
+      </w:r>
+      <w:proofErr w:type="spellStart"/>
+      <w:r>
+        <w:rPr>
+          <w:rFonts w:ascii="Courier" w:hAnsi="Courier" w:cs="Arial"/>
+          <w:sz w:val="24"/>
+          <w:szCs w:val="24"/>
+        </w:rPr>
+        <w:t>parentPackage.</w:t>
+      </w:r>
+      <w:r>
+        <w:rPr>
+          <w:rFonts w:ascii="Courier" w:hAnsi="Courier" w:cs="Arial"/>
+          <w:sz w:val="24"/>
+          <w:szCs w:val="24"/>
+        </w:rPr>
+        <w:t>nestedPackage</w:t>
+      </w:r>
+      <w:proofErr w:type="spellEnd"/>
+      <w:r>
+        <w:rPr>
+          <w:rFonts w:ascii="Courier" w:hAnsi="Courier" w:cs="Arial"/>
+          <w:sz w:val="24"/>
+          <w:szCs w:val="24"/>
+        </w:rPr>
+        <w:t>)</w:t>
+      </w:r>
+    </w:p>
+    <w:p>
+      <w:pPr>
+        <w:ind w:left="720" w:right="-288" w:firstLine="720"/>
+        <w:rPr>
+          <w:rFonts w:ascii="Courier" w:hAnsi="Courier" w:cs="Arial"/>
+          <w:sz w:val="24"/>
+          <w:szCs w:val="24"/>
+        </w:rPr>
+      </w:pPr>
+    </w:p>
+    <w:p>
+      <w:pPr>
+        <w:widowControl w:val="0"/>
+        <w:autoSpaceDE w:val="0"/>
+        <w:autoSpaceDN w:val="0"/>
+        <w:adjustRightInd w:val="0"/>
+        <w:ind w:left="720" w:right="-4320" w:firstLine="720"/>
+        <w:rPr>
+          <w:rFonts w:ascii="Courier" w:hAnsi="Courier"/>
+          <w:sz w:val="24"/>
+          <w:szCs w:val="24"/>
+        </w:rPr>
+      </w:pPr>
+      <w:r>
+        <w:rPr>
+          <w:rFonts w:ascii="Courier" w:hAnsi="Courier"/>
+          <w:sz w:val="24"/>
+          <w:szCs w:val="24"/>
+        </w:rPr>
+        <w:t>#</w:t>
+      </w:r>
+      <w:proofErr w:type="spellStart"/>
+      <w:proofErr w:type="gramStart"/>
+      <w:r>
+        <w:rPr>
+          <w:rFonts w:ascii="Courier" w:hAnsi="Courier"/>
+          <w:sz w:val="24"/>
+          <w:szCs w:val="24"/>
+        </w:rPr>
+        <w:t>foreach</w:t>
+      </w:r>
+      <w:proofErr w:type="spellEnd"/>
+      <w:proofErr w:type="gramEnd"/>
+      <w:r>
+        <w:rPr>
+          <w:rFonts w:ascii="Courier" w:hAnsi="Courier"/>
+          <w:sz w:val="24"/>
+          <w:szCs w:val="24"/>
+        </w:rPr>
+        <w:t xml:space="preserve"> ($</w:t>
+      </w:r>
+      <w:proofErr w:type="spellStart"/>
+      <w:r>
+        <w:rPr>
+          <w:rFonts w:ascii="Courier" w:hAnsi="Courier"/>
+          <w:sz w:val="24"/>
+          <w:szCs w:val="24"/>
+        </w:rPr>
+        <w:t>pkg</w:t>
+      </w:r>
+      <w:proofErr w:type="spellEnd"/>
+      <w:r>
+        <w:rPr>
+          <w:rFonts w:ascii="Courier" w:hAnsi="Courier"/>
+          <w:sz w:val="24"/>
+          <w:szCs w:val="24"/>
+        </w:rPr>
+        <w:t xml:space="preserve"> in </w:t>
+      </w:r>
+      <w:r>
+        <w:rPr>
+          <w:rFonts w:ascii="Courier" w:hAnsi="Courier"/>
+          <w:sz w:val="24"/>
+          <w:szCs w:val="24"/>
+        </w:rPr>
+        <w:t>$</w:t>
+      </w:r>
+      <w:proofErr w:type="spellStart"/>
+      <w:r>
+        <w:rPr>
+          <w:rFonts w:ascii="Courier" w:hAnsi="Courier"/>
+          <w:sz w:val="24"/>
+          <w:szCs w:val="24"/>
+        </w:rPr>
+        <w:t>sorter.</w:t>
+      </w:r>
+      <w:r>
+        <w:rPr>
+          <w:rFonts w:ascii="Courier" w:hAnsi="Courier"/>
+          <w:sz w:val="24"/>
+          <w:szCs w:val="24"/>
+        </w:rPr>
+        <w:t>humanS</w:t>
+      </w:r>
+      <w:r>
+        <w:rPr>
+          <w:rFonts w:ascii="Courier" w:hAnsi="Courier"/>
+          <w:sz w:val="24"/>
+          <w:szCs w:val="24"/>
+        </w:rPr>
+        <w:t>ort</w:t>
+      </w:r>
+      <w:proofErr w:type="spellEnd"/>
+      <w:r>
+        <w:rPr>
+          <w:rFonts w:ascii="Courier" w:hAnsi="Courier"/>
+          <w:sz w:val="24"/>
+          <w:szCs w:val="24"/>
+        </w:rPr>
+        <w:t>(</w:t>
+      </w:r>
+      <w:r>
+        <w:rPr>
+          <w:rFonts w:ascii="Courier" w:hAnsi="Courier"/>
+          <w:sz w:val="24"/>
+          <w:szCs w:val="24"/>
+        </w:rPr>
+        <w:t>$</w:t>
+      </w:r>
+      <w:proofErr w:type="spellStart"/>
+      <w:r>
+        <w:rPr>
+          <w:rFonts w:ascii="Courier" w:hAnsi="Courier"/>
+          <w:sz w:val="24"/>
+          <w:szCs w:val="24"/>
+        </w:rPr>
+        <w:t>subPackages</w:t>
+      </w:r>
+      <w:proofErr w:type="spellEnd"/>
+      <w:r>
+        <w:rPr>
+          <w:rFonts w:ascii="Courier" w:hAnsi="Courier"/>
+          <w:sz w:val="24"/>
+          <w:szCs w:val="24"/>
+        </w:rPr>
+        <w:t>)</w:t>
+      </w:r>
+      <w:r>
+        <w:rPr>
+          <w:rFonts w:ascii="Courier" w:hAnsi="Courier"/>
+          <w:sz w:val="24"/>
+          <w:szCs w:val="24"/>
+        </w:rPr>
+        <w:t>)</w:t>
+      </w:r>
+    </w:p>
+    <w:p>
+      <w:pPr>
+        <w:pStyle w:val="Heading1"/>
+        <w:numPr>
+          <w:ilvl w:val="0"/>
+          <w:numId w:val="0"/>
+        </w:numPr>
+        <w:ind w:left="2160"/>
+      </w:pPr>
+      <w:r>
+        <w:t>#</w:t>
+      </w:r>
+      <w:proofErr w:type="spellStart"/>
+      <w:proofErr w:type="gramStart"/>
+      <w:r>
+        <w:t>writeHeading</w:t>
+      </w:r>
+      <w:proofErr w:type="spellEnd"/>
+      <w:proofErr w:type="gramEnd"/>
+      <w:r>
+        <w:t>(</w:t>
+      </w:r>
+      <w:r>
+        <w:t>$</w:t>
+      </w:r>
+      <w:proofErr w:type="spellStart"/>
+      <w:r>
+        <w:t>p</w:t>
+      </w:r>
+      <w:r>
+        <w:t>level</w:t>
+      </w:r>
+      <w:proofErr w:type="spellEnd"/>
+      <w:r>
+        <w:t xml:space="preserve">, </w:t>
+      </w:r>
+      <w:r>
+        <w:t>$</w:t>
+      </w:r>
+      <w:proofErr w:type="spellStart"/>
+      <w:r>
+        <w:t>js.eval</w:t>
+      </w:r>
+      <w:proofErr w:type="spellEnd"/>
+      <w:r>
+        <w:t>(‘</w:t>
+      </w:r>
+      <w:proofErr w:type="spellStart"/>
+      <w:r>
+        <w:t>pkgname</w:t>
+      </w:r>
+      <w:r>
+        <w:t>.replace</w:t>
+      </w:r>
+      <w:proofErr w:type="spellEnd"/>
+      <w:r>
+        <w:t>(</w:t>
+      </w:r>
+      <w:r>
+        <w:t>/[0-9</w:t>
+      </w:r>
+      <w:r>
+        <w:t>\.</w:t>
+      </w:r>
+      <w:r>
+        <w:t>]/</w:t>
+      </w:r>
+      <w:proofErr w:type="spellStart"/>
+      <w:r>
+        <w:t>gi</w:t>
+      </w:r>
+      <w:proofErr w:type="spellEnd"/>
+      <w:r>
+        <w:t>,</w:t>
+      </w:r>
+      <w:r>
+        <w:t xml:space="preserve"> “”)’,</w:t>
+      </w:r>
+      <w:r>
+        <w:t xml:space="preserve"> ‘</w:t>
+      </w:r>
+      <w:proofErr w:type="spellStart"/>
+      <w:r>
+        <w:t>pkgname</w:t>
+      </w:r>
+      <w:proofErr w:type="spellEnd"/>
+      <w:r>
+        <w:t>’</w:t>
+      </w:r>
+      <w:r>
+        <w:t xml:space="preserve">, </w:t>
+      </w:r>
+      <w:r>
+        <w:t>$</w:t>
+      </w:r>
+      <w:r>
+        <w:t>pkg</w:t>
+      </w:r>
+      <w:r>
+        <w:t>.name</w:t>
+      </w:r>
+      <w:r>
+        <w:t>)</w:t>
+      </w:r>
+      <w:r>
+        <w:t>)</w:t>
+      </w:r>
+    </w:p>
+    <w:p>
+      <w:pPr>
+        <w:rPr>
+          <w:rFonts w:ascii="Courier" w:hAnsi="Courier"/>
+          <w:sz w:val="24"/>
+          <w:szCs w:val="24"/>
+        </w:rPr>
+      </w:pPr>
+      <w:r>
+        <w:rPr>
+          <w:rFonts w:ascii="Courier" w:hAnsi="Courier"/>
+          <w:sz w:val="24"/>
+          <w:szCs w:val="24"/>
+        </w:rPr>
+        <w:tab/>
+      </w:r>
+      <w:r>
+        <w:rPr>
+          <w:rFonts w:ascii="Courier" w:hAnsi="Courier"/>
+          <w:sz w:val="24"/>
+          <w:szCs w:val="24"/>
+        </w:rPr>
+        <w:tab/>
+      </w:r>
+      <w:r>
+        <w:rPr>
+          <w:rFonts w:ascii="Courier" w:hAnsi="Courier"/>
+          <w:sz w:val="24"/>
+          <w:szCs w:val="24"/>
+        </w:rPr>
+        <w:tab/>
+      </w:r>
+      <w:r>
+        <w:rPr>
+          <w:rFonts w:ascii="Courier" w:hAnsi="Courier"/>
+          <w:sz w:val="24"/>
+          <w:szCs w:val="24"/>
+        </w:rPr>
+        <w:t>#</w:t>
+      </w:r>
+      <w:proofErr w:type="gramStart"/>
+      <w:r>
+        <w:rPr>
+          <w:rFonts w:ascii="Courier" w:hAnsi="Courier"/>
+          <w:sz w:val="24"/>
+          <w:szCs w:val="24"/>
+        </w:rPr>
+        <w:t>if</w:t>
+      </w:r>
+      <w:proofErr w:type="gramEnd"/>
+      <w:r>
+        <w:rPr>
+          <w:rFonts w:ascii="Courier" w:hAnsi="Courier"/>
+          <w:sz w:val="24"/>
+          <w:szCs w:val="24"/>
+        </w:rPr>
+        <w:t xml:space="preserve"> (</w:t>
+      </w:r>
+      <w:r>
+        <w:rPr>
+          <w:rFonts w:ascii="Courier" w:hAnsi="Courier"/>
+          <w:sz w:val="24"/>
+          <w:szCs w:val="24"/>
+        </w:rPr>
+        <w:t>$</w:t>
+      </w:r>
+      <w:proofErr w:type="spellStart"/>
+      <w:r>
+        <w:rPr>
+          <w:rFonts w:ascii="Courier" w:hAnsi="Courier"/>
+          <w:sz w:val="24"/>
+          <w:szCs w:val="24"/>
+        </w:rPr>
+        <w:t>plevel</w:t>
+      </w:r>
+      <w:proofErr w:type="spellEnd"/>
+      <w:r>
+        <w:rPr>
+          <w:rFonts w:ascii="Courier" w:hAnsi="Courier"/>
+          <w:sz w:val="24"/>
+          <w:szCs w:val="24"/>
+        </w:rPr>
+        <w:t xml:space="preserve"> == 1)</w:t>
+      </w:r>
+    </w:p>
+    <w:p>
+      <w:pPr>
+        <w:rPr>
+          <w:rFonts w:ascii="Courier" w:hAnsi="Courier"/>
+          <w:sz w:val="24"/>
+          <w:szCs w:val="24"/>
+        </w:rPr>
+      </w:pPr>
+      <w:r>
+        <w:rPr>
+          <w:rFonts w:ascii="Courier" w:hAnsi="Courier"/>
+          <w:sz w:val="24"/>
+          <w:szCs w:val="24"/>
+        </w:rPr>
+        <w:tab/>
+      </w:r>
+      <w:r>
+        <w:rPr>
+          <w:rFonts w:ascii="Courier" w:hAnsi="Courier"/>
+          <w:sz w:val="24"/>
+          <w:szCs w:val="24"/>
+        </w:rPr>
+        <w:tab/>
+      </w:r>
+      <w:r>
+        <w:rPr>
+          <w:rFonts w:ascii="Courier" w:hAnsi="Courier"/>
+          <w:sz w:val="24"/>
+          <w:szCs w:val="24"/>
+        </w:rPr>
+        <w:tab/>
+      </w:r>
+      <w:r>
+        <w:rPr>
+          <w:rFonts w:ascii="Courier" w:hAnsi="Courier"/>
+          <w:sz w:val="24"/>
+          <w:szCs w:val="24"/>
+        </w:rPr>
+        <w:tab/>
+        <w:t>#</w:t>
+      </w:r>
+      <w:proofErr w:type="spellStart"/>
+      <w:proofErr w:type="gramStart"/>
+      <w:r>
+        <w:rPr>
+          <w:rFonts w:ascii="Courier" w:hAnsi="Courier"/>
+          <w:sz w:val="24"/>
+          <w:szCs w:val="24"/>
+        </w:rPr>
+        <w:t>packageList</w:t>
+      </w:r>
+      <w:proofErr w:type="spellEnd"/>
+      <w:proofErr w:type="gramEnd"/>
+      <w:r>
+        <w:rPr>
+          <w:rFonts w:ascii="Courier" w:hAnsi="Courier"/>
+          <w:sz w:val="24"/>
+          <w:szCs w:val="24"/>
+        </w:rPr>
+        <w:t>($</w:t>
+      </w:r>
+      <w:proofErr w:type="spellStart"/>
+      <w:r>
+        <w:rPr>
+          <w:rFonts w:ascii="Courier" w:hAnsi="Courier"/>
+          <w:sz w:val="24"/>
+          <w:szCs w:val="24"/>
+        </w:rPr>
+        <w:t>pkg</w:t>
+      </w:r>
+      <w:proofErr w:type="spellEnd"/>
+      <w:r>
+        <w:rPr>
+          <w:rFonts w:ascii="Courier" w:hAnsi="Courier"/>
+          <w:sz w:val="24"/>
+          <w:szCs w:val="24"/>
+        </w:rPr>
+        <w:t>, 2)</w:t>
+      </w:r>
+    </w:p>
+    <w:p>
+      <w:pPr>
+        <w:ind w:left="1440" w:firstLine="720"/>
+        <w:rPr>
+          <w:rFonts w:ascii="Courier" w:hAnsi="Courier"/>
+          <w:sz w:val="24"/>
+          <w:szCs w:val="24"/>
+        </w:rPr>
+      </w:pPr>
+      <w:r>
+        <w:rPr>
+          <w:rFonts w:ascii="Courier" w:hAnsi="Courier"/>
+          <w:sz w:val="24"/>
+          <w:szCs w:val="24"/>
+        </w:rPr>
+        <w:t>#</w:t>
+      </w:r>
+      <w:proofErr w:type="spellStart"/>
+      <w:proofErr w:type="gramStart"/>
+      <w:r>
+        <w:rPr>
+          <w:rFonts w:ascii="Courier" w:hAnsi="Courier"/>
+          <w:sz w:val="24"/>
+          <w:szCs w:val="24"/>
+        </w:rPr>
+        <w:t>else</w:t>
+      </w:r>
+      <w:r>
+        <w:rPr>
+          <w:rFonts w:ascii="Courier" w:hAnsi="Courier"/>
+          <w:sz w:val="24"/>
+          <w:szCs w:val="24"/>
+        </w:rPr>
+        <w:t>if</w:t>
+      </w:r>
+      <w:proofErr w:type="spellEnd"/>
+      <w:proofErr w:type="gramEnd"/>
+      <w:r>
+        <w:rPr>
+          <w:rFonts w:ascii="Courier" w:hAnsi="Courier"/>
+          <w:sz w:val="24"/>
+          <w:szCs w:val="24"/>
+        </w:rPr>
+        <w:t>($</w:t>
+      </w:r>
+      <w:proofErr w:type="spellStart"/>
+      <w:r>
+        <w:rPr>
+          <w:rFonts w:ascii="Courier" w:hAnsi="Courier"/>
+          <w:sz w:val="24"/>
+          <w:szCs w:val="24"/>
+        </w:rPr>
+        <w:t>plevel</w:t>
+      </w:r>
+      <w:proofErr w:type="spellEnd"/>
+      <w:r>
+        <w:rPr>
+          <w:rFonts w:ascii="Courier" w:hAnsi="Courier"/>
+          <w:sz w:val="24"/>
+          <w:szCs w:val="24"/>
+        </w:rPr>
+        <w:t xml:space="preserve"> == 2)</w:t>
+      </w:r>
+    </w:p>
+    <w:p>
+      <w:pPr>
+        <w:ind w:left="2160" w:firstLine="720"/>
+        <w:rPr>
+          <w:rFonts w:ascii="Courier" w:hAnsi="Courier" w:cs="Arial"/>
+          <w:sz w:val="24"/>
+          <w:szCs w:val="24"/>
+        </w:rPr>
+      </w:pPr>
+      <w:r>
+        <w:rPr>
+          <w:rFonts w:ascii="Courier" w:hAnsi="Courier" w:cs="Arial"/>
+          <w:sz w:val="24"/>
+          <w:szCs w:val="24"/>
+        </w:rPr>
+        <w:t>#</w:t>
+      </w:r>
+      <w:proofErr w:type="spellStart"/>
+      <w:proofErr w:type="gramStart"/>
+      <w:r>
+        <w:rPr>
+          <w:rFonts w:ascii="Courier" w:hAnsi="Courier" w:cs="Arial"/>
+          <w:sz w:val="24"/>
+          <w:szCs w:val="24"/>
+        </w:rPr>
+        <w:t>packageList</w:t>
+      </w:r>
+      <w:proofErr w:type="spellEnd"/>
+      <w:proofErr w:type="gramEnd"/>
+      <w:r>
+        <w:rPr>
+          <w:rFonts w:ascii="Courier" w:hAnsi="Courier" w:cs="Arial"/>
+          <w:sz w:val="24"/>
+          <w:szCs w:val="24"/>
+        </w:rPr>
+        <w:t>($</w:t>
+      </w:r>
+      <w:proofErr w:type="spellStart"/>
+      <w:r>
+        <w:rPr>
+          <w:rFonts w:ascii="Courier" w:hAnsi="Courier" w:cs="Arial"/>
+          <w:sz w:val="24"/>
+          <w:szCs w:val="24"/>
+        </w:rPr>
+        <w:t>pkg</w:t>
+      </w:r>
+      <w:proofErr w:type="spellEnd"/>
+      <w:r>
+        <w:rPr>
+          <w:rFonts w:ascii="Courier" w:hAnsi="Courier" w:cs="Arial"/>
+          <w:sz w:val="24"/>
+          <w:szCs w:val="24"/>
+        </w:rPr>
+        <w:t xml:space="preserve">, </w:t>
+      </w:r>
+      <w:r>
+        <w:rPr>
+          <w:rFonts w:ascii="Courier" w:hAnsi="Courier" w:cs="Arial"/>
+          <w:sz w:val="24"/>
+          <w:szCs w:val="24"/>
+        </w:rPr>
+        <w:t>3</w:t>
+      </w:r>
+      <w:r>
+        <w:rPr>
+          <w:rFonts w:ascii="Courier" w:hAnsi="Courier" w:cs="Arial"/>
+          <w:sz w:val="24"/>
+          <w:szCs w:val="24"/>
+        </w:rPr>
+        <w:t>)</w:t>
+      </w:r>
+    </w:p>
+    <w:p>
+      <w:pPr>
+        <w:ind w:left="1440" w:firstLine="720"/>
+        <w:rPr>
+          <w:rFonts w:ascii="Courier" w:hAnsi="Courier"/>
+          <w:sz w:val="24"/>
+          <w:szCs w:val="24"/>
+        </w:rPr>
+      </w:pPr>
+      <w:r>
+        <w:rPr>
+          <w:rFonts w:ascii="Courier" w:hAnsi="Courier"/>
+          <w:sz w:val="24"/>
+          <w:szCs w:val="24"/>
+        </w:rPr>
+        <w:t>#</w:t>
+      </w:r>
+      <w:proofErr w:type="spellStart"/>
+      <w:proofErr w:type="gramStart"/>
+      <w:r>
+        <w:rPr>
+          <w:rFonts w:ascii="Courier" w:hAnsi="Courier"/>
+          <w:sz w:val="24"/>
+          <w:szCs w:val="24"/>
+        </w:rPr>
+        <w:t>else</w:t>
+      </w:r>
+      <w:r>
+        <w:rPr>
+          <w:rFonts w:ascii="Courier" w:hAnsi="Courier"/>
+          <w:sz w:val="24"/>
+          <w:szCs w:val="24"/>
+        </w:rPr>
+        <w:t>if</w:t>
+      </w:r>
+      <w:proofErr w:type="spellEnd"/>
+      <w:proofErr w:type="gramEnd"/>
+      <w:r>
+        <w:rPr>
+          <w:rFonts w:ascii="Courier" w:hAnsi="Courier"/>
+          <w:sz w:val="24"/>
+          <w:szCs w:val="24"/>
+        </w:rPr>
+        <w:t>($</w:t>
+      </w:r>
+      <w:proofErr w:type="spellStart"/>
+      <w:r>
+        <w:rPr>
+          <w:rFonts w:ascii="Courier" w:hAnsi="Courier"/>
+          <w:sz w:val="24"/>
+          <w:szCs w:val="24"/>
+        </w:rPr>
+        <w:t>plevel</w:t>
+      </w:r>
+      <w:proofErr w:type="spellEnd"/>
+      <w:r>
+        <w:rPr>
+          <w:rFonts w:ascii="Courier" w:hAnsi="Courier"/>
+          <w:sz w:val="24"/>
+          <w:szCs w:val="24"/>
+        </w:rPr>
+        <w:t xml:space="preserve"> == 3</w:t>
+      </w:r>
+      <w:r>
+        <w:rPr>
+          <w:rFonts w:ascii="Courier" w:hAnsi="Courier"/>
+          <w:sz w:val="24"/>
+          <w:szCs w:val="24"/>
+        </w:rPr>
+        <w:t>)</w:t>
+      </w:r>
+    </w:p>
+    <w:p>
+      <w:pPr>
+        <w:ind w:left="2160" w:firstLine="720"/>
+        <w:rPr>
+          <w:rFonts w:ascii="Courier" w:hAnsi="Courier" w:cs="Arial"/>
+          <w:sz w:val="24"/>
+          <w:szCs w:val="24"/>
+        </w:rPr>
+      </w:pPr>
+      <w:r>
+        <w:rPr>
+          <w:rFonts w:ascii="Courier" w:hAnsi="Courier" w:cs="Arial"/>
+          <w:sz w:val="24"/>
+          <w:szCs w:val="24"/>
+        </w:rPr>
+        <w:t>#</w:t>
+      </w:r>
+      <w:proofErr w:type="spellStart"/>
+      <w:proofErr w:type="gramStart"/>
+      <w:r>
+        <w:rPr>
+          <w:rFonts w:ascii="Courier" w:hAnsi="Courier" w:cs="Arial"/>
+          <w:sz w:val="24"/>
+          <w:szCs w:val="24"/>
+        </w:rPr>
+        <w:t>packageList</w:t>
+      </w:r>
+      <w:proofErr w:type="spellEnd"/>
+      <w:proofErr w:type="gramEnd"/>
+      <w:r>
+        <w:rPr>
+          <w:rFonts w:ascii="Courier" w:hAnsi="Courier" w:cs="Arial"/>
+          <w:sz w:val="24"/>
+          <w:szCs w:val="24"/>
+        </w:rPr>
+        <w:t>($</w:t>
+      </w:r>
+      <w:proofErr w:type="spellStart"/>
+      <w:r>
+        <w:rPr>
+          <w:rFonts w:ascii="Courier" w:hAnsi="Courier" w:cs="Arial"/>
+          <w:sz w:val="24"/>
+          <w:szCs w:val="24"/>
+        </w:rPr>
+        <w:t>pkg</w:t>
+      </w:r>
+      <w:proofErr w:type="spellEnd"/>
+      <w:r>
+        <w:rPr>
+          <w:rFonts w:ascii="Courier" w:hAnsi="Courier" w:cs="Arial"/>
+          <w:sz w:val="24"/>
+          <w:szCs w:val="24"/>
+        </w:rPr>
+        <w:t xml:space="preserve">, </w:t>
+      </w:r>
+      <w:r>
+        <w:rPr>
+          <w:rFonts w:ascii="Courier" w:hAnsi="Courier" w:cs="Arial"/>
+          <w:sz w:val="24"/>
+          <w:szCs w:val="24"/>
+        </w:rPr>
+        <w:t>4</w:t>
+      </w:r>
+      <w:r>
+        <w:rPr>
+          <w:rFonts w:ascii="Courier" w:hAnsi="Courier" w:cs="Arial"/>
+          <w:sz w:val="24"/>
+          <w:szCs w:val="24"/>
+        </w:rPr>
+        <w:t>)</w:t>
+      </w:r>
+    </w:p>
+    <w:p>
+      <w:pPr>
+        <w:ind w:left="1440" w:firstLine="720"/>
+        <w:rPr>
+          <w:rFonts w:ascii="Courier" w:hAnsi="Courier"/>
+          <w:sz w:val="24"/>
+          <w:szCs w:val="24"/>
+        </w:rPr>
+      </w:pPr>
+      <w:r>
+        <w:rPr>
+          <w:rFonts w:ascii="Courier" w:hAnsi="Courier"/>
+          <w:sz w:val="24"/>
+          <w:szCs w:val="24"/>
+        </w:rPr>
+        <w:t>#</w:t>
+      </w:r>
+      <w:proofErr w:type="gramStart"/>
+      <w:r>
+        <w:rPr>
+          <w:rFonts w:ascii="Courier" w:hAnsi="Courier"/>
+          <w:sz w:val="24"/>
+          <w:szCs w:val="24"/>
+        </w:rPr>
+        <w:t>else</w:t>
+      </w:r>
+      <w:proofErr w:type="gramEnd"/>
+    </w:p>
+    <w:p>
+      <w:pPr>
+        <w:ind w:left="2160" w:firstLine="720"/>
+        <w:rPr>
+          <w:rFonts w:ascii="Courier" w:hAnsi="Courier" w:cs="Arial"/>
+          <w:sz w:val="24"/>
+          <w:szCs w:val="24"/>
+        </w:rPr>
+      </w:pPr>
+      <w:r>
+        <w:rPr>
+          <w:rFonts w:ascii="Courier" w:hAnsi="Courier" w:cs="Arial"/>
+          <w:sz w:val="24"/>
+          <w:szCs w:val="24"/>
+        </w:rPr>
+        <w:t>#</w:t>
+      </w:r>
+      <w:proofErr w:type="spellStart"/>
+      <w:proofErr w:type="gramStart"/>
+      <w:r>
+        <w:rPr>
+          <w:rFonts w:ascii="Courier" w:hAnsi="Courier" w:cs="Arial"/>
+          <w:sz w:val="24"/>
+          <w:szCs w:val="24"/>
+        </w:rPr>
+        <w:t>packageList</w:t>
+      </w:r>
+      <w:proofErr w:type="spellEnd"/>
+      <w:proofErr w:type="gramEnd"/>
+      <w:r>
+        <w:rPr>
+          <w:rFonts w:ascii="Courier" w:hAnsi="Courier" w:cs="Arial"/>
+          <w:sz w:val="24"/>
+          <w:szCs w:val="24"/>
+        </w:rPr>
+        <w:t>($</w:t>
+      </w:r>
+      <w:proofErr w:type="spellStart"/>
+      <w:r>
+        <w:rPr>
+          <w:rFonts w:ascii="Courier" w:hAnsi="Courier" w:cs="Arial"/>
+          <w:sz w:val="24"/>
+          <w:szCs w:val="24"/>
+        </w:rPr>
+        <w:t>pkg</w:t>
+      </w:r>
+      <w:proofErr w:type="spellEnd"/>
+      <w:r>
+        <w:rPr>
+          <w:rFonts w:ascii="Courier" w:hAnsi="Courier" w:cs="Arial"/>
+          <w:sz w:val="24"/>
+          <w:szCs w:val="24"/>
+        </w:rPr>
+        <w:t xml:space="preserve">, </w:t>
+      </w:r>
+      <w:r>
+        <w:rPr>
+          <w:rFonts w:ascii="Courier" w:hAnsi="Courier" w:cs="Arial"/>
+          <w:sz w:val="24"/>
+          <w:szCs w:val="24"/>
+        </w:rPr>
+        <w:t>5</w:t>
+      </w:r>
+      <w:r>
+        <w:rPr>
+          <w:rFonts w:ascii="Courier" w:hAnsi="Courier" w:cs="Arial"/>
+          <w:sz w:val="24"/>
+          <w:szCs w:val="24"/>
+        </w:rPr>
+        <w:t>)</w:t>
+      </w:r>
+    </w:p>
+    <w:p>
+      <w:pPr>
+        <w:ind w:left="1440" w:firstLine="720"/>
+        <w:rPr>
+          <w:rFonts w:ascii="Courier" w:hAnsi="Courier"/>
+          <w:sz w:val="24"/>
+          <w:szCs w:val="24"/>
+        </w:rPr>
+      </w:pPr>
+      <w:r>
+        <w:rPr>
+          <w:rFonts w:ascii="Courier" w:hAnsi="Courier" w:cs="Arial"/>
+          <w:sz w:val="24"/>
+          <w:szCs w:val="24"/>
+        </w:rPr>
+        <w:t>#</w:t>
+      </w:r>
+      <w:proofErr w:type="gramStart"/>
+      <w:r>
+        <w:rPr>
+          <w:rFonts w:ascii="Courier" w:hAnsi="Courier" w:cs="Arial"/>
+          <w:sz w:val="24"/>
+          <w:szCs w:val="24"/>
+        </w:rPr>
+        <w:t>end</w:t>
+      </w:r>
+      <w:proofErr w:type="gramEnd"/>
+    </w:p>
+    <w:p>
+      <w:pPr>
+        <w:ind w:left="720" w:firstLine="720"/>
+        <w:rPr>
+          <w:rFonts w:ascii="Courier" w:hAnsi="Courier"/>
+          <w:sz w:val="24"/>
+          <w:szCs w:val="24"/>
+        </w:rPr>
+      </w:pPr>
+      <w:r>
+        <w:rPr>
+          <w:rFonts w:ascii="Courier" w:hAnsi="Courier"/>
+          <w:sz w:val="24"/>
+          <w:szCs w:val="24"/>
+        </w:rPr>
+        <w:t>#</w:t>
+      </w:r>
+      <w:proofErr w:type="gramStart"/>
+      <w:r>
+        <w:rPr>
+          <w:rFonts w:ascii="Courier" w:hAnsi="Courier"/>
+          <w:sz w:val="24"/>
+          <w:szCs w:val="24"/>
+        </w:rPr>
+        <w:t>end</w:t>
+      </w:r>
+      <w:proofErr w:type="gramEnd"/>
+    </w:p>
+    <w:p>
+      <w:pPr>
+        <w:ind w:left="720" w:right="-288"/>
+        <w:rPr>
+          <w:rFonts w:ascii="Courier" w:hAnsi="Courier"/>
+          <w:sz w:val="24"/>
+          <w:szCs w:val="24"/>
+        </w:rPr>
+      </w:pPr>
+      <w:r>
+        <w:rPr>
+          <w:rFonts w:ascii="Courier" w:hAnsi="Courier"/>
+          <w:sz w:val="24"/>
+          <w:szCs w:val="24"/>
+        </w:rPr>
+        <w:t>#</w:t>
+      </w:r>
+      <w:proofErr w:type="gramStart"/>
+      <w:r>
+        <w:rPr>
+          <w:rFonts w:ascii="Courier" w:hAnsi="Courier"/>
+          <w:sz w:val="24"/>
+          <w:szCs w:val="24"/>
+        </w:rPr>
+        <w:t>end</w:t>
+      </w:r>
+      <w:proofErr w:type="gramEnd"/>
+    </w:p>
+    <w:p>
+      <w:pPr>
+        <w:ind w:left="720" w:right="-288"/>
+        <w:rPr>
+          <w:rFonts w:ascii="Courier" w:hAnsi="Courier"/>
+          <w:sz w:val="24"/>
+          <w:szCs w:val="24"/>
+        </w:rPr>
+      </w:pPr>
+    </w:p>
+    <w:p>
+      <w:pPr>
+        <w:ind w:right="-288" w:firstLine="720"/>
+        <w:rPr>
+          <w:rFonts w:ascii="Courier" w:hAnsi="Courier"/>
+          <w:sz w:val="24"/>
+          <w:szCs w:val="24"/>
+        </w:rPr>
+      </w:pPr>
+      <w:r>
+        <w:rPr>
+          <w:rFonts w:ascii="Courier" w:hAnsi="Courier"/>
+          <w:sz w:val="24"/>
+          <w:szCs w:val="24"/>
+        </w:rPr>
+        <w:t>#</w:t>
+      </w:r>
+      <w:proofErr w:type="spellStart"/>
+      <w:proofErr w:type="gramStart"/>
+      <w:r>
+        <w:rPr>
+          <w:rFonts w:ascii="Courier" w:hAnsi="Courier"/>
+          <w:sz w:val="24"/>
+          <w:szCs w:val="24"/>
+        </w:rPr>
+        <w:t>foreach</w:t>
+      </w:r>
+      <w:proofErr w:type="spellEnd"/>
+      <w:proofErr w:type="gramEnd"/>
+      <w:r>
+        <w:rPr>
+          <w:rFonts w:ascii="Courier" w:hAnsi="Courier"/>
+          <w:sz w:val="24"/>
+          <w:szCs w:val="24"/>
+        </w:rPr>
+        <w:t xml:space="preserve"> ($</w:t>
+      </w:r>
+      <w:proofErr w:type="spellStart"/>
+      <w:r>
+        <w:rPr>
+          <w:rFonts w:ascii="Courier" w:hAnsi="Courier"/>
+          <w:sz w:val="24"/>
+          <w:szCs w:val="24"/>
+        </w:rPr>
+        <w:t>pkg</w:t>
+      </w:r>
+      <w:proofErr w:type="spellEnd"/>
+      <w:r>
+        <w:rPr>
+          <w:rFonts w:ascii="Courier" w:hAnsi="Courier"/>
+          <w:sz w:val="24"/>
+          <w:szCs w:val="24"/>
+        </w:rPr>
+        <w:t xml:space="preserve"> in </w:t>
+      </w:r>
+      <w:r>
+        <w:rPr>
+          <w:rFonts w:ascii="Courier" w:hAnsi="Courier"/>
+          <w:sz w:val="24"/>
+          <w:szCs w:val="24"/>
+        </w:rPr>
+        <w:t>$</w:t>
+      </w:r>
+      <w:proofErr w:type="spellStart"/>
+      <w:r>
+        <w:rPr>
+          <w:rFonts w:ascii="Courier" w:hAnsi="Courier"/>
+          <w:sz w:val="24"/>
+          <w:szCs w:val="24"/>
+        </w:rPr>
+        <w:t>packageScope</w:t>
+      </w:r>
+      <w:proofErr w:type="spellEnd"/>
+      <w:r>
+        <w:t>)</w:t>
+      </w:r>
+    </w:p>
+    <w:p>
+      <w:pPr>
+        <w:ind w:left="720" w:right="-288" w:firstLine="720"/>
+        <w:rPr>
+          <w:rFonts w:ascii="Courier" w:hAnsi="Courier"/>
+          <w:sz w:val="24"/>
+          <w:szCs w:val="24"/>
+        </w:rPr>
+      </w:pPr>
+      <w:r>
+        <w:rPr>
+          <w:rFonts w:ascii="Courier" w:hAnsi="Courier"/>
+          <w:sz w:val="24"/>
+          <w:szCs w:val="24"/>
+        </w:rPr>
+        <w:t>#</w:t>
+      </w:r>
+      <w:proofErr w:type="spellStart"/>
+      <w:proofErr w:type="gramStart"/>
+      <w:r>
+        <w:rPr>
+          <w:rFonts w:ascii="Courier" w:hAnsi="Courier"/>
+          <w:sz w:val="24"/>
+          <w:szCs w:val="24"/>
+        </w:rPr>
+        <w:t>packageList</w:t>
+      </w:r>
+      <w:proofErr w:type="spellEnd"/>
+      <w:proofErr w:type="gramEnd"/>
+      <w:r>
+        <w:rPr>
+          <w:rFonts w:ascii="Courier" w:hAnsi="Courier"/>
+          <w:sz w:val="24"/>
+          <w:szCs w:val="24"/>
+        </w:rPr>
+        <w:t>($</w:t>
+      </w:r>
+      <w:proofErr w:type="spellStart"/>
+      <w:r>
+        <w:rPr>
+          <w:rFonts w:ascii="Courier" w:hAnsi="Courier"/>
+          <w:sz w:val="24"/>
+          <w:szCs w:val="24"/>
+        </w:rPr>
+        <w:t>pkg</w:t>
+      </w:r>
+      <w:proofErr w:type="spellEnd"/>
+      <w:r>
+        <w:rPr>
+          <w:rFonts w:ascii="Courier" w:hAnsi="Courier"/>
+          <w:sz w:val="24"/>
+          <w:szCs w:val="24"/>
+        </w:rPr>
+        <w:t xml:space="preserve">, </w:t>
+      </w:r>
+      <w:r>
+        <w:rPr>
+          <w:rFonts w:ascii="Courier" w:hAnsi="Courier"/>
+          <w:sz w:val="24"/>
+          <w:szCs w:val="24"/>
+        </w:rPr>
+        <w:t>1</w:t>
+      </w:r>
+      <w:r>
+        <w:rPr>
+          <w:rFonts w:ascii="Courier" w:hAnsi="Courier"/>
+          <w:sz w:val="24"/>
+          <w:szCs w:val="24"/>
+        </w:rPr>
+        <w:t>)</w:t>
+      </w:r>
+    </w:p>
+    <w:p>
+      <w:pPr>
+        <w:ind w:right="-288"/>
+        <w:rPr>
+          <w:rFonts w:ascii="Courier" w:hAnsi="Courier" w:cs="Arial"/>
+          <w:sz w:val="24"/>
+          <w:szCs w:val="24"/>
+        </w:rPr>
+      </w:pPr>
+      <w:r>
+        <w:rPr>
+          <w:rFonts w:ascii="Courier" w:hAnsi="Courier"/>
+          <w:sz w:val="24"/>
+          <w:szCs w:val="24"/>
+        </w:rPr>
+        <w:tab/>
+        <w:t>#</w:t>
+      </w:r>
+      <w:proofErr w:type="gramStart"/>
+      <w:r>
+        <w:rPr>
+          <w:rFonts w:ascii="Courier" w:hAnsi="Courier"/>
+          <w:sz w:val="24"/>
+          <w:szCs w:val="24"/>
+        </w:rPr>
+        <w:t>end</w:t>
+      </w:r>
+      <w:bookmarkStart w:id="10" w:name="_GoBack"/>
+      <w:bookmarkEnd w:id="10"/>
+      <w:proofErr w:type="gramEnd"/>
     </w:p>
     <w:sectPr>
       <w:headerReference w:type="default" r:id="rId13"/>
@@ -3058,7 +6104,7 @@
         <w:rStyle w:val="PageNumber"/>
         <w:noProof/>
       </w:rPr>
-      <w:t>5</w:t>
+      <w:t>7</w:t>
     </w:r>
     <w:r>
       <w:rPr>
@@ -3152,6 +6198,173 @@
 <file path=word/numbering.xml><?xml version="1.0" encoding="utf-8"?>
 <w:numbering xmlns:wpc="http://schemas.microsoft.com/office/word/2010/wordprocessingCanvas" xmlns:mo="http://schemas.microsoft.com/office/mac/office/2008/main" xmlns:mc="http://schemas.openxmlformats.org/markup-compatibility/2006" xmlns:mv="urn:schemas-microsoft-com:mac:vml" xmlns:o="urn:schemas-microsoft-com:office:office" xmlns:r="http://schemas.openxmlformats.org/officeDocument/2006/relationships" xmlns:m="http://schemas.openxmlformats.org/officeDocument/2006/math" xmlns:v="urn:schemas-microsoft-com:vml" xmlns:wp14="http://schemas.microsoft.com/office/word/2010/wordprocessingDrawing" xmlns:wp="http://schemas.openxmlformats.org/drawingml/2006/wordprocessingDrawing" xmlns:w10="urn:schemas-microsoft-com:office:word" xmlns:w="http://schemas.openxmlformats.org/wordprocessingml/2006/main" xmlns:w14="http://schemas.microsoft.com/office/word/2010/wordml" xmlns:wpg="http://schemas.microsoft.com/office/word/2010/wordprocessingGroup" xmlns:wpi="http://schemas.microsoft.com/office/word/2010/wordprocessingInk" xmlns:wne="http://schemas.microsoft.com/office/word/2006/wordml" xmlns:wps="http://schemas.microsoft.com/office/word/2010/wordprocessingShape" mc:Ignorable="w14 wp14">
   <w:abstractNum w:abstractNumId="0">
+    <w:nsid w:val="00000001"/>
+    <w:multiLevelType w:val="hybridMultilevel"/>
+    <w:tmpl w:val="00000001"/>
+    <w:lvl w:ilvl="0" w:tplc="00000001">
+      <w:start w:val="1"/>
+      <w:numFmt w:val="bullet"/>
+      <w:lvlText w:val="•"/>
+      <w:lvlJc w:val="left"/>
+      <w:pPr>
+        <w:ind w:left="720" w:hanging="360"/>
+      </w:pPr>
+    </w:lvl>
+    <w:lvl w:ilvl="1" w:tplc="FFFFFFFF">
+      <w:numFmt w:val="decimal"/>
+      <w:lvlText w:val=""/>
+      <w:lvlJc w:val="left"/>
+    </w:lvl>
+    <w:lvl w:ilvl="2" w:tplc="FFFFFFFF">
+      <w:numFmt w:val="decimal"/>
+      <w:lvlText w:val=""/>
+      <w:lvlJc w:val="left"/>
+    </w:lvl>
+    <w:lvl w:ilvl="3" w:tplc="FFFFFFFF">
+      <w:numFmt w:val="decimal"/>
+      <w:lvlText w:val=""/>
+      <w:lvlJc w:val="left"/>
+    </w:lvl>
+    <w:lvl w:ilvl="4" w:tplc="FFFFFFFF">
+      <w:numFmt w:val="decimal"/>
+      <w:lvlText w:val=""/>
+      <w:lvlJc w:val="left"/>
+    </w:lvl>
+    <w:lvl w:ilvl="5" w:tplc="FFFFFFFF">
+      <w:numFmt w:val="decimal"/>
+      <w:lvlText w:val=""/>
+      <w:lvlJc w:val="left"/>
+    </w:lvl>
+    <w:lvl w:ilvl="6" w:tplc="FFFFFFFF">
+      <w:numFmt w:val="decimal"/>
+      <w:lvlText w:val=""/>
+      <w:lvlJc w:val="left"/>
+    </w:lvl>
+    <w:lvl w:ilvl="7" w:tplc="FFFFFFFF">
+      <w:numFmt w:val="decimal"/>
+      <w:lvlText w:val=""/>
+      <w:lvlJc w:val="left"/>
+    </w:lvl>
+    <w:lvl w:ilvl="8" w:tplc="FFFFFFFF">
+      <w:numFmt w:val="decimal"/>
+      <w:lvlText w:val=""/>
+      <w:lvlJc w:val="left"/>
+    </w:lvl>
+  </w:abstractNum>
+  <w:abstractNum w:abstractNumId="1">
+    <w:nsid w:val="03643958"/>
+    <w:multiLevelType w:val="hybridMultilevel"/>
+    <w:tmpl w:val="247E5F92"/>
+    <w:lvl w:ilvl="0" w:tplc="0409000B">
+      <w:start w:val="1"/>
+      <w:numFmt w:val="bullet"/>
+      <w:lvlText w:val=""/>
+      <w:lvlJc w:val="left"/>
+      <w:pPr>
+        <w:ind w:left="720" w:hanging="360"/>
+      </w:pPr>
+      <w:rPr>
+        <w:rFonts w:ascii="Wingdings" w:hAnsi="Wingdings" w:hint="default"/>
+      </w:rPr>
+    </w:lvl>
+    <w:lvl w:ilvl="1" w:tplc="04090003" w:tentative="1">
+      <w:start w:val="1"/>
+      <w:numFmt w:val="bullet"/>
+      <w:lvlText w:val="o"/>
+      <w:lvlJc w:val="left"/>
+      <w:pPr>
+        <w:ind w:left="1440" w:hanging="360"/>
+      </w:pPr>
+      <w:rPr>
+        <w:rFonts w:ascii="Courier New" w:hAnsi="Courier New" w:hint="default"/>
+      </w:rPr>
+    </w:lvl>
+    <w:lvl w:ilvl="2" w:tplc="04090005" w:tentative="1">
+      <w:start w:val="1"/>
+      <w:numFmt w:val="bullet"/>
+      <w:lvlText w:val=""/>
+      <w:lvlJc w:val="left"/>
+      <w:pPr>
+        <w:ind w:left="2160" w:hanging="360"/>
+      </w:pPr>
+      <w:rPr>
+        <w:rFonts w:ascii="Wingdings" w:hAnsi="Wingdings" w:hint="default"/>
+      </w:rPr>
+    </w:lvl>
+    <w:lvl w:ilvl="3" w:tplc="04090001" w:tentative="1">
+      <w:start w:val="1"/>
+      <w:numFmt w:val="bullet"/>
+      <w:lvlText w:val=""/>
+      <w:lvlJc w:val="left"/>
+      <w:pPr>
+        <w:ind w:left="2880" w:hanging="360"/>
+      </w:pPr>
+      <w:rPr>
+        <w:rFonts w:ascii="Symbol" w:hAnsi="Symbol" w:hint="default"/>
+      </w:rPr>
+    </w:lvl>
+    <w:lvl w:ilvl="4" w:tplc="04090003" w:tentative="1">
+      <w:start w:val="1"/>
+      <w:numFmt w:val="bullet"/>
+      <w:lvlText w:val="o"/>
+      <w:lvlJc w:val="left"/>
+      <w:pPr>
+        <w:ind w:left="3600" w:hanging="360"/>
+      </w:pPr>
+      <w:rPr>
+        <w:rFonts w:ascii="Courier New" w:hAnsi="Courier New" w:hint="default"/>
+      </w:rPr>
+    </w:lvl>
+    <w:lvl w:ilvl="5" w:tplc="04090005" w:tentative="1">
+      <w:start w:val="1"/>
+      <w:numFmt w:val="bullet"/>
+      <w:lvlText w:val=""/>
+      <w:lvlJc w:val="left"/>
+      <w:pPr>
+        <w:ind w:left="4320" w:hanging="360"/>
+      </w:pPr>
+      <w:rPr>
+        <w:rFonts w:ascii="Wingdings" w:hAnsi="Wingdings" w:hint="default"/>
+      </w:rPr>
+    </w:lvl>
+    <w:lvl w:ilvl="6" w:tplc="04090001" w:tentative="1">
+      <w:start w:val="1"/>
+      <w:numFmt w:val="bullet"/>
+      <w:lvlText w:val=""/>
+      <w:lvlJc w:val="left"/>
+      <w:pPr>
+        <w:ind w:left="5040" w:hanging="360"/>
+      </w:pPr>
+      <w:rPr>
+        <w:rFonts w:ascii="Symbol" w:hAnsi="Symbol" w:hint="default"/>
+      </w:rPr>
+    </w:lvl>
+    <w:lvl w:ilvl="7" w:tplc="04090003" w:tentative="1">
+      <w:start w:val="1"/>
+      <w:numFmt w:val="bullet"/>
+      <w:lvlText w:val="o"/>
+      <w:lvlJc w:val="left"/>
+      <w:pPr>
+        <w:ind w:left="5760" w:hanging="360"/>
+      </w:pPr>
+      <w:rPr>
+        <w:rFonts w:ascii="Courier New" w:hAnsi="Courier New" w:hint="default"/>
+      </w:rPr>
+    </w:lvl>
+    <w:lvl w:ilvl="8" w:tplc="04090005" w:tentative="1">
+      <w:start w:val="1"/>
+      <w:numFmt w:val="bullet"/>
+      <w:lvlText w:val=""/>
+      <w:lvlJc w:val="left"/>
+      <w:pPr>
+        <w:ind w:left="6480" w:hanging="360"/>
+      </w:pPr>
+      <w:rPr>
+        <w:rFonts w:ascii="Wingdings" w:hAnsi="Wingdings" w:hint="default"/>
+      </w:rPr>
+    </w:lvl>
+  </w:abstractNum>
+  <w:abstractNum w:abstractNumId="2">
     <w:nsid w:val="082475A9"/>
     <w:multiLevelType w:val="hybridMultilevel"/>
     <w:tmpl w:val="5B961C6A"/>
@@ -3237,7 +6450,93 @@
       </w:pPr>
     </w:lvl>
   </w:abstractNum>
-  <w:abstractNum w:abstractNumId="1">
+  <w:abstractNum w:abstractNumId="3">
+    <w:nsid w:val="0A61505B"/>
+    <w:multiLevelType w:val="hybridMultilevel"/>
+    <w:tmpl w:val="C9BCA41A"/>
+    <w:lvl w:ilvl="0" w:tplc="32765C20">
+      <w:start w:val="1"/>
+      <w:numFmt w:val="decimal"/>
+      <w:lvlText w:val="%1."/>
+      <w:lvlJc w:val="left"/>
+      <w:pPr>
+        <w:ind w:left="1080" w:hanging="360"/>
+      </w:pPr>
+    </w:lvl>
+    <w:lvl w:ilvl="1" w:tplc="04090019">
+      <w:start w:val="1"/>
+      <w:numFmt w:val="lowerLetter"/>
+      <w:lvlText w:val="%2."/>
+      <w:lvlJc w:val="left"/>
+      <w:pPr>
+        <w:ind w:left="1800" w:hanging="360"/>
+      </w:pPr>
+    </w:lvl>
+    <w:lvl w:ilvl="2" w:tplc="0409001B" w:tentative="1">
+      <w:start w:val="1"/>
+      <w:numFmt w:val="lowerRoman"/>
+      <w:lvlText w:val="%3."/>
+      <w:lvlJc w:val="right"/>
+      <w:pPr>
+        <w:ind w:left="2520" w:hanging="180"/>
+      </w:pPr>
+    </w:lvl>
+    <w:lvl w:ilvl="3" w:tplc="0409000F" w:tentative="1">
+      <w:start w:val="1"/>
+      <w:numFmt w:val="decimal"/>
+      <w:lvlText w:val="%4."/>
+      <w:lvlJc w:val="left"/>
+      <w:pPr>
+        <w:ind w:left="3240" w:hanging="360"/>
+      </w:pPr>
+    </w:lvl>
+    <w:lvl w:ilvl="4" w:tplc="04090019" w:tentative="1">
+      <w:start w:val="1"/>
+      <w:numFmt w:val="lowerLetter"/>
+      <w:lvlText w:val="%5."/>
+      <w:lvlJc w:val="left"/>
+      <w:pPr>
+        <w:ind w:left="3960" w:hanging="360"/>
+      </w:pPr>
+    </w:lvl>
+    <w:lvl w:ilvl="5" w:tplc="0409001B" w:tentative="1">
+      <w:start w:val="1"/>
+      <w:numFmt w:val="lowerRoman"/>
+      <w:lvlText w:val="%6."/>
+      <w:lvlJc w:val="right"/>
+      <w:pPr>
+        <w:ind w:left="4680" w:hanging="180"/>
+      </w:pPr>
+    </w:lvl>
+    <w:lvl w:ilvl="6" w:tplc="0409000F" w:tentative="1">
+      <w:start w:val="1"/>
+      <w:numFmt w:val="decimal"/>
+      <w:lvlText w:val="%7."/>
+      <w:lvlJc w:val="left"/>
+      <w:pPr>
+        <w:ind w:left="5400" w:hanging="360"/>
+      </w:pPr>
+    </w:lvl>
+    <w:lvl w:ilvl="7" w:tplc="04090019" w:tentative="1">
+      <w:start w:val="1"/>
+      <w:numFmt w:val="lowerLetter"/>
+      <w:lvlText w:val="%8."/>
+      <w:lvlJc w:val="left"/>
+      <w:pPr>
+        <w:ind w:left="6120" w:hanging="360"/>
+      </w:pPr>
+    </w:lvl>
+    <w:lvl w:ilvl="8" w:tplc="0409001B" w:tentative="1">
+      <w:start w:val="1"/>
+      <w:numFmt w:val="lowerRoman"/>
+      <w:lvlText w:val="%9."/>
+      <w:lvlJc w:val="right"/>
+      <w:pPr>
+        <w:ind w:left="6840" w:hanging="180"/>
+      </w:pPr>
+    </w:lvl>
+  </w:abstractNum>
+  <w:abstractNum w:abstractNumId="4">
     <w:nsid w:val="2DCE75A7"/>
     <w:multiLevelType w:val="hybridMultilevel"/>
     <w:tmpl w:val="D4F68C86"/>
@@ -3323,7 +6622,7 @@
       </w:pPr>
     </w:lvl>
   </w:abstractNum>
-  <w:abstractNum w:abstractNumId="2">
+  <w:abstractNum w:abstractNumId="5">
     <w:nsid w:val="347A75F8"/>
     <w:multiLevelType w:val="hybridMultilevel"/>
     <w:tmpl w:val="E296191A"/>
@@ -3436,7 +6735,7 @@
       </w:rPr>
     </w:lvl>
   </w:abstractNum>
-  <w:abstractNum w:abstractNumId="3">
+  <w:abstractNum w:abstractNumId="6">
     <w:nsid w:val="38DB58FF"/>
     <w:multiLevelType w:val="hybridMultilevel"/>
     <w:tmpl w:val="F3FCA7D2"/>
@@ -3522,7 +6821,360 @@
       </w:pPr>
     </w:lvl>
   </w:abstractNum>
-  <w:abstractNum w:abstractNumId="4">
+  <w:abstractNum w:abstractNumId="7">
+    <w:nsid w:val="3B9B6278"/>
+    <w:multiLevelType w:val="multilevel"/>
+    <w:tmpl w:val="02C6B2C6"/>
+    <w:lvl w:ilvl="0">
+      <w:start w:val="1"/>
+      <w:numFmt w:val="decimal"/>
+      <w:lvlText w:val="%1"/>
+      <w:lvlJc w:val="left"/>
+      <w:pPr>
+        <w:ind w:left="432" w:hanging="432"/>
+      </w:pPr>
+    </w:lvl>
+    <w:lvl w:ilvl="1">
+      <w:start w:val="1"/>
+      <w:numFmt w:val="decimal"/>
+      <w:lvlText w:val="%1.%2"/>
+      <w:lvlJc w:val="left"/>
+      <w:pPr>
+        <w:ind w:left="576" w:hanging="576"/>
+      </w:pPr>
+    </w:lvl>
+    <w:lvl w:ilvl="2">
+      <w:start w:val="1"/>
+      <w:numFmt w:val="decimal"/>
+      <w:lvlText w:val="%1.%2.%3"/>
+      <w:lvlJc w:val="left"/>
+      <w:pPr>
+        <w:ind w:left="720" w:hanging="720"/>
+      </w:pPr>
+    </w:lvl>
+    <w:lvl w:ilvl="3">
+      <w:start w:val="1"/>
+      <w:numFmt w:val="decimal"/>
+      <w:lvlText w:val="%1.%2.%3.%4"/>
+      <w:lvlJc w:val="left"/>
+      <w:pPr>
+        <w:ind w:left="864" w:hanging="864"/>
+      </w:pPr>
+    </w:lvl>
+    <w:lvl w:ilvl="4">
+      <w:start w:val="1"/>
+      <w:numFmt w:val="decimal"/>
+      <w:lvlText w:val="%1.%2.%3.%4.%5"/>
+      <w:lvlJc w:val="left"/>
+      <w:pPr>
+        <w:ind w:left="1008" w:hanging="1008"/>
+      </w:pPr>
+    </w:lvl>
+    <w:lvl w:ilvl="5">
+      <w:start w:val="1"/>
+      <w:numFmt w:val="decimal"/>
+      <w:lvlText w:val="%1.%2.%3.%4.%5.%6"/>
+      <w:lvlJc w:val="left"/>
+      <w:pPr>
+        <w:ind w:left="1152" w:hanging="1152"/>
+      </w:pPr>
+    </w:lvl>
+    <w:lvl w:ilvl="6">
+      <w:start w:val="1"/>
+      <w:numFmt w:val="decimal"/>
+      <w:lvlText w:val="%1.%2.%3.%4.%5.%6.%7"/>
+      <w:lvlJc w:val="left"/>
+      <w:pPr>
+        <w:ind w:left="1296" w:hanging="1296"/>
+      </w:pPr>
+    </w:lvl>
+    <w:lvl w:ilvl="7">
+      <w:start w:val="1"/>
+      <w:numFmt w:val="decimal"/>
+      <w:lvlText w:val="%1.%2.%3.%4.%5.%6.%7.%8"/>
+      <w:lvlJc w:val="left"/>
+      <w:pPr>
+        <w:ind w:left="1440" w:hanging="1440"/>
+      </w:pPr>
+    </w:lvl>
+    <w:lvl w:ilvl="8">
+      <w:start w:val="1"/>
+      <w:numFmt w:val="decimal"/>
+      <w:lvlText w:val="%1.%2.%3.%4.%5.%6.%7.%8.%9"/>
+      <w:lvlJc w:val="left"/>
+      <w:pPr>
+        <w:ind w:left="1584" w:hanging="1584"/>
+      </w:pPr>
+    </w:lvl>
+  </w:abstractNum>
+  <w:abstractNum w:abstractNumId="8">
+    <w:nsid w:val="435142A3"/>
+    <w:multiLevelType w:val="multilevel"/>
+    <w:tmpl w:val="B052AB16"/>
+    <w:lvl w:ilvl="0">
+      <w:start w:val="1"/>
+      <w:numFmt w:val="decimal"/>
+      <w:pStyle w:val="Heading1"/>
+      <w:lvlText w:val="%1"/>
+      <w:lvlJc w:val="left"/>
+      <w:pPr>
+        <w:ind w:left="432" w:hanging="432"/>
+      </w:pPr>
+    </w:lvl>
+    <w:lvl w:ilvl="1">
+      <w:start w:val="1"/>
+      <w:numFmt w:val="decimal"/>
+      <w:pStyle w:val="Heading2"/>
+      <w:lvlText w:val="%1.%2"/>
+      <w:lvlJc w:val="left"/>
+      <w:pPr>
+        <w:ind w:left="576" w:hanging="576"/>
+      </w:pPr>
+    </w:lvl>
+    <w:lvl w:ilvl="2">
+      <w:start w:val="1"/>
+      <w:numFmt w:val="decimal"/>
+      <w:pStyle w:val="Heading3"/>
+      <w:lvlText w:val="%1.%2.%3"/>
+      <w:lvlJc w:val="left"/>
+      <w:pPr>
+        <w:ind w:left="720" w:hanging="720"/>
+      </w:pPr>
+    </w:lvl>
+    <w:lvl w:ilvl="3">
+      <w:start w:val="1"/>
+      <w:numFmt w:val="decimal"/>
+      <w:pStyle w:val="Heading4"/>
+      <w:lvlText w:val="%1.%2.%3.%4"/>
+      <w:lvlJc w:val="left"/>
+      <w:pPr>
+        <w:ind w:left="864" w:hanging="864"/>
+      </w:pPr>
+    </w:lvl>
+    <w:lvl w:ilvl="4">
+      <w:start w:val="1"/>
+      <w:numFmt w:val="decimal"/>
+      <w:pStyle w:val="Heading5"/>
+      <w:lvlText w:val="%1.%2.%3.%4.%5"/>
+      <w:lvlJc w:val="left"/>
+      <w:pPr>
+        <w:ind w:left="1008" w:hanging="1008"/>
+      </w:pPr>
+    </w:lvl>
+    <w:lvl w:ilvl="5">
+      <w:start w:val="1"/>
+      <w:numFmt w:val="decimal"/>
+      <w:pStyle w:val="Heading6"/>
+      <w:lvlText w:val="%1.%2.%3.%4.%5.%6"/>
+      <w:lvlJc w:val="left"/>
+      <w:pPr>
+        <w:ind w:left="1152" w:hanging="1152"/>
+      </w:pPr>
+    </w:lvl>
+    <w:lvl w:ilvl="6">
+      <w:start w:val="1"/>
+      <w:numFmt w:val="decimal"/>
+      <w:pStyle w:val="Heading7"/>
+      <w:lvlText w:val="%1.%2.%3.%4.%5.%6.%7"/>
+      <w:lvlJc w:val="left"/>
+      <w:pPr>
+        <w:ind w:left="1296" w:hanging="1296"/>
+      </w:pPr>
+    </w:lvl>
+    <w:lvl w:ilvl="7">
+      <w:start w:val="1"/>
+      <w:numFmt w:val="decimal"/>
+      <w:pStyle w:val="Heading8"/>
+      <w:lvlText w:val="%1.%2.%3.%4.%5.%6.%7.%8"/>
+      <w:lvlJc w:val="left"/>
+      <w:pPr>
+        <w:ind w:left="1440" w:hanging="1440"/>
+      </w:pPr>
+    </w:lvl>
+    <w:lvl w:ilvl="8">
+      <w:start w:val="1"/>
+      <w:numFmt w:val="decimal"/>
+      <w:pStyle w:val="Heading9"/>
+      <w:lvlText w:val="%1.%2.%3.%4.%5.%6.%7.%8.%9"/>
+      <w:lvlJc w:val="left"/>
+      <w:pPr>
+        <w:ind w:left="1584" w:hanging="1584"/>
+      </w:pPr>
+    </w:lvl>
+  </w:abstractNum>
+  <w:abstractNum w:abstractNumId="9">
+    <w:nsid w:val="43D46E61"/>
+    <w:multiLevelType w:val="hybridMultilevel"/>
+    <w:tmpl w:val="230A86F2"/>
+    <w:lvl w:ilvl="0" w:tplc="0409000F">
+      <w:start w:val="1"/>
+      <w:numFmt w:val="decimal"/>
+      <w:lvlText w:val="%1."/>
+      <w:lvlJc w:val="left"/>
+      <w:pPr>
+        <w:ind w:left="1440" w:hanging="360"/>
+      </w:pPr>
+    </w:lvl>
+    <w:lvl w:ilvl="1" w:tplc="04090019" w:tentative="1">
+      <w:start w:val="1"/>
+      <w:numFmt w:val="lowerLetter"/>
+      <w:lvlText w:val="%2."/>
+      <w:lvlJc w:val="left"/>
+      <w:pPr>
+        <w:ind w:left="2160" w:hanging="360"/>
+      </w:pPr>
+    </w:lvl>
+    <w:lvl w:ilvl="2" w:tplc="0409001B" w:tentative="1">
+      <w:start w:val="1"/>
+      <w:numFmt w:val="lowerRoman"/>
+      <w:lvlText w:val="%3."/>
+      <w:lvlJc w:val="right"/>
+      <w:pPr>
+        <w:ind w:left="2880" w:hanging="180"/>
+      </w:pPr>
+    </w:lvl>
+    <w:lvl w:ilvl="3" w:tplc="0409000F" w:tentative="1">
+      <w:start w:val="1"/>
+      <w:numFmt w:val="decimal"/>
+      <w:lvlText w:val="%4."/>
+      <w:lvlJc w:val="left"/>
+      <w:pPr>
+        <w:ind w:left="3600" w:hanging="360"/>
+      </w:pPr>
+    </w:lvl>
+    <w:lvl w:ilvl="4" w:tplc="04090019" w:tentative="1">
+      <w:start w:val="1"/>
+      <w:numFmt w:val="lowerLetter"/>
+      <w:lvlText w:val="%5."/>
+      <w:lvlJc w:val="left"/>
+      <w:pPr>
+        <w:ind w:left="4320" w:hanging="360"/>
+      </w:pPr>
+    </w:lvl>
+    <w:lvl w:ilvl="5" w:tplc="0409001B" w:tentative="1">
+      <w:start w:val="1"/>
+      <w:numFmt w:val="lowerRoman"/>
+      <w:lvlText w:val="%6."/>
+      <w:lvlJc w:val="right"/>
+      <w:pPr>
+        <w:ind w:left="5040" w:hanging="180"/>
+      </w:pPr>
+    </w:lvl>
+    <w:lvl w:ilvl="6" w:tplc="0409000F" w:tentative="1">
+      <w:start w:val="1"/>
+      <w:numFmt w:val="decimal"/>
+      <w:lvlText w:val="%7."/>
+      <w:lvlJc w:val="left"/>
+      <w:pPr>
+        <w:ind w:left="5760" w:hanging="360"/>
+      </w:pPr>
+    </w:lvl>
+    <w:lvl w:ilvl="7" w:tplc="04090019" w:tentative="1">
+      <w:start w:val="1"/>
+      <w:numFmt w:val="lowerLetter"/>
+      <w:lvlText w:val="%8."/>
+      <w:lvlJc w:val="left"/>
+      <w:pPr>
+        <w:ind w:left="6480" w:hanging="360"/>
+      </w:pPr>
+    </w:lvl>
+    <w:lvl w:ilvl="8" w:tplc="0409001B" w:tentative="1">
+      <w:start w:val="1"/>
+      <w:numFmt w:val="lowerRoman"/>
+      <w:lvlText w:val="%9."/>
+      <w:lvlJc w:val="right"/>
+      <w:pPr>
+        <w:ind w:left="7200" w:hanging="180"/>
+      </w:pPr>
+    </w:lvl>
+  </w:abstractNum>
+  <w:abstractNum w:abstractNumId="10">
+    <w:nsid w:val="51114B6C"/>
+    <w:multiLevelType w:val="multilevel"/>
+    <w:tmpl w:val="0409001F"/>
+    <w:lvl w:ilvl="0">
+      <w:start w:val="1"/>
+      <w:numFmt w:val="decimal"/>
+      <w:lvlText w:val="%1."/>
+      <w:lvlJc w:val="left"/>
+      <w:pPr>
+        <w:ind w:left="1080" w:hanging="360"/>
+      </w:pPr>
+    </w:lvl>
+    <w:lvl w:ilvl="1">
+      <w:start w:val="1"/>
+      <w:numFmt w:val="decimal"/>
+      <w:lvlText w:val="%1.%2."/>
+      <w:lvlJc w:val="left"/>
+      <w:pPr>
+        <w:ind w:left="1512" w:hanging="432"/>
+      </w:pPr>
+    </w:lvl>
+    <w:lvl w:ilvl="2">
+      <w:start w:val="1"/>
+      <w:numFmt w:val="decimal"/>
+      <w:lvlText w:val="%1.%2.%3."/>
+      <w:lvlJc w:val="left"/>
+      <w:pPr>
+        <w:ind w:left="1944" w:hanging="504"/>
+      </w:pPr>
+    </w:lvl>
+    <w:lvl w:ilvl="3">
+      <w:start w:val="1"/>
+      <w:numFmt w:val="decimal"/>
+      <w:lvlText w:val="%1.%2.%3.%4."/>
+      <w:lvlJc w:val="left"/>
+      <w:pPr>
+        <w:ind w:left="2448" w:hanging="648"/>
+      </w:pPr>
+    </w:lvl>
+    <w:lvl w:ilvl="4">
+      <w:start w:val="1"/>
+      <w:numFmt w:val="decimal"/>
+      <w:lvlText w:val="%1.%2.%3.%4.%5."/>
+      <w:lvlJc w:val="left"/>
+      <w:pPr>
+        <w:ind w:left="2952" w:hanging="792"/>
+      </w:pPr>
+    </w:lvl>
+    <w:lvl w:ilvl="5">
+      <w:start w:val="1"/>
+      <w:numFmt w:val="decimal"/>
+      <w:lvlText w:val="%1.%2.%3.%4.%5.%6."/>
+      <w:lvlJc w:val="left"/>
+      <w:pPr>
+        <w:ind w:left="3456" w:hanging="936"/>
+      </w:pPr>
+    </w:lvl>
+    <w:lvl w:ilvl="6">
+      <w:start w:val="1"/>
+      <w:numFmt w:val="decimal"/>
+      <w:lvlText w:val="%1.%2.%3.%4.%5.%6.%7."/>
+      <w:lvlJc w:val="left"/>
+      <w:pPr>
+        <w:ind w:left="3960" w:hanging="1080"/>
+      </w:pPr>
+    </w:lvl>
+    <w:lvl w:ilvl="7">
+      <w:start w:val="1"/>
+      <w:numFmt w:val="decimal"/>
+      <w:lvlText w:val="%1.%2.%3.%4.%5.%6.%7.%8."/>
+      <w:lvlJc w:val="left"/>
+      <w:pPr>
+        <w:ind w:left="4464" w:hanging="1224"/>
+      </w:pPr>
+    </w:lvl>
+    <w:lvl w:ilvl="8">
+      <w:start w:val="1"/>
+      <w:numFmt w:val="decimal"/>
+      <w:lvlText w:val="%1.%2.%3.%4.%5.%6.%7.%8.%9."/>
+      <w:lvlJc w:val="left"/>
+      <w:pPr>
+        <w:ind w:left="5040" w:hanging="1440"/>
+      </w:pPr>
+    </w:lvl>
+  </w:abstractNum>
+  <w:abstractNum w:abstractNumId="11">
     <w:nsid w:val="51C423AA"/>
     <w:multiLevelType w:val="hybridMultilevel"/>
     <w:tmpl w:val="CFF0B302"/>
@@ -3608,10 +7260,10 @@
       </w:pPr>
     </w:lvl>
   </w:abstractNum>
-  <w:abstractNum w:abstractNumId="5">
+  <w:abstractNum w:abstractNumId="12">
     <w:nsid w:val="72265A14"/>
     <w:multiLevelType w:val="hybridMultilevel"/>
-    <w:tmpl w:val="0E005414"/>
+    <w:tmpl w:val="48FC3A12"/>
     <w:lvl w:ilvl="0" w:tplc="04090001">
       <w:start w:val="1"/>
       <w:numFmt w:val="bullet"/>
@@ -3722,22 +7374,43 @@
     </w:lvl>
   </w:abstractNum>
   <w:num w:numId="1">
+    <w:abstractNumId w:val="5"/>
+  </w:num>
+  <w:num w:numId="2">
+    <w:abstractNumId w:val="6"/>
+  </w:num>
+  <w:num w:numId="3">
+    <w:abstractNumId w:val="4"/>
+  </w:num>
+  <w:num w:numId="4">
     <w:abstractNumId w:val="2"/>
   </w:num>
-  <w:num w:numId="2">
+  <w:num w:numId="5">
+    <w:abstractNumId w:val="11"/>
+  </w:num>
+  <w:num w:numId="6">
+    <w:abstractNumId w:val="12"/>
+  </w:num>
+  <w:num w:numId="7">
+    <w:abstractNumId w:val="0"/>
+  </w:num>
+  <w:num w:numId="8">
     <w:abstractNumId w:val="3"/>
   </w:num>
-  <w:num w:numId="3">
+  <w:num w:numId="9">
     <w:abstractNumId w:val="1"/>
   </w:num>
-  <w:num w:numId="4">
-    <w:abstractNumId w:val="0"/>
+  <w:num w:numId="10">
+    <w:abstractNumId w:val="9"/>
   </w:num>
-  <w:num w:numId="5">
-    <w:abstractNumId w:val="4"/>
+  <w:num w:numId="11">
+    <w:abstractNumId w:val="10"/>
   </w:num>
-  <w:num w:numId="6">
-    <w:abstractNumId w:val="5"/>
+  <w:num w:numId="12">
+    <w:abstractNumId w:val="7"/>
+  </w:num>
+  <w:num w:numId="13">
+    <w:abstractNumId w:val="8"/>
   </w:num>
 </w:numbering>
 </file>
@@ -3904,11 +7577,17 @@
     <w:autoRedefine/>
     <w:uiPriority w:val="9"/>
     <w:qFormat/>
-    <w:rsid w:val="00771BFF"/>
+    <w:rsid w:val="00DE30DB"/>
     <w:pPr>
       <w:keepNext/>
+      <w:numPr>
+        <w:numId w:val="13"/>
+      </w:numPr>
+      <w:tabs>
+        <w:tab w:val="left" w:pos="1260"/>
+      </w:tabs>
       <w:spacing w:before="240" w:after="60"/>
-      <w:ind w:left="720" w:right="-288"/>
+      <w:ind w:right="-288" w:firstLine="288"/>
       <w:outlineLvl w:val="0"/>
     </w:pPr>
     <w:rPr>
@@ -3932,6 +7611,10 @@
     <w:pPr>
       <w:keepNext/>
       <w:keepLines/>
+      <w:numPr>
+        <w:ilvl w:val="1"/>
+        <w:numId w:val="13"/>
+      </w:numPr>
       <w:spacing w:before="200"/>
       <w:outlineLvl w:val="1"/>
     </w:pPr>
@@ -3956,6 +7639,10 @@
     <w:pPr>
       <w:keepNext/>
       <w:keepLines/>
+      <w:numPr>
+        <w:ilvl w:val="2"/>
+        <w:numId w:val="13"/>
+      </w:numPr>
       <w:spacing w:before="200"/>
       <w:outlineLvl w:val="2"/>
     </w:pPr>
@@ -3964,6 +7651,165 @@
       <w:b/>
       <w:bCs/>
       <w:color w:val="4F81BD" w:themeColor="accent1"/>
+    </w:rPr>
+  </w:style>
+  <w:style w:type="paragraph" w:styleId="Heading4">
+    <w:name w:val="heading 4"/>
+    <w:basedOn w:val="Normal"/>
+    <w:next w:val="Normal"/>
+    <w:link w:val="Heading4Char"/>
+    <w:uiPriority w:val="9"/>
+    <w:unhideWhenUsed/>
+    <w:qFormat/>
+    <w:rsid w:val="00637456"/>
+    <w:pPr>
+      <w:keepNext/>
+      <w:keepLines/>
+      <w:numPr>
+        <w:ilvl w:val="3"/>
+        <w:numId w:val="13"/>
+      </w:numPr>
+      <w:spacing w:before="200"/>
+      <w:outlineLvl w:val="3"/>
+    </w:pPr>
+    <w:rPr>
+      <w:rFonts w:asciiTheme="majorHAnsi" w:eastAsiaTheme="majorEastAsia" w:hAnsiTheme="majorHAnsi" w:cstheme="majorBidi"/>
+      <w:b/>
+      <w:bCs/>
+      <w:i/>
+      <w:iCs/>
+      <w:color w:val="4F81BD" w:themeColor="accent1"/>
+    </w:rPr>
+  </w:style>
+  <w:style w:type="paragraph" w:styleId="Heading5">
+    <w:name w:val="heading 5"/>
+    <w:basedOn w:val="Normal"/>
+    <w:next w:val="Normal"/>
+    <w:link w:val="Heading5Char"/>
+    <w:uiPriority w:val="9"/>
+    <w:semiHidden/>
+    <w:unhideWhenUsed/>
+    <w:qFormat/>
+    <w:rsid w:val="00637456"/>
+    <w:pPr>
+      <w:keepNext/>
+      <w:keepLines/>
+      <w:numPr>
+        <w:ilvl w:val="4"/>
+        <w:numId w:val="13"/>
+      </w:numPr>
+      <w:spacing w:before="200"/>
+      <w:outlineLvl w:val="4"/>
+    </w:pPr>
+    <w:rPr>
+      <w:rFonts w:asciiTheme="majorHAnsi" w:eastAsiaTheme="majorEastAsia" w:hAnsiTheme="majorHAnsi" w:cstheme="majorBidi"/>
+      <w:color w:val="243F60" w:themeColor="accent1" w:themeShade="7F"/>
+    </w:rPr>
+  </w:style>
+  <w:style w:type="paragraph" w:styleId="Heading6">
+    <w:name w:val="heading 6"/>
+    <w:basedOn w:val="Normal"/>
+    <w:next w:val="Normal"/>
+    <w:link w:val="Heading6Char"/>
+    <w:uiPriority w:val="9"/>
+    <w:semiHidden/>
+    <w:unhideWhenUsed/>
+    <w:qFormat/>
+    <w:rsid w:val="00637456"/>
+    <w:pPr>
+      <w:keepNext/>
+      <w:keepLines/>
+      <w:numPr>
+        <w:ilvl w:val="5"/>
+        <w:numId w:val="13"/>
+      </w:numPr>
+      <w:spacing w:before="200"/>
+      <w:outlineLvl w:val="5"/>
+    </w:pPr>
+    <w:rPr>
+      <w:rFonts w:asciiTheme="majorHAnsi" w:eastAsiaTheme="majorEastAsia" w:hAnsiTheme="majorHAnsi" w:cstheme="majorBidi"/>
+      <w:i/>
+      <w:iCs/>
+      <w:color w:val="243F60" w:themeColor="accent1" w:themeShade="7F"/>
+    </w:rPr>
+  </w:style>
+  <w:style w:type="paragraph" w:styleId="Heading7">
+    <w:name w:val="heading 7"/>
+    <w:basedOn w:val="Normal"/>
+    <w:next w:val="Normal"/>
+    <w:link w:val="Heading7Char"/>
+    <w:uiPriority w:val="9"/>
+    <w:semiHidden/>
+    <w:unhideWhenUsed/>
+    <w:qFormat/>
+    <w:rsid w:val="00637456"/>
+    <w:pPr>
+      <w:keepNext/>
+      <w:keepLines/>
+      <w:numPr>
+        <w:ilvl w:val="6"/>
+        <w:numId w:val="13"/>
+      </w:numPr>
+      <w:spacing w:before="200"/>
+      <w:outlineLvl w:val="6"/>
+    </w:pPr>
+    <w:rPr>
+      <w:rFonts w:asciiTheme="majorHAnsi" w:eastAsiaTheme="majorEastAsia" w:hAnsiTheme="majorHAnsi" w:cstheme="majorBidi"/>
+      <w:i/>
+      <w:iCs/>
+      <w:color w:val="404040" w:themeColor="text1" w:themeTint="BF"/>
+    </w:rPr>
+  </w:style>
+  <w:style w:type="paragraph" w:styleId="Heading8">
+    <w:name w:val="heading 8"/>
+    <w:basedOn w:val="Normal"/>
+    <w:next w:val="Normal"/>
+    <w:link w:val="Heading8Char"/>
+    <w:uiPriority w:val="9"/>
+    <w:semiHidden/>
+    <w:unhideWhenUsed/>
+    <w:qFormat/>
+    <w:rsid w:val="00637456"/>
+    <w:pPr>
+      <w:keepNext/>
+      <w:keepLines/>
+      <w:numPr>
+        <w:ilvl w:val="7"/>
+        <w:numId w:val="13"/>
+      </w:numPr>
+      <w:spacing w:before="200"/>
+      <w:outlineLvl w:val="7"/>
+    </w:pPr>
+    <w:rPr>
+      <w:rFonts w:asciiTheme="majorHAnsi" w:eastAsiaTheme="majorEastAsia" w:hAnsiTheme="majorHAnsi" w:cstheme="majorBidi"/>
+      <w:color w:val="404040" w:themeColor="text1" w:themeTint="BF"/>
+    </w:rPr>
+  </w:style>
+  <w:style w:type="paragraph" w:styleId="Heading9">
+    <w:name w:val="heading 9"/>
+    <w:basedOn w:val="Normal"/>
+    <w:next w:val="Normal"/>
+    <w:link w:val="Heading9Char"/>
+    <w:uiPriority w:val="9"/>
+    <w:semiHidden/>
+    <w:unhideWhenUsed/>
+    <w:qFormat/>
+    <w:rsid w:val="00637456"/>
+    <w:pPr>
+      <w:keepNext/>
+      <w:keepLines/>
+      <w:numPr>
+        <w:ilvl w:val="8"/>
+        <w:numId w:val="13"/>
+      </w:numPr>
+      <w:spacing w:before="200"/>
+      <w:outlineLvl w:val="8"/>
+    </w:pPr>
+    <w:rPr>
+      <w:rFonts w:asciiTheme="majorHAnsi" w:eastAsiaTheme="majorEastAsia" w:hAnsiTheme="majorHAnsi" w:cstheme="majorBidi"/>
+      <w:i/>
+      <w:iCs/>
+      <w:color w:val="404040" w:themeColor="text1" w:themeTint="BF"/>
     </w:rPr>
   </w:style>
   <w:style w:type="character" w:default="1" w:styleId="DefaultParagraphFont">
@@ -4018,7 +7864,7 @@
     <w:basedOn w:val="DefaultParagraphFont"/>
     <w:link w:val="Heading1"/>
     <w:uiPriority w:val="9"/>
-    <w:rsid w:val="00771BFF"/>
+    <w:rsid w:val="00DE30DB"/>
     <w:rPr>
       <w:rFonts w:ascii="Arial" w:eastAsiaTheme="majorEastAsia" w:hAnsi="Arial" w:cs="Arial"/>
       <w:b/>
@@ -4460,6 +8306,87 @@
     <w:semiHidden/>
     <w:unhideWhenUsed/>
     <w:rsid w:val="008E1292"/>
+  </w:style>
+  <w:style w:type="character" w:customStyle="1" w:styleId="Heading4Char">
+    <w:name w:val="Heading 4 Char"/>
+    <w:basedOn w:val="DefaultParagraphFont"/>
+    <w:link w:val="Heading4"/>
+    <w:uiPriority w:val="9"/>
+    <w:rsid w:val="00637456"/>
+    <w:rPr>
+      <w:rFonts w:asciiTheme="majorHAnsi" w:eastAsiaTheme="majorEastAsia" w:hAnsiTheme="majorHAnsi" w:cstheme="majorBidi"/>
+      <w:b/>
+      <w:bCs/>
+      <w:i/>
+      <w:iCs/>
+      <w:color w:val="4F81BD" w:themeColor="accent1"/>
+    </w:rPr>
+  </w:style>
+  <w:style w:type="character" w:customStyle="1" w:styleId="Heading5Char">
+    <w:name w:val="Heading 5 Char"/>
+    <w:basedOn w:val="DefaultParagraphFont"/>
+    <w:link w:val="Heading5"/>
+    <w:uiPriority w:val="9"/>
+    <w:semiHidden/>
+    <w:rsid w:val="00637456"/>
+    <w:rPr>
+      <w:rFonts w:asciiTheme="majorHAnsi" w:eastAsiaTheme="majorEastAsia" w:hAnsiTheme="majorHAnsi" w:cstheme="majorBidi"/>
+      <w:color w:val="243F60" w:themeColor="accent1" w:themeShade="7F"/>
+    </w:rPr>
+  </w:style>
+  <w:style w:type="character" w:customStyle="1" w:styleId="Heading6Char">
+    <w:name w:val="Heading 6 Char"/>
+    <w:basedOn w:val="DefaultParagraphFont"/>
+    <w:link w:val="Heading6"/>
+    <w:uiPriority w:val="9"/>
+    <w:semiHidden/>
+    <w:rsid w:val="00637456"/>
+    <w:rPr>
+      <w:rFonts w:asciiTheme="majorHAnsi" w:eastAsiaTheme="majorEastAsia" w:hAnsiTheme="majorHAnsi" w:cstheme="majorBidi"/>
+      <w:i/>
+      <w:iCs/>
+      <w:color w:val="243F60" w:themeColor="accent1" w:themeShade="7F"/>
+    </w:rPr>
+  </w:style>
+  <w:style w:type="character" w:customStyle="1" w:styleId="Heading7Char">
+    <w:name w:val="Heading 7 Char"/>
+    <w:basedOn w:val="DefaultParagraphFont"/>
+    <w:link w:val="Heading7"/>
+    <w:uiPriority w:val="9"/>
+    <w:semiHidden/>
+    <w:rsid w:val="00637456"/>
+    <w:rPr>
+      <w:rFonts w:asciiTheme="majorHAnsi" w:eastAsiaTheme="majorEastAsia" w:hAnsiTheme="majorHAnsi" w:cstheme="majorBidi"/>
+      <w:i/>
+      <w:iCs/>
+      <w:color w:val="404040" w:themeColor="text1" w:themeTint="BF"/>
+    </w:rPr>
+  </w:style>
+  <w:style w:type="character" w:customStyle="1" w:styleId="Heading8Char">
+    <w:name w:val="Heading 8 Char"/>
+    <w:basedOn w:val="DefaultParagraphFont"/>
+    <w:link w:val="Heading8"/>
+    <w:uiPriority w:val="9"/>
+    <w:semiHidden/>
+    <w:rsid w:val="00637456"/>
+    <w:rPr>
+      <w:rFonts w:asciiTheme="majorHAnsi" w:eastAsiaTheme="majorEastAsia" w:hAnsiTheme="majorHAnsi" w:cstheme="majorBidi"/>
+      <w:color w:val="404040" w:themeColor="text1" w:themeTint="BF"/>
+    </w:rPr>
+  </w:style>
+  <w:style w:type="character" w:customStyle="1" w:styleId="Heading9Char">
+    <w:name w:val="Heading 9 Char"/>
+    <w:basedOn w:val="DefaultParagraphFont"/>
+    <w:link w:val="Heading9"/>
+    <w:uiPriority w:val="9"/>
+    <w:semiHidden/>
+    <w:rsid w:val="00637456"/>
+    <w:rPr>
+      <w:rFonts w:asciiTheme="majorHAnsi" w:eastAsiaTheme="majorEastAsia" w:hAnsiTheme="majorHAnsi" w:cstheme="majorBidi"/>
+      <w:i/>
+      <w:iCs/>
+      <w:color w:val="404040" w:themeColor="text1" w:themeTint="BF"/>
+    </w:rPr>
   </w:style>
 </w:styles>
 </file>
@@ -4626,11 +8553,17 @@
     <w:autoRedefine/>
     <w:uiPriority w:val="9"/>
     <w:qFormat/>
-    <w:rsid w:val="00771BFF"/>
+    <w:rsid w:val="00DE30DB"/>
     <w:pPr>
       <w:keepNext/>
+      <w:numPr>
+        <w:numId w:val="13"/>
+      </w:numPr>
+      <w:tabs>
+        <w:tab w:val="left" w:pos="1260"/>
+      </w:tabs>
       <w:spacing w:before="240" w:after="60"/>
-      <w:ind w:left="720" w:right="-288"/>
+      <w:ind w:right="-288" w:firstLine="288"/>
       <w:outlineLvl w:val="0"/>
     </w:pPr>
     <w:rPr>
@@ -4654,6 +8587,10 @@
     <w:pPr>
       <w:keepNext/>
       <w:keepLines/>
+      <w:numPr>
+        <w:ilvl w:val="1"/>
+        <w:numId w:val="13"/>
+      </w:numPr>
       <w:spacing w:before="200"/>
       <w:outlineLvl w:val="1"/>
     </w:pPr>
@@ -4678,6 +8615,10 @@
     <w:pPr>
       <w:keepNext/>
       <w:keepLines/>
+      <w:numPr>
+        <w:ilvl w:val="2"/>
+        <w:numId w:val="13"/>
+      </w:numPr>
       <w:spacing w:before="200"/>
       <w:outlineLvl w:val="2"/>
     </w:pPr>
@@ -4686,6 +8627,165 @@
       <w:b/>
       <w:bCs/>
       <w:color w:val="4F81BD" w:themeColor="accent1"/>
+    </w:rPr>
+  </w:style>
+  <w:style w:type="paragraph" w:styleId="Heading4">
+    <w:name w:val="heading 4"/>
+    <w:basedOn w:val="Normal"/>
+    <w:next w:val="Normal"/>
+    <w:link w:val="Heading4Char"/>
+    <w:uiPriority w:val="9"/>
+    <w:unhideWhenUsed/>
+    <w:qFormat/>
+    <w:rsid w:val="00637456"/>
+    <w:pPr>
+      <w:keepNext/>
+      <w:keepLines/>
+      <w:numPr>
+        <w:ilvl w:val="3"/>
+        <w:numId w:val="13"/>
+      </w:numPr>
+      <w:spacing w:before="200"/>
+      <w:outlineLvl w:val="3"/>
+    </w:pPr>
+    <w:rPr>
+      <w:rFonts w:asciiTheme="majorHAnsi" w:eastAsiaTheme="majorEastAsia" w:hAnsiTheme="majorHAnsi" w:cstheme="majorBidi"/>
+      <w:b/>
+      <w:bCs/>
+      <w:i/>
+      <w:iCs/>
+      <w:color w:val="4F81BD" w:themeColor="accent1"/>
+    </w:rPr>
+  </w:style>
+  <w:style w:type="paragraph" w:styleId="Heading5">
+    <w:name w:val="heading 5"/>
+    <w:basedOn w:val="Normal"/>
+    <w:next w:val="Normal"/>
+    <w:link w:val="Heading5Char"/>
+    <w:uiPriority w:val="9"/>
+    <w:semiHidden/>
+    <w:unhideWhenUsed/>
+    <w:qFormat/>
+    <w:rsid w:val="00637456"/>
+    <w:pPr>
+      <w:keepNext/>
+      <w:keepLines/>
+      <w:numPr>
+        <w:ilvl w:val="4"/>
+        <w:numId w:val="13"/>
+      </w:numPr>
+      <w:spacing w:before="200"/>
+      <w:outlineLvl w:val="4"/>
+    </w:pPr>
+    <w:rPr>
+      <w:rFonts w:asciiTheme="majorHAnsi" w:eastAsiaTheme="majorEastAsia" w:hAnsiTheme="majorHAnsi" w:cstheme="majorBidi"/>
+      <w:color w:val="243F60" w:themeColor="accent1" w:themeShade="7F"/>
+    </w:rPr>
+  </w:style>
+  <w:style w:type="paragraph" w:styleId="Heading6">
+    <w:name w:val="heading 6"/>
+    <w:basedOn w:val="Normal"/>
+    <w:next w:val="Normal"/>
+    <w:link w:val="Heading6Char"/>
+    <w:uiPriority w:val="9"/>
+    <w:semiHidden/>
+    <w:unhideWhenUsed/>
+    <w:qFormat/>
+    <w:rsid w:val="00637456"/>
+    <w:pPr>
+      <w:keepNext/>
+      <w:keepLines/>
+      <w:numPr>
+        <w:ilvl w:val="5"/>
+        <w:numId w:val="13"/>
+      </w:numPr>
+      <w:spacing w:before="200"/>
+      <w:outlineLvl w:val="5"/>
+    </w:pPr>
+    <w:rPr>
+      <w:rFonts w:asciiTheme="majorHAnsi" w:eastAsiaTheme="majorEastAsia" w:hAnsiTheme="majorHAnsi" w:cstheme="majorBidi"/>
+      <w:i/>
+      <w:iCs/>
+      <w:color w:val="243F60" w:themeColor="accent1" w:themeShade="7F"/>
+    </w:rPr>
+  </w:style>
+  <w:style w:type="paragraph" w:styleId="Heading7">
+    <w:name w:val="heading 7"/>
+    <w:basedOn w:val="Normal"/>
+    <w:next w:val="Normal"/>
+    <w:link w:val="Heading7Char"/>
+    <w:uiPriority w:val="9"/>
+    <w:semiHidden/>
+    <w:unhideWhenUsed/>
+    <w:qFormat/>
+    <w:rsid w:val="00637456"/>
+    <w:pPr>
+      <w:keepNext/>
+      <w:keepLines/>
+      <w:numPr>
+        <w:ilvl w:val="6"/>
+        <w:numId w:val="13"/>
+      </w:numPr>
+      <w:spacing w:before="200"/>
+      <w:outlineLvl w:val="6"/>
+    </w:pPr>
+    <w:rPr>
+      <w:rFonts w:asciiTheme="majorHAnsi" w:eastAsiaTheme="majorEastAsia" w:hAnsiTheme="majorHAnsi" w:cstheme="majorBidi"/>
+      <w:i/>
+      <w:iCs/>
+      <w:color w:val="404040" w:themeColor="text1" w:themeTint="BF"/>
+    </w:rPr>
+  </w:style>
+  <w:style w:type="paragraph" w:styleId="Heading8">
+    <w:name w:val="heading 8"/>
+    <w:basedOn w:val="Normal"/>
+    <w:next w:val="Normal"/>
+    <w:link w:val="Heading8Char"/>
+    <w:uiPriority w:val="9"/>
+    <w:semiHidden/>
+    <w:unhideWhenUsed/>
+    <w:qFormat/>
+    <w:rsid w:val="00637456"/>
+    <w:pPr>
+      <w:keepNext/>
+      <w:keepLines/>
+      <w:numPr>
+        <w:ilvl w:val="7"/>
+        <w:numId w:val="13"/>
+      </w:numPr>
+      <w:spacing w:before="200"/>
+      <w:outlineLvl w:val="7"/>
+    </w:pPr>
+    <w:rPr>
+      <w:rFonts w:asciiTheme="majorHAnsi" w:eastAsiaTheme="majorEastAsia" w:hAnsiTheme="majorHAnsi" w:cstheme="majorBidi"/>
+      <w:color w:val="404040" w:themeColor="text1" w:themeTint="BF"/>
+    </w:rPr>
+  </w:style>
+  <w:style w:type="paragraph" w:styleId="Heading9">
+    <w:name w:val="heading 9"/>
+    <w:basedOn w:val="Normal"/>
+    <w:next w:val="Normal"/>
+    <w:link w:val="Heading9Char"/>
+    <w:uiPriority w:val="9"/>
+    <w:semiHidden/>
+    <w:unhideWhenUsed/>
+    <w:qFormat/>
+    <w:rsid w:val="00637456"/>
+    <w:pPr>
+      <w:keepNext/>
+      <w:keepLines/>
+      <w:numPr>
+        <w:ilvl w:val="8"/>
+        <w:numId w:val="13"/>
+      </w:numPr>
+      <w:spacing w:before="200"/>
+      <w:outlineLvl w:val="8"/>
+    </w:pPr>
+    <w:rPr>
+      <w:rFonts w:asciiTheme="majorHAnsi" w:eastAsiaTheme="majorEastAsia" w:hAnsiTheme="majorHAnsi" w:cstheme="majorBidi"/>
+      <w:i/>
+      <w:iCs/>
+      <w:color w:val="404040" w:themeColor="text1" w:themeTint="BF"/>
     </w:rPr>
   </w:style>
   <w:style w:type="character" w:default="1" w:styleId="DefaultParagraphFont">
@@ -4740,7 +8840,7 @@
     <w:basedOn w:val="DefaultParagraphFont"/>
     <w:link w:val="Heading1"/>
     <w:uiPriority w:val="9"/>
-    <w:rsid w:val="00771BFF"/>
+    <w:rsid w:val="00DE30DB"/>
     <w:rPr>
       <w:rFonts w:ascii="Arial" w:eastAsiaTheme="majorEastAsia" w:hAnsi="Arial" w:cs="Arial"/>
       <w:b/>
@@ -5182,6 +9282,87 @@
     <w:semiHidden/>
     <w:unhideWhenUsed/>
     <w:rsid w:val="008E1292"/>
+  </w:style>
+  <w:style w:type="character" w:customStyle="1" w:styleId="Heading4Char">
+    <w:name w:val="Heading 4 Char"/>
+    <w:basedOn w:val="DefaultParagraphFont"/>
+    <w:link w:val="Heading4"/>
+    <w:uiPriority w:val="9"/>
+    <w:rsid w:val="00637456"/>
+    <w:rPr>
+      <w:rFonts w:asciiTheme="majorHAnsi" w:eastAsiaTheme="majorEastAsia" w:hAnsiTheme="majorHAnsi" w:cstheme="majorBidi"/>
+      <w:b/>
+      <w:bCs/>
+      <w:i/>
+      <w:iCs/>
+      <w:color w:val="4F81BD" w:themeColor="accent1"/>
+    </w:rPr>
+  </w:style>
+  <w:style w:type="character" w:customStyle="1" w:styleId="Heading5Char">
+    <w:name w:val="Heading 5 Char"/>
+    <w:basedOn w:val="DefaultParagraphFont"/>
+    <w:link w:val="Heading5"/>
+    <w:uiPriority w:val="9"/>
+    <w:semiHidden/>
+    <w:rsid w:val="00637456"/>
+    <w:rPr>
+      <w:rFonts w:asciiTheme="majorHAnsi" w:eastAsiaTheme="majorEastAsia" w:hAnsiTheme="majorHAnsi" w:cstheme="majorBidi"/>
+      <w:color w:val="243F60" w:themeColor="accent1" w:themeShade="7F"/>
+    </w:rPr>
+  </w:style>
+  <w:style w:type="character" w:customStyle="1" w:styleId="Heading6Char">
+    <w:name w:val="Heading 6 Char"/>
+    <w:basedOn w:val="DefaultParagraphFont"/>
+    <w:link w:val="Heading6"/>
+    <w:uiPriority w:val="9"/>
+    <w:semiHidden/>
+    <w:rsid w:val="00637456"/>
+    <w:rPr>
+      <w:rFonts w:asciiTheme="majorHAnsi" w:eastAsiaTheme="majorEastAsia" w:hAnsiTheme="majorHAnsi" w:cstheme="majorBidi"/>
+      <w:i/>
+      <w:iCs/>
+      <w:color w:val="243F60" w:themeColor="accent1" w:themeShade="7F"/>
+    </w:rPr>
+  </w:style>
+  <w:style w:type="character" w:customStyle="1" w:styleId="Heading7Char">
+    <w:name w:val="Heading 7 Char"/>
+    <w:basedOn w:val="DefaultParagraphFont"/>
+    <w:link w:val="Heading7"/>
+    <w:uiPriority w:val="9"/>
+    <w:semiHidden/>
+    <w:rsid w:val="00637456"/>
+    <w:rPr>
+      <w:rFonts w:asciiTheme="majorHAnsi" w:eastAsiaTheme="majorEastAsia" w:hAnsiTheme="majorHAnsi" w:cstheme="majorBidi"/>
+      <w:i/>
+      <w:iCs/>
+      <w:color w:val="404040" w:themeColor="text1" w:themeTint="BF"/>
+    </w:rPr>
+  </w:style>
+  <w:style w:type="character" w:customStyle="1" w:styleId="Heading8Char">
+    <w:name w:val="Heading 8 Char"/>
+    <w:basedOn w:val="DefaultParagraphFont"/>
+    <w:link w:val="Heading8"/>
+    <w:uiPriority w:val="9"/>
+    <w:semiHidden/>
+    <w:rsid w:val="00637456"/>
+    <w:rPr>
+      <w:rFonts w:asciiTheme="majorHAnsi" w:eastAsiaTheme="majorEastAsia" w:hAnsiTheme="majorHAnsi" w:cstheme="majorBidi"/>
+      <w:color w:val="404040" w:themeColor="text1" w:themeTint="BF"/>
+    </w:rPr>
+  </w:style>
+  <w:style w:type="character" w:customStyle="1" w:styleId="Heading9Char">
+    <w:name w:val="Heading 9 Char"/>
+    <w:basedOn w:val="DefaultParagraphFont"/>
+    <w:link w:val="Heading9"/>
+    <w:uiPriority w:val="9"/>
+    <w:semiHidden/>
+    <w:rsid w:val="00637456"/>
+    <w:rPr>
+      <w:rFonts w:asciiTheme="majorHAnsi" w:eastAsiaTheme="majorEastAsia" w:hAnsiTheme="majorHAnsi" w:cstheme="majorBidi"/>
+      <w:i/>
+      <w:iCs/>
+      <w:color w:val="404040" w:themeColor="text1" w:themeTint="BF"/>
+    </w:rPr>
   </w:style>
 </w:styles>
 </file>
@@ -5511,7 +9692,7 @@
 </file>
 
 <file path=customXml/itemProps1.xml><?xml version="1.0" encoding="utf-8"?>
-<ds:datastoreItem xmlns:ds="http://schemas.openxmlformats.org/officeDocument/2006/customXml" ds:itemID="{F239983D-CAFA-9A41-9F34-2F4A071170AB}">
+<ds:datastoreItem xmlns:ds="http://schemas.openxmlformats.org/officeDocument/2006/customXml" ds:itemID="{08811ABE-6BEC-944B-9B72-85D7D9362DC5}">
   <ds:schemaRefs>
     <ds:schemaRef ds:uri="http://schemas.openxmlformats.org/officeDocument/2006/bibliography"/>
   </ds:schemaRefs>

</xml_diff>

<commit_message>
improved class elements printing
</commit_message>
<xml_diff>
--- a/report/OMGSubmissionTemplate.docx
+++ b/report/OMGSubmissionTemplate.docx
@@ -7555,46 +7555,10 @@
           <w:sz w:val="24"/>
           <w:szCs w:val="24"/>
         </w:rPr>
-        <w:t>report.getIconFor</w:t>
-      </w:r>
-      <w:proofErr w:type="spellEnd"/>
-      <w:proofErr w:type="gramEnd"/>
-      <w:r>
-        <w:rPr>
-          <w:rFonts w:ascii="Arial" w:hAnsi="Arial" w:cs="Arial"/>
-          <w:sz w:val="24"/>
-          <w:szCs w:val="24"/>
-        </w:rPr>
-        <w:t>($</w:t>
-      </w:r>
-      <w:proofErr w:type="spellStart"/>
-      <w:r>
-        <w:rPr>
-          <w:rFonts w:ascii="Arial" w:hAnsi="Arial" w:cs="Arial"/>
-          <w:sz w:val="24"/>
-          <w:szCs w:val="24"/>
-        </w:rPr>
-        <w:t>att</w:t>
-      </w:r>
-      <w:proofErr w:type="spellEnd"/>
-      <w:r>
-        <w:rPr>
-          <w:rFonts w:ascii="Arial" w:hAnsi="Arial" w:cs="Arial"/>
-          <w:sz w:val="24"/>
-          <w:szCs w:val="24"/>
-        </w:rPr>
-        <w:t>) $</w:t>
-      </w:r>
-      <w:proofErr w:type="spellStart"/>
-      <w:r>
-        <w:rPr>
-          <w:rFonts w:ascii="Arial" w:hAnsi="Arial" w:cs="Arial"/>
-          <w:sz w:val="24"/>
-          <w:szCs w:val="24"/>
-        </w:rPr>
         <w:t>att.visibility</w:t>
       </w:r>
       <w:proofErr w:type="spellEnd"/>
+      <w:proofErr w:type="gramEnd"/>
       <w:r>
         <w:rPr>
           <w:rFonts w:ascii="Arial" w:hAnsi="Arial" w:cs="Arial"/>
@@ -8509,50 +8473,10 @@
           <w:szCs w:val="24"/>
           <w:u w:color="0000FF"/>
         </w:rPr>
-        <w:t>report.getIconFor</w:t>
-      </w:r>
-      <w:proofErr w:type="spellEnd"/>
-      <w:proofErr w:type="gramEnd"/>
-      <w:r>
-        <w:rPr>
-          <w:rFonts w:ascii="Arial" w:hAnsi="Arial" w:cs="Arial"/>
-          <w:sz w:val="24"/>
-          <w:szCs w:val="24"/>
-          <w:u w:color="0000FF"/>
-        </w:rPr>
-        <w:t>($</w:t>
-      </w:r>
-      <w:proofErr w:type="spellStart"/>
-      <w:r>
-        <w:rPr>
-          <w:rFonts w:ascii="Arial" w:hAnsi="Arial" w:cs="Arial"/>
-          <w:sz w:val="24"/>
-          <w:szCs w:val="24"/>
-          <w:u w:color="0000FF"/>
-        </w:rPr>
-        <w:t>oper</w:t>
-      </w:r>
-      <w:proofErr w:type="spellEnd"/>
-      <w:r>
-        <w:rPr>
-          <w:rFonts w:ascii="Arial" w:hAnsi="Arial" w:cs="Arial"/>
-          <w:sz w:val="24"/>
-          <w:szCs w:val="24"/>
-          <w:u w:color="0000FF"/>
-        </w:rPr>
-        <w:t>) $</w:t>
-      </w:r>
-      <w:proofErr w:type="spellStart"/>
-      <w:r>
-        <w:rPr>
-          <w:rFonts w:ascii="Arial" w:hAnsi="Arial" w:cs="Arial"/>
-          <w:sz w:val="24"/>
-          <w:szCs w:val="24"/>
-          <w:u w:color="0000FF"/>
-        </w:rPr>
         <w:t>oper.visibility</w:t>
       </w:r>
       <w:proofErr w:type="spellEnd"/>
+      <w:proofErr w:type="gramEnd"/>
       <w:r>
         <w:rPr>
           <w:rFonts w:ascii="Arial" w:hAnsi="Arial" w:cs="Arial"/>
@@ -9598,28 +9522,17 @@
           <w:szCs w:val="24"/>
           <w:u w:color="0000FF"/>
         </w:rPr>
-        <w:t>report.getIconFor</w:t>
-      </w:r>
-      <w:proofErr w:type="spellEnd"/>
-      <w:proofErr w:type="gramEnd"/>
-      <w:r>
-        <w:rPr>
-          <w:rFonts w:ascii="Arial" w:hAnsi="Arial" w:cs="Arial"/>
-          <w:sz w:val="24"/>
-          <w:szCs w:val="24"/>
-          <w:u w:color="0000FF"/>
-        </w:rPr>
-        <w:t>($association) $</w:t>
-      </w:r>
-      <w:proofErr w:type="spellStart"/>
-      <w:r>
-        <w:rPr>
-          <w:rFonts w:ascii="Arial" w:hAnsi="Arial" w:cs="Arial"/>
-          <w:sz w:val="24"/>
-          <w:szCs w:val="24"/>
-          <w:u w:color="0000FF"/>
-        </w:rPr>
-        <w:t>memberEnd.visibility#if</w:t>
+        <w:t>memberEnd.visibility</w:t>
+      </w:r>
+      <w:proofErr w:type="gramEnd"/>
+      <w:r>
+        <w:rPr>
+          <w:rFonts w:ascii="Arial" w:hAnsi="Arial" w:cs="Arial"/>
+          <w:sz w:val="24"/>
+          <w:szCs w:val="24"/>
+          <w:u w:color="0000FF"/>
+        </w:rPr>
+        <w:t>#if</w:t>
       </w:r>
       <w:proofErr w:type="spellEnd"/>
       <w:r>
@@ -10151,43 +10064,41 @@
           <w:szCs w:val="24"/>
         </w:rPr>
         <w:tab/>
-        <w:t>#</w:t>
-      </w:r>
-      <w:proofErr w:type="gramStart"/>
+        <w:t>#if($</w:t>
+      </w:r>
+      <w:proofErr w:type="spellStart"/>
       <w:r>
         <w:rPr>
           <w:rFonts w:ascii="Courier" w:hAnsi="Courier"/>
           <w:sz w:val="24"/>
           <w:szCs w:val="24"/>
         </w:rPr>
-        <w:t>if</w:t>
-      </w:r>
-      <w:proofErr w:type="gramEnd"/>
+        <w:t>pkgdiagrams.size</w:t>
+      </w:r>
+      <w:proofErr w:type="spellEnd"/>
       <w:r>
         <w:rPr>
           <w:rFonts w:ascii="Courier" w:hAnsi="Courier"/>
           <w:sz w:val="24"/>
           <w:szCs w:val="24"/>
         </w:rPr>
-        <w:t>($</w:t>
-      </w:r>
-      <w:proofErr w:type="spellStart"/>
+        <w:t xml:space="preserve">() &gt; </w:t>
+      </w:r>
       <w:r>
         <w:rPr>
           <w:rFonts w:ascii="Courier" w:hAnsi="Courier"/>
           <w:sz w:val="24"/>
           <w:szCs w:val="24"/>
         </w:rPr>
-        <w:t>pkgdiagrams.size</w:t>
-      </w:r>
-      <w:proofErr w:type="spellEnd"/>
+        <w:t>0</w:t>
+      </w:r>
       <w:r>
         <w:rPr>
           <w:rFonts w:ascii="Courier" w:hAnsi="Courier"/>
           <w:sz w:val="24"/>
           <w:szCs w:val="24"/>
         </w:rPr>
-        <w:t>() &gt; 0)</w:t>
+        <w:t>)</w:t>
       </w:r>
     </w:p>
     <w:p>
@@ -12165,6 +12076,14 @@
           <w:sz w:val="24"/>
           <w:szCs w:val="24"/>
         </w:rPr>
+        <w:t>##</w:t>
+      </w:r>
+      <w:r>
+        <w:rPr>
+          <w:rFonts w:ascii="Courier" w:hAnsi="Courier" w:cs="Arial"/>
+          <w:sz w:val="24"/>
+          <w:szCs w:val="24"/>
+        </w:rPr>
         <w:t>[</w:t>
       </w:r>
       <w:r>
@@ -12260,7 +12179,17 @@
           <w:sz w:val="24"/>
           <w:szCs w:val="24"/>
         </w:rPr>
-        <w:t>enumLists.size</w:t>
+        <w:t>enum</w:t>
+      </w:r>
+      <w:bookmarkStart w:id="10" w:name="_GoBack"/>
+      <w:bookmarkEnd w:id="10"/>
+      <w:r>
+        <w:rPr>
+          <w:rFonts w:ascii="Courier" w:hAnsi="Courier" w:cs="Arial"/>
+          <w:sz w:val="24"/>
+          <w:szCs w:val="24"/>
+        </w:rPr>
+        <w:t>Lists.size</w:t>
       </w:r>
       <w:proofErr w:type="spellEnd"/>
       <w:r>
@@ -15970,6 +15899,7 @@
         </w:rPr>
         <w:t>endenumeration</w:t>
       </w:r>
+      <w:proofErr w:type="spellEnd"/>
     </w:p>
     <w:p>
       <w:pPr>
@@ -15984,7 +15914,6 @@
           <w:u w:color="0000FF"/>
         </w:rPr>
       </w:pPr>
-      <w:proofErr w:type="spellEnd"/>
       <w:r>
         <w:rPr>
           <w:rFonts w:ascii="Courier" w:hAnsi="Courier"/>
@@ -17100,6 +17029,7 @@
         </w:rPr>
         <w:t>end#end</w:t>
       </w:r>
+      <w:proofErr w:type="spellEnd"/>
     </w:p>
     <w:p>
       <w:pPr>
@@ -17115,7 +17045,6 @@
           <w:szCs w:val="24"/>
         </w:rPr>
       </w:pPr>
-      <w:proofErr w:type="spellEnd"/>
       <w:r>
         <w:rPr>
           <w:rFonts w:ascii="Courier" w:hAnsi="Courier" w:cs="Arial"/>
@@ -23042,15 +22971,7 @@
           <w:sz w:val="24"/>
           <w:szCs w:val="24"/>
         </w:rPr>
-        <w:t>att</w:t>
-      </w:r>
-      <w:r>
-        <w:rPr>
-          <w:rFonts w:ascii="Courier" w:hAnsi="Courier" w:cs="Arial"/>
-          <w:sz w:val="24"/>
-          <w:szCs w:val="24"/>
-        </w:rPr>
-        <w:t>.documentation</w:t>
+        <w:t>att.documentation</w:t>
       </w:r>
       <w:proofErr w:type="spellEnd"/>
       <w:r>
@@ -23159,8 +23080,6 @@
         </w:rPr>
         <w:t>end</w:t>
       </w:r>
-      <w:bookmarkStart w:id="10" w:name="_GoBack"/>
-      <w:bookmarkEnd w:id="10"/>
       <w:proofErr w:type="gramEnd"/>
     </w:p>
     <w:p>
@@ -23688,15 +23607,7 @@
           <w:sz w:val="24"/>
           <w:szCs w:val="24"/>
         </w:rPr>
-        <w:t>oper</w:t>
-      </w:r>
-      <w:r>
-        <w:rPr>
-          <w:rFonts w:ascii="Courier" w:hAnsi="Courier" w:cs="Arial"/>
-          <w:sz w:val="24"/>
-          <w:szCs w:val="24"/>
-        </w:rPr>
-        <w:t>.documentation</w:t>
+        <w:t>oper.documentation</w:t>
       </w:r>
       <w:proofErr w:type="spellEnd"/>
       <w:r>
@@ -30512,7 +30423,7 @@
         <w:rStyle w:val="PageNumber"/>
         <w:noProof/>
       </w:rPr>
-      <w:t>19</w:t>
+      <w:t>11</w:t>
     </w:r>
     <w:r>
       <w:rPr>
@@ -34658,7 +34569,7 @@
 </file>
 
 <file path=customXml/itemProps1.xml><?xml version="1.0" encoding="utf-8"?>
-<ds:datastoreItem xmlns:ds="http://schemas.openxmlformats.org/officeDocument/2006/customXml" ds:itemID="{7F2A6657-EBC8-5F40-8888-F9091045FC1B}">
+<ds:datastoreItem xmlns:ds="http://schemas.openxmlformats.org/officeDocument/2006/customXml" ds:itemID="{8C08C7E1-B9B6-6046-AE85-1BEE720FF09A}">
   <ds:schemaRefs>
     <ds:schemaRef ds:uri="http://schemas.openxmlformats.org/officeDocument/2006/bibliography"/>
   </ds:schemaRefs>

</xml_diff>

<commit_message>
Resolved Heading Level upto level 4 subheadings
</commit_message>
<xml_diff>
--- a/report/OMGSubmissionTemplate.docx
+++ b/report/OMGSubmissionTemplate.docx
@@ -1139,10 +1139,10 @@
         </w:rPr>
         <w:t>Table of Contents</w:t>
       </w:r>
+      <w:bookmarkStart w:id="7" w:name="_GoBack"/>
+      <w:bookmarkEnd w:id="7"/>
     </w:p>
     <w:p/>
-    <w:bookmarkStart w:id="7" w:name="_GoBack"/>
-    <w:bookmarkEnd w:id="7"/>
     <w:p>
       <w:pPr>
         <w:pStyle w:val="TOC1"/>
@@ -17124,7 +17124,7 @@
         <w:rStyle w:val="PageNumber"/>
         <w:noProof/>
       </w:rPr>
-      <w:t>6</w:t>
+      <w:t>3</w:t>
     </w:r>
     <w:r>
       <w:rPr>
@@ -23266,7 +23266,7 @@
 </file>
 
 <file path=customXml/itemProps1.xml><?xml version="1.0" encoding="utf-8"?>
-<ds:datastoreItem xmlns:ds="http://schemas.openxmlformats.org/officeDocument/2006/customXml" ds:itemID="{9DAD2A18-1BC2-2340-8447-B5CDC689BB38}">
+<ds:datastoreItem xmlns:ds="http://schemas.openxmlformats.org/officeDocument/2006/customXml" ds:itemID="{9EA57DED-A7AB-6B46-8BF6-8A2C5FB904E1}">
   <ds:schemaRefs>
     <ds:schemaRef ds:uri="http://schemas.openxmlformats.org/officeDocument/2006/bibliography"/>
   </ds:schemaRefs>

</xml_diff>

<commit_message>
Added AML Primitive Datatypes to template, Updated documentation & diagrams.
</commit_message>
<xml_diff>
--- a/report/OMGSubmissionTemplate.docx
+++ b/report/OMGSubmissionTemplate.docx
@@ -279,11 +279,19 @@
                     </w:rPr>
                     <w:t>$</w:t>
                   </w:r>
+                  <w:proofErr w:type="gramStart"/>
                   <w:r>
                     <w:rPr>
                       <w:rFonts w:ascii="Arial" w:hAnsi="Arial" w:cs="Arial"/>
                     </w:rPr>
-                    <w:t>date.get(‘</w:t>
+                    <w:t>date.get</w:t>
+                  </w:r>
+                  <w:proofErr w:type="gramEnd"/>
+                  <w:r>
+                    <w:rPr>
+                      <w:rFonts w:ascii="Arial" w:hAnsi="Arial" w:cs="Arial"/>
+                    </w:rPr>
+                    <w:t>(‘</w:t>
                   </w:r>
                   <w:r>
                     <w:rPr>
@@ -382,12 +390,21 @@
               </w:rPr>
               <w:t>#</w:t>
             </w:r>
+            <w:proofErr w:type="gramStart"/>
             <w:r>
               <w:rPr>
                 <w:rFonts w:ascii="Arial" w:hAnsi="Arial" w:cs="Arial"/>
                 <w:color w:val="000000"/>
               </w:rPr>
-              <w:t>set ($</w:t>
+              <w:t>set</w:t>
+            </w:r>
+            <w:proofErr w:type="gramEnd"/>
+            <w:r>
+              <w:rPr>
+                <w:rFonts w:ascii="Arial" w:hAnsi="Arial" w:cs="Arial"/>
+                <w:color w:val="000000"/>
+              </w:rPr>
+              <w:t xml:space="preserve"> ($</w:t>
             </w:r>
             <w:r>
               <w:rPr>
@@ -401,7 +418,14 @@
                 <w:rFonts w:ascii="Arial" w:hAnsi="Arial" w:cs="Arial"/>
                 <w:color w:val="000000"/>
               </w:rPr>
-              <w:t xml:space="preserve"> = “0.5”)</w:t>
+              <w:t xml:space="preserve"> = “1.0</w:t>
+            </w:r>
+            <w:r>
+              <w:rPr>
+                <w:rFonts w:ascii="Arial" w:hAnsi="Arial" w:cs="Arial"/>
+                <w:color w:val="000000"/>
+              </w:rPr>
+              <w:t>”)</w:t>
             </w:r>
             <w:r>
               <w:rPr>
@@ -451,7 +475,23 @@
                 <w:rFonts w:ascii="Arial" w:hAnsi="Arial" w:cs="Arial"/>
                 <w:color w:val="000000"/>
               </w:rPr>
-              <w:t>#set($</w:t>
+              <w:t>#</w:t>
+            </w:r>
+            <w:proofErr w:type="gramStart"/>
+            <w:r>
+              <w:rPr>
+                <w:rFonts w:ascii="Arial" w:hAnsi="Arial" w:cs="Arial"/>
+                <w:color w:val="000000"/>
+              </w:rPr>
+              <w:t>set</w:t>
+            </w:r>
+            <w:proofErr w:type="gramEnd"/>
+            <w:r>
+              <w:rPr>
+                <w:rFonts w:ascii="Arial" w:hAnsi="Arial" w:cs="Arial"/>
+                <w:color w:val="000000"/>
+              </w:rPr>
+              <w:t>($</w:t>
             </w:r>
             <w:r>
               <w:t>documentNo = “health/2014-10-01”)</w:t>
@@ -863,7 +903,15 @@
         <w:pStyle w:val="BodyText"/>
       </w:pPr>
       <w:r>
-        <w:t>Any unauthorized use of this specification may violate copyright laws, trademark laws, and communications regulations and statutes. This document contains information which is protected by copyright. All Rights Reserved. No part of this work covered by copyright herein may be reproduced or used in any form or by any means--graphic, electronic, or mechanical, including photocopying, recording, taping, or information storage and retrieval systems--without permission of the copyright owner.</w:t>
+        <w:t xml:space="preserve">Any unauthorized use of this specification may violate copyright laws, trademark laws, and communications regulations and statutes. This document contains </w:t>
+      </w:r>
+      <w:proofErr w:type="gramStart"/>
+      <w:r>
+        <w:t>information which</w:t>
+      </w:r>
+      <w:proofErr w:type="gramEnd"/>
+      <w:r>
+        <w:t xml:space="preserve"> is protected by copyright. All Rights Reserved. No part of this work covered by copyright herein may be reproduced or used in any form or by any means--graphic, electronic, or mechanical, including photocopying, recording, taping, or information storage and retrieval systems--without permission of the copyright owner.</w:t>
       </w:r>
     </w:p>
     <w:p>
@@ -951,7 +999,15 @@
         <w:pStyle w:val="BodyText"/>
       </w:pPr>
       <w:r>
-        <w:t>Use, duplication or disclosure by the U.S. Government  is subject to the restrictions set forth in subparagraph (c) (1) (ii) of The Rights in Technical Data and Computer Software Clause at DFARS 252.227-7013 or in subparagraph (c)(1) and (2) of the Commercial Computer Software - Restricted Rights clauses at 48 C.F.R. 52.227-19 or as specified in 48 C.F.R. 227-7202-2 of the DoD F.A.R. Supplement and its successors, or as specified in 48 C.F.R. 12.212 of the Federal Acquisition Regulations and its successors, as applicable. The specification copyright owners are as indicated above and may be contacted through the Object Management Group, 140 Kendrick Street, Needham, MA 02494, U.S.A.</w:t>
+        <w:t xml:space="preserve">Use, duplication or disclosure by the U.S. </w:t>
+      </w:r>
+      <w:proofErr w:type="gramStart"/>
+      <w:r>
+        <w:t>Government  is</w:t>
+      </w:r>
+      <w:proofErr w:type="gramEnd"/>
+      <w:r>
+        <w:t xml:space="preserve"> subject to the restrictions set forth in subparagraph (c) (1) (ii) of The Rights in Technical Data and Computer Software Clause at DFARS 252.227-7013 or in subparagraph (c)(1) and (2) of the Commercial Computer Software - Restricted Rights clauses at 48 C.F.R. 52.227-19 or as specified in 48 C.F.R. 227-7202-2 of the DoD F.A.R. Supplement and its successors, or as specified in 48 C.F.R. 12.212 of the Federal Acquisition Regulations and its successors, as applicable. The specification copyright owners are as indicated above and may be contacted through the Object Management Group, 140 Kendrick Street, Needham, MA 02494, U.S.A.</w:t>
       </w:r>
     </w:p>
     <w:p>
@@ -976,7 +1032,15 @@
         <w:pStyle w:val="BodyText"/>
       </w:pPr>
       <w:r>
-        <w:t>MDA®, Model Driven Architecture®, UML®, UML Cube logo®, OMG Logo®, CORBA® and XMI® are registered trademarks of the Object Management Group, Inc., and Object Management Group™, OMG™ , Unified Modeling Language™, Model Driven Architecture Logo™, Model Driven Architecture Diagram™, CORBA logos™, XMI Logo™, CWM™, CWM Logo™, IIOP™ , IMM™ , MOF™ , OMG Interface Definition Language (IDL)™ , and OMG SysML™ are trademarks of the Object Management Group. All other products or company names mentioned are used for identification purposes only, and may be trademarks of their respective owners.</w:t>
+        <w:t xml:space="preserve">MDA®, Model Driven Architecture®, UML®, UML Cube logo®, OMG Logo®, CORBA® and XMI® are registered trademarks of the Object Management Group, Inc., and Object Management Group™, </w:t>
+      </w:r>
+      <w:proofErr w:type="gramStart"/>
+      <w:r>
+        <w:t>OMG™ ,</w:t>
+      </w:r>
+      <w:proofErr w:type="gramEnd"/>
+      <w:r>
+        <w:t xml:space="preserve"> Unified Modeling Language™, Model Driven Architecture Logo™, Model Driven Architecture Diagram™, CORBA logos™, XMI Logo™, CWM™, CWM Logo™, IIOP™ , IMM™ , MOF™ , OMG Interface Definition Language (IDL)™ , and OMG SysML™ are trademarks of the Object Management Group. All other products or company names mentioned are used for identification purposes only, and may be trademarks of their respective owners.</w:t>
       </w:r>
     </w:p>
     <w:p>
@@ -1843,7 +1907,27 @@
           <w:sz w:val="24"/>
           <w:szCs w:val="24"/>
         </w:rPr>
-        <w:t>As noted,  OMG specifications address middleware, modeling and vertical domain frameworks. A Specifications Catalog is available from the OMG website at:</w:t>
+        <w:t>As noted</w:t>
+      </w:r>
+      <w:proofErr w:type="gramStart"/>
+      <w:r>
+        <w:rPr>
+          <w:rFonts w:ascii="Arial" w:hAnsi="Arial" w:cs="Arial"/>
+          <w:color w:val="000000"/>
+          <w:sz w:val="24"/>
+          <w:szCs w:val="24"/>
+        </w:rPr>
+        <w:t>,  OMG</w:t>
+      </w:r>
+      <w:proofErr w:type="gramEnd"/>
+      <w:r>
+        <w:rPr>
+          <w:rFonts w:ascii="Arial" w:hAnsi="Arial" w:cs="Arial"/>
+          <w:color w:val="000000"/>
+          <w:sz w:val="24"/>
+          <w:szCs w:val="24"/>
+        </w:rPr>
+        <w:t xml:space="preserve"> specifications address middleware, modeling and vertical domain frameworks. A Specifications Catalog is available from the OMG website at:</w:t>
       </w:r>
     </w:p>
     <w:p>
@@ -2689,7 +2773,23 @@
           <w:rFonts w:ascii="Arial" w:eastAsia="Arial" w:hAnsi="Arial" w:cs="Arial"/>
           <w:color w:val="000000"/>
         </w:rPr>
-        <w:t>/Arial - 10 pt : Exceptions</w:t>
+        <w:t xml:space="preserve">/Arial - 10 </w:t>
+      </w:r>
+      <w:proofErr w:type="gramStart"/>
+      <w:r>
+        <w:rPr>
+          <w:rFonts w:ascii="Arial" w:eastAsia="Arial" w:hAnsi="Arial" w:cs="Arial"/>
+          <w:color w:val="000000"/>
+        </w:rPr>
+        <w:t>pt :</w:t>
+      </w:r>
+      <w:proofErr w:type="gramEnd"/>
+      <w:r>
+        <w:rPr>
+          <w:rFonts w:ascii="Arial" w:eastAsia="Arial" w:hAnsi="Arial" w:cs="Arial"/>
+          <w:color w:val="000000"/>
+        </w:rPr>
+        <w:t xml:space="preserve"> Exceptions</w:t>
       </w:r>
       <w:r>
         <w:rPr>
@@ -2940,12 +3040,59 @@
         <w:t>AML Intended Users</w:t>
       </w:r>
     </w:p>
+    <w:tbl>
+      <w:tblPr>
+        <w:tblW w:w="0" w:type="auto"/>
+        <w:tblCellSpacing w:w="0" w:type="dxa"/>
+        <w:tblCellMar>
+          <w:left w:w="0" w:type="dxa"/>
+          <w:right w:w="0" w:type="dxa"/>
+        </w:tblCellMar>
+        <w:tblLook w:val="04A0" w:firstRow="1" w:lastRow="0" w:firstColumn="1" w:lastColumn="0" w:noHBand="0" w:noVBand="1"/>
+      </w:tblPr>
+      <w:tblGrid>
+        <w:gridCol w:w="2194"/>
+      </w:tblGrid>
+      <w:tr>
+        <w:trPr>
+          <w:tblCellSpacing w:w="0" w:type="dxa"/>
+        </w:trPr>
+        <w:tc>
+          <w:tcPr>
+            <w:tcW w:w="0" w:type="auto"/>
+            <w:vAlign w:val="center"/>
+            <w:hideMark/>
+          </w:tcPr>
+          <w:p>
+            <w:pPr>
+              <w:rPr>
+                <w:rFonts w:ascii="Times" w:hAnsi="Times"/>
+              </w:rPr>
+            </w:pPr>
+            <w:r>
+              <w:t xml:space="preserve">The AML is </w:t>
+            </w:r>
+            <w:r>
+              <w:t xml:space="preserve">primtypename </w:t>
+            </w:r>
+          </w:p>
+        </w:tc>
+      </w:tr>
+    </w:tbl>
     <w:p>
       <w:pPr>
         <w:pStyle w:val="BodyText"/>
       </w:pPr>
       <w:r>
-        <w:t>The AML is primarily intended to support two clinical modeling communities of users:</w:t>
+        <w:t xml:space="preserve"> </w:t>
+      </w:r>
+      <w:proofErr w:type="gramStart"/>
+      <w:r>
+        <w:t>arily</w:t>
+      </w:r>
+      <w:proofErr w:type="gramEnd"/>
+      <w:r>
+        <w:t xml:space="preserve"> intended to support two clinical modeling communities of users:</w:t>
       </w:r>
     </w:p>
     <w:p>
@@ -2986,7 +3133,15 @@
         <w:t>AML Meta Model</w:t>
       </w:r>
       <w:r>
-        <w:t>, provides an informational meta model of the openEHR AOM as an aid to bridging between these communities.</w:t>
+        <w:t xml:space="preserve">, provides an informational </w:t>
+      </w:r>
+      <w:proofErr w:type="gramStart"/>
+      <w:r>
+        <w:t>meta</w:t>
+      </w:r>
+      <w:proofErr w:type="gramEnd"/>
+      <w:r>
+        <w:t xml:space="preserve"> model of the openEHR AOM as an aid to bridging between these communities.</w:t>
       </w:r>
     </w:p>
     <w:p>
@@ -3657,17 +3812,32 @@
         </w:rPr>
         <w:t>Common Terminology Service 2 (CTS2)</w:t>
       </w:r>
+      <w:proofErr w:type="gramStart"/>
       <w:r>
         <w:t xml:space="preserve">,     </w:t>
       </w:r>
-      <w:hyperlink r:id="rId18" w:tooltip="http://www.omg.org/spec/CTS2/1.1/" w:history="1">
-        <w:r>
-          <w:rPr>
-            <w:rStyle w:val="Hyperlink"/>
-          </w:rPr>
-          <w:t>http://www.omg.org/spec/CTS2/1.1/</w:t>
-        </w:r>
-      </w:hyperlink>
+      <w:proofErr w:type="gramEnd"/>
+      <w:r>
+        <w:fldChar w:fldCharType="begin"/>
+      </w:r>
+      <w:r>
+        <w:instrText xml:space="preserve"> HYPERLINK "http://www.omg.org/spec/CTS2/1.1/" \o "http://www.omg.org/spec/CTS2/1.1/" </w:instrText>
+      </w:r>
+      <w:r>
+        <w:fldChar w:fldCharType="separate"/>
+      </w:r>
+      <w:r>
+        <w:rPr>
+          <w:rStyle w:val="Hyperlink"/>
+        </w:rPr>
+        <w:t>http://www.omg.org/spec/CTS2/1.1/</w:t>
+      </w:r>
+      <w:r>
+        <w:rPr>
+          <w:rStyle w:val="Hyperlink"/>
+        </w:rPr>
+        <w:fldChar w:fldCharType="end"/>
+      </w:r>
     </w:p>
     <w:p>
       <w:pPr>
@@ -3689,7 +3859,7 @@
       <w:r>
         <w:t xml:space="preserve">, </w:t>
       </w:r>
-      <w:hyperlink r:id="rId19" w:tooltip="Core Principles and Properties of Version 3 Models" w:history="1">
+      <w:hyperlink r:id="rId18" w:tooltip="Core Principles and Properties of Version 3 Models" w:history="1">
         <w:r>
           <w:rPr>
             <w:rStyle w:val="Hyperlink"/>
@@ -3719,7 +3889,7 @@
       <w:r>
         <w:t xml:space="preserve">, </w:t>
       </w:r>
-      <w:hyperlink r:id="rId20" w:history="1">
+      <w:hyperlink r:id="rId19" w:history="1">
         <w:r>
           <w:rPr>
             <w:rStyle w:val="Hyperlink"/>
@@ -3748,17 +3918,32 @@
         </w:rPr>
         <w:t>ISO/IEC 11179, Information Technology, -- Metadata registries</w:t>
       </w:r>
+      <w:proofErr w:type="gramStart"/>
       <w:r>
         <w:t xml:space="preserve">,          </w:t>
       </w:r>
-      <w:hyperlink r:id="rId21" w:tooltip="http://metadata-standards.org/11179/" w:history="1">
-        <w:r>
-          <w:rPr>
-            <w:rStyle w:val="Hyperlink"/>
-          </w:rPr>
-          <w:t>http://metadata-standards.org/11179/</w:t>
-        </w:r>
-      </w:hyperlink>
+      <w:proofErr w:type="gramEnd"/>
+      <w:r>
+        <w:fldChar w:fldCharType="begin"/>
+      </w:r>
+      <w:r>
+        <w:instrText xml:space="preserve"> HYPERLINK "http://metadata-standards.org/11179/" \o "http://metadata-standards.org/11179/" </w:instrText>
+      </w:r>
+      <w:r>
+        <w:fldChar w:fldCharType="separate"/>
+      </w:r>
+      <w:r>
+        <w:rPr>
+          <w:rStyle w:val="Hyperlink"/>
+        </w:rPr>
+        <w:t>http://metadata-standards.org/11179/</w:t>
+      </w:r>
+      <w:r>
+        <w:rPr>
+          <w:rStyle w:val="Hyperlink"/>
+        </w:rPr>
+        <w:fldChar w:fldCharType="end"/>
+      </w:r>
     </w:p>
     <w:p>
       <w:pPr>
@@ -3778,17 +3963,32 @@
         </w:rPr>
         <w:t>UML Profile for NIEM Version 1.0</w:t>
       </w:r>
+      <w:proofErr w:type="gramStart"/>
       <w:r>
         <w:t xml:space="preserve">,                 </w:t>
       </w:r>
-      <w:hyperlink r:id="rId22" w:tooltip="http://www.omg.org/spec/NIEM-UML/1.0/" w:history="1">
-        <w:r>
-          <w:rPr>
-            <w:rStyle w:val="Hyperlink"/>
-          </w:rPr>
-          <w:t>http://www.omg.org/spec/NIEM-UML/1.0/</w:t>
-        </w:r>
-      </w:hyperlink>
+      <w:proofErr w:type="gramEnd"/>
+      <w:r>
+        <w:fldChar w:fldCharType="begin"/>
+      </w:r>
+      <w:r>
+        <w:instrText xml:space="preserve"> HYPERLINK "http://www.omg.org/spec/NIEM-UML/1.0/" \o "http://www.omg.org/spec/NIEM-UML/1.0/" </w:instrText>
+      </w:r>
+      <w:r>
+        <w:fldChar w:fldCharType="separate"/>
+      </w:r>
+      <w:r>
+        <w:rPr>
+          <w:rStyle w:val="Hyperlink"/>
+        </w:rPr>
+        <w:t>http://www.omg.org/spec/NIEM-UML/1.0/</w:t>
+      </w:r>
+      <w:r>
+        <w:rPr>
+          <w:rStyle w:val="Hyperlink"/>
+        </w:rPr>
+        <w:fldChar w:fldCharType="end"/>
+      </w:r>
       <w:r>
         <w:t xml:space="preserve"> </w:t>
       </w:r>
@@ -3814,7 +4014,7 @@
       <w:r>
         <w:t xml:space="preserve">, </w:t>
       </w:r>
-      <w:hyperlink r:id="rId23" w:history="1">
+      <w:hyperlink r:id="rId20" w:history="1">
         <w:r>
           <w:rPr>
             <w:rStyle w:val="Hyperlink"/>
@@ -3847,7 +4047,7 @@
       <w:r>
         <w:t xml:space="preserve">, </w:t>
       </w:r>
-      <w:hyperlink r:id="rId24" w:history="1">
+      <w:hyperlink r:id="rId21" w:history="1">
         <w:r>
           <w:rPr>
             <w:rStyle w:val="Hyperlink"/>
@@ -3880,7 +4080,7 @@
       <w:r>
         <w:t xml:space="preserve">, </w:t>
       </w:r>
-      <w:hyperlink r:id="rId25" w:history="1">
+      <w:hyperlink r:id="rId22" w:history="1">
         <w:r>
           <w:rPr>
             <w:rStyle w:val="Hyperlink"/>
@@ -3913,7 +4113,7 @@
       <w:r>
         <w:t xml:space="preserve">, </w:t>
       </w:r>
-      <w:hyperlink r:id="rId26" w:history="1">
+      <w:hyperlink r:id="rId23" w:history="1">
         <w:r>
           <w:rPr>
             <w:rStyle w:val="Hyperlink"/>
@@ -4123,7 +4323,15 @@
         <w:t>It</w:t>
       </w:r>
       <w:r>
-        <w:t xml:space="preserve"> is defined as an object model using a UML class diagram. It is a generic model, meaning it can be used to express archetypes for any reference model in a standard way. Version 1.4 of the AOM was standardized in ISO-13606:2. The current version is known as 'AOM </w:t>
+        <w:t xml:space="preserve"> is defined as an object model using a UML class diagram. It is a generic model, meaning it can be used to express archetypes for any reference model in a standard way. Version 1.4 of the AOM was standardized in ISO-13606</w:t>
+      </w:r>
+      <w:proofErr w:type="gramStart"/>
+      <w:r>
+        <w:t>:2</w:t>
+      </w:r>
+      <w:proofErr w:type="gramEnd"/>
+      <w:r>
+        <w:t xml:space="preserve">. The current version is known as 'AOM </w:t>
       </w:r>
       <w:r>
         <w:t>2</w:t>
@@ -4351,7 +4559,15 @@
         <w:t>RM</w:t>
       </w:r>
       <w:r>
-        <w:t xml:space="preserve"> is intended to be instantiated with patient data which conforms to the constraints defined by the associated clinical model.</w:t>
+        <w:t xml:space="preserve"> is intended to be instantiated with patient </w:t>
+      </w:r>
+      <w:proofErr w:type="gramStart"/>
+      <w:r>
+        <w:t>data which</w:t>
+      </w:r>
+      <w:proofErr w:type="gramEnd"/>
+      <w:r>
+        <w:t xml:space="preserve"> conforms to the constraints defined by the associated clinical model.</w:t>
       </w:r>
       <w:r>
         <w:t xml:space="preserve"> </w:t>
@@ -4898,11 +5114,16 @@
       <w:pPr>
         <w:pStyle w:val="Body"/>
       </w:pPr>
+      <w:proofErr w:type="gramStart"/>
       <w:r>
         <w:t>A</w:t>
       </w:r>
       <w:r>
-        <w:t>n Ontology is a</w:t>
+        <w:t>n Ontology</w:t>
+      </w:r>
+      <w:proofErr w:type="gramEnd"/>
+      <w:r>
+        <w:t xml:space="preserve"> is a</w:t>
       </w:r>
       <w:r>
         <w:t xml:space="preserve"> formal representation of knowledge as a set of concept identifiers, terms describing the concepts so identified, and the relationships among them</w:t>
@@ -6269,7 +6490,15 @@
     </w:p>
     <w:p>
       <w:r>
-        <w:t>#import('js', 'com.nomagic.reportwizard.tools.script.JavaScriptTool')</w:t>
+        <w:t>#</w:t>
+      </w:r>
+      <w:proofErr w:type="gramStart"/>
+      <w:r>
+        <w:t>import</w:t>
+      </w:r>
+      <w:proofErr w:type="gramEnd"/>
+      <w:r>
+        <w:t>('js', 'com.nomagic.reportwizard.tools.script.JavaScriptTool')</w:t>
       </w:r>
       <w:r>
         <w:rPr>
@@ -6362,6 +6591,24 @@
         <w:t xml:space="preserve"> = $array.createArray())</w:t>
       </w:r>
       <w:r>
+        <w:rPr>
+          <w:rFonts w:cs="Arial"/>
+        </w:rPr>
+        <w:t>#set($print</w:t>
+      </w:r>
+      <w:r>
+        <w:rPr>
+          <w:rFonts w:cs="Arial"/>
+        </w:rPr>
+        <w:t>edPrimitiveTypes</w:t>
+      </w:r>
+      <w:r>
+        <w:rPr>
+          <w:rFonts w:cs="Arial"/>
+        </w:rPr>
+        <w:t xml:space="preserve"> = $array.createArray())</w:t>
+      </w:r>
+      <w:r>
         <w:t>#set($level = 0)</w:t>
       </w:r>
       <w:r>
@@ -6437,7 +6684,15 @@
       </w:pPr>
       <w:bookmarkStart w:id="25" w:name="_Toc275177482"/>
       <w:r>
-        <w:t>$bookmark.create($obj1</w:t>
+        <w:t>$</w:t>
+      </w:r>
+      <w:proofErr w:type="gramStart"/>
+      <w:r>
+        <w:t>bookmark.create</w:t>
+      </w:r>
+      <w:proofErr w:type="gramEnd"/>
+      <w:r>
+        <w:t>($obj1</w:t>
       </w:r>
       <w:r>
         <w:t>.ID,  $</w:t>
@@ -6458,8 +6713,13 @@
     </w:p>
     <w:p>
       <w:r>
-        <w:t>#else</w:t>
-      </w:r>
+        <w:t>#</w:t>
+      </w:r>
+      <w:proofErr w:type="gramStart"/>
+      <w:r>
+        <w:t>else</w:t>
+      </w:r>
+      <w:proofErr w:type="gramEnd"/>
     </w:p>
     <w:p>
       <w:pPr>
@@ -6470,7 +6730,15 @@
         </w:numPr>
       </w:pPr>
       <w:r>
-        <w:t>$bookmark.create($obj1</w:t>
+        <w:t>$</w:t>
+      </w:r>
+      <w:proofErr w:type="gramStart"/>
+      <w:r>
+        <w:t>bookmark.create</w:t>
+      </w:r>
+      <w:proofErr w:type="gramEnd"/>
+      <w:r>
+        <w:t>($obj1</w:t>
       </w:r>
       <w:r>
         <w:t>.ID,  $</w:t>
@@ -6487,8 +6755,13 @@
     </w:p>
     <w:p>
       <w:r>
-        <w:t>#end</w:t>
-      </w:r>
+        <w:t>#</w:t>
+      </w:r>
+      <w:proofErr w:type="gramStart"/>
+      <w:r>
+        <w:t>end</w:t>
+      </w:r>
+      <w:proofErr w:type="gramEnd"/>
       <w:r>
         <w:t>#end#macro (writeHeader1 $dp</w:t>
       </w:r>
@@ -6511,20 +6784,30 @@
       </w:pPr>
       <w:bookmarkStart w:id="26" w:name="_Toc275177483"/>
       <w:r>
-        <w:t>$dp</w:t>
+        <w:t>$</w:t>
+      </w:r>
+      <w:proofErr w:type="gramStart"/>
+      <w:r>
+        <w:t>dp</w:t>
       </w:r>
       <w:r>
         <w:t>2</w:t>
       </w:r>
       <w:bookmarkEnd w:id="26"/>
+      <w:proofErr w:type="gramEnd"/>
       <w:r>
         <w:t xml:space="preserve"> </w:t>
       </w:r>
     </w:p>
     <w:p>
       <w:r>
-        <w:t>#else</w:t>
-      </w:r>
+        <w:t>#</w:t>
+      </w:r>
+      <w:proofErr w:type="gramStart"/>
+      <w:r>
+        <w:t>else</w:t>
+      </w:r>
+      <w:proofErr w:type="gramEnd"/>
     </w:p>
     <w:p>
       <w:pPr>
@@ -6535,27 +6818,221 @@
         </w:numPr>
       </w:pPr>
       <w:r>
-        <w:t xml:space="preserve">$dp2 </w:t>
-      </w:r>
-    </w:p>
-    <w:p>
+        <w:t>$</w:t>
+      </w:r>
+      <w:proofErr w:type="gramStart"/>
+      <w:r>
+        <w:t>dp2</w:t>
+      </w:r>
+      <w:proofErr w:type="gramEnd"/>
+      <w:r>
+        <w:t xml:space="preserve"> </w:t>
+      </w:r>
+    </w:p>
+    <w:p>
+      <w:r>
+        <w:t>#</w:t>
+      </w:r>
+      <w:proofErr w:type="gramStart"/>
+      <w:r>
+        <w:t>end</w:t>
+      </w:r>
+      <w:proofErr w:type="gramEnd"/>
       <w:r>
         <w:t>#end</w:t>
       </w:r>
       <w:r>
+        <w:t>#macro (writeBookmark2 $obj</w:t>
+      </w:r>
+      <w:r>
+        <w:t>2</w:t>
+      </w:r>
+      <w:r>
+        <w:t xml:space="preserve"> $dp</w:t>
+      </w:r>
+      <w:r>
+        <w:t>3</w:t>
+      </w:r>
+      <w:r>
+        <w:t xml:space="preserve"> $withNum</w:t>
+      </w:r>
+      <w:r>
+        <w:t>)</w:t>
+      </w:r>
+      <w:r>
+        <w:t>#if($withNum == “true”)</w:t>
+      </w:r>
+    </w:p>
+    <w:p>
+      <w:pPr>
+        <w:pStyle w:val="Heading2"/>
+      </w:pPr>
+      <w:bookmarkStart w:id="27" w:name="_Toc275177484"/>
+      <w:r>
+        <w:t>$</w:t>
+      </w:r>
+      <w:proofErr w:type="gramStart"/>
+      <w:r>
+        <w:t>bookmark.create</w:t>
+      </w:r>
+      <w:proofErr w:type="gramEnd"/>
+      <w:r>
+        <w:t>($obj2</w:t>
+      </w:r>
+      <w:r>
+        <w:t>.ID,  $dp</w:t>
+      </w:r>
+      <w:r>
+        <w:t>3</w:t>
+      </w:r>
+      <w:r>
+        <w:t>)</w:t>
+      </w:r>
+      <w:bookmarkEnd w:id="27"/>
+      <w:r>
+        <w:t xml:space="preserve"> </w:t>
+      </w:r>
+    </w:p>
+    <w:p>
+      <w:r>
+        <w:t>#</w:t>
+      </w:r>
+      <w:proofErr w:type="gramStart"/>
+      <w:r>
+        <w:t>else</w:t>
+      </w:r>
+      <w:proofErr w:type="gramEnd"/>
+    </w:p>
+    <w:p>
+      <w:pPr>
+        <w:pStyle w:val="Heading2"/>
+      </w:pPr>
+      <w:r>
+        <w:t>$</w:t>
+      </w:r>
+      <w:proofErr w:type="gramStart"/>
+      <w:r>
+        <w:t>bookmark.create</w:t>
+      </w:r>
+      <w:proofErr w:type="gramEnd"/>
+      <w:r>
+        <w:t>($obj2</w:t>
+      </w:r>
+      <w:r>
+        <w:t>.ID,  $dp</w:t>
+      </w:r>
+      <w:r>
+        <w:t>3</w:t>
+      </w:r>
+      <w:r>
+        <w:t>)</w:t>
+      </w:r>
+      <w:r>
+        <w:t xml:space="preserve"> </w:t>
+      </w:r>
+    </w:p>
+    <w:p>
+      <w:r>
+        <w:t>#</w:t>
+      </w:r>
+      <w:proofErr w:type="gramStart"/>
+      <w:r>
+        <w:t>end</w:t>
+      </w:r>
+      <w:proofErr w:type="gramEnd"/>
+      <w:r>
+        <w:t>#end#macro (writeHeader2 $dp</w:t>
+      </w:r>
+      <w:r>
+        <w:t>4</w:t>
+      </w:r>
+      <w:r>
+        <w:t xml:space="preserve"> $withNum</w:t>
+      </w:r>
+      <w:r>
+        <w:t>)</w:t>
+      </w:r>
+      <w:r>
+        <w:t>#if($withNum == “true”)</w:t>
+      </w:r>
+    </w:p>
+    <w:p>
+      <w:pPr>
+        <w:pStyle w:val="Heading2"/>
+      </w:pPr>
+      <w:bookmarkStart w:id="28" w:name="_Toc275177485"/>
+      <w:r>
+        <w:t>$</w:t>
+      </w:r>
+      <w:proofErr w:type="gramStart"/>
+      <w:r>
+        <w:t>dp</w:t>
+      </w:r>
+      <w:r>
+        <w:t>4</w:t>
+      </w:r>
+      <w:bookmarkEnd w:id="28"/>
+      <w:proofErr w:type="gramEnd"/>
+      <w:r>
+        <w:t xml:space="preserve"> </w:t>
+      </w:r>
+    </w:p>
+    <w:p>
+      <w:r>
+        <w:t>#</w:t>
+      </w:r>
+      <w:proofErr w:type="gramStart"/>
+      <w:r>
+        <w:t>else</w:t>
+      </w:r>
+      <w:proofErr w:type="gramEnd"/>
+    </w:p>
+    <w:p>
+      <w:pPr>
+        <w:pStyle w:val="Heading2"/>
+      </w:pPr>
+      <w:r>
+        <w:t>$</w:t>
+      </w:r>
+      <w:proofErr w:type="gramStart"/>
+      <w:r>
+        <w:t>dp</w:t>
+      </w:r>
+      <w:r>
+        <w:t>4</w:t>
+      </w:r>
+      <w:proofErr w:type="gramEnd"/>
+    </w:p>
+    <w:p>
+      <w:proofErr w:type="gramStart"/>
+      <w:r>
+        <w:t>dfdf</w:t>
+      </w:r>
+      <w:proofErr w:type="gramEnd"/>
+    </w:p>
+    <w:p>
+      <w:r>
+        <w:t>#</w:t>
+      </w:r>
+      <w:proofErr w:type="gramStart"/>
+      <w:r>
+        <w:t>end</w:t>
+      </w:r>
+      <w:proofErr w:type="gramEnd"/>
+      <w:r>
         <w:t>#end</w:t>
       </w:r>
       <w:r>
-        <w:t>#macro (writeBookmark2 $obj</w:t>
-      </w:r>
-      <w:r>
-        <w:t>2</w:t>
+        <w:t>#macro (writeBookmark3 $obj</w:t>
+      </w:r>
+      <w:r>
+        <w:t>3</w:t>
       </w:r>
       <w:r>
         <w:t xml:space="preserve"> $dp</w:t>
       </w:r>
       <w:r>
-        <w:t>3</w:t>
+        <w:t>5</w:t>
       </w:r>
       <w:r>
         <w:t xml:space="preserve"> $withNum</w:t>
@@ -6569,163 +7046,43 @@
     </w:p>
     <w:p>
       <w:pPr>
-        <w:pStyle w:val="Heading2"/>
-      </w:pPr>
-      <w:bookmarkStart w:id="27" w:name="_Toc275177484"/>
-      <w:r>
-        <w:t>$bookmark.create($obj2</w:t>
+        <w:pStyle w:val="Heading3"/>
+      </w:pPr>
+      <w:bookmarkStart w:id="29" w:name="_Toc275177486"/>
+      <w:r>
+        <w:t>$</w:t>
+      </w:r>
+      <w:proofErr w:type="gramStart"/>
+      <w:r>
+        <w:t>bookmark.create</w:t>
+      </w:r>
+      <w:proofErr w:type="gramEnd"/>
+      <w:r>
+        <w:t>($obj3</w:t>
       </w:r>
       <w:r>
         <w:t>.ID,  $dp</w:t>
       </w:r>
       <w:r>
-        <w:t>3</w:t>
+        <w:t>5</w:t>
       </w:r>
       <w:r>
         <w:t>)</w:t>
       </w:r>
-      <w:bookmarkEnd w:id="27"/>
+      <w:bookmarkEnd w:id="29"/>
       <w:r>
         <w:t xml:space="preserve"> </w:t>
       </w:r>
     </w:p>
     <w:p>
       <w:r>
-        <w:t>#else</w:t>
-      </w:r>
-    </w:p>
-    <w:p>
-      <w:pPr>
-        <w:pStyle w:val="Heading2"/>
-      </w:pPr>
-      <w:r>
-        <w:t>$bookmark.create($obj2</w:t>
-      </w:r>
-      <w:r>
-        <w:t>.ID,  $dp</w:t>
-      </w:r>
-      <w:r>
-        <w:t>3</w:t>
-      </w:r>
-      <w:r>
-        <w:t>)</w:t>
-      </w:r>
-      <w:r>
-        <w:t xml:space="preserve"> </w:t>
-      </w:r>
-    </w:p>
-    <w:p>
-      <w:r>
-        <w:t>#end</w:t>
-      </w:r>
-      <w:r>
-        <w:t>#end#macro (writeHeader2 $dp</w:t>
-      </w:r>
-      <w:r>
-        <w:t>4</w:t>
-      </w:r>
-      <w:r>
-        <w:t xml:space="preserve"> $withNum</w:t>
-      </w:r>
-      <w:r>
-        <w:t>)</w:t>
-      </w:r>
-      <w:r>
-        <w:t>#if($withNum == “true”)</w:t>
-      </w:r>
-    </w:p>
-    <w:p>
-      <w:pPr>
-        <w:pStyle w:val="Heading2"/>
-      </w:pPr>
-      <w:bookmarkStart w:id="28" w:name="_Toc275177485"/>
-      <w:r>
-        <w:t>$dp</w:t>
-      </w:r>
-      <w:r>
-        <w:t>4</w:t>
-      </w:r>
-      <w:bookmarkEnd w:id="28"/>
-      <w:r>
-        <w:t xml:space="preserve"> </w:t>
-      </w:r>
-    </w:p>
-    <w:p>
-      <w:r>
-        <w:t>#else</w:t>
-      </w:r>
-    </w:p>
-    <w:p>
-      <w:pPr>
-        <w:pStyle w:val="Heading2"/>
-      </w:pPr>
-      <w:r>
-        <w:t>$dp</w:t>
-      </w:r>
-      <w:r>
-        <w:t>4</w:t>
-      </w:r>
-    </w:p>
-    <w:p>
-      <w:r>
-        <w:t>dfdf</w:t>
-      </w:r>
-    </w:p>
-    <w:p>
-      <w:r>
-        <w:t>#end</w:t>
-      </w:r>
-      <w:r>
-        <w:t>#end</w:t>
-      </w:r>
-      <w:r>
-        <w:t>#macro (writeBookmark3 $obj</w:t>
-      </w:r>
-      <w:r>
-        <w:t>3</w:t>
-      </w:r>
-      <w:r>
-        <w:t xml:space="preserve"> $dp</w:t>
-      </w:r>
-      <w:r>
-        <w:t>5</w:t>
-      </w:r>
-      <w:r>
-        <w:t xml:space="preserve"> $withNum</w:t>
-      </w:r>
-      <w:r>
-        <w:t>)</w:t>
-      </w:r>
-      <w:r>
-        <w:t>#if($withNum == “true”)</w:t>
-      </w:r>
-    </w:p>
-    <w:p>
-      <w:pPr>
-        <w:pStyle w:val="Heading3"/>
-      </w:pPr>
-      <w:bookmarkStart w:id="29" w:name="_Toc275177486"/>
-      <w:r>
-        <w:t>$bookmark.create($obj3</w:t>
-      </w:r>
-      <w:r>
-        <w:t>.ID,  $dp</w:t>
-      </w:r>
-      <w:r>
-        <w:t>5</w:t>
-      </w:r>
-      <w:r>
-        <w:t>)</w:t>
-      </w:r>
-      <w:bookmarkEnd w:id="29"/>
-      <w:r>
-        <w:t xml:space="preserve"> </w:t>
-      </w:r>
-    </w:p>
-    <w:p>
-      <w:r>
-        <w:t>#else</w:t>
-      </w:r>
+        <w:t>#</w:t>
+      </w:r>
+      <w:proofErr w:type="gramStart"/>
+      <w:r>
+        <w:t>else</w:t>
+      </w:r>
+      <w:proofErr w:type="gramEnd"/>
     </w:p>
     <w:p>
       <w:pPr>
@@ -6736,13 +7093,26 @@
         </w:numPr>
       </w:pPr>
       <w:r>
-        <w:t xml:space="preserve">$bookmark.create($obj3.ID,  $dp5) </w:t>
-      </w:r>
-    </w:p>
-    <w:p>
-      <w:r>
-        <w:t>#end</w:t>
-      </w:r>
+        <w:t>$</w:t>
+      </w:r>
+      <w:proofErr w:type="gramStart"/>
+      <w:r>
+        <w:t>bookmark.create</w:t>
+      </w:r>
+      <w:proofErr w:type="gramEnd"/>
+      <w:r>
+        <w:t xml:space="preserve">($obj3.ID,  $dp5) </w:t>
+      </w:r>
+    </w:p>
+    <w:p>
+      <w:r>
+        <w:t>#</w:t>
+      </w:r>
+      <w:proofErr w:type="gramStart"/>
+      <w:r>
+        <w:t>end</w:t>
+      </w:r>
+      <w:proofErr w:type="gramEnd"/>
       <w:r>
         <w:t>#end#macro (writeHeader3 $dp</w:t>
       </w:r>
@@ -6765,17 +7135,27 @@
       </w:pPr>
       <w:bookmarkStart w:id="30" w:name="_Toc275177487"/>
       <w:r>
-        <w:t>$dp</w:t>
+        <w:t>$</w:t>
+      </w:r>
+      <w:proofErr w:type="gramStart"/>
+      <w:r>
+        <w:t>dp</w:t>
       </w:r>
       <w:r>
         <w:t>6</w:t>
       </w:r>
       <w:bookmarkEnd w:id="30"/>
-    </w:p>
-    <w:p>
-      <w:r>
-        <w:t>#else</w:t>
-      </w:r>
+      <w:proofErr w:type="gramEnd"/>
+    </w:p>
+    <w:p>
+      <w:r>
+        <w:t>#</w:t>
+      </w:r>
+      <w:proofErr w:type="gramStart"/>
+      <w:r>
+        <w:t>else</w:t>
+      </w:r>
+      <w:proofErr w:type="gramEnd"/>
     </w:p>
     <w:p>
       <w:pPr>
@@ -6786,13 +7166,26 @@
         </w:numPr>
       </w:pPr>
       <w:r>
-        <w:t xml:space="preserve">$dp6 </w:t>
-      </w:r>
-    </w:p>
-    <w:p>
-      <w:r>
-        <w:t>#end</w:t>
-      </w:r>
+        <w:t>$</w:t>
+      </w:r>
+      <w:proofErr w:type="gramStart"/>
+      <w:r>
+        <w:t>dp6</w:t>
+      </w:r>
+      <w:proofErr w:type="gramEnd"/>
+      <w:r>
+        <w:t xml:space="preserve"> </w:t>
+      </w:r>
+    </w:p>
+    <w:p>
+      <w:r>
+        <w:t>#</w:t>
+      </w:r>
+      <w:proofErr w:type="gramStart"/>
+      <w:r>
+        <w:t>end</w:t>
+      </w:r>
+      <w:proofErr w:type="gramEnd"/>
       <w:r>
         <w:t>#end#macro (writeBookmark4 $obj</w:t>
       </w:r>
@@ -6820,7 +7213,15 @@
         <w:pStyle w:val="Heading4"/>
       </w:pPr>
       <w:r>
-        <w:t>$bookmark.create($obj4</w:t>
+        <w:t>$</w:t>
+      </w:r>
+      <w:proofErr w:type="gramStart"/>
+      <w:r>
+        <w:t>bookmark.create</w:t>
+      </w:r>
+      <w:proofErr w:type="gramEnd"/>
+      <w:r>
+        <w:t>($obj4</w:t>
       </w:r>
       <w:r>
         <w:t>.ID,  $dp</w:t>
@@ -6834,8 +7235,13 @@
     </w:p>
     <w:p>
       <w:r>
-        <w:t>#else</w:t>
-      </w:r>
+        <w:t>#</w:t>
+      </w:r>
+      <w:proofErr w:type="gramStart"/>
+      <w:r>
+        <w:t>else</w:t>
+      </w:r>
+      <w:proofErr w:type="gramEnd"/>
     </w:p>
     <w:p>
       <w:pPr>
@@ -6846,7 +7252,15 @@
         </w:numPr>
       </w:pPr>
       <w:r>
-        <w:t>$bookmark.create($obj4</w:t>
+        <w:t>$</w:t>
+      </w:r>
+      <w:proofErr w:type="gramStart"/>
+      <w:r>
+        <w:t>bookmark.create</w:t>
+      </w:r>
+      <w:proofErr w:type="gramEnd"/>
+      <w:r>
+        <w:t>($obj4</w:t>
       </w:r>
       <w:r>
         <w:t>.ID,  $dp</w:t>
@@ -6860,12 +7274,17 @@
     </w:p>
     <w:p>
       <w:r>
+        <w:t>#</w:t>
+      </w:r>
+      <w:proofErr w:type="gramStart"/>
+      <w:r>
+        <w:t>end</w:t>
+      </w:r>
+      <w:proofErr w:type="gramEnd"/>
+      <w:r>
         <w:t>#end</w:t>
       </w:r>
       <w:r>
-        <w:t>#end</w:t>
-      </w:r>
-      <w:r>
         <w:t>#macro (writeHeader4 $dp</w:t>
       </w:r>
       <w:r>
@@ -6886,16 +7305,26 @@
         <w:pStyle w:val="Heading4"/>
       </w:pPr>
       <w:r>
-        <w:t>$dp</w:t>
+        <w:t>$</w:t>
+      </w:r>
+      <w:proofErr w:type="gramStart"/>
+      <w:r>
+        <w:t>dp</w:t>
       </w:r>
       <w:r>
         <w:t>8</w:t>
       </w:r>
-    </w:p>
-    <w:p>
-      <w:r>
-        <w:t>#else</w:t>
-      </w:r>
+      <w:proofErr w:type="gramEnd"/>
+    </w:p>
+    <w:p>
+      <w:r>
+        <w:t>#</w:t>
+      </w:r>
+      <w:proofErr w:type="gramStart"/>
+      <w:r>
+        <w:t>else</w:t>
+      </w:r>
+      <w:proofErr w:type="gramEnd"/>
     </w:p>
     <w:p>
       <w:pPr>
@@ -6906,20 +7335,30 @@
         </w:numPr>
       </w:pPr>
       <w:r>
-        <w:t>$dp</w:t>
+        <w:t>$</w:t>
+      </w:r>
+      <w:proofErr w:type="gramStart"/>
+      <w:r>
+        <w:t>dp</w:t>
       </w:r>
       <w:r>
         <w:t>8</w:t>
       </w:r>
-    </w:p>
-    <w:p>
+      <w:proofErr w:type="gramEnd"/>
+    </w:p>
+    <w:p>
+      <w:r>
+        <w:t>#</w:t>
+      </w:r>
+      <w:proofErr w:type="gramStart"/>
+      <w:r>
+        <w:t>end</w:t>
+      </w:r>
+      <w:proofErr w:type="gramEnd"/>
       <w:r>
         <w:t>#end</w:t>
       </w:r>
       <w:r>
-        <w:t>#end</w:t>
-      </w:r>
-      <w:r>
         <w:t>#macro (writeBookmark5 $obj45 $dp75 $withNum)#if($withNum == “true”)</w:t>
       </w:r>
     </w:p>
@@ -6928,13 +7367,26 @@
         <w:pStyle w:val="Heading5"/>
       </w:pPr>
       <w:r>
-        <w:t>$bookmark.create($obj45.ID,  $dp75)</w:t>
-      </w:r>
-    </w:p>
-    <w:p>
-      <w:r>
-        <w:t>#else</w:t>
-      </w:r>
+        <w:t>$</w:t>
+      </w:r>
+      <w:proofErr w:type="gramStart"/>
+      <w:r>
+        <w:t>bookmark.create</w:t>
+      </w:r>
+      <w:proofErr w:type="gramEnd"/>
+      <w:r>
+        <w:t>($obj45.ID,  $dp75)</w:t>
+      </w:r>
+    </w:p>
+    <w:p>
+      <w:r>
+        <w:t>#</w:t>
+      </w:r>
+      <w:proofErr w:type="gramStart"/>
+      <w:r>
+        <w:t>else</w:t>
+      </w:r>
+      <w:proofErr w:type="gramEnd"/>
     </w:p>
     <w:p>
       <w:pPr>
@@ -6945,7 +7397,15 @@
         </w:numPr>
       </w:pPr>
       <w:r>
-        <w:t>$bookmark.create($obj45</w:t>
+        <w:t>$</w:t>
+      </w:r>
+      <w:proofErr w:type="gramStart"/>
+      <w:r>
+        <w:t>bookmark.create</w:t>
+      </w:r>
+      <w:proofErr w:type="gramEnd"/>
+      <w:r>
+        <w:t>($obj45</w:t>
       </w:r>
       <w:r>
         <w:t>.ID,  $dp</w:t>
@@ -6959,7 +7419,15 @@
     </w:p>
     <w:p>
       <w:r>
-        <w:t>#end#end#macro (writeHeader5 $dp55 $withNum)#if($withNum == “true”)</w:t>
+        <w:t>#</w:t>
+      </w:r>
+      <w:proofErr w:type="gramStart"/>
+      <w:r>
+        <w:t>end</w:t>
+      </w:r>
+      <w:proofErr w:type="gramEnd"/>
+      <w:r>
+        <w:t>#end#macro (writeHeader5 $dp55 $withNum)#if($withNum == “true”)</w:t>
       </w:r>
     </w:p>
     <w:p>
@@ -6967,13 +7435,23 @@
         <w:pStyle w:val="Heading5"/>
       </w:pPr>
       <w:r>
-        <w:t>$dp55</w:t>
-      </w:r>
-    </w:p>
-    <w:p>
-      <w:r>
-        <w:t>#else</w:t>
-      </w:r>
+        <w:t>$</w:t>
+      </w:r>
+      <w:proofErr w:type="gramStart"/>
+      <w:r>
+        <w:t>dp55</w:t>
+      </w:r>
+      <w:proofErr w:type="gramEnd"/>
+    </w:p>
+    <w:p>
+      <w:r>
+        <w:t>#</w:t>
+      </w:r>
+      <w:proofErr w:type="gramStart"/>
+      <w:r>
+        <w:t>else</w:t>
+      </w:r>
+      <w:proofErr w:type="gramEnd"/>
     </w:p>
     <w:p>
       <w:pPr>
@@ -6984,15 +7462,28 @@
         </w:numPr>
       </w:pPr>
       <w:r>
-        <w:t>$dp</w:t>
+        <w:t>$</w:t>
+      </w:r>
+      <w:proofErr w:type="gramStart"/>
+      <w:r>
+        <w:t>dp</w:t>
       </w:r>
       <w:r>
         <w:t>55</w:t>
       </w:r>
-    </w:p>
-    <w:p>
-      <w:r>
-        <w:t>#end#end</w:t>
+      <w:proofErr w:type="gramEnd"/>
+    </w:p>
+    <w:p>
+      <w:r>
+        <w:t>#</w:t>
+      </w:r>
+      <w:proofErr w:type="gramStart"/>
+      <w:r>
+        <w:t>end</w:t>
+      </w:r>
+      <w:proofErr w:type="gramEnd"/>
+      <w:r>
+        <w:t>#end</w:t>
       </w:r>
       <w:r>
         <w:t>#macro (writeBookmark $obj4 $dp7 $withNum)#if($withNum == “true”)</w:t>
@@ -7020,23 +7511,19 @@
           <w:sz w:val="24"/>
           <w:szCs w:val="24"/>
         </w:rPr>
-        <w:t>$bookmark.create($obj4.ID,  $dp7)</w:t>
-      </w:r>
-    </w:p>
-    <w:p>
-      <w:r>
-        <w:t>#else</w:t>
-      </w:r>
-    </w:p>
-    <w:p>
-      <w:pPr>
+        <w:t>$</w:t>
+      </w:r>
+      <w:proofErr w:type="gramStart"/>
+      <w:r>
         <w:rPr>
           <w:rFonts w:ascii="Arial" w:hAnsi="Arial"/>
           <w:b/>
           <w:sz w:val="24"/>
           <w:szCs w:val="24"/>
         </w:rPr>
-      </w:pPr>
+        <w:t>bookmark.create</w:t>
+      </w:r>
+      <w:proofErr w:type="gramEnd"/>
       <w:r>
         <w:rPr>
           <w:rFonts w:ascii="Arial" w:hAnsi="Arial"/>
@@ -7044,12 +7531,69 @@
           <w:sz w:val="24"/>
           <w:szCs w:val="24"/>
         </w:rPr>
-        <w:t>$bookmark.create($obj4.ID,  $dp7)</w:t>
-      </w:r>
-    </w:p>
-    <w:p>
-      <w:r>
-        <w:t>#end#end</w:t>
+        <w:t>($obj4.ID,  $dp7)</w:t>
+      </w:r>
+    </w:p>
+    <w:p>
+      <w:r>
+        <w:t>#</w:t>
+      </w:r>
+      <w:proofErr w:type="gramStart"/>
+      <w:r>
+        <w:t>else</w:t>
+      </w:r>
+      <w:proofErr w:type="gramEnd"/>
+    </w:p>
+    <w:p>
+      <w:pPr>
+        <w:rPr>
+          <w:rFonts w:ascii="Arial" w:hAnsi="Arial"/>
+          <w:b/>
+          <w:sz w:val="24"/>
+          <w:szCs w:val="24"/>
+        </w:rPr>
+      </w:pPr>
+      <w:r>
+        <w:rPr>
+          <w:rFonts w:ascii="Arial" w:hAnsi="Arial"/>
+          <w:b/>
+          <w:sz w:val="24"/>
+          <w:szCs w:val="24"/>
+        </w:rPr>
+        <w:t>$</w:t>
+      </w:r>
+      <w:proofErr w:type="gramStart"/>
+      <w:r>
+        <w:rPr>
+          <w:rFonts w:ascii="Arial" w:hAnsi="Arial"/>
+          <w:b/>
+          <w:sz w:val="24"/>
+          <w:szCs w:val="24"/>
+        </w:rPr>
+        <w:t>bookmark.create</w:t>
+      </w:r>
+      <w:proofErr w:type="gramEnd"/>
+      <w:r>
+        <w:rPr>
+          <w:rFonts w:ascii="Arial" w:hAnsi="Arial"/>
+          <w:b/>
+          <w:sz w:val="24"/>
+          <w:szCs w:val="24"/>
+        </w:rPr>
+        <w:t>($obj4.ID,  $dp7)</w:t>
+      </w:r>
+    </w:p>
+    <w:p>
+      <w:r>
+        <w:t>#</w:t>
+      </w:r>
+      <w:proofErr w:type="gramStart"/>
+      <w:r>
+        <w:t>end</w:t>
+      </w:r>
+      <w:proofErr w:type="gramEnd"/>
+      <w:r>
+        <w:t>#end</w:t>
       </w:r>
       <w:r>
         <w:t>#macro (writeHeader</w:t>
@@ -7081,16 +7625,9 @@
           <w:sz w:val="24"/>
           <w:szCs w:val="24"/>
         </w:rPr>
-        <w:t>$dp8</w:t>
-      </w:r>
-    </w:p>
-    <w:p>
-      <w:r>
-        <w:t>#else</w:t>
-      </w:r>
-    </w:p>
-    <w:p/>
-    <w:p>
+        <w:t>$</w:t>
+      </w:r>
+      <w:proofErr w:type="gramStart"/>
       <w:r>
         <w:rPr>
           <w:rFonts w:ascii="Arial" w:hAnsi="Arial"/>
@@ -7098,8 +7635,42 @@
           <w:sz w:val="24"/>
           <w:szCs w:val="24"/>
         </w:rPr>
-        <w:t>$dp8</w:t>
-      </w:r>
+        <w:t>dp8</w:t>
+      </w:r>
+      <w:proofErr w:type="gramEnd"/>
+    </w:p>
+    <w:p>
+      <w:r>
+        <w:t>#</w:t>
+      </w:r>
+      <w:proofErr w:type="gramStart"/>
+      <w:r>
+        <w:t>else</w:t>
+      </w:r>
+      <w:proofErr w:type="gramEnd"/>
+    </w:p>
+    <w:p/>
+    <w:p>
+      <w:r>
+        <w:rPr>
+          <w:rFonts w:ascii="Arial" w:hAnsi="Arial"/>
+          <w:b/>
+          <w:sz w:val="24"/>
+          <w:szCs w:val="24"/>
+        </w:rPr>
+        <w:t>$</w:t>
+      </w:r>
+      <w:proofErr w:type="gramStart"/>
+      <w:r>
+        <w:rPr>
+          <w:rFonts w:ascii="Arial" w:hAnsi="Arial"/>
+          <w:b/>
+          <w:sz w:val="24"/>
+          <w:szCs w:val="24"/>
+        </w:rPr>
+        <w:t>dp8</w:t>
+      </w:r>
+      <w:proofErr w:type="gramEnd"/>
       <w:r>
         <w:t>#end#end</w:t>
       </w:r>
@@ -7134,15 +7705,32 @@
           <w:rFonts w:ascii="Arial" w:hAnsi="Arial"/>
           <w:b/>
         </w:rPr>
-        <w:t>$dp9</w:t>
-      </w:r>
+        <w:t>$</w:t>
+      </w:r>
+      <w:proofErr w:type="gramStart"/>
+      <w:r>
+        <w:rPr>
+          <w:rFonts w:ascii="Arial" w:hAnsi="Arial"/>
+          <w:b/>
+        </w:rPr>
+        <w:t>dp9</w:t>
+      </w:r>
+      <w:proofErr w:type="gramEnd"/>
       <w:r>
         <w:t>#end</w:t>
       </w:r>
     </w:p>
     <w:p>
       <w:r>
-        <w:t>#macro (writeCode $code)</w:t>
+        <w:t>#</w:t>
+      </w:r>
+      <w:proofErr w:type="gramStart"/>
+      <w:r>
+        <w:t>macro</w:t>
+      </w:r>
+      <w:proofErr w:type="gramEnd"/>
+      <w:r>
+        <w:t xml:space="preserve"> (writeCode $code)</w:t>
       </w:r>
     </w:p>
     <w:p>
@@ -7150,8 +7738,16 @@
         <w:rPr>
           <w:rFonts w:ascii="Courier" w:hAnsi="Courier"/>
         </w:rPr>
-        <w:t>$code</w:t>
-      </w:r>
+        <w:t>$</w:t>
+      </w:r>
+      <w:proofErr w:type="gramStart"/>
+      <w:r>
+        <w:rPr>
+          <w:rFonts w:ascii="Courier" w:hAnsi="Courier"/>
+        </w:rPr>
+        <w:t>code</w:t>
+      </w:r>
+      <w:proofErr w:type="gramEnd"/>
       <w:r>
         <w:t>#end</w:t>
       </w:r>
@@ -7163,7 +7759,15 @@
     </w:p>
     <w:p>
       <w:r>
-        <w:t>#macro(printAttr $att)</w:t>
+        <w:t>#</w:t>
+      </w:r>
+      <w:proofErr w:type="gramStart"/>
+      <w:r>
+        <w:t>macro</w:t>
+      </w:r>
+      <w:proofErr w:type="gramEnd"/>
+      <w:r>
+        <w:t>(printAttr $att)</w:t>
       </w:r>
     </w:p>
     <w:p/>
@@ -7177,17 +7781,39 @@
         <w:rPr>
           <w:b/>
         </w:rPr>
-        <w:t>•   $att.visibility $att.name#if($att.type) : #if($js.eval(‘(typeQN.indexOf(“UML Standard Profile”) != -1)’, ‘typeQN’, $att.type.qualifiedName))$att.type.name#else$bookmark.open($att.type.ID, $att.type.name)#end #end#if($att.multiplicity != “”) [$att.multiplicity]#end#if($att.defaultValue) = $att.defaultValue.text#end</w:t>
-      </w:r>
-    </w:p>
-    <w:p>
-      <w:pPr>
+        <w:t>•   $</w:t>
+      </w:r>
+      <w:proofErr w:type="gramStart"/>
+      <w:r>
         <w:rPr>
           <w:b/>
         </w:rPr>
-      </w:pPr>
-      <w:r>
-        <w:t>#if($att.documentation != “”)#writeText($att.documentation)#end</w:t>
+        <w:t>att.visibility</w:t>
+      </w:r>
+      <w:proofErr w:type="gramEnd"/>
+      <w:r>
+        <w:rPr>
+          <w:b/>
+        </w:rPr>
+        <w:t xml:space="preserve"> $att.name#if($att.type) : #if($js.eval(‘(typeQN.indexOf(“UML Standard Profile”) != -1)’, ‘typeQN’, $att.type.qualifiedName))$att.type.name#else$bookmark.open($att.type.ID, $att.type.name)#end #end#if($att.multiplicity != “”) [$att.multiplicity]#end#if($att.defaultValue) = $att.defaultValue.text#end</w:t>
+      </w:r>
+    </w:p>
+    <w:p>
+      <w:pPr>
+        <w:rPr>
+          <w:b/>
+        </w:rPr>
+      </w:pPr>
+      <w:r>
+        <w:t>#</w:t>
+      </w:r>
+      <w:proofErr w:type="gramStart"/>
+      <w:r>
+        <w:t>if</w:t>
+      </w:r>
+      <w:proofErr w:type="gramEnd"/>
+      <w:r>
+        <w:t>($att.documentation != “”)#writeText($att.documentation)#end</w:t>
       </w:r>
       <w:r>
         <w:t>#end</w:t>
@@ -7200,7 +7826,15 @@
     </w:p>
     <w:p>
       <w:r>
-        <w:t>#macro(printOper $oper)#set($paramLists = $oper.ownedParameter)#set($size = 0)</w:t>
+        <w:t>#</w:t>
+      </w:r>
+      <w:proofErr w:type="gramStart"/>
+      <w:r>
+        <w:t>macro</w:t>
+      </w:r>
+      <w:proofErr w:type="gramEnd"/>
+      <w:r>
+        <w:t>(printOper $oper)#set($paramLists = $oper.ownedParameter)#set($size = 0)</w:t>
       </w:r>
       <w:r>
         <w:t xml:space="preserve">#foreach($p in </w:t>
@@ -7219,17 +7853,39 @@
         <w:rPr>
           <w:b/>
         </w:rPr>
-        <w:t>•   $oper.visibility $oper.name (#foreach($param in $paramLists)#if($param.direction != “return”)$param.name#if($param.type) : #if($js.eval(‘(typeQN.indexOf(“UML Standard Profile”) != -1)’, ‘typeQN’, $param.type.qualifiedName))$param.type.name#else $bookmark.open($param.type.ID, $param.type.name)#end#end#if($param.multiplicity != “”) [$param.multiplicity]#end#if($param.defaultValue) = $param.defaultValue.text#end#if($size != $i), #end#set($i = $i + 1)#end#end)#if($oper.type) : #if($js.eval(‘(typeQN.indexOf(“UML Standard Profile”) != -1)’, ‘typeQN’, $oper.type.qualifiedName))$oper.type.name#else $bookmark.open($oper.type.ID, $oper.type.name)#end#end#if($oper.hasTypeModifier() &amp;&amp; $oper.typeModifier != “”)$oper.typeModifier#end</w:t>
-      </w:r>
-    </w:p>
-    <w:p>
-      <w:pPr>
+        <w:t>•   $</w:t>
+      </w:r>
+      <w:proofErr w:type="gramStart"/>
+      <w:r>
         <w:rPr>
           <w:b/>
         </w:rPr>
-      </w:pPr>
-      <w:r>
-        <w:t>#if($oper.documentation != “”)#writeText($oper.documentation)#end</w:t>
+        <w:t>oper.visibility</w:t>
+      </w:r>
+      <w:proofErr w:type="gramEnd"/>
+      <w:r>
+        <w:rPr>
+          <w:b/>
+        </w:rPr>
+        <w:t xml:space="preserve"> $oper.name (#foreach($param in $paramLists)#if($param.direction != “return”)$param.name#if($param.type) : #if($js.eval(‘(typeQN.indexOf(“UML Standard Profile”) != -1)’, ‘typeQN’, $param.type.qualifiedName))$param.type.name#else $bookmark.open($param.type.ID, $param.type.name)#end#end#if($param.multiplicity != “”) [$param.multiplicity]#end#if($param.defaultValue) = $param.defaultValue.text#end#if($size != $i), #end#set($i = $i + 1)#end#end)#if($oper.type) : #if($js.eval(‘(typeQN.indexOf(“UML Standard Profile”) != -1)’, ‘typeQN’, $oper.type.qualifiedName))$oper.type.name#else $bookmark.open($oper.type.ID, $oper.type.name)#end#end#if($oper.hasTypeModifier() &amp;&amp; $oper.typeModifier != “”)$oper.typeModifier#end</w:t>
+      </w:r>
+    </w:p>
+    <w:p>
+      <w:pPr>
+        <w:rPr>
+          <w:b/>
+        </w:rPr>
+      </w:pPr>
+      <w:r>
+        <w:t>#</w:t>
+      </w:r>
+      <w:proofErr w:type="gramStart"/>
+      <w:r>
+        <w:t>if</w:t>
+      </w:r>
+      <w:proofErr w:type="gramEnd"/>
+      <w:r>
+        <w:t>($oper.documentation != “”)#writeText($oper.documentation)#end</w:t>
       </w:r>
       <w:r>
         <w:t>#end</w:t>
@@ -7237,7 +7893,15 @@
     </w:p>
     <w:p>
       <w:r>
-        <w:t>#macro(printAsso $</w:t>
+        <w:t>#</w:t>
+      </w:r>
+      <w:proofErr w:type="gramStart"/>
+      <w:r>
+        <w:t>macro</w:t>
+      </w:r>
+      <w:proofErr w:type="gramEnd"/>
+      <w:r>
+        <w:t>(printAsso $</w:t>
       </w:r>
       <w:r>
         <w:t>attribute $association $object)</w:t>
@@ -7262,12 +7926,26 @@
         <w:rPr>
           <w:b/>
         </w:rPr>
-        <w:t>•   $memberEnd.visibility#if($attribute.name != “”) $attribute</w:t>
-      </w:r>
+        <w:t>•   $</w:t>
+      </w:r>
+      <w:proofErr w:type="gramStart"/>
       <w:r>
         <w:rPr>
           <w:b/>
         </w:rPr>
+        <w:t>memberEnd.visibility</w:t>
+      </w:r>
+      <w:proofErr w:type="gramEnd"/>
+      <w:r>
+        <w:rPr>
+          <w:b/>
+        </w:rPr>
+        <w:t>#if($attribute.name != “”) $attribute</w:t>
+      </w:r>
+      <w:r>
+        <w:rPr>
+          <w:b/>
+        </w:rPr>
         <w:t xml:space="preserve">.name#end#if($memberEnd.type) : </w:t>
       </w:r>
       <w:r>
@@ -7344,7 +8022,15 @@
         </w:rPr>
       </w:pPr>
       <w:r>
-        <w:t>#if($association.documentation)</w:t>
+        <w:t>#</w:t>
+      </w:r>
+      <w:proofErr w:type="gramStart"/>
+      <w:r>
+        <w:t>if</w:t>
+      </w:r>
+      <w:proofErr w:type="gramEnd"/>
+      <w:r>
+        <w:t>($association.documentation)</w:t>
       </w:r>
       <w:r>
         <w:t>#writeText($association.documentation)</w:t>
@@ -7370,7 +8056,15 @@
     </w:p>
     <w:p>
       <w:r>
-        <w:t xml:space="preserve">#macro (writeHeading </w:t>
+        <w:t>#</w:t>
+      </w:r>
+      <w:proofErr w:type="gramStart"/>
+      <w:r>
+        <w:t>macro</w:t>
+      </w:r>
+      <w:proofErr w:type="gramEnd"/>
+      <w:r>
+        <w:t xml:space="preserve"> (writeHeading </w:t>
       </w:r>
       <w:r>
         <w:t xml:space="preserve">$object </w:t>
@@ -7646,10 +8340,31 @@
         <w:t>)</w:t>
       </w:r>
       <w:r>
-        <w:t>#if($isBo</w:t>
-      </w:r>
-      <w:r>
-        <w:t>okmark == “true”)#writeBookmark($object $disp “false”</w:t>
+        <w:t>#if($isBookmark == “true”)#writeBookmark($object $disp “false”)</w:t>
+      </w:r>
+      <w:r>
+        <w:t>#else</w:t>
+      </w:r>
+      <w:r>
+        <w:t>#writeHeader($disp “false”)#end</w:t>
+      </w:r>
+      <w:r>
+        <w:t>#</w:t>
+      </w:r>
+      <w:r>
+        <w:t>else</w:t>
+      </w:r>
+      <w:r>
+        <w:t>#if($isBookmark == “true”)</w:t>
+      </w:r>
+      <w:r>
+        <w:t>#writeBookmark</w:t>
+      </w:r>
+      <w:r>
+        <w:t>($object $disp</w:t>
+      </w:r>
+      <w:r>
+        <w:t xml:space="preserve"> $withNumbering</w:t>
       </w:r>
       <w:r>
         <w:t>)</w:t>
@@ -7658,43 +8373,554 @@
         <w:t>#else</w:t>
       </w:r>
       <w:r>
-        <w:t>#writeHeader($disp “false”</w:t>
-      </w:r>
-      <w:r>
-        <w:t>)#end</w:t>
-      </w:r>
+        <w:t>#writeHeader</w:t>
+      </w:r>
+      <w:r>
+        <w:t>($disp</w:t>
+      </w:r>
+      <w:r>
+        <w:t xml:space="preserve"> $withNumbering</w:t>
+      </w:r>
+      <w:r>
+        <w:t>)</w:t>
+      </w:r>
+      <w:r>
+        <w:t>#end</w:t>
+      </w:r>
+      <w:r>
+        <w:t>#end</w:t>
+      </w:r>
+      <w:r>
+        <w:t>#end</w:t>
+      </w:r>
+      <w:r>
+        <w:t>#macro(findNestedElement $object)#set($innerElement = $report.getInnerElement($object))#foreach($nested in $innerElement)#if($nested.elementType != “package” &amp;&amp; $nested.elementType != “model” &amp;&amp; $nested.elementType != “profile” )#if($nested.elementType == “interface”)#set($tmp = $nestedInterface.add($nested))#elseif($nested.elementType == “class”)#set($tmp = $nestedClass.add($nested))#elseif($nested.elementType == “enumeration”)#set($tmp = $nestedEnum.add($nested))</w:t>
+      </w:r>
+      <w:r>
+        <w:t>#elseif($nested.elementType == “</w:t>
+      </w:r>
+      <w:r>
+        <w:t>datatype</w:t>
+      </w:r>
+      <w:r>
+        <w:t>”)</w:t>
+      </w:r>
+      <w:r>
+        <w:t>#set($tmp = $nestedDataTypes</w:t>
+      </w:r>
+      <w:r>
+        <w:t>.add($nested))#elseif($nested.elementType == “</w:t>
+      </w:r>
+      <w:r>
+        <w:t>stereotype</w:t>
+      </w:r>
+      <w:r>
+        <w:t>”)</w:t>
+      </w:r>
+      <w:r>
+        <w:t>#set($tmp = $nestedStereoTypes</w:t>
+      </w:r>
+      <w:r>
+        <w:t>.add($nested))</w:t>
+      </w:r>
+      <w:r>
+        <w:t>#elseif($nested.elementType == “</w:t>
+      </w:r>
+      <w:r>
+        <w:t>primitivetype</w:t>
+      </w:r>
+      <w:r>
+        <w:t>”)</w:t>
+      </w:r>
+      <w:r>
+        <w:t xml:space="preserve"> </w:t>
+      </w:r>
+      <w:r>
+        <w:t>#if($js</w:t>
+      </w:r>
+      <w:r>
+        <w:t>.eval(‘(primtypename</w:t>
+      </w:r>
+      <w:r>
+        <w:t>.inde</w:t>
+      </w:r>
+      <w:r>
+        <w:t>xOf(“AML</w:t>
+      </w:r>
+      <w:r>
+        <w:t>”)</w:t>
+      </w:r>
+      <w:r>
+        <w:t xml:space="preserve"> !</w:t>
+      </w:r>
+      <w:r>
+        <w:t>= -1)’, ‘</w:t>
+      </w:r>
+      <w:r>
+        <w:t>primtypename</w:t>
+      </w:r>
+      <w:r>
+        <w:t xml:space="preserve">’, </w:t>
+      </w:r>
+      <w:r>
+        <w:t>$nested.name</w:t>
+      </w:r>
+      <w:r>
+        <w:t>)</w:t>
+      </w:r>
+      <w:r>
+        <w:t>)</w:t>
+      </w:r>
+      <w:r>
+        <w:t>#set($tmp = $nestedPrimitiveTypes</w:t>
+      </w:r>
+      <w:r>
+        <w:t>.add($nested))</w:t>
+      </w:r>
+      <w:r>
+        <w:t>#end</w:t>
+      </w:r>
+      <w:r>
+        <w:t>#end#set($in = $report.getInnerElement($nested))#if($in.size() &gt; 0)#findNestedElement($nested)#end#end#end#end</w:t>
+      </w:r>
+    </w:p>
+    <w:p>
+      <w:r>
+        <w:t>## MACRO packageList</w:t>
+      </w:r>
+    </w:p>
+    <w:p>
       <w:r>
         <w:t>#</w:t>
       </w:r>
-      <w:r>
-        <w:t>else</w:t>
-      </w:r>
-      <w:r>
-        <w:t>#if($isBookmark == “true”)</w:t>
-      </w:r>
-      <w:r>
-        <w:t>#writeBookmark</w:t>
-      </w:r>
-      <w:r>
-        <w:t>($object $disp</w:t>
-      </w:r>
-      <w:r>
-        <w:t xml:space="preserve"> $withNumbering</w:t>
+      <w:proofErr w:type="gramStart"/>
+      <w:r>
+        <w:t>macro</w:t>
+      </w:r>
+      <w:proofErr w:type="gramEnd"/>
+      <w:r>
+        <w:t xml:space="preserve"> (packageList, $parentPackage</w:t>
+      </w:r>
+      <w:r>
+        <w:t>, $plevel</w:t>
       </w:r>
       <w:r>
         <w:t>)</w:t>
       </w:r>
       <w:r>
+        <w:t>#set($packageInterface = $array.createArray())#set($packageClass = $array.createArray())#set($packageEnum = $array.createArray())</w:t>
+      </w:r>
+      <w:r>
+        <w:t>#set($packageDataTypes</w:t>
+      </w:r>
+      <w:r>
+        <w:t xml:space="preserve"> = $array.createArray())</w:t>
+      </w:r>
+      <w:r>
+        <w:t>#set($packageStereoTypes</w:t>
+      </w:r>
+      <w:r>
+        <w:t xml:space="preserve"> = $array.createArray())</w:t>
+      </w:r>
+      <w:r>
+        <w:t>#set($packagePrimitiveTypes</w:t>
+      </w:r>
+      <w:r>
+        <w:t xml:space="preserve"> = $array.createArray())</w:t>
+      </w:r>
+      <w:r>
+        <w:t>#set($nestedInterface = $array.createArray())#set($nestedClass = $array.createArray())#set($nestedEnum = $array.createArray())</w:t>
+      </w:r>
+      <w:r>
+        <w:t>#set($nestedDataTypes</w:t>
+      </w:r>
+      <w:r>
+        <w:t xml:space="preserve"> = $array.createArray())</w:t>
+      </w:r>
+      <w:r>
+        <w:t>#set($nestedStereoTypes</w:t>
+      </w:r>
+      <w:r>
+        <w:t xml:space="preserve"> = $array.createArray())</w:t>
+      </w:r>
+      <w:r>
+        <w:t>#set($nestedPrimitiveTypes</w:t>
+      </w:r>
+      <w:r>
+        <w:t xml:space="preserve"> = $array.createArray())</w:t>
+      </w:r>
+      <w:r>
+        <w:t>#if</w:t>
+      </w:r>
+      <w:r>
+        <w:t>(</w:t>
+      </w:r>
+      <w:r>
+        <w:t>($</w:t>
+      </w:r>
+      <w:r>
+        <w:t>parentP</w:t>
+      </w:r>
+      <w:r>
+        <w:t>ackage.elementType ==</w:t>
+      </w:r>
+      <w:r>
+        <w:t>“package”)</w:t>
+      </w:r>
+      <w:r>
+        <w:t>||($</w:t>
+      </w:r>
+      <w:r>
+        <w:t>parentP</w:t>
+      </w:r>
+      <w:r>
+        <w:t>ackage.elementType == “</w:t>
+      </w:r>
+      <w:r>
+        <w:t>profile</w:t>
+      </w:r>
+      <w:r>
+        <w:t>”)</w:t>
+      </w:r>
+      <w:r>
+        <w:t>)</w:t>
+      </w:r>
+      <w:r>
+        <w:t>#foreach($element in $</w:t>
+      </w:r>
+      <w:r>
+        <w:t>parentP</w:t>
+      </w:r>
+      <w:r>
+        <w:t>ackage.ownedElement)#if($element.elementType == “interface”)#set($tmp = $packageInterface.add($element))#set($inner = $report.getInnerElement($element))#if($inner.size() &gt; 0)#findNestedElement($element)#end#elseif($element.elementType == “class”)#set($tmp = $packageClass.add($element))#set($inner = $report.getInnerElement($element))#if($inner.size() &gt; 0)#findNestedElement($element)#end#elseif($element.elementType == “enumeration”)#set($tmp = $packageEnum.add($element))#set($inner = $report.getInnerElement($element))#if($inner.size() &gt; 0)#findNestedElement($element)#end</w:t>
+      </w:r>
+      <w:r>
+        <w:t>#elseif($element.elementType == “</w:t>
+      </w:r>
+      <w:r>
+        <w:t>datatype</w:t>
+      </w:r>
+      <w:r>
+        <w:t>”)</w:t>
+      </w:r>
+      <w:r>
+        <w:t>#set($tmp = $packageDataTypes</w:t>
+      </w:r>
+      <w:r>
+        <w:t>.add($element))#set($inner = $report.getInnerElement($element))#if($inner.size() &gt; 0)#findNestedElement($element)#end</w:t>
+      </w:r>
+      <w:r>
+        <w:t>#elseif($element.elementType == “</w:t>
+      </w:r>
+      <w:r>
+        <w:t>primitivetype</w:t>
+      </w:r>
+      <w:r>
+        <w:t>”)</w:t>
+      </w:r>
+      <w:r>
+        <w:t xml:space="preserve"> </w:t>
+      </w:r>
+      <w:r>
+        <w:t>#if($js</w:t>
+      </w:r>
+      <w:r>
+        <w:t>.eval(‘(primtypename</w:t>
+      </w:r>
+      <w:r>
+        <w:t>.inde</w:t>
+      </w:r>
+      <w:r>
+        <w:t>xOf(“AML</w:t>
+      </w:r>
+      <w:r>
+        <w:t>”)</w:t>
+      </w:r>
+      <w:r>
+        <w:t xml:space="preserve"> !</w:t>
+      </w:r>
+      <w:r>
+        <w:t>= -1)’, ‘</w:t>
+      </w:r>
+      <w:r>
+        <w:t>primtypename</w:t>
+      </w:r>
+      <w:r>
+        <w:t xml:space="preserve">’, </w:t>
+      </w:r>
+      <w:r>
+        <w:t>$element.name</w:t>
+      </w:r>
+      <w:r>
+        <w:t>)</w:t>
+      </w:r>
+      <w:r>
+        <w:t>)</w:t>
+      </w:r>
+      <w:r>
+        <w:t>#set($tmp = $packagePrimitiveTypes</w:t>
+      </w:r>
+      <w:r>
+        <w:t>.add($element))#set($inner = $report.getInnerElement($element))#if($inner.size() &gt; 0)#findNestedElement($element)</w:t>
+      </w:r>
+      <w:r>
+        <w:t>#end</w:t>
+      </w:r>
+      <w:r>
+        <w:t>#end</w:t>
+      </w:r>
+      <w:r>
+        <w:t>#elseif($element.elementType == “</w:t>
+      </w:r>
+      <w:r>
+        <w:t>stereotype</w:t>
+      </w:r>
+      <w:r>
+        <w:t>”)</w:t>
+      </w:r>
+      <w:r>
+        <w:t>#set($tmp = $packageStereoTypes</w:t>
+      </w:r>
+      <w:r>
+        <w:t>.add($element))#set($inner = $report.getInnerElement($element))#if($inner.size() &gt; 0)#findNestedElement($element)#end</w:t>
+      </w:r>
+      <w:r>
+        <w:t>#end#end#end#set($tmp = $array.addCollection($packageInterface, $nestedInterface))#set($tmp = $array.addCollection($packageClass, $nestedClass))#set($tmp = $array.addCollection($packageEnum, $nestedEnum))</w:t>
+      </w:r>
+      <w:r>
+        <w:t>#set($tmp = $a</w:t>
+      </w:r>
+      <w:r>
+        <w:t>rray.addCollection($packageDataTypes</w:t>
+      </w:r>
+      <w:r>
+        <w:t>, $nestedDataTypes</w:t>
+      </w:r>
+      <w:r>
+        <w:t>))#set($tmp = $</w:t>
+      </w:r>
+      <w:r>
+        <w:t>array.addCollection($packageStereoTypes, $nestedStereoTypes</w:t>
+      </w:r>
+      <w:r>
+        <w:t>))</w:t>
+      </w:r>
+      <w:r>
+        <w:t xml:space="preserve"> </w:t>
+      </w:r>
+      <w:r>
+        <w:t>#set($tmp = $</w:t>
+      </w:r>
+      <w:r>
+        <w:t>array.addCollection($packagePrimitiveTypes, $nestedPrimitiveTypes</w:t>
+      </w:r>
+      <w:r>
+        <w:t>))</w:t>
+      </w:r>
+      <w:r>
+        <w:t>#set($diagramList = $array.createArray())#fo</w:t>
+      </w:r>
+      <w:r>
+        <w:t>reach($d in $sorter.humanSort($</w:t>
+      </w:r>
+      <w:r>
+        <w:t>parentP</w:t>
+      </w:r>
+      <w:r>
+        <w:t>ackage.ownedDiagram))#if(</w:t>
+      </w:r>
+      <w:r>
+        <w:t>(</w:t>
+      </w:r>
+      <w:r>
+        <w:t>$d.diagramType == “Class Diagram”)</w:t>
+      </w:r>
+      <w:r>
+        <w:t>||</w:t>
+      </w:r>
+      <w:r>
+        <w:t xml:space="preserve"> </w:t>
+      </w:r>
+      <w:r>
+        <w:t>($d.diagramType == “</w:t>
+      </w:r>
+      <w:r>
+        <w:t>Profile</w:t>
+      </w:r>
+      <w:r>
+        <w:t xml:space="preserve"> Diagram”)</w:t>
+      </w:r>
+      <w:r>
+        <w:t xml:space="preserve"> </w:t>
+      </w:r>
+      <w:r>
+        <w:t>||</w:t>
+      </w:r>
+      <w:r>
+        <w:t>($d.diagramType == “</w:t>
+      </w:r>
+      <w:r>
+        <w:t>Package</w:t>
+      </w:r>
+      <w:r>
+        <w:t xml:space="preserve"> Diagram”)</w:t>
+      </w:r>
+      <w:r>
+        <w:t>)</w:t>
+      </w:r>
+      <w:r>
+        <w:t>#set($tmp = $diagramList.add($d))#end#end</w:t>
+      </w:r>
+      <w:r>
+        <w:t>#if($p</w:t>
+      </w:r>
+      <w:r>
+        <w:t>arentP</w:t>
+      </w:r>
+      <w:r>
+        <w:t>ackage != $project.model)</w:t>
+      </w:r>
+      <w:r>
+        <w:t>#set($displayTitle = $js.eval(‘pkgname.replace(/[0-9\.]</w:t>
+      </w:r>
+      <w:r>
+        <w:t>\</w:t>
+      </w:r>
+      <w:proofErr w:type="gramStart"/>
+      <w:r>
+        <w:t>s</w:t>
+      </w:r>
+      <w:proofErr w:type="gramEnd"/>
+      <w:r>
+        <w:t>*</w:t>
+      </w:r>
+      <w:r>
+        <w:t xml:space="preserve">/gi, “”)’, </w:t>
+      </w:r>
+      <w:r>
+        <w:t xml:space="preserve">‘pkgname’, </w:t>
+      </w:r>
+      <w:r>
+        <w:t>$parentPackage.name))#if($js.eval(‘(pkgn.charAt(0) &gt; “7”)&amp;&amp;(pkg</w:t>
+      </w:r>
+      <w:r>
+        <w:t xml:space="preserve">n.indexOf(“.”) != -1)’, ‘pkgn’, </w:t>
+      </w:r>
+      <w:r>
+        <w:t>$parentPackage.name))</w:t>
+      </w:r>
+      <w:r>
+        <w:t>#</w:t>
+      </w:r>
+      <w:proofErr w:type="gramStart"/>
+      <w:r>
+        <w:t>writeHeading(</w:t>
+      </w:r>
+      <w:proofErr w:type="gramEnd"/>
+      <w:r>
+        <w:t>$displayTitle, $displayTitle, “false”, $plevel, “Package”</w:t>
+      </w:r>
+      <w:r>
+        <w:t>, “true”</w:t>
+      </w:r>
+      <w:r>
+        <w:t>)#else#writeHeading($displayTitle, $displayTitle, “false”, $plevel</w:t>
+      </w:r>
+      <w:r>
+        <w:t>, “”, “true”</w:t>
+      </w:r>
+      <w:r>
+        <w:t>)</w:t>
+      </w:r>
+      <w:r>
+        <w:tab/>
+      </w:r>
+      <w:r>
+        <w:t>#end#if($parentPackage.documentation != “”)</w:t>
+      </w:r>
+      <w:r>
+        <w:t>#</w:t>
+      </w:r>
+      <w:r>
+        <w:t>write</w:t>
+      </w:r>
+      <w:r>
+        <w:t>Text($parentPackage.documentation)#end</w:t>
+      </w:r>
+    </w:p>
+    <w:p>
+      <w:r>
+        <w:t>#</w:t>
+      </w:r>
+      <w:proofErr w:type="gramStart"/>
+      <w:r>
+        <w:t>printDiagrams</w:t>
+      </w:r>
+      <w:proofErr w:type="gramEnd"/>
+      <w:r>
+        <w:t>($diagramList</w:t>
+      </w:r>
+      <w:r>
+        <w:t xml:space="preserve"> $plevel</w:t>
+      </w:r>
+      <w:r>
+        <w:t>)</w:t>
+      </w:r>
+    </w:p>
+    <w:p>
+      <w:r>
+        <w:t>#</w:t>
+      </w:r>
+      <w:proofErr w:type="gramStart"/>
+      <w:r>
+        <w:t>end</w:t>
+      </w:r>
+      <w:proofErr w:type="gramEnd"/>
+      <w:r>
+        <w:t>#set ($subPackages = $parentPackage.nestedPackage)#foreach ($pkg in $sorter.humanSort($subPackages))</w:t>
+      </w:r>
+    </w:p>
+    <w:p>
+      <w:r>
+        <w:t>#</w:t>
+      </w:r>
+      <w:proofErr w:type="gramStart"/>
+      <w:r>
+        <w:t>if</w:t>
+      </w:r>
+      <w:proofErr w:type="gramEnd"/>
+      <w:r>
+        <w:t xml:space="preserve"> ($plevel == 1)#packageList($pkg, 2)#elseif($plevel == 2)</w:t>
+      </w:r>
+      <w:r>
+        <w:t xml:space="preserve">#packageList($pkg, </w:t>
+      </w:r>
+      <w:r>
+        <w:t>3</w:t>
+      </w:r>
+      <w:r>
+        <w:t>)</w:t>
+      </w:r>
+      <w:r>
+        <w:t>#elseif($plevel == 3)</w:t>
+      </w:r>
+      <w:r>
+        <w:t xml:space="preserve">#packageList($pkg, </w:t>
+      </w:r>
+      <w:r>
+        <w:t>4</w:t>
+      </w:r>
+      <w:r>
+        <w:t>)</w:t>
+      </w:r>
+      <w:r>
         <w:t>#else</w:t>
       </w:r>
       <w:r>
-        <w:t>#writeHeader</w:t>
-      </w:r>
-      <w:r>
-        <w:t>($disp</w:t>
-      </w:r>
-      <w:r>
-        <w:t xml:space="preserve"> $withNumbering</w:t>
+        <w:t xml:space="preserve">#packageList($pkg, </w:t>
+      </w:r>
+      <w:r>
+        <w:t>5</w:t>
       </w:r>
       <w:r>
         <w:t>)</w:t>
@@ -7708,386 +8934,39 @@
       <w:r>
         <w:t>#end</w:t>
       </w:r>
-      <w:r>
-        <w:t>#macro(findNestedElement $object)#set($innerElement = $report.getInnerElement($object))#foreach($nested in $innerElement)#if($nested.elementType != “package” &amp;&amp; $nested.elementType != “model” &amp;&amp; $nested.elementType != “profile” )#if($nested.elementType == “interface”)#set($tmp = $nestedInterface.add($nested))#elseif($nested.elementType == “class”)#set($tmp = $nestedClass.add($nested))#elseif($nested.elementType == “enumeration”)#set($tmp = $nestedEnum.add($nested))</w:t>
-      </w:r>
-      <w:r>
-        <w:t>#elseif($nested.elementType == “</w:t>
-      </w:r>
-      <w:r>
-        <w:t>datatype</w:t>
-      </w:r>
-      <w:r>
-        <w:t>”)</w:t>
-      </w:r>
-      <w:r>
-        <w:t>#set($tmp = $nestedDataTypes</w:t>
-      </w:r>
-      <w:r>
-        <w:t>.add($nested))#elseif($nested.elementType == “</w:t>
-      </w:r>
-      <w:r>
-        <w:t>stereotype</w:t>
-      </w:r>
-      <w:r>
-        <w:t>”)</w:t>
-      </w:r>
-      <w:r>
-        <w:t>#set($tmp = $nestedStereoTypes</w:t>
-      </w:r>
-      <w:r>
-        <w:t>.add($nested))</w:t>
-      </w:r>
-      <w:r>
-        <w:t>#end#set($in = $report.getInnerElement($nested))#if($in.size() &gt; 0)#findNestedElement($nested)#end#end#end#end</w:t>
-      </w:r>
-    </w:p>
-    <w:p>
-      <w:r>
-        <w:t>## MACRO packageList</w:t>
-      </w:r>
-    </w:p>
-    <w:p>
-      <w:r>
-        <w:t>#macro (packageList, $parentPackage</w:t>
-      </w:r>
-      <w:r>
-        <w:t>, $plevel</w:t>
-      </w:r>
-      <w:r>
-        <w:t>)</w:t>
-      </w:r>
-      <w:r>
-        <w:t>#set($packageInterface = $array.createArray())#set($packageClass = $array.createArray())#set($packageEnum = $array.createArray())</w:t>
-      </w:r>
-      <w:r>
-        <w:t>#set($packageDataTypes</w:t>
-      </w:r>
-      <w:r>
-        <w:t xml:space="preserve"> = $array.createArray())</w:t>
-      </w:r>
-      <w:r>
-        <w:t>#set($packageStereoTypes</w:t>
-      </w:r>
-      <w:r>
-        <w:t xml:space="preserve"> = $array.createArray())</w:t>
-      </w:r>
-      <w:r>
-        <w:t>#set($nestedInterface = $array.createArray())#set($nestedClass = $array.createArray())#set($nestedEnum = $array.createArray())</w:t>
-      </w:r>
-      <w:r>
-        <w:t>#set($nestedDataTypes</w:t>
-      </w:r>
-      <w:r>
-        <w:t xml:space="preserve"> = $array.createArray())</w:t>
-      </w:r>
-      <w:r>
-        <w:t>#set($nestedStereoTypes</w:t>
-      </w:r>
-      <w:r>
-        <w:t xml:space="preserve"> = $array.createArray())</w:t>
-      </w:r>
-      <w:r>
-        <w:t>#if</w:t>
-      </w:r>
-      <w:r>
-        <w:t>(</w:t>
-      </w:r>
-      <w:r>
-        <w:t>($</w:t>
-      </w:r>
-      <w:r>
-        <w:t>parentP</w:t>
-      </w:r>
-      <w:r>
-        <w:t>ackage.elementType ==</w:t>
-      </w:r>
-      <w:r>
-        <w:t>“package”)</w:t>
-      </w:r>
-      <w:r>
-        <w:t>||($</w:t>
-      </w:r>
-      <w:r>
-        <w:t>parentP</w:t>
-      </w:r>
-      <w:r>
-        <w:t>ackage.elementType == “</w:t>
-      </w:r>
-      <w:r>
-        <w:t>profile</w:t>
-      </w:r>
-      <w:r>
-        <w:t>”)</w:t>
-      </w:r>
-      <w:r>
-        <w:t>)</w:t>
-      </w:r>
-      <w:r>
-        <w:t>#foreach($element in $</w:t>
-      </w:r>
-      <w:r>
-        <w:t>parentP</w:t>
-      </w:r>
-      <w:r>
-        <w:t>ackage.ownedElement)#if($element.elementType == “interface”)#set($tmp = $packageInterface.add($element))#set($inner = $report.getInnerElement($element))#if($inner.size() &gt; 0)#findNestedElement($element)#end#elseif($element.elementType == “class”)#set($tmp = $packageClass.add($element))#set($inner = $report.getInnerElement($element))#if($inner.size() &gt; 0)#findNestedElement($element)#end#elseif($element.elementType == “enumeration”)#set($tmp = $packageEnum.add($element))#set($inner = $report.getInnerElement($element))#if($inner.size() &gt; 0)#findNestedElement($element)#end</w:t>
-      </w:r>
-      <w:r>
-        <w:t>#elseif($element.elementType == “</w:t>
-      </w:r>
-      <w:r>
-        <w:t>datatype</w:t>
-      </w:r>
-      <w:r>
-        <w:t>”)</w:t>
-      </w:r>
-      <w:r>
-        <w:t>#set($tmp = $packageDataTypes</w:t>
-      </w:r>
-      <w:r>
-        <w:t>.add($element))#set($inner = $report.getInnerElement($element))#if($inner.size() &gt; 0)#findNestedElement($element)#end</w:t>
-      </w:r>
-      <w:r>
-        <w:t>#elseif($element.elementType == “</w:t>
-      </w:r>
-      <w:r>
-        <w:t>stereotype</w:t>
-      </w:r>
-      <w:r>
-        <w:t>”)</w:t>
-      </w:r>
-      <w:r>
-        <w:t>#set($tmp = $packageStereoTypes</w:t>
-      </w:r>
-      <w:r>
-        <w:t>.add($element))#set($inner = $report.getInnerElement($element))#if($inner.size() &gt; 0)#findNestedElement($element)#end</w:t>
-      </w:r>
-      <w:r>
-        <w:t>#end#end#end#set($tmp = $array.addCollection($packageInterface, $nestedInterface))#set($tmp = $array.addCollection($packageClass, $nestedClass))#set($tmp = $array.addCollection($packageEnum, $nestedEnum))</w:t>
-      </w:r>
-      <w:r>
-        <w:t>#set($tmp = $a</w:t>
-      </w:r>
-      <w:r>
-        <w:t>rray.addCollection($packageDataTypes</w:t>
-      </w:r>
-      <w:r>
-        <w:t>, $nestedDataTypes</w:t>
-      </w:r>
-      <w:r>
-        <w:t>))#set($tmp = $</w:t>
-      </w:r>
-      <w:r>
-        <w:t>array.addCollection($packageStereoTypes, $nestedStereoTypes</w:t>
-      </w:r>
-      <w:r>
-        <w:t>))</w:t>
-      </w:r>
-      <w:r>
-        <w:t>#set($diagramList = $array.createArray())#fo</w:t>
-      </w:r>
-      <w:r>
-        <w:t>reach($d in $sorter.humanSort($</w:t>
-      </w:r>
-      <w:r>
-        <w:t>parentP</w:t>
-      </w:r>
-      <w:r>
-        <w:t>ackage.ownedDiagram))#if(</w:t>
-      </w:r>
-      <w:r>
-        <w:t>(</w:t>
-      </w:r>
-      <w:r>
-        <w:t>$d.diagramType == “Class Diagram”)</w:t>
-      </w:r>
-      <w:r>
-        <w:t>||</w:t>
-      </w:r>
-      <w:r>
-        <w:t xml:space="preserve"> </w:t>
-      </w:r>
-      <w:r>
-        <w:t>($d.diagramType == “</w:t>
-      </w:r>
-      <w:r>
-        <w:t>Profile</w:t>
-      </w:r>
-      <w:r>
-        <w:t xml:space="preserve"> Diagram”)</w:t>
-      </w:r>
-      <w:r>
-        <w:t xml:space="preserve"> </w:t>
-      </w:r>
-      <w:r>
-        <w:t>||</w:t>
-      </w:r>
-      <w:r>
-        <w:t>($d.diagramType == “</w:t>
-      </w:r>
-      <w:r>
-        <w:t>Package</w:t>
-      </w:r>
-      <w:r>
-        <w:t xml:space="preserve"> Diagram”)</w:t>
-      </w:r>
-      <w:r>
-        <w:t>)</w:t>
-      </w:r>
-      <w:r>
-        <w:t>#set($tmp = $diagramList.add($d))#end#end</w:t>
-      </w:r>
-      <w:r>
-        <w:t>#if($p</w:t>
-      </w:r>
-      <w:r>
-        <w:t>arentP</w:t>
-      </w:r>
-      <w:r>
-        <w:t>ackage != $project.model)</w:t>
-      </w:r>
-      <w:r>
-        <w:t>#set($displayTitle = $js.eval(‘pkgname.replace(/[0-9\.]</w:t>
-      </w:r>
-      <w:r>
-        <w:t>\s*</w:t>
-      </w:r>
-      <w:r>
-        <w:t xml:space="preserve">/gi, “”)’, </w:t>
-      </w:r>
-      <w:r>
-        <w:t xml:space="preserve">‘pkgname’, </w:t>
-      </w:r>
-      <w:r>
-        <w:t>$parentPackage.name))#if($js.eval(‘(pkgn.charAt(0) &gt; “7”)&amp;&amp;(pkg</w:t>
-      </w:r>
-      <w:r>
-        <w:t xml:space="preserve">n.indexOf(“.”) != -1)’, ‘pkgn’, </w:t>
-      </w:r>
-      <w:r>
-        <w:t>$parentPackage.name))</w:t>
-      </w:r>
-      <w:r>
-        <w:t>#writeHeading($displayTitle, $displayTitle, “false”, $plevel, “Package”</w:t>
-      </w:r>
-      <w:r>
-        <w:t>, “true”</w:t>
-      </w:r>
-      <w:r>
-        <w:t>)#else#writeHeading($displayTitle, $displayTitle, “false”, $plevel</w:t>
-      </w:r>
-      <w:r>
-        <w:t>, “”, “true”</w:t>
-      </w:r>
-      <w:r>
-        <w:t>)</w:t>
-      </w:r>
+    </w:p>
+    <w:p>
+      <w:r>
+        <w:t>##</w:t>
+      </w:r>
+      <w:r>
+        <w:t>MACRO printDiagrams</w:t>
+      </w:r>
+    </w:p>
+    <w:p>
+      <w:r>
+        <w:t>#</w:t>
+      </w:r>
+      <w:proofErr w:type="gramStart"/>
+      <w:r>
+        <w:t>macro</w:t>
+      </w:r>
+      <w:proofErr w:type="gramEnd"/>
+      <w:r>
+        <w:t xml:space="preserve"> (printDiagrams $pkgdiagrams</w:t>
+      </w:r>
+      <w:r>
+        <w:t xml:space="preserve"> $diagIndent</w:t>
+      </w:r>
+      <w:r>
+        <w:t>)#if($pkgdiagrams)#if($pkgdiagrams.size() &gt; 0)#foreach($diag in $sorter.humanSort($pkgdiagrams))</w:t>
+      </w:r>
+    </w:p>
+    <w:p>
       <w:r>
         <w:tab/>
       </w:r>
       <w:r>
-        <w:t>#end#if($parentPackage.documentation != “”)</w:t>
-      </w:r>
-      <w:r>
-        <w:t>#</w:t>
-      </w:r>
-      <w:r>
-        <w:t>write</w:t>
-      </w:r>
-      <w:r>
-        <w:t>Text($parentPackage.documentation)#end</w:t>
-      </w:r>
-    </w:p>
-    <w:p>
-      <w:r>
-        <w:t>#</w:t>
-      </w:r>
-      <w:r>
-        <w:t>printDiagrams($diagramList</w:t>
-      </w:r>
-      <w:r>
-        <w:t xml:space="preserve"> $plevel</w:t>
-      </w:r>
-      <w:r>
-        <w:t>)</w:t>
-      </w:r>
-    </w:p>
-    <w:p>
-      <w:r>
-        <w:t>#end</w:t>
-      </w:r>
-      <w:r>
-        <w:t>#set ($subPackages = $parentPackage.nestedPackage)#foreach ($pkg in $sorter.humanSort($subPackages))</w:t>
-      </w:r>
-    </w:p>
-    <w:p>
-      <w:r>
-        <w:t>#if ($plevel == 1)#packageList($pkg, 2)#elseif($plevel == 2)</w:t>
-      </w:r>
-      <w:r>
-        <w:t xml:space="preserve">#packageList($pkg, </w:t>
-      </w:r>
-      <w:r>
-        <w:t>3</w:t>
-      </w:r>
-      <w:r>
-        <w:t>)</w:t>
-      </w:r>
-      <w:r>
-        <w:t>#elseif($plevel == 3)</w:t>
-      </w:r>
-      <w:r>
-        <w:t xml:space="preserve">#packageList($pkg, </w:t>
-      </w:r>
-      <w:r>
-        <w:t>4</w:t>
-      </w:r>
-      <w:r>
-        <w:t>)</w:t>
-      </w:r>
-      <w:r>
-        <w:t>#else</w:t>
-      </w:r>
-      <w:r>
-        <w:t xml:space="preserve">#packageList($pkg, </w:t>
-      </w:r>
-      <w:r>
-        <w:t>5</w:t>
-      </w:r>
-      <w:r>
-        <w:t>)</w:t>
-      </w:r>
-      <w:r>
-        <w:t>#end</w:t>
-      </w:r>
-      <w:r>
-        <w:t>#end</w:t>
-      </w:r>
-      <w:r>
-        <w:t>#end</w:t>
-      </w:r>
-    </w:p>
-    <w:p>
-      <w:r>
-        <w:t>##</w:t>
-      </w:r>
-      <w:r>
-        <w:t>MACRO printDiagrams</w:t>
-      </w:r>
-    </w:p>
-    <w:p>
-      <w:r>
-        <w:t>#macro (printDiagrams $pkgdiagrams</w:t>
-      </w:r>
-      <w:r>
-        <w:t xml:space="preserve"> $diagIndent</w:t>
-      </w:r>
-      <w:r>
-        <w:t>)#if($pkgdiagrams)#if($pkgdiagrams.size() &gt; 0)#foreach($diag in $sorter.humanSort($pkgdiagrams))</w:t>
-      </w:r>
-    </w:p>
-    <w:p>
-      <w:r>
         <w:tab/>
       </w:r>
       <w:r>
@@ -8097,10 +8976,15 @@
         <w:tab/>
       </w:r>
       <w:r>
-        <w:tab/>
-      </w:r>
-      <w:r>
-        <w:t>$image.setWidth($diag.image, -2)</w:t>
+        <w:t>$</w:t>
+      </w:r>
+      <w:proofErr w:type="gramStart"/>
+      <w:r>
+        <w:t>image.setWidth</w:t>
+      </w:r>
+      <w:proofErr w:type="gramEnd"/>
+      <w:r>
+        <w:t>($diag.image, -2)</w:t>
       </w:r>
     </w:p>
     <w:p>
@@ -8127,23 +9011,25 @@
           <w:sz w:val="24"/>
           <w:szCs w:val="24"/>
         </w:rPr>
-        <w:t xml:space="preserve">$bookmark.create($diag.ID, </w:t>
-      </w:r>
+        <w:t>$</w:t>
+      </w:r>
+      <w:proofErr w:type="gramStart"/>
       <w:r>
         <w:rPr>
           <w:b/>
           <w:sz w:val="24"/>
           <w:szCs w:val="24"/>
         </w:rPr>
-        <w:t xml:space="preserve">$js.eval(‘ename.replace(/[0-9\.]\s*/gi, “”)’, ‘ename’, </w:t>
-      </w:r>
+        <w:t>bookmark.create</w:t>
+      </w:r>
+      <w:proofErr w:type="gramEnd"/>
       <w:r>
         <w:rPr>
           <w:b/>
           <w:sz w:val="24"/>
           <w:szCs w:val="24"/>
         </w:rPr>
-        <w:t>$diag</w:t>
+        <w:t xml:space="preserve">($diag.ID, </w:t>
       </w:r>
       <w:r>
         <w:rPr>
@@ -8151,28 +9037,70 @@
           <w:sz w:val="24"/>
           <w:szCs w:val="24"/>
         </w:rPr>
-        <w:t>.name</w:t>
-      </w:r>
+        <w:t>$js.eval(‘ename.replace(/[0-9\.]\</w:t>
+      </w:r>
+      <w:proofErr w:type="gramStart"/>
       <w:r>
         <w:rPr>
           <w:b/>
           <w:sz w:val="24"/>
           <w:szCs w:val="24"/>
         </w:rPr>
-        <w:t>)</w:t>
-      </w:r>
+        <w:t>s</w:t>
+      </w:r>
+      <w:proofErr w:type="gramEnd"/>
       <w:r>
         <w:rPr>
           <w:b/>
           <w:sz w:val="24"/>
           <w:szCs w:val="24"/>
         </w:rPr>
+        <w:t xml:space="preserve">*/gi, “”)’, ‘ename’, </w:t>
+      </w:r>
+      <w:r>
+        <w:rPr>
+          <w:b/>
+          <w:sz w:val="24"/>
+          <w:szCs w:val="24"/>
+        </w:rPr>
+        <w:t>$diag</w:t>
+      </w:r>
+      <w:r>
+        <w:rPr>
+          <w:b/>
+          <w:sz w:val="24"/>
+          <w:szCs w:val="24"/>
+        </w:rPr>
+        <w:t>.name</w:t>
+      </w:r>
+      <w:r>
+        <w:rPr>
+          <w:b/>
+          <w:sz w:val="24"/>
+          <w:szCs w:val="24"/>
+        </w:rPr>
         <w:t>)</w:t>
       </w:r>
-    </w:p>
-    <w:p>
-      <w:r>
-        <w:t>#if($diag.documentation != “”)#writeText($diag.documentation)#end</w:t>
+      <w:r>
+        <w:rPr>
+          <w:b/>
+          <w:sz w:val="24"/>
+          <w:szCs w:val="24"/>
+        </w:rPr>
+        <w:t>)</w:t>
+      </w:r>
+    </w:p>
+    <w:p>
+      <w:r>
+        <w:t>#</w:t>
+      </w:r>
+      <w:proofErr w:type="gramStart"/>
+      <w:r>
+        <w:t>if</w:t>
+      </w:r>
+      <w:proofErr w:type="gramEnd"/>
+      <w:r>
+        <w:t>($diag.documentation != “”)#writeText($diag.documentation)#end</w:t>
       </w:r>
       <w:r>
         <w:t xml:space="preserve"> </w:t>
@@ -8208,19 +9136,73 @@
         <w:t xml:space="preserve"> </w:t>
       </w:r>
       <w:r>
-        <w:t>#set($dataTypesLists = $array.createArray())</w:t>
+        <w:t>#set($dataTypesLists = $array.createArray())#set($stereoTypesLists = $array.createArray())</w:t>
+      </w:r>
+      <w:r>
+        <w:t>#set($primitiveTypesLists = $array.createArray())</w:t>
+      </w:r>
+      <w:r>
+        <w:t>#foreach($element in $diagramElements)#if($element.elementType == “interface”)#set($tmp = $interfaceLists.add($element))#set($tmp = $packageInterface.remove($element))#elseif($element.elementType == “class”)#set($tmp = $classLists.add($element))#set($tmp = $packageClass.remove($element))#elseif($element.elementType == “datatype”)#set($tmp = $dataTypesLists.add($element))#set($tmp = $packageDataTypes.remove($element))#elseif($element.elementType == “stereotype”)#set($tmp = $stereoTypesLists.add($element))</w:t>
+      </w:r>
+      <w:r>
+        <w:t xml:space="preserve">#set($tmp = </w:t>
+      </w:r>
+      <w:r>
+        <w:t>$packageStereoTypes.remove($element))</w:t>
       </w:r>
       <w:r>
         <w:t xml:space="preserve"> </w:t>
       </w:r>
       <w:r>
-        <w:t>#set($stereoTypesLists = $array.createArray())#foreach($element in $diagramElements)#if($element.elementType == “interface”)#set($tmp = $interfaceLists.add($element))#set($tmp = $packageInterface.remove($element))#elseif($element.elementType == “class”)#set($tmp = $classLists.add($element))#set($tmp = $packageClass.remove($element))#elseif($element.elementType == “datatype”)#set($tmp = $dataTypesLists.add($element))#set($tmp = $packageDataTypes.remove($element))#elseif($element.elementType == “stereotype”)#set($tmp = $stereoTypesLists.add($element))</w:t>
-      </w:r>
-      <w:r>
-        <w:t xml:space="preserve">#set($tmp = </w:t>
-      </w:r>
-      <w:r>
-        <w:t>$packageStereoTypes.remove($element))#elseif($element.elementType == “enumeration”)#set($tmp = $enumLists.add($element))#set($tmp = $packageEnum.remove($element))#end#end#if($dataTypesLists.size() &gt; 0)#set($knownDataTypes = $array.createArray())#foreach($dtp in $sorter.humanSort($dataTypesLists))#if(!$printedDataTypes.contains($dtp))#set($tmp = $printedDataTypes.add($dtp))</w:t>
+        <w:t>#elseif($element.elementType == “primitivetype”)</w:t>
+      </w:r>
+      <w:r>
+        <w:t xml:space="preserve"> </w:t>
+      </w:r>
+      <w:r>
+        <w:t>#if($js</w:t>
+      </w:r>
+      <w:r>
+        <w:t>.eval(‘(primtypename</w:t>
+      </w:r>
+      <w:r>
+        <w:t>.inde</w:t>
+      </w:r>
+      <w:r>
+        <w:t>xOf(“AML</w:t>
+      </w:r>
+      <w:r>
+        <w:t>”)</w:t>
+      </w:r>
+      <w:r>
+        <w:t xml:space="preserve"> !</w:t>
+      </w:r>
+      <w:r>
+        <w:t>= -1)’, ‘</w:t>
+      </w:r>
+      <w:r>
+        <w:t>primtypename</w:t>
+      </w:r>
+      <w:r>
+        <w:t xml:space="preserve">’, </w:t>
+      </w:r>
+      <w:r>
+        <w:t>$element.name</w:t>
+      </w:r>
+      <w:r>
+        <w:t>)</w:t>
+      </w:r>
+      <w:r>
+        <w:t>)</w:t>
+      </w:r>
+      <w:r>
+        <w:t>#set($tmp = $primitiveTypesLists.add($element))#set($tmp = $packagePrimitiveTypes.remove($element))</w:t>
+      </w:r>
+      <w:r>
+        <w:t>#end</w:t>
+      </w:r>
+      <w:r>
+        <w:t>#elseif($element.elementType == “enumeration”)#set($tmp = $enumLists.add($element))#set($tmp = $packageEnum.remove($element))#end#end#if($dataTypesLists.size() &gt; 0)#set($knownDataTypes = $array.createArray())#foreach($dtp in $sorter.humanSort($dataTypesLists))#if(!$printedDataTypes.contains($dtp))#set($tmp = $printedDataTypes.add($dtp))</w:t>
       </w:r>
       <w:r>
         <w:t>#createCommon</w:t>
@@ -8505,7 +9487,85 @@
         <w:t>#end</w:t>
       </w:r>
       <w:r>
-        <w:t>#end#if($packageDataTypes.size() &gt; 0)#set($knownDataType = $array.createArray())#foreach($dtp in $sorter.humanSort($packageDataTypes))#if(!$printedDataTypes.contains($dtp))#set($tmp = $printedDataTypes.add($dtp))#</w:t>
+        <w:t>#end</w:t>
+      </w:r>
+      <w:r>
+        <w:t>#if($primitiveTypesLists.size() &gt; 0)#set($knownPrimitiveTypes = $array.createArray())#foreach($ptp in $sorter.humanSort($primitiveTypesLists))#if(!$printedPrimitiveTypes.contains($ptp))#set($tmp = $printedPrimitiveTypes.add($ptp))#createCommonContent($ptp, “Primitive Type”</w:t>
+      </w:r>
+      <w:r>
+        <w:t xml:space="preserve"> </w:t>
+      </w:r>
+      <w:r>
+        <w:t>, $diagIndent)#else#set($tmp = $knownPrimitiveTypes.add($ptp))#end#end#if($knownPrimitiveTypes.size() &gt; 0)#writeHeading($knownPrimitive</w:t>
+      </w:r>
+      <w:r>
+        <w:t>Types, “Known other primitive t</w:t>
+      </w:r>
+      <w:r>
+        <w:t>ypes”</w:t>
+      </w:r>
+      <w:r>
+        <w:t xml:space="preserve"> </w:t>
+      </w:r>
+      <w:r>
+        <w:t>, “false”, 7, “”, “false”)#set($size = $knownPrimitiveTypes.size())#foreach($e in $knownPrimitiveTypes)</w:t>
+      </w:r>
+      <w:r>
+        <w:t>#if($js</w:t>
+      </w:r>
+      <w:r>
+        <w:t>.eval(‘(primtypename</w:t>
+      </w:r>
+      <w:r>
+        <w:t>.inde</w:t>
+      </w:r>
+      <w:r>
+        <w:t>xOf(“</w:t>
+      </w:r>
+      <w:r>
+        <w:t>UML</w:t>
+      </w:r>
+      <w:r>
+        <w:t xml:space="preserve"> Standard Profile</w:t>
+      </w:r>
+      <w:r>
+        <w:t>”)</w:t>
+      </w:r>
+      <w:r>
+        <w:t xml:space="preserve"> =</w:t>
+      </w:r>
+      <w:r>
+        <w:t>= -1)’, ‘</w:t>
+      </w:r>
+      <w:r>
+        <w:t>primtypename</w:t>
+      </w:r>
+      <w:r>
+        <w:t xml:space="preserve">’, </w:t>
+      </w:r>
+      <w:r>
+        <w:t>$e</w:t>
+      </w:r>
+      <w:r>
+        <w:t>.qualifiedName</w:t>
+      </w:r>
+      <w:r>
+        <w:t>)</w:t>
+      </w:r>
+      <w:r>
+        <w:t>)</w:t>
+      </w:r>
+      <w:r>
+        <w:t>$bookmark.open($e.ID,$e.name)</w:t>
+      </w:r>
+      <w:r>
+        <w:t>#else$e.name#end</w:t>
+      </w:r>
+      <w:r>
+        <w:t>#if($size != $velocityCount), #end#end #end#end#end</w:t>
+      </w:r>
+      <w:r>
+        <w:t>#if($packageDataTypes.size() &gt; 0)#set($knownDataType = $array.createArray())#foreach($dtp in $sorter.humanSort($packageDataTypes))#if(!$printedDataTypes.contains($dtp))#set($tmp = $printedDataTypes.add($dtp))#</w:t>
       </w:r>
       <w:r>
         <w:t>createCommon</w:t>
@@ -8715,6 +9775,72 @@
         <w:t>#end</w:t>
       </w:r>
       <w:r>
+        <w:t>#if($packagePrimitiveTypes.size() &gt; 0)#set($knownPrimitiveType = $array.createArray())#foreach($ptp in $sorter.humanSort($packagePrimitiveTypes))#if(!$printedPrimitiveTypes.contains($ptp))#set($tmp = $printedPrimitiveTypes.add($ptp))#createCommonContent($ptp, “Primitive Type”</w:t>
+      </w:r>
+      <w:r>
+        <w:t xml:space="preserve"> </w:t>
+      </w:r>
+      <w:r>
+        <w:t>, $diagIndent)#else#set($tmp = $knownPrimitiveType.add($ptp))#end#end#if($knownPrimitiveType.size() &gt; 0)#writeHeading($kn</w:t>
+      </w:r>
+      <w:r>
+        <w:t>ownPrimitiveType, “Known other primitive t</w:t>
+      </w:r>
+      <w:r>
+        <w:t>ypes”</w:t>
+      </w:r>
+      <w:r>
+        <w:t xml:space="preserve"> </w:t>
+      </w:r>
+      <w:r>
+        <w:t>, “false”, 7, “”, “false”)#set($size = $knownPrimitiveType.size())#foreach($i in $knownPrimitiveType)</w:t>
+      </w:r>
+      <w:r>
+        <w:t>#if($js</w:t>
+      </w:r>
+      <w:r>
+        <w:t>.eval(‘(primtypename</w:t>
+      </w:r>
+      <w:r>
+        <w:t>.inde</w:t>
+      </w:r>
+      <w:r>
+        <w:t>xOf(“</w:t>
+      </w:r>
+      <w:r>
+        <w:t>UML</w:t>
+      </w:r>
+      <w:r>
+        <w:t xml:space="preserve"> Standard Profile</w:t>
+      </w:r>
+      <w:r>
+        <w:t>”)</w:t>
+      </w:r>
+      <w:r>
+        <w:t xml:space="preserve"> =</w:t>
+      </w:r>
+      <w:r>
+        <w:t>= -1)’, ‘primtypename’, $i</w:t>
+      </w:r>
+      <w:r>
+        <w:t>.qualifiedN</w:t>
+      </w:r>
+      <w:r>
+        <w:t>ame))</w:t>
+      </w:r>
+      <w:r>
+        <w:t>$bookmark.open($i.ID,$i.name)</w:t>
+      </w:r>
+      <w:r>
+        <w:t>#else$i.name#end</w:t>
+      </w:r>
+      <w:r>
+        <w:t>#</w:t>
+      </w:r>
+      <w:r>
+        <w:t>if($size != $velocityCount), #end#end#end</w:t>
+      </w:r>
+      <w:r>
         <w:t>#if($packageStereoTypes.size() &gt; 0)#set($knownStereoType = $array.createArray())#foreach($stp in $sorter.humanSort($packageStereoTypes))#if(!$printedStereoTypes.contains($stp))#set($tmp = $printedStereoTypes.add($stp))</w:t>
       </w:r>
       <w:r>
@@ -8779,7 +9905,15 @@
     </w:p>
     <w:p>
       <w:r>
-        <w:t>#macro(createEnumeration</w:t>
+        <w:t>#</w:t>
+      </w:r>
+      <w:proofErr w:type="gramStart"/>
+      <w:r>
+        <w:t>macro</w:t>
+      </w:r>
+      <w:proofErr w:type="gramEnd"/>
+      <w:r>
+        <w:t>(createEnumeration</w:t>
       </w:r>
       <w:r>
         <w:t>Content $</w:t>
@@ -8871,7 +10005,15 @@
     </w:p>
     <w:p>
       <w:r>
-        <w:t>#foreach($pa in $pas) #set($entry = $pa.diagramPresentationElement.name) #if(</w:t>
+        <w:t>#</w:t>
+      </w:r>
+      <w:proofErr w:type="gramStart"/>
+      <w:r>
+        <w:t>foreach</w:t>
+      </w:r>
+      <w:proofErr w:type="gramEnd"/>
+      <w:r>
+        <w:t>($pa in $pas) #set($entry = $pa.diagramPresentationElement.name) #if(</w:t>
       </w:r>
       <w:r>
         <w:t>!$diagramList.contains($entry))</w:t>
@@ -8913,7 +10055,15 @@
         <w:t>.replace(/[0-9\.]</w:t>
       </w:r>
       <w:r>
-        <w:t>\s*</w:t>
+        <w:t>\</w:t>
+      </w:r>
+      <w:proofErr w:type="gramStart"/>
+      <w:r>
+        <w:t>s</w:t>
+      </w:r>
+      <w:proofErr w:type="gramEnd"/>
+      <w:r>
+        <w:t>*</w:t>
       </w:r>
       <w:r>
         <w:t xml:space="preserve">/gi, “”)’, </w:t>
@@ -9031,7 +10181,15 @@
     </w:p>
     <w:p>
       <w:r>
-        <w:t>#macro(createCommonContent $umlType</w:t>
+        <w:t>#</w:t>
+      </w:r>
+      <w:proofErr w:type="gramStart"/>
+      <w:r>
+        <w:t>macro</w:t>
+      </w:r>
+      <w:proofErr w:type="gramEnd"/>
+      <w:r>
+        <w:t>(createCommonContent $umlType</w:t>
       </w:r>
       <w:r>
         <w:t xml:space="preserve"> $typeName</w:t>
@@ -9238,7 +10396,15 @@
         <w:t>.replace(/[0-9\.]</w:t>
       </w:r>
       <w:r>
-        <w:t>\s*</w:t>
+        <w:t>\</w:t>
+      </w:r>
+      <w:proofErr w:type="gramStart"/>
+      <w:r>
+        <w:t>s</w:t>
+      </w:r>
+      <w:proofErr w:type="gramEnd"/>
+      <w:r>
+        <w:t>*</w:t>
       </w:r>
       <w:r>
         <w:t xml:space="preserve">/gi, “”)’, </w:t>
@@ -9280,7 +10446,19 @@
         <w:t>$typeName != “Interface”</w:t>
       </w:r>
       <w:r>
-        <w:t>))</w:t>
+        <w:t>)</w:t>
+      </w:r>
+      <w:r>
+        <w:t>&amp;&amp;($typeName != “Primitive</w:t>
+      </w:r>
+      <w:r>
+        <w:t xml:space="preserve"> </w:t>
+      </w:r>
+      <w:r>
+        <w:t>Type”)</w:t>
+      </w:r>
+      <w:r>
+        <w:t>)</w:t>
       </w:r>
       <w:r>
         <w:t>#set($implementInterface = $</w:t>
@@ -9331,7 +10509,64 @@
         <w:t>b</w:t>
       </w:r>
       <w:r>
-        <w:t>class in $sorter.humanSort($baseClassifier))$bookmark.open($</w:t>
+        <w:t>class in $sorter.humanSort($baseClassifier))</w:t>
+      </w:r>
+      <w:r>
+        <w:t xml:space="preserve"> </w:t>
+      </w:r>
+      <w:r>
+        <w:t>#if($js</w:t>
+      </w:r>
+      <w:r>
+        <w:t>.eval(‘(primtypename</w:t>
+      </w:r>
+      <w:r>
+        <w:t>1</w:t>
+      </w:r>
+      <w:r>
+        <w:t>.inde</w:t>
+      </w:r>
+      <w:r>
+        <w:t>xOf(“</w:t>
+      </w:r>
+      <w:r>
+        <w:t>UML</w:t>
+      </w:r>
+      <w:r>
+        <w:t xml:space="preserve"> Standard Profile</w:t>
+      </w:r>
+      <w:r>
+        <w:t>”)</w:t>
+      </w:r>
+      <w:r>
+        <w:t xml:space="preserve"> =</w:t>
+      </w:r>
+      <w:r>
+        <w:t>= -1)’, ‘</w:t>
+      </w:r>
+      <w:r>
+        <w:t>primtypename</w:t>
+      </w:r>
+      <w:r>
+        <w:t>1</w:t>
+      </w:r>
+      <w:r>
+        <w:t xml:space="preserve">’, </w:t>
+      </w:r>
+      <w:r>
+        <w:t>$bclass</w:t>
+      </w:r>
+      <w:r>
+        <w:t>.qualifiedName</w:t>
+      </w:r>
+      <w:r>
+        <w:t>)</w:t>
+      </w:r>
+      <w:r>
+        <w:t>)</w:t>
+      </w:r>
+      <w:r>
+        <w:t>$bookmark.open($</w:t>
       </w:r>
       <w:r>
         <w:t>b</w:t>
@@ -9343,7 +10578,13 @@
         <w:t>b</w:t>
       </w:r>
       <w:r>
-        <w:t>class.name)#if($size !=</w:t>
+        <w:t>class.name)</w:t>
+      </w:r>
+      <w:r>
+        <w:t>#else$bclass.name#end</w:t>
+      </w:r>
+      <w:r>
+        <w:t>#if($size !=</w:t>
       </w:r>
       <w:r>
         <w:t>$velocityCount), #end#end#end#set($specClassifier = $</w:t>
@@ -9364,7 +10605,70 @@
         <w:t>s</w:t>
       </w:r>
       <w:r>
-        <w:t>class in $sorter.humanSort($specClassifier))$bookmark.open($</w:t>
+        <w:t>class in $sorter.humanSort($specClassifier))</w:t>
+      </w:r>
+      <w:r>
+        <w:t xml:space="preserve"> </w:t>
+      </w:r>
+      <w:r>
+        <w:t>#if($js</w:t>
+      </w:r>
+      <w:r>
+        <w:t>.eval(‘(primtypename</w:t>
+      </w:r>
+      <w:r>
+        <w:t>2</w:t>
+      </w:r>
+      <w:r>
+        <w:t>.inde</w:t>
+      </w:r>
+      <w:r>
+        <w:t>xOf(“</w:t>
+      </w:r>
+      <w:r>
+        <w:t>UML</w:t>
+      </w:r>
+      <w:r>
+        <w:t xml:space="preserve"> </w:t>
+      </w:r>
+      <w:r>
+        <w:t>Standard Profile</w:t>
+      </w:r>
+      <w:r>
+        <w:t>”)</w:t>
+      </w:r>
+      <w:r>
+        <w:t xml:space="preserve"> =</w:t>
+      </w:r>
+      <w:r>
+        <w:t>= -1)’, ‘</w:t>
+      </w:r>
+      <w:r>
+        <w:t>primtypename</w:t>
+      </w:r>
+      <w:r>
+        <w:t>2</w:t>
+      </w:r>
+      <w:r>
+        <w:t xml:space="preserve">’, </w:t>
+      </w:r>
+      <w:r>
+        <w:t>$sclass.</w:t>
+      </w:r>
+      <w:r>
+        <w:t>qualifiedN</w:t>
+      </w:r>
+      <w:r>
+        <w:t>ame</w:t>
+      </w:r>
+      <w:r>
+        <w:t>)</w:t>
+      </w:r>
+      <w:r>
+        <w:t>)</w:t>
+      </w:r>
+      <w:r>
+        <w:t>$bookmark.open($</w:t>
       </w:r>
       <w:r>
         <w:t>s</w:t>
@@ -9376,7 +10680,13 @@
         <w:t>s</w:t>
       </w:r>
       <w:r>
-        <w:t>class.name)#if($size !=</w:t>
+        <w:t>class.name)</w:t>
+      </w:r>
+      <w:r>
+        <w:t>#else$sclass.name#end</w:t>
+      </w:r>
+      <w:r>
+        <w:t>#if($size !=</w:t>
       </w:r>
       <w:r>
         <w:t>$velocityCount), #end#end#end#set($</w:t>
@@ -9477,7 +10787,15 @@
     </w:p>
     <w:p>
       <w:r>
-        <w:t>#set($associationLists = $array.createArray())</w:t>
+        <w:t>#</w:t>
+      </w:r>
+      <w:proofErr w:type="gramStart"/>
+      <w:r>
+        <w:t>set</w:t>
+      </w:r>
+      <w:proofErr w:type="gramEnd"/>
+      <w:r>
+        <w:t>($associationLists = $array.createArray())</w:t>
       </w:r>
       <w:r>
         <w:t xml:space="preserve">#foreach($attribute in </w:t>
@@ -9498,19 +10816,95 @@
         <w:t>#if($js</w:t>
       </w:r>
       <w:r>
-        <w:t>.eval(‘(</w:t>
+        <w:t>.eval(‘(assocnm</w:t>
+      </w:r>
+      <w:r>
+        <w:t>.inde</w:t>
+      </w:r>
+      <w:r>
+        <w:t>xOf(“base_</w:t>
+      </w:r>
+      <w:r>
+        <w:t>”)</w:t>
+      </w:r>
+      <w:r>
+        <w:t xml:space="preserve"> =</w:t>
+      </w:r>
+      <w:r>
+        <w:t>= -1)’, ‘</w:t>
       </w:r>
       <w:r>
         <w:t>assocnm</w:t>
       </w:r>
       <w:r>
+        <w:t xml:space="preserve">’, </w:t>
+      </w:r>
+      <w:r>
+        <w:t>$attribute.name</w:t>
+      </w:r>
+      <w:r>
+        <w:t>)</w:t>
+      </w:r>
+      <w:r>
+        <w:t>)</w:t>
+      </w:r>
+      <w:r>
+        <w:t>#set($tmp=</w:t>
+      </w:r>
+      <w:r>
+        <w:t>$associationLis</w:t>
+      </w:r>
+      <w:r>
+        <w:t>ts.add($attribute.association))</w:t>
+      </w:r>
+      <w:r>
+        <w:t>#end</w:t>
+      </w:r>
+      <w:r>
+        <w:t>#end</w:t>
+      </w:r>
+      <w:r>
+        <w:t xml:space="preserve">#end#if($associationLists.size() &gt; 0)#writeHeading($associationLists, “Associations”, “false”, </w:t>
+      </w:r>
+      <w:r>
+        <w:t>7,</w:t>
+      </w:r>
+      <w:r>
+        <w:t xml:space="preserve"> “”, “false”)</w:t>
+      </w:r>
+    </w:p>
+    <w:p>
+      <w:r>
+        <w:t>#</w:t>
+      </w:r>
+      <w:proofErr w:type="gramStart"/>
+      <w:r>
+        <w:t>foreach</w:t>
+      </w:r>
+      <w:proofErr w:type="gramEnd"/>
+      <w:r>
+        <w:t>($attribute in $</w:t>
+      </w:r>
+      <w:r>
+        <w:t>umlType</w:t>
+      </w:r>
+      <w:r>
+        <w:t>.ownedAttribu</w:t>
+      </w:r>
+      <w:r>
+        <w:t>te) #if($attribute.association)</w:t>
+      </w:r>
+      <w:r>
+        <w:t>#if($js</w:t>
+      </w:r>
+      <w:r>
+        <w:t>.eval(‘(assocnm</w:t>
+      </w:r>
+      <w:r>
         <w:t>.inde</w:t>
       </w:r>
       <w:r>
-        <w:t>xOf(“</w:t>
-      </w:r>
-      <w:r>
-        <w:t>base_</w:t>
+        <w:t>xOf(“base_</w:t>
       </w:r>
       <w:r>
         <w:t>”)</w:t>
@@ -9528,10 +10922,7 @@
         <w:t xml:space="preserve">’, </w:t>
       </w:r>
       <w:r>
-        <w:t>$attribute.n</w:t>
-      </w:r>
-      <w:r>
-        <w:t>ame</w:t>
+        <w:t>$attribute.name</w:t>
       </w:r>
       <w:r>
         <w:t>)</w:t>
@@ -9540,282 +10931,235 @@
         <w:t>)</w:t>
       </w:r>
       <w:r>
-        <w:t>#set($tmp=</w:t>
-      </w:r>
-      <w:r>
-        <w:t>$associationLis</w:t>
-      </w:r>
-      <w:r>
-        <w:t>ts.add($attribute.association))</w:t>
+        <w:t>#set($association = $attribute.associa</w:t>
+      </w:r>
+      <w:r>
+        <w:t>tion)</w:t>
+      </w:r>
+      <w:r>
+        <w:t>#printAsso($attribute, $association, $</w:t>
+      </w:r>
+      <w:r>
+        <w:t>umlType</w:t>
+      </w:r>
+      <w:r>
+        <w:t>)</w:t>
       </w:r>
       <w:r>
         <w:t>#end</w:t>
       </w:r>
       <w:r>
+        <w:t>#</w:t>
+      </w:r>
+      <w:r>
+        <w:t>end</w:t>
+      </w:r>
+      <w:r>
         <w:t>#end</w:t>
       </w:r>
       <w:r>
-        <w:t xml:space="preserve">#end#if($associationLists.size() &gt; 0)#writeHeading($associationLists, “Associations”, “false”, </w:t>
-      </w:r>
-      <w:r>
-        <w:t>7,</w:t>
-      </w:r>
-      <w:r>
-        <w:t xml:space="preserve"> “”, “false”)</w:t>
-      </w:r>
-    </w:p>
-    <w:p>
-      <w:r>
-        <w:t>#foreach($attribute in $</w:t>
-      </w:r>
-      <w:r>
-        <w:t>umlType</w:t>
-      </w:r>
-      <w:r>
-        <w:t>.ownedAttribu</w:t>
-      </w:r>
-      <w:r>
-        <w:t>te) #if($attribute.association)</w:t>
-      </w:r>
-      <w:r>
-        <w:t>#if($js</w:t>
-      </w:r>
-      <w:r>
-        <w:t>.eval(‘(assocnm</w:t>
-      </w:r>
-      <w:r>
-        <w:t>.inde</w:t>
-      </w:r>
-      <w:r>
-        <w:t>xOf(“base_</w:t>
-      </w:r>
-      <w:r>
-        <w:t>”)</w:t>
-      </w:r>
-      <w:r>
-        <w:t xml:space="preserve"> =</w:t>
-      </w:r>
+        <w:t>#end</w:t>
+      </w:r>
+    </w:p>
+    <w:p>
       <w:bookmarkStart w:id="31" w:name="_GoBack"/>
       <w:bookmarkEnd w:id="31"/>
       <w:r>
-        <w:t>= -1)’, ‘</w:t>
-      </w:r>
-      <w:r>
-        <w:t>assocnm</w:t>
-      </w:r>
-      <w:r>
-        <w:t xml:space="preserve">’, </w:t>
-      </w:r>
-      <w:r>
-        <w:t>$attribute.name</w:t>
+        <w:t>#</w:t>
+      </w:r>
+      <w:proofErr w:type="gramStart"/>
+      <w:r>
+        <w:t>set</w:t>
+      </w:r>
+      <w:proofErr w:type="gramEnd"/>
+      <w:r>
+        <w:t>($rules = $array.createArray())#foreach($rule in $umlType.ownedRule) #set($tmp = $rules.add($rule)) #end</w:t>
+      </w:r>
+    </w:p>
+    <w:p>
+      <w:r>
+        <w:t>#</w:t>
+      </w:r>
+      <w:proofErr w:type="gramStart"/>
+      <w:r>
+        <w:t>if</w:t>
+      </w:r>
+      <w:proofErr w:type="gramEnd"/>
+      <w:r>
+        <w:t>($rules.size() &gt; 0)</w:t>
+      </w:r>
+      <w:r>
+        <w:t xml:space="preserve">#writeHeading($rules, “Constraints”, “false”, </w:t>
+      </w:r>
+      <w:r>
+        <w:t>7,</w:t>
+      </w:r>
+      <w:r>
+        <w:t xml:space="preserve"> “”, “false”)</w:t>
+      </w:r>
+      <w:r>
+        <w:t xml:space="preserve">#foreach ($rulei in </w:t>
+      </w:r>
+      <w:r>
+        <w:t>$rules)</w:t>
+      </w:r>
+    </w:p>
+    <w:p>
+      <w:r>
+        <w:t>#</w:t>
+      </w:r>
+      <w:proofErr w:type="gramStart"/>
+      <w:r>
+        <w:t>writeListItem</w:t>
+      </w:r>
+      <w:proofErr w:type="gramEnd"/>
+      <w:r>
+        <w:t>(</w:t>
+      </w:r>
+      <w:r>
+        <w:t>$rule</w:t>
+      </w:r>
+      <w:r>
+        <w:t>i</w:t>
+      </w:r>
+      <w:r>
+        <w:t>.name</w:t>
       </w:r>
       <w:r>
         <w:t>)</w:t>
       </w:r>
       <w:r>
+        <w:t>#</w:t>
+      </w:r>
+      <w:r>
+        <w:t>if ($rule</w:t>
+      </w:r>
+      <w:r>
+        <w:t>i</w:t>
+      </w:r>
+      <w:r>
+        <w:t>.specification)</w:t>
+      </w:r>
+      <w:r>
+        <w:t>#if(</w:t>
+      </w:r>
+      <w:r>
+        <w:t>($rulei.documentation)&amp;&amp;(</w:t>
+      </w:r>
+      <w:r>
+        <w:t>$rulei.documentation !=“”)</w:t>
+      </w:r>
+      <w:r>
         <w:t>)</w:t>
       </w:r>
       <w:r>
-        <w:t>#set($association = $attribute.associa</w:t>
-      </w:r>
-      <w:r>
-        <w:t>tion)</w:t>
-      </w:r>
-      <w:r>
-        <w:t>#printAsso($attribute, $association, $</w:t>
-      </w:r>
-      <w:r>
-        <w:t>umlType</w:t>
+        <w:t>#writ</w:t>
+      </w:r>
+      <w:r>
+        <w:t>eText($rulei.documentation)#end</w:t>
+      </w:r>
+      <w:r>
+        <w:t>#if(</w:t>
+      </w:r>
+      <w:r>
+        <w:t>$</w:t>
+      </w:r>
+      <w:r>
+        <w:t>rulei.specification</w:t>
+      </w:r>
+      <w:r>
+        <w:t>.text</w:t>
+      </w:r>
+      <w:r>
+        <w:t xml:space="preserve"> != “”</w:t>
       </w:r>
       <w:r>
         <w:t>)</w:t>
       </w:r>
       <w:r>
+        <w:t>#if($rulei.specification.language)</w:t>
+      </w:r>
+      <w:r>
+        <w:t>$js.eval(‘</w:t>
+      </w:r>
+      <w:r>
+        <w:t>lname</w:t>
+      </w:r>
+      <w:r>
+        <w:t>.replace(“</w:t>
+      </w:r>
+      <w:r>
+        <w:t>OCL</w:t>
+      </w:r>
+      <w:r>
+        <w:t>2</w:t>
+      </w:r>
+      <w:r>
+        <w:t>\</w:t>
+      </w:r>
+      <w:r>
+        <w:t>.</w:t>
+      </w:r>
+      <w:r>
+        <w:t>0</w:t>
+      </w:r>
+      <w:r>
+        <w:t>”</w:t>
+      </w:r>
+      <w:r>
+        <w:t>, “</w:t>
+      </w:r>
+      <w:r>
+        <w:t>OCL</w:t>
+      </w:r>
+      <w:r>
+        <w:t xml:space="preserve">”)’, </w:t>
+      </w:r>
+      <w:r>
+        <w:t xml:space="preserve">‘lname’, </w:t>
+      </w:r>
+      <w:r>
+        <w:t>$rulei.specification</w:t>
+      </w:r>
+      <w:r>
+        <w:t>.language.toString()</w:t>
+      </w:r>
+      <w:r>
+        <w:t>)</w:t>
+      </w:r>
+      <w:r>
         <w:t>#end</w:t>
       </w:r>
       <w:r>
-        <w:t>#</w:t>
-      </w:r>
-      <w:r>
-        <w:t>end</w:t>
-      </w:r>
-      <w:r>
-        <w:t>#end #end</w:t>
-      </w:r>
-    </w:p>
-    <w:p>
-      <w:r>
-        <w:t>#set($rules = $array.createArray())#foreach($rule in $umlType.ownedRule) #set($tmp = $rules.add($rule)) #end</w:t>
-      </w:r>
-    </w:p>
-    <w:p>
-      <w:r>
-        <w:t>#if($rules.size() &gt; 0)</w:t>
-      </w:r>
-      <w:r>
-        <w:t xml:space="preserve">#writeHeading($rules, “Constraints”, “false”, </w:t>
-      </w:r>
-      <w:r>
-        <w:t>7,</w:t>
-      </w:r>
-      <w:r>
-        <w:t xml:space="preserve"> “”, “false”)</w:t>
-      </w:r>
-      <w:r>
-        <w:t xml:space="preserve">#foreach ($rulei in </w:t>
-      </w:r>
-      <w:r>
-        <w:t>$rules)</w:t>
-      </w:r>
-    </w:p>
-    <w:p>
-      <w:r>
-        <w:t>#writeListItem(</w:t>
-      </w:r>
-      <w:r>
-        <w:t>$rule</w:t>
-      </w:r>
-      <w:r>
-        <w:t>i</w:t>
-      </w:r>
-      <w:r>
-        <w:t>.name</w:t>
+        <w:t>#writeCode(</w:t>
+      </w:r>
+      <w:r>
+        <w:t>$rulei.specification</w:t>
+      </w:r>
+      <w:r>
+        <w:t>.text</w:t>
       </w:r>
       <w:r>
         <w:t>)</w:t>
       </w:r>
       <w:r>
-        <w:t>#</w:t>
-      </w:r>
-      <w:r>
-        <w:t>if ($rule</w:t>
-      </w:r>
-      <w:r>
-        <w:t>i</w:t>
-      </w:r>
-      <w:r>
-        <w:t>.specification)</w:t>
-      </w:r>
-      <w:r>
-        <w:t>#if(</w:t>
-      </w:r>
-      <w:r>
-        <w:t>($rulei.documentation)&amp;&amp;(</w:t>
-      </w:r>
-      <w:r>
-        <w:t>$rulei.documentation !=“”)</w:t>
-      </w:r>
-      <w:r>
-        <w:t>)</w:t>
-      </w:r>
-      <w:r>
-        <w:t>#writ</w:t>
-      </w:r>
-      <w:r>
-        <w:t>eText($rulei.documentation)#end</w:t>
-      </w:r>
-      <w:r>
-        <w:t>#if(</w:t>
-      </w:r>
-      <w:r>
-        <w:t>$</w:t>
-      </w:r>
-      <w:r>
-        <w:t>rulei.specification</w:t>
-      </w:r>
-      <w:r>
-        <w:t>.text</w:t>
-      </w:r>
-      <w:r>
-        <w:t xml:space="preserve"> != “”</w:t>
-      </w:r>
-      <w:r>
-        <w:t>)</w:t>
-      </w:r>
-      <w:r>
-        <w:t>#if($rulei.specification.language)</w:t>
-      </w:r>
-      <w:r>
-        <w:t>$js.eval(‘</w:t>
-      </w:r>
-      <w:r>
-        <w:t>lname</w:t>
-      </w:r>
-      <w:r>
-        <w:t>.replace(“</w:t>
-      </w:r>
-      <w:r>
-        <w:t>OCL</w:t>
-      </w:r>
-      <w:r>
-        <w:t>2</w:t>
-      </w:r>
-      <w:r>
-        <w:t>\</w:t>
-      </w:r>
-      <w:r>
-        <w:t>.</w:t>
-      </w:r>
-      <w:r>
-        <w:t>0</w:t>
-      </w:r>
-      <w:r>
-        <w:t>”</w:t>
-      </w:r>
-      <w:r>
-        <w:t>, “</w:t>
-      </w:r>
-      <w:r>
-        <w:t>OCL</w:t>
-      </w:r>
-      <w:r>
-        <w:t xml:space="preserve">”)’, </w:t>
-      </w:r>
-      <w:r>
-        <w:t xml:space="preserve">‘lname’, </w:t>
-      </w:r>
-      <w:r>
-        <w:t>$rulei.specification</w:t>
-      </w:r>
-      <w:r>
-        <w:t>.language.toString()</w:t>
-      </w:r>
-      <w:r>
-        <w:t>)</w:t>
-      </w:r>
-      <w:r>
         <w:t>#end</w:t>
       </w:r>
       <w:r>
-        <w:t>#writeCode(</w:t>
-      </w:r>
-      <w:r>
-        <w:t>$rulei.specification</w:t>
-      </w:r>
-      <w:r>
-        <w:t>.text</w:t>
-      </w:r>
-      <w:r>
-        <w:t>)</w:t>
+        <w:t>#en</w:t>
+      </w:r>
+      <w:r>
+        <w:t>d</w:t>
       </w:r>
       <w:r>
         <w:t>#end</w:t>
       </w:r>
       <w:r>
-        <w:t>#en</w:t>
-      </w:r>
-      <w:r>
-        <w:t>d</w:t>
-      </w:r>
-      <w:r>
         <w:t>#end</w:t>
       </w:r>
       <w:r>
         <w:t>#end</w:t>
       </w:r>
-      <w:r>
-        <w:t>#end</w:t>
-      </w:r>
     </w:p>
     <w:p>
       <w:pPr>
@@ -9825,8 +11169,8 @@
       </w:pPr>
     </w:p>
     <w:sectPr>
-      <w:headerReference w:type="default" r:id="rId27"/>
-      <w:footerReference w:type="default" r:id="rId28"/>
+      <w:headerReference w:type="default" r:id="rId24"/>
+      <w:footerReference w:type="default" r:id="rId25"/>
       <w:pgSz w:w="12240" w:h="15840"/>
       <w:pgMar w:top="1440" w:right="1440" w:bottom="1440" w:left="1440" w:header="720" w:footer="720" w:gutter="0"/>
       <w:cols w:space="720"/>
@@ -14155,6 +15499,13 @@
     <w:pitch w:val="variable"/>
     <w:sig w:usb0="00000003" w:usb1="00000000" w:usb2="00000000" w:usb3="00000000" w:csb0="00000001" w:csb1="00000000"/>
   </w:font>
+  <w:font w:name="Times">
+    <w:panose1 w:val="02000500000000000000"/>
+    <w:charset w:val="00"/>
+    <w:family w:val="auto"/>
+    <w:pitch w:val="variable"/>
+    <w:sig w:usb0="00000003" w:usb1="00000000" w:usb2="00000000" w:usb3="00000000" w:csb0="00000001" w:csb1="00000000"/>
+  </w:font>
 </w:fonts>
 </file>
 
@@ -14172,6 +15523,7 @@
   </w:compat>
   <w:rsids>
     <w:rsidRoot w:val="002D48AC"/>
+    <w:rsid w:val="001C7B91"/>
     <w:rsid w:val="002D48AC"/>
     <w:rsid w:val="007E1223"/>
   </w:rsids>
@@ -14997,7 +16349,7 @@
 </file>
 
 <file path=customXml/itemProps1.xml><?xml version="1.0" encoding="utf-8"?>
-<ds:datastoreItem xmlns:ds="http://schemas.openxmlformats.org/officeDocument/2006/customXml" ds:itemID="{4D646147-D2EB-C145-B367-94FACE57E248}">
+<ds:datastoreItem xmlns:ds="http://schemas.openxmlformats.org/officeDocument/2006/customXml" ds:itemID="{4B1C1137-626D-FF4E-8D1A-AE06A662EFC6}">
   <ds:schemaRefs>
     <ds:schemaRef ds:uri="http://schemas.openxmlformats.org/officeDocument/2006/bibliography"/>
   </ds:schemaRefs>

</xml_diff>

<commit_message>
Fixed annoying label issue
</commit_message>
<xml_diff>
--- a/report/OMGSubmissionTemplate.docx
+++ b/report/OMGSubmissionTemplate.docx
@@ -12314,15 +12314,42 @@
         <w:t xml:space="preserve">($displayTitle = </w:t>
       </w:r>
       <w:r>
-        <w:t>($parentPackage.name))</w:t>
-      </w:r>
-    </w:p>
-    <w:p>
-      <w:pPr>
-        <w:ind w:left="1440"/>
-      </w:pPr>
+        <w:t>$js.eval(‘e.replace</w:t>
+      </w:r>
+      <w:r>
+        <w:t>(/[0-9\.</w:t>
+      </w:r>
+      <w:r>
+        <w:t>]</w:t>
+      </w:r>
+      <w:r>
+        <w:t>+\s*/</w:t>
+      </w:r>
+      <w:r>
+        <w:t xml:space="preserve">, “”)’, </w:t>
+      </w:r>
+      <w:r>
+        <w:t>‘e</w:t>
+      </w:r>
+      <w:r>
+        <w:t>’</w:t>
+      </w:r>
+      <w:r>
+        <w:t xml:space="preserve">, </w:t>
+      </w:r>
+      <w:r>
+        <w:t>$parentPackage.name)</w:t>
+      </w:r>
       <w:bookmarkStart w:id="31" w:name="_GoBack"/>
       <w:bookmarkEnd w:id="31"/>
+      <w:r>
+        <w:t>)</w:t>
+      </w:r>
+    </w:p>
+    <w:p>
+      <w:pPr>
+        <w:ind w:left="1440"/>
+      </w:pPr>
       <w:r>
         <w:t>#writeHeading($displayTitle, $displayTitle, “false”, $plevel</w:t>
       </w:r>
@@ -13562,13 +13589,16 @@
         <w:t xml:space="preserve"> </w:t>
       </w:r>
       <w:r>
-        <w:t>$js.eval(‘</w:t>
-      </w:r>
-      <w:r>
-        <w:t>e.replace(/[0-9\.</w:t>
+        <w:t>$js.eval(‘e.replace</w:t>
+      </w:r>
+      <w:r>
+        <w:t>(/[0-9\.</w:t>
       </w:r>
       <w:r>
         <w:t>]</w:t>
+      </w:r>
+      <w:r>
+        <w:t>+</w:t>
       </w:r>
       <w:r>
         <w:t>\</w:t>
@@ -14171,7 +14201,7 @@
         <w:t>ark.open($targetDiag.</w:t>
       </w:r>
       <w:r>
-        <w:t>get(0).ID, #</w:t>
+        <w:t xml:space="preserve">get(0).ID, </w:t>
       </w:r>
       <w:r>
         <w:t>$js.eval(‘</w:t>
@@ -14183,6 +14213,9 @@
         <w:t>]</w:t>
       </w:r>
       <w:r>
+        <w:t>+</w:t>
+      </w:r>
+      <w:r>
         <w:t>\</w:t>
       </w:r>
       <w:proofErr w:type="gramStart"/>
@@ -14203,21 +14236,468 @@
         <w:t>’</w:t>
       </w:r>
       <w:r>
+        <w:t>, $</w:t>
+      </w:r>
+      <w:r>
+        <w:t>diag1))</w:t>
+      </w:r>
+      <w:r>
+        <w:t>#end#if($size != $velocityCount), #end</w:t>
+      </w:r>
+    </w:p>
+    <w:p>
+      <w:pPr>
+        <w:ind w:left="1440"/>
+      </w:pPr>
+      <w:r>
+        <w:t>#</w:t>
+      </w:r>
+      <w:proofErr w:type="gramStart"/>
+      <w:r>
+        <w:t>end</w:t>
+      </w:r>
+      <w:proofErr w:type="gramEnd"/>
+    </w:p>
+    <w:p>
+      <w:pPr>
+        <w:ind w:left="720"/>
+      </w:pPr>
+      <w:r>
+        <w:t>#</w:t>
+      </w:r>
+      <w:proofErr w:type="gramStart"/>
+      <w:r>
+        <w:t>end</w:t>
+      </w:r>
+      <w:proofErr w:type="gramEnd"/>
+    </w:p>
+    <w:p>
+      <w:pPr>
+        <w:ind w:left="720"/>
+      </w:pPr>
+      <w:r>
+        <w:t>#</w:t>
+      </w:r>
+      <w:proofErr w:type="gramStart"/>
+      <w:r>
+        <w:t>set</w:t>
+      </w:r>
+      <w:proofErr w:type="gramEnd"/>
+      <w:r>
+        <w:t xml:space="preserve">($enumLiterals </w:t>
+      </w:r>
+      <w:r>
+        <w:t>= $enum.ownedLiteral</w:t>
+      </w:r>
+      <w:r>
+        <w:t>)</w:t>
+      </w:r>
+    </w:p>
+    <w:p>
+      <w:pPr>
+        <w:ind w:left="720"/>
+      </w:pPr>
+      <w:r>
+        <w:t>#</w:t>
+      </w:r>
+      <w:proofErr w:type="gramStart"/>
+      <w:r>
+        <w:t>if</w:t>
+      </w:r>
+      <w:proofErr w:type="gramEnd"/>
+      <w:r>
+        <w:t>(</w:t>
+      </w:r>
+      <w:r>
+        <w:t>$</w:t>
+      </w:r>
+      <w:r>
+        <w:t>enumLiterals</w:t>
+      </w:r>
+      <w:r>
+        <w:t>.size()</w:t>
+      </w:r>
+      <w:r>
+        <w:t xml:space="preserve"> &gt; 0</w:t>
+      </w:r>
+      <w:r>
+        <w:t>)</w:t>
+      </w:r>
+    </w:p>
+    <w:p>
+      <w:pPr>
+        <w:ind w:left="1440"/>
+      </w:pPr>
+      <w:r>
+        <w:t>#</w:t>
+      </w:r>
+      <w:proofErr w:type="gramStart"/>
+      <w:r>
+        <w:t>writeHeading</w:t>
+      </w:r>
+      <w:proofErr w:type="gramEnd"/>
+      <w:r>
+        <w:t xml:space="preserve">($implementInterface “Enumeration Literals”, “false”, </w:t>
+      </w:r>
+      <w:r>
+        <w:t>7,</w:t>
+      </w:r>
+      <w:r>
+        <w:t xml:space="preserve"> “”, “false”)</w:t>
+      </w:r>
+    </w:p>
+    <w:p>
+      <w:pPr>
+        <w:ind w:left="1440"/>
+      </w:pPr>
+      <w:r>
+        <w:t>#</w:t>
+      </w:r>
+      <w:proofErr w:type="gramStart"/>
+      <w:r>
+        <w:t>foreach</w:t>
+      </w:r>
+      <w:proofErr w:type="gramEnd"/>
+      <w:r>
+        <w:t>($enumLit in $sorter.humanSort($enumLiterals))</w:t>
+      </w:r>
+    </w:p>
+    <w:p>
+      <w:pPr>
+        <w:ind w:left="2160"/>
+      </w:pPr>
+      <w:r>
+        <w:t>#</w:t>
+      </w:r>
+      <w:proofErr w:type="gramStart"/>
+      <w:r>
+        <w:t>writeListItem</w:t>
+      </w:r>
+      <w:proofErr w:type="gramEnd"/>
+      <w:r>
+        <w:t>(</w:t>
+      </w:r>
+      <w:r>
+        <w:t>$enumLit</w:t>
+      </w:r>
+      <w:r>
+        <w:t>.name</w:t>
+      </w:r>
+      <w:r>
+        <w:t>)</w:t>
+      </w:r>
+    </w:p>
+    <w:p>
+      <w:pPr>
+        <w:ind w:left="2160"/>
+      </w:pPr>
+      <w:r>
+        <w:t>#</w:t>
+      </w:r>
+      <w:proofErr w:type="gramStart"/>
+      <w:r>
+        <w:t>if</w:t>
+      </w:r>
+      <w:proofErr w:type="gramEnd"/>
+      <w:r>
+        <w:t>($enumLit.documentation != “”)</w:t>
+      </w:r>
+    </w:p>
+    <w:p>
+      <w:pPr>
+        <w:ind w:left="2880"/>
+      </w:pPr>
+      <w:r>
+        <w:t>#</w:t>
+      </w:r>
+      <w:proofErr w:type="gramStart"/>
+      <w:r>
+        <w:t>writeText</w:t>
+      </w:r>
+      <w:proofErr w:type="gramEnd"/>
+      <w:r>
+        <w:t>(</w:t>
+      </w:r>
+      <w:r>
+        <w:t>$</w:t>
+      </w:r>
+      <w:r>
+        <w:t>enumLit.documentation)</w:t>
+      </w:r>
+    </w:p>
+    <w:p>
+      <w:pPr>
+        <w:ind w:left="2160"/>
+      </w:pPr>
+      <w:r>
+        <w:t>#</w:t>
+      </w:r>
+      <w:proofErr w:type="gramStart"/>
+      <w:r>
+        <w:t>end</w:t>
+      </w:r>
+      <w:proofErr w:type="gramEnd"/>
+    </w:p>
+    <w:p>
+      <w:pPr>
+        <w:ind w:left="1440"/>
+      </w:pPr>
+      <w:r>
+        <w:t>#</w:t>
+      </w:r>
+      <w:proofErr w:type="gramStart"/>
+      <w:r>
+        <w:t>end</w:t>
+      </w:r>
+      <w:proofErr w:type="gramEnd"/>
+    </w:p>
+    <w:p>
+      <w:pPr>
+        <w:ind w:left="720"/>
+      </w:pPr>
+      <w:r>
+        <w:t>#</w:t>
+      </w:r>
+      <w:proofErr w:type="gramStart"/>
+      <w:r>
+        <w:t>end</w:t>
+      </w:r>
+      <w:proofErr w:type="gramEnd"/>
+    </w:p>
+    <w:p>
+      <w:r>
+        <w:t>#</w:t>
+      </w:r>
+      <w:proofErr w:type="gramStart"/>
+      <w:r>
+        <w:t>end</w:t>
+      </w:r>
+      <w:proofErr w:type="gramEnd"/>
+    </w:p>
+    <w:p>
+      <w:pPr>
+        <w:rPr>
+          <w:color w:val="FF0000"/>
+        </w:rPr>
+      </w:pPr>
+      <w:r>
+        <w:rPr>
+          <w:color w:val="FF0000"/>
+        </w:rPr>
+        <w:t>##</w:t>
+      </w:r>
+    </w:p>
+    <w:p>
+      <w:pPr>
+        <w:rPr>
+          <w:color w:val="FF0000"/>
+        </w:rPr>
+      </w:pPr>
+      <w:r>
+        <w:rPr>
+          <w:color w:val="FF0000"/>
+        </w:rPr>
+        <w:t>##</w:t>
+      </w:r>
+    </w:p>
+    <w:p>
+      <w:pPr>
+        <w:rPr>
+          <w:color w:val="FF0000"/>
+        </w:rPr>
+      </w:pPr>
+      <w:r>
+        <w:rPr>
+          <w:color w:val="FF0000"/>
+        </w:rPr>
+        <w:t>## MACRO createCommonContent</w:t>
+      </w:r>
+    </w:p>
+    <w:p>
+      <w:pPr>
+        <w:rPr>
+          <w:color w:val="FF0000"/>
+        </w:rPr>
+      </w:pPr>
+      <w:r>
+        <w:rPr>
+          <w:color w:val="FF0000"/>
+        </w:rPr>
+        <w:t>#</w:t>
+      </w:r>
+      <w:proofErr w:type="gramStart"/>
+      <w:r>
+        <w:rPr>
+          <w:color w:val="FF0000"/>
+        </w:rPr>
+        <w:t>macro</w:t>
+      </w:r>
+      <w:proofErr w:type="gramEnd"/>
+      <w:r>
+        <w:rPr>
+          <w:color w:val="FF0000"/>
+        </w:rPr>
+        <w:t>(createCommonContent $umlType</w:t>
+      </w:r>
+      <w:r>
+        <w:rPr>
+          <w:color w:val="FF0000"/>
+        </w:rPr>
+        <w:t xml:space="preserve"> $typeName</w:t>
+      </w:r>
+      <w:r>
+        <w:rPr>
+          <w:color w:val="FF0000"/>
+        </w:rPr>
+        <w:t xml:space="preserve"> $ind</w:t>
+      </w:r>
+      <w:r>
+        <w:rPr>
+          <w:color w:val="FF0000"/>
+        </w:rPr>
+        <w:t>)</w:t>
+      </w:r>
+    </w:p>
+    <w:p>
+      <w:pPr>
+        <w:ind w:firstLine="720"/>
+      </w:pPr>
+      <w:r>
+        <w:t>#</w:t>
+      </w:r>
+      <w:proofErr w:type="gramStart"/>
+      <w:r>
+        <w:t>set</w:t>
+      </w:r>
+      <w:proofErr w:type="gramEnd"/>
+      <w:r>
+        <w:t>($indent = $ind + 1)</w:t>
+      </w:r>
+    </w:p>
+    <w:p>
+      <w:pPr>
+        <w:ind w:firstLine="720"/>
+      </w:pPr>
+      <w:r>
+        <w:t>#</w:t>
+      </w:r>
+      <w:proofErr w:type="gramStart"/>
+      <w:r>
+        <w:t>writeHeading</w:t>
+      </w:r>
+      <w:proofErr w:type="gramEnd"/>
+      <w:r>
+        <w:t>($</w:t>
+      </w:r>
+      <w:r>
+        <w:t>umlType</w:t>
+      </w:r>
+      <w:r>
+        <w:t>, $</w:t>
+      </w:r>
+      <w:r>
+        <w:t>umlType</w:t>
+      </w:r>
+      <w:r>
+        <w:t xml:space="preserve">.name, “true”, </w:t>
+      </w:r>
+      <w:r>
+        <w:t>$indent</w:t>
+      </w:r>
+      <w:r>
         <w:t xml:space="preserve">, </w:t>
       </w:r>
       <w:r>
-        <w:t>$</w:t>
-      </w:r>
-      <w:r>
-        <w:t>diag1))</w:t>
-      </w:r>
-      <w:r>
-        <w:t>#end#if($size != $velocityCount), #end</w:t>
-      </w:r>
-    </w:p>
-    <w:p>
-      <w:pPr>
-        <w:ind w:left="1440"/>
+        <w:t>$typeName</w:t>
+      </w:r>
+      <w:r>
+        <w:t xml:space="preserve">, </w:t>
+      </w:r>
+      <w:r>
+        <w:t>“true”)</w:t>
+      </w:r>
+    </w:p>
+    <w:p>
+      <w:pPr>
+        <w:ind w:firstLine="720"/>
+      </w:pPr>
+      <w:r>
+        <w:t>#</w:t>
+      </w:r>
+      <w:proofErr w:type="gramStart"/>
+      <w:r>
+        <w:t>if</w:t>
+      </w:r>
+      <w:proofErr w:type="gramEnd"/>
+      <w:r>
+        <w:t>($</w:t>
+      </w:r>
+      <w:r>
+        <w:t>umlType</w:t>
+      </w:r>
+      <w:r>
+        <w:t>.documentation != “”)</w:t>
+      </w:r>
+    </w:p>
+    <w:p>
+      <w:pPr>
+        <w:ind w:left="720" w:firstLine="720"/>
+      </w:pPr>
+      <w:r>
+        <w:t>#</w:t>
+      </w:r>
+      <w:proofErr w:type="gramStart"/>
+      <w:r>
+        <w:t>writeHeading</w:t>
+      </w:r>
+      <w:proofErr w:type="gramEnd"/>
+      <w:r>
+        <w:t>($</w:t>
+      </w:r>
+      <w:r>
+        <w:t>umlType</w:t>
+      </w:r>
+      <w:r>
+        <w:t>,</w:t>
+      </w:r>
+      <w:r>
+        <w:t xml:space="preserve"> “Description”, “false”, </w:t>
+      </w:r>
+      <w:r>
+        <w:t>7,</w:t>
+      </w:r>
+      <w:r>
+        <w:t xml:space="preserve"> “”,</w:t>
+      </w:r>
+      <w:r>
+        <w:t>“false”)</w:t>
+      </w:r>
+    </w:p>
+    <w:p>
+      <w:pPr>
+        <w:ind w:left="720" w:firstLine="720"/>
+      </w:pPr>
+      <w:r>
+        <w:t>#</w:t>
+      </w:r>
+      <w:proofErr w:type="gramStart"/>
+      <w:r>
+        <w:t>writeText</w:t>
+      </w:r>
+      <w:proofErr w:type="gramEnd"/>
+      <w:r>
+        <w:t>($</w:t>
+      </w:r>
+      <w:r>
+        <w:t>umlType</w:t>
+      </w:r>
+      <w:r>
+        <w:t>.documentation)</w:t>
+      </w:r>
+    </w:p>
+    <w:p>
+      <w:pPr>
+        <w:ind w:left="720"/>
       </w:pPr>
       <w:r>
         <w:t>#</w:t>
@@ -14237,12 +14717,214 @@
       </w:r>
       <w:proofErr w:type="gramStart"/>
       <w:r>
+        <w:t>set</w:t>
+      </w:r>
+      <w:proofErr w:type="gramEnd"/>
+      <w:r>
+        <w:t>($allDiagrams = $project.getDiagrams())</w:t>
+      </w:r>
+    </w:p>
+    <w:p>
+      <w:pPr>
+        <w:ind w:left="720"/>
+      </w:pPr>
+      <w:r>
+        <w:t>#</w:t>
+      </w:r>
+      <w:proofErr w:type="gramStart"/>
+      <w:r>
+        <w:t>set</w:t>
+      </w:r>
+      <w:proofErr w:type="gramEnd"/>
+      <w:r>
+        <w:t>($</w:t>
+      </w:r>
+      <w:r>
+        <w:t>pas</w:t>
+      </w:r>
+      <w:r>
+        <w:t xml:space="preserve"> = $umlType</w:t>
+      </w:r>
+      <w:r>
+        <w:t>.presentationElement</w:t>
+      </w:r>
+      <w:r>
+        <w:t>)</w:t>
+      </w:r>
+    </w:p>
+    <w:p>
+      <w:pPr>
+        <w:ind w:left="720"/>
+      </w:pPr>
+      <w:r>
+        <w:t>#</w:t>
+      </w:r>
+      <w:proofErr w:type="gramStart"/>
+      <w:r>
+        <w:t>set</w:t>
+      </w:r>
+      <w:proofErr w:type="gramEnd"/>
+      <w:r>
+        <w:t>($size = $</w:t>
+      </w:r>
+      <w:r>
+        <w:t>pas</w:t>
+      </w:r>
+      <w:r>
+        <w:t>.size())</w:t>
+      </w:r>
+    </w:p>
+    <w:p>
+      <w:pPr>
+        <w:ind w:left="720"/>
+      </w:pPr>
+      <w:r>
+        <w:t>#</w:t>
+      </w:r>
+      <w:proofErr w:type="gramStart"/>
+      <w:r>
+        <w:t>if</w:t>
+      </w:r>
+      <w:proofErr w:type="gramEnd"/>
+      <w:r>
+        <w:t>($</w:t>
+      </w:r>
+      <w:r>
+        <w:t>pas</w:t>
+      </w:r>
+      <w:r>
+        <w:t>.size() &gt; 0)</w:t>
+      </w:r>
+    </w:p>
+    <w:p>
+      <w:pPr>
+        <w:ind w:left="720" w:firstLine="720"/>
+      </w:pPr>
+      <w:r>
+        <w:t>#</w:t>
+      </w:r>
+      <w:proofErr w:type="gramStart"/>
+      <w:r>
+        <w:t>set</w:t>
+      </w:r>
+      <w:proofErr w:type="gramEnd"/>
+      <w:r>
+        <w:t>($diagramList = $array.createArray())</w:t>
+      </w:r>
+    </w:p>
+    <w:p>
+      <w:pPr>
+        <w:ind w:left="720" w:firstLine="720"/>
+      </w:pPr>
+      <w:r>
+        <w:t>#</w:t>
+      </w:r>
+      <w:proofErr w:type="gramStart"/>
+      <w:r>
+        <w:t>foreach</w:t>
+      </w:r>
+      <w:proofErr w:type="gramEnd"/>
+      <w:r>
+        <w:t xml:space="preserve">($pa in </w:t>
+      </w:r>
+      <w:r>
+        <w:t>$pas</w:t>
+      </w:r>
+      <w:r>
+        <w:t xml:space="preserve">) </w:t>
+      </w:r>
+    </w:p>
+    <w:p>
+      <w:pPr>
+        <w:ind w:left="1440" w:firstLine="720"/>
+      </w:pPr>
+      <w:r>
+        <w:t>#</w:t>
+      </w:r>
+      <w:proofErr w:type="gramStart"/>
+      <w:r>
+        <w:t>set</w:t>
+      </w:r>
+      <w:proofErr w:type="gramEnd"/>
+      <w:r>
+        <w:t>($entry =</w:t>
+      </w:r>
+      <w:r>
+        <w:t>$pa</w:t>
+      </w:r>
+      <w:r>
+        <w:t>.diagramPresentationElement.name</w:t>
+      </w:r>
+      <w:r>
+        <w:t>)</w:t>
+      </w:r>
+    </w:p>
+    <w:p>
+      <w:pPr>
+        <w:ind w:left="1440" w:firstLine="720"/>
+      </w:pPr>
+      <w:r>
+        <w:t>#</w:t>
+      </w:r>
+      <w:proofErr w:type="gramStart"/>
+      <w:r>
+        <w:t>if</w:t>
+      </w:r>
+      <w:proofErr w:type="gramEnd"/>
+      <w:r>
+        <w:t>(</w:t>
+      </w:r>
+      <w:r>
+        <w:t>!$diagramList.contains($entry))</w:t>
+      </w:r>
+    </w:p>
+    <w:p>
+      <w:pPr>
+        <w:ind w:left="2160" w:firstLine="720"/>
+      </w:pPr>
+      <w:r>
+        <w:t>#</w:t>
+      </w:r>
+      <w:proofErr w:type="gramStart"/>
+      <w:r>
+        <w:t>set</w:t>
+      </w:r>
+      <w:proofErr w:type="gramEnd"/>
+      <w:r>
+        <w:t>($</w:t>
+      </w:r>
+      <w:r>
+        <w:t>tmp = $diagramList.add($entry))</w:t>
+      </w:r>
+    </w:p>
+    <w:p>
+      <w:pPr>
+        <w:ind w:left="2160"/>
+      </w:pPr>
+      <w:r>
+        <w:t>#</w:t>
+      </w:r>
+      <w:proofErr w:type="gramStart"/>
+      <w:r>
         <w:t>end</w:t>
       </w:r>
       <w:proofErr w:type="gramEnd"/>
     </w:p>
     <w:p>
       <w:pPr>
+        <w:ind w:left="720" w:firstLine="720"/>
+      </w:pPr>
+      <w:r>
+        <w:t>#</w:t>
+      </w:r>
+      <w:proofErr w:type="gramStart"/>
+      <w:r>
+        <w:t>end</w:t>
+      </w:r>
+      <w:proofErr w:type="gramEnd"/>
+    </w:p>
+    <w:p>
+      <w:pPr>
         <w:ind w:left="720"/>
       </w:pPr>
       <w:r>
@@ -14250,17 +14932,108 @@
       </w:r>
       <w:proofErr w:type="gramStart"/>
       <w:r>
+        <w:t>end</w:t>
+      </w:r>
+      <w:proofErr w:type="gramEnd"/>
+    </w:p>
+    <w:p>
+      <w:pPr>
+        <w:ind w:left="720"/>
+      </w:pPr>
+      <w:r>
+        <w:t>#</w:t>
+      </w:r>
+      <w:proofErr w:type="gramStart"/>
+      <w:r>
+        <w:t>if</w:t>
+      </w:r>
+      <w:proofErr w:type="gramEnd"/>
+      <w:r>
+        <w:t>($diagramList.size() &gt; 0)</w:t>
+      </w:r>
+    </w:p>
+    <w:p>
+      <w:pPr>
+        <w:ind w:left="720" w:firstLine="720"/>
+      </w:pPr>
+      <w:r>
+        <w:t>#</w:t>
+      </w:r>
+      <w:proofErr w:type="gramStart"/>
+      <w:r>
+        <w:t>writeHeading</w:t>
+      </w:r>
+      <w:proofErr w:type="gramEnd"/>
+      <w:r>
+        <w:t>($</w:t>
+      </w:r>
+      <w:r>
+        <w:t>diagramList</w:t>
+      </w:r>
+      <w:r>
+        <w:t xml:space="preserve"> “Diagrams”, “false”, </w:t>
+      </w:r>
+      <w:r>
+        <w:t>7,</w:t>
+      </w:r>
+      <w:r>
+        <w:t xml:space="preserve"> “”, “false”)</w:t>
+      </w:r>
+    </w:p>
+    <w:p>
+      <w:pPr>
+        <w:ind w:left="720" w:firstLine="720"/>
+      </w:pPr>
+      <w:r>
+        <w:t>#</w:t>
+      </w:r>
+      <w:proofErr w:type="gramStart"/>
+      <w:r>
+        <w:t>foreach</w:t>
+      </w:r>
+      <w:proofErr w:type="gramEnd"/>
+      <w:r>
+        <w:t>($</w:t>
+      </w:r>
+      <w:r>
+        <w:t>diag</w:t>
+      </w:r>
+      <w:r>
+        <w:t>1</w:t>
+      </w:r>
+      <w:r>
+        <w:t xml:space="preserve"> in </w:t>
+      </w:r>
+      <w:r>
+        <w:t>$sorter.humanSort(</w:t>
+      </w:r>
+      <w:r>
+        <w:t>$diagramList</w:t>
+      </w:r>
+      <w:r>
+        <w:t>)</w:t>
+      </w:r>
+      <w:r>
+        <w:t>)</w:t>
+      </w:r>
+    </w:p>
+    <w:p>
+      <w:pPr>
+        <w:ind w:left="1440" w:firstLine="720"/>
+      </w:pPr>
+      <w:r>
+        <w:t>#</w:t>
+      </w:r>
+      <w:proofErr w:type="gramStart"/>
+      <w:r>
         <w:t>set</w:t>
       </w:r>
       <w:proofErr w:type="gramEnd"/>
       <w:r>
-        <w:t xml:space="preserve">($enumLiterals </w:t>
-      </w:r>
-      <w:r>
-        <w:t>= $enum.ownedLiteral</w:t>
-      </w:r>
-      <w:r>
-        <w:t>)</w:t>
+        <w:t xml:space="preserve">($targetDiag = </w:t>
+      </w:r>
+      <w:r>
+        <w:t>$report.findElementByName($allDiagrams, $diag1))</w:t>
       </w:r>
     </w:p>
     <w:p>
@@ -14276,761 +15049,18 @@
       </w:r>
       <w:proofErr w:type="gramEnd"/>
       <w:r>
-        <w:t>(</w:t>
-      </w:r>
-      <w:r>
-        <w:t>$</w:t>
-      </w:r>
-      <w:r>
-        <w:t>enumLiterals</w:t>
-      </w:r>
-      <w:r>
-        <w:t>.size()</w:t>
+        <w:t xml:space="preserve"> ($targetDiag</w:t>
+      </w:r>
+      <w:r>
+        <w:t>.size</w:t>
+      </w:r>
+      <w:r>
+        <w:t>()</w:t>
       </w:r>
       <w:r>
         <w:t xml:space="preserve"> &gt; 0</w:t>
       </w:r>
       <w:r>
-        <w:t>)</w:t>
-      </w:r>
-    </w:p>
-    <w:p>
-      <w:pPr>
-        <w:ind w:left="1440"/>
-      </w:pPr>
-      <w:r>
-        <w:t>#</w:t>
-      </w:r>
-      <w:proofErr w:type="gramStart"/>
-      <w:r>
-        <w:t>writeHeading</w:t>
-      </w:r>
-      <w:proofErr w:type="gramEnd"/>
-      <w:r>
-        <w:t xml:space="preserve">($implementInterface “Enumeration Literals”, “false”, </w:t>
-      </w:r>
-      <w:r>
-        <w:t>7,</w:t>
-      </w:r>
-      <w:r>
-        <w:t xml:space="preserve"> “”, “false”)</w:t>
-      </w:r>
-    </w:p>
-    <w:p>
-      <w:pPr>
-        <w:ind w:left="1440"/>
-      </w:pPr>
-      <w:r>
-        <w:t>#</w:t>
-      </w:r>
-      <w:proofErr w:type="gramStart"/>
-      <w:r>
-        <w:t>foreach</w:t>
-      </w:r>
-      <w:proofErr w:type="gramEnd"/>
-      <w:r>
-        <w:t>($enumLit in $sorter.humanSort($enumLiterals))</w:t>
-      </w:r>
-    </w:p>
-    <w:p>
-      <w:pPr>
-        <w:ind w:left="2160"/>
-      </w:pPr>
-      <w:r>
-        <w:t>#</w:t>
-      </w:r>
-      <w:proofErr w:type="gramStart"/>
-      <w:r>
-        <w:t>writeListItem</w:t>
-      </w:r>
-      <w:proofErr w:type="gramEnd"/>
-      <w:r>
-        <w:t>(</w:t>
-      </w:r>
-      <w:r>
-        <w:t>$enumLit</w:t>
-      </w:r>
-      <w:r>
-        <w:t>.name</w:t>
-      </w:r>
-      <w:r>
-        <w:t>)</w:t>
-      </w:r>
-    </w:p>
-    <w:p>
-      <w:pPr>
-        <w:ind w:left="2160"/>
-      </w:pPr>
-      <w:r>
-        <w:t>#</w:t>
-      </w:r>
-      <w:proofErr w:type="gramStart"/>
-      <w:r>
-        <w:t>if</w:t>
-      </w:r>
-      <w:proofErr w:type="gramEnd"/>
-      <w:r>
-        <w:t>($enumLit.documentation != “”)</w:t>
-      </w:r>
-    </w:p>
-    <w:p>
-      <w:pPr>
-        <w:ind w:left="2880"/>
-      </w:pPr>
-      <w:r>
-        <w:t>#</w:t>
-      </w:r>
-      <w:proofErr w:type="gramStart"/>
-      <w:r>
-        <w:t>writeText</w:t>
-      </w:r>
-      <w:proofErr w:type="gramEnd"/>
-      <w:r>
-        <w:t>(</w:t>
-      </w:r>
-      <w:r>
-        <w:t>$</w:t>
-      </w:r>
-      <w:r>
-        <w:t>enumLit.documentation)</w:t>
-      </w:r>
-    </w:p>
-    <w:p>
-      <w:pPr>
-        <w:ind w:left="2160"/>
-      </w:pPr>
-      <w:r>
-        <w:t>#</w:t>
-      </w:r>
-      <w:proofErr w:type="gramStart"/>
-      <w:r>
-        <w:t>end</w:t>
-      </w:r>
-      <w:proofErr w:type="gramEnd"/>
-    </w:p>
-    <w:p>
-      <w:pPr>
-        <w:ind w:left="1440"/>
-      </w:pPr>
-      <w:r>
-        <w:t>#</w:t>
-      </w:r>
-      <w:proofErr w:type="gramStart"/>
-      <w:r>
-        <w:t>end</w:t>
-      </w:r>
-      <w:proofErr w:type="gramEnd"/>
-    </w:p>
-    <w:p>
-      <w:pPr>
-        <w:ind w:left="720"/>
-      </w:pPr>
-      <w:r>
-        <w:t>#</w:t>
-      </w:r>
-      <w:proofErr w:type="gramStart"/>
-      <w:r>
-        <w:t>end</w:t>
-      </w:r>
-      <w:proofErr w:type="gramEnd"/>
-    </w:p>
-    <w:p>
-      <w:r>
-        <w:t>#</w:t>
-      </w:r>
-      <w:proofErr w:type="gramStart"/>
-      <w:r>
-        <w:t>end</w:t>
-      </w:r>
-      <w:proofErr w:type="gramEnd"/>
-    </w:p>
-    <w:p>
-      <w:pPr>
-        <w:rPr>
-          <w:color w:val="FF0000"/>
-        </w:rPr>
-      </w:pPr>
-      <w:r>
-        <w:rPr>
-          <w:color w:val="FF0000"/>
-        </w:rPr>
-        <w:t>##</w:t>
-      </w:r>
-    </w:p>
-    <w:p>
-      <w:pPr>
-        <w:rPr>
-          <w:color w:val="FF0000"/>
-        </w:rPr>
-      </w:pPr>
-      <w:r>
-        <w:rPr>
-          <w:color w:val="FF0000"/>
-        </w:rPr>
-        <w:t>##</w:t>
-      </w:r>
-    </w:p>
-    <w:p>
-      <w:pPr>
-        <w:rPr>
-          <w:color w:val="FF0000"/>
-        </w:rPr>
-      </w:pPr>
-      <w:r>
-        <w:rPr>
-          <w:color w:val="FF0000"/>
-        </w:rPr>
-        <w:t>## MACRO createCommonContent</w:t>
-      </w:r>
-    </w:p>
-    <w:p>
-      <w:pPr>
-        <w:rPr>
-          <w:color w:val="FF0000"/>
-        </w:rPr>
-      </w:pPr>
-      <w:r>
-        <w:rPr>
-          <w:color w:val="FF0000"/>
-        </w:rPr>
-        <w:t>#</w:t>
-      </w:r>
-      <w:proofErr w:type="gramStart"/>
-      <w:r>
-        <w:rPr>
-          <w:color w:val="FF0000"/>
-        </w:rPr>
-        <w:t>macro</w:t>
-      </w:r>
-      <w:proofErr w:type="gramEnd"/>
-      <w:r>
-        <w:rPr>
-          <w:color w:val="FF0000"/>
-        </w:rPr>
-        <w:t>(createCommonContent $umlType</w:t>
-      </w:r>
-      <w:r>
-        <w:rPr>
-          <w:color w:val="FF0000"/>
-        </w:rPr>
-        <w:t xml:space="preserve"> $typeName</w:t>
-      </w:r>
-      <w:r>
-        <w:rPr>
-          <w:color w:val="FF0000"/>
-        </w:rPr>
-        <w:t xml:space="preserve"> $ind</w:t>
-      </w:r>
-      <w:r>
-        <w:rPr>
-          <w:color w:val="FF0000"/>
-        </w:rPr>
-        <w:t>)</w:t>
-      </w:r>
-    </w:p>
-    <w:p>
-      <w:pPr>
-        <w:ind w:firstLine="720"/>
-      </w:pPr>
-      <w:r>
-        <w:t>#</w:t>
-      </w:r>
-      <w:proofErr w:type="gramStart"/>
-      <w:r>
-        <w:t>set</w:t>
-      </w:r>
-      <w:proofErr w:type="gramEnd"/>
-      <w:r>
-        <w:t>($indent = $ind + 1)</w:t>
-      </w:r>
-    </w:p>
-    <w:p>
-      <w:pPr>
-        <w:ind w:firstLine="720"/>
-      </w:pPr>
-      <w:r>
-        <w:t>#</w:t>
-      </w:r>
-      <w:proofErr w:type="gramStart"/>
-      <w:r>
-        <w:t>writeHeading</w:t>
-      </w:r>
-      <w:proofErr w:type="gramEnd"/>
-      <w:r>
-        <w:t>($</w:t>
-      </w:r>
-      <w:r>
-        <w:t>umlType</w:t>
-      </w:r>
-      <w:r>
-        <w:t>, $</w:t>
-      </w:r>
-      <w:r>
-        <w:t>umlType</w:t>
-      </w:r>
-      <w:r>
-        <w:t xml:space="preserve">.name, “true”, </w:t>
-      </w:r>
-      <w:r>
-        <w:t>$indent</w:t>
-      </w:r>
-      <w:r>
-        <w:t xml:space="preserve">, </w:t>
-      </w:r>
-      <w:r>
-        <w:t>$typeName</w:t>
-      </w:r>
-      <w:r>
-        <w:t xml:space="preserve">, </w:t>
-      </w:r>
-      <w:r>
-        <w:t>“true”)</w:t>
-      </w:r>
-    </w:p>
-    <w:p>
-      <w:pPr>
-        <w:ind w:firstLine="720"/>
-      </w:pPr>
-      <w:r>
-        <w:t>#</w:t>
-      </w:r>
-      <w:proofErr w:type="gramStart"/>
-      <w:r>
-        <w:t>if</w:t>
-      </w:r>
-      <w:proofErr w:type="gramEnd"/>
-      <w:r>
-        <w:t>($</w:t>
-      </w:r>
-      <w:r>
-        <w:t>umlType</w:t>
-      </w:r>
-      <w:r>
-        <w:t>.documentation != “”)</w:t>
-      </w:r>
-    </w:p>
-    <w:p>
-      <w:pPr>
-        <w:ind w:left="720" w:firstLine="720"/>
-      </w:pPr>
-      <w:r>
-        <w:t>#</w:t>
-      </w:r>
-      <w:proofErr w:type="gramStart"/>
-      <w:r>
-        <w:t>writeHeading</w:t>
-      </w:r>
-      <w:proofErr w:type="gramEnd"/>
-      <w:r>
-        <w:t>($</w:t>
-      </w:r>
-      <w:r>
-        <w:t>umlType</w:t>
-      </w:r>
-      <w:r>
-        <w:t>,</w:t>
-      </w:r>
-      <w:r>
-        <w:t xml:space="preserve"> “Description”, “false”, </w:t>
-      </w:r>
-      <w:r>
-        <w:t>7,</w:t>
-      </w:r>
-      <w:r>
-        <w:t xml:space="preserve"> “”,</w:t>
-      </w:r>
-      <w:r>
-        <w:t>“false”)</w:t>
-      </w:r>
-    </w:p>
-    <w:p>
-      <w:pPr>
-        <w:ind w:left="720" w:firstLine="720"/>
-      </w:pPr>
-      <w:r>
-        <w:t>#</w:t>
-      </w:r>
-      <w:proofErr w:type="gramStart"/>
-      <w:r>
-        <w:t>writeText</w:t>
-      </w:r>
-      <w:proofErr w:type="gramEnd"/>
-      <w:r>
-        <w:t>($</w:t>
-      </w:r>
-      <w:r>
-        <w:t>umlType</w:t>
-      </w:r>
-      <w:r>
-        <w:t>.documentation)</w:t>
-      </w:r>
-    </w:p>
-    <w:p>
-      <w:pPr>
-        <w:ind w:left="720"/>
-      </w:pPr>
-      <w:r>
-        <w:t>#</w:t>
-      </w:r>
-      <w:proofErr w:type="gramStart"/>
-      <w:r>
-        <w:t>end</w:t>
-      </w:r>
-      <w:proofErr w:type="gramEnd"/>
-    </w:p>
-    <w:p>
-      <w:pPr>
-        <w:ind w:left="720"/>
-      </w:pPr>
-      <w:r>
-        <w:t>#</w:t>
-      </w:r>
-      <w:proofErr w:type="gramStart"/>
-      <w:r>
-        <w:t>set</w:t>
-      </w:r>
-      <w:proofErr w:type="gramEnd"/>
-      <w:r>
-        <w:t>($allDiagrams = $project.getDiagrams())</w:t>
-      </w:r>
-    </w:p>
-    <w:p>
-      <w:pPr>
-        <w:ind w:left="720"/>
-      </w:pPr>
-      <w:r>
-        <w:t>#</w:t>
-      </w:r>
-      <w:proofErr w:type="gramStart"/>
-      <w:r>
-        <w:t>set</w:t>
-      </w:r>
-      <w:proofErr w:type="gramEnd"/>
-      <w:r>
-        <w:t>($</w:t>
-      </w:r>
-      <w:r>
-        <w:t>pas</w:t>
-      </w:r>
-      <w:r>
-        <w:t xml:space="preserve"> = $umlType</w:t>
-      </w:r>
-      <w:r>
-        <w:t>.presentationElement</w:t>
-      </w:r>
-      <w:r>
-        <w:t>)</w:t>
-      </w:r>
-    </w:p>
-    <w:p>
-      <w:pPr>
-        <w:ind w:left="720"/>
-      </w:pPr>
-      <w:r>
-        <w:t>#</w:t>
-      </w:r>
-      <w:proofErr w:type="gramStart"/>
-      <w:r>
-        <w:t>set</w:t>
-      </w:r>
-      <w:proofErr w:type="gramEnd"/>
-      <w:r>
-        <w:t>($size = $</w:t>
-      </w:r>
-      <w:r>
-        <w:t>pas</w:t>
-      </w:r>
-      <w:r>
-        <w:t>.size())</w:t>
-      </w:r>
-    </w:p>
-    <w:p>
-      <w:pPr>
-        <w:ind w:left="720"/>
-      </w:pPr>
-      <w:r>
-        <w:t>#</w:t>
-      </w:r>
-      <w:proofErr w:type="gramStart"/>
-      <w:r>
-        <w:t>if</w:t>
-      </w:r>
-      <w:proofErr w:type="gramEnd"/>
-      <w:r>
-        <w:t>($</w:t>
-      </w:r>
-      <w:r>
-        <w:t>pas</w:t>
-      </w:r>
-      <w:r>
-        <w:t>.size() &gt; 0)</w:t>
-      </w:r>
-    </w:p>
-    <w:p>
-      <w:pPr>
-        <w:ind w:left="720" w:firstLine="720"/>
-      </w:pPr>
-      <w:r>
-        <w:t>#</w:t>
-      </w:r>
-      <w:proofErr w:type="gramStart"/>
-      <w:r>
-        <w:t>set</w:t>
-      </w:r>
-      <w:proofErr w:type="gramEnd"/>
-      <w:r>
-        <w:t>($diagramList = $array.createArray())</w:t>
-      </w:r>
-    </w:p>
-    <w:p>
-      <w:pPr>
-        <w:ind w:left="720" w:firstLine="720"/>
-      </w:pPr>
-      <w:r>
-        <w:t>#</w:t>
-      </w:r>
-      <w:proofErr w:type="gramStart"/>
-      <w:r>
-        <w:t>foreach</w:t>
-      </w:r>
-      <w:proofErr w:type="gramEnd"/>
-      <w:r>
-        <w:t xml:space="preserve">($pa in </w:t>
-      </w:r>
-      <w:r>
-        <w:t>$pas</w:t>
-      </w:r>
-      <w:r>
-        <w:t xml:space="preserve">) </w:t>
-      </w:r>
-    </w:p>
-    <w:p>
-      <w:pPr>
-        <w:ind w:left="1440" w:firstLine="720"/>
-      </w:pPr>
-      <w:r>
-        <w:t>#</w:t>
-      </w:r>
-      <w:proofErr w:type="gramStart"/>
-      <w:r>
-        <w:t>set</w:t>
-      </w:r>
-      <w:proofErr w:type="gramEnd"/>
-      <w:r>
-        <w:t>($entry =</w:t>
-      </w:r>
-      <w:r>
-        <w:t>$pa</w:t>
-      </w:r>
-      <w:r>
-        <w:t>.diagramPresentationElement.name</w:t>
-      </w:r>
-      <w:r>
-        <w:t>)</w:t>
-      </w:r>
-    </w:p>
-    <w:p>
-      <w:pPr>
-        <w:ind w:left="1440" w:firstLine="720"/>
-      </w:pPr>
-      <w:r>
-        <w:t>#</w:t>
-      </w:r>
-      <w:proofErr w:type="gramStart"/>
-      <w:r>
-        <w:t>if</w:t>
-      </w:r>
-      <w:proofErr w:type="gramEnd"/>
-      <w:r>
-        <w:t>(</w:t>
-      </w:r>
-      <w:r>
-        <w:t>!$diagramList.contains($entry))</w:t>
-      </w:r>
-    </w:p>
-    <w:p>
-      <w:pPr>
-        <w:ind w:left="2160" w:firstLine="720"/>
-      </w:pPr>
-      <w:r>
-        <w:t>#</w:t>
-      </w:r>
-      <w:proofErr w:type="gramStart"/>
-      <w:r>
-        <w:t>set</w:t>
-      </w:r>
-      <w:proofErr w:type="gramEnd"/>
-      <w:r>
-        <w:t>($</w:t>
-      </w:r>
-      <w:r>
-        <w:t>tmp = $diagramList.add($entry))</w:t>
-      </w:r>
-    </w:p>
-    <w:p>
-      <w:pPr>
-        <w:ind w:left="2160"/>
-      </w:pPr>
-      <w:r>
-        <w:t>#</w:t>
-      </w:r>
-      <w:proofErr w:type="gramStart"/>
-      <w:r>
-        <w:t>end</w:t>
-      </w:r>
-      <w:proofErr w:type="gramEnd"/>
-    </w:p>
-    <w:p>
-      <w:pPr>
-        <w:ind w:left="720" w:firstLine="720"/>
-      </w:pPr>
-      <w:r>
-        <w:t>#</w:t>
-      </w:r>
-      <w:proofErr w:type="gramStart"/>
-      <w:r>
-        <w:t>end</w:t>
-      </w:r>
-      <w:proofErr w:type="gramEnd"/>
-    </w:p>
-    <w:p>
-      <w:pPr>
-        <w:ind w:left="720"/>
-      </w:pPr>
-      <w:r>
-        <w:t>#</w:t>
-      </w:r>
-      <w:proofErr w:type="gramStart"/>
-      <w:r>
-        <w:t>end</w:t>
-      </w:r>
-      <w:proofErr w:type="gramEnd"/>
-    </w:p>
-    <w:p>
-      <w:pPr>
-        <w:ind w:left="720"/>
-      </w:pPr>
-      <w:r>
-        <w:t>#</w:t>
-      </w:r>
-      <w:proofErr w:type="gramStart"/>
-      <w:r>
-        <w:t>if</w:t>
-      </w:r>
-      <w:proofErr w:type="gramEnd"/>
-      <w:r>
-        <w:t>($diagramList.size() &gt; 0)</w:t>
-      </w:r>
-    </w:p>
-    <w:p>
-      <w:pPr>
-        <w:ind w:left="720" w:firstLine="720"/>
-      </w:pPr>
-      <w:r>
-        <w:t>#</w:t>
-      </w:r>
-      <w:proofErr w:type="gramStart"/>
-      <w:r>
-        <w:t>writeHeading</w:t>
-      </w:r>
-      <w:proofErr w:type="gramEnd"/>
-      <w:r>
-        <w:t>($</w:t>
-      </w:r>
-      <w:r>
-        <w:t>diagramList</w:t>
-      </w:r>
-      <w:r>
-        <w:t xml:space="preserve"> “Diagrams”, “false”, </w:t>
-      </w:r>
-      <w:r>
-        <w:t>7,</w:t>
-      </w:r>
-      <w:r>
-        <w:t xml:space="preserve"> “”, “false”)</w:t>
-      </w:r>
-    </w:p>
-    <w:p>
-      <w:pPr>
-        <w:ind w:left="720" w:firstLine="720"/>
-      </w:pPr>
-      <w:r>
-        <w:t>#</w:t>
-      </w:r>
-      <w:proofErr w:type="gramStart"/>
-      <w:r>
-        <w:t>foreach</w:t>
-      </w:r>
-      <w:proofErr w:type="gramEnd"/>
-      <w:r>
-        <w:t>($</w:t>
-      </w:r>
-      <w:r>
-        <w:t>diag</w:t>
-      </w:r>
-      <w:r>
-        <w:t>1</w:t>
-      </w:r>
-      <w:r>
-        <w:t xml:space="preserve"> in </w:t>
-      </w:r>
-      <w:r>
-        <w:t>$sorter.humanSort(</w:t>
-      </w:r>
-      <w:r>
-        <w:t>$diagramList</w:t>
-      </w:r>
-      <w:r>
-        <w:t>)</w:t>
-      </w:r>
-      <w:r>
-        <w:t>)</w:t>
-      </w:r>
-    </w:p>
-    <w:p>
-      <w:pPr>
-        <w:ind w:left="1440" w:firstLine="720"/>
-      </w:pPr>
-      <w:r>
-        <w:t>#</w:t>
-      </w:r>
-      <w:proofErr w:type="gramStart"/>
-      <w:r>
-        <w:t>set</w:t>
-      </w:r>
-      <w:proofErr w:type="gramEnd"/>
-      <w:r>
-        <w:t xml:space="preserve">($targetDiag = </w:t>
-      </w:r>
-      <w:r>
-        <w:t>$report.findElementByName($allDiagrams, $diag1))</w:t>
-      </w:r>
-    </w:p>
-    <w:p>
-      <w:pPr>
-        <w:ind w:left="720"/>
-      </w:pPr>
-      <w:r>
-        <w:t>#</w:t>
-      </w:r>
-      <w:proofErr w:type="gramStart"/>
-      <w:r>
-        <w:t>if</w:t>
-      </w:r>
-      <w:proofErr w:type="gramEnd"/>
-      <w:r>
-        <w:t xml:space="preserve"> ($targetDiag</w:t>
-      </w:r>
-      <w:r>
-        <w:t>.size</w:t>
-      </w:r>
-      <w:r>
-        <w:t>()</w:t>
-      </w:r>
-      <w:r>
-        <w:t xml:space="preserve"> &gt; 0</w:t>
-      </w:r>
-      <w:r>
         <w:t>)$bookmark.open($targetDiag</w:t>
       </w:r>
       <w:r>
@@ -15050,6 +15080,9 @@
       </w:r>
       <w:r>
         <w:t>]</w:t>
+      </w:r>
+      <w:r>
+        <w:t>+</w:t>
       </w:r>
       <w:r>
         <w:t>\</w:t>
@@ -16960,7 +16993,7 @@
               <w:noProof/>
               <w:color w:val="595959" w:themeColor="text1" w:themeTint="A6"/>
             </w:rPr>
-            <w:t>24</w:t>
+            <w:t>20</w:t>
           </w:r>
           <w:r>
             <w:rPr>
@@ -16999,6 +17032,7 @@
               <w:dataBinding w:prefixMappings="xmlns:ns0='http://schemas.openxmlformats.org/package/2006/metadata/core-properties' xmlns:ns1='http://purl.org/dc/elements/1.1/'" w:xpath="/ns0:coreProperties[1]/ns1:title[1]" w:storeItemID="{6C3C8BC8-F283-45AE-878A-BAB7291924A1}"/>
               <w:text/>
             </w:sdtPr>
+            <w:sdtEndPr/>
             <w:sdtContent>
               <w:r>
                 <w:rPr>
@@ -17070,6 +17104,7 @@
               <w:dataBinding w:prefixMappings="xmlns:ns0='http://schemas.openxmlformats.org/package/2006/metadata/core-properties' xmlns:ns1='http://purl.org/dc/elements/1.1/'" w:xpath="/ns0:coreProperties[1]/ns1:title[1]" w:storeItemID="{6C3C8BC8-F283-45AE-878A-BAB7291924A1}"/>
               <w:text/>
             </w:sdtPr>
+            <w:sdtEndPr/>
             <w:sdtContent>
               <w:r>
                 <w:rPr>
@@ -17129,7 +17164,7 @@
               <w:noProof/>
               <w:color w:val="595959" w:themeColor="text1" w:themeTint="A6"/>
             </w:rPr>
-            <w:t>25</w:t>
+            <w:t>21</w:t>
           </w:r>
           <w:r>
             <w:rPr>
@@ -19115,7 +19150,6 @@
   <w:style w:type="character" w:default="1" w:styleId="DefaultParagraphFont">
     <w:name w:val="Default Paragraph Font"/>
     <w:uiPriority w:val="1"/>
-    <w:semiHidden/>
     <w:unhideWhenUsed/>
   </w:style>
   <w:style w:type="table" w:default="1" w:styleId="TableNormal">
@@ -20286,7 +20320,6 @@
   <w:style w:type="character" w:default="1" w:styleId="DefaultParagraphFont">
     <w:name w:val="Default Paragraph Font"/>
     <w:uiPriority w:val="1"/>
-    <w:semiHidden/>
     <w:unhideWhenUsed/>
   </w:style>
   <w:style w:type="table" w:default="1" w:styleId="TableNormal">
@@ -22049,7 +22082,7 @@
 </file>
 
 <file path=customXml/itemProps1.xml><?xml version="1.0" encoding="utf-8"?>
-<ds:datastoreItem xmlns:ds="http://schemas.openxmlformats.org/officeDocument/2006/customXml" ds:itemID="{E6CCA260-E2C9-9F4D-A9A5-94A6BF6D63CE}">
+<ds:datastoreItem xmlns:ds="http://schemas.openxmlformats.org/officeDocument/2006/customXml" ds:itemID="{8391D03B-B972-C949-A6F6-1F2029897C31}">
   <ds:schemaRefs>
     <ds:schemaRef ds:uri="http://schemas.openxmlformats.org/officeDocument/2006/bibliography"/>
   </ds:schemaRefs>

</xml_diff>